<commit_message>
backend progression - register / verify
</commit_message>
<xml_diff>
--- a/Documentations/Szakdolgozat raw_workinprogress.docx
+++ b/Documentations/Szakdolgozat raw_workinprogress.docx
@@ -6446,10 +6446,10 @@
         <w:t xml:space="preserve"> ésszerű</w:t>
       </w:r>
       <w:r>
-        <w:t>, hogyha értelmetlen adatok kerülnének felvitelre (például egy számítógépháznak ne lehessen kutyája)</w:t>
-      </w:r>
-      <w:r>
-        <w:t>.</w:t>
+        <w:t>, hogyha értelmetle</w:t>
+      </w:r>
+      <w:r>
+        <w:t>n adatok kerülnének felvitelre.</w:t>
       </w:r>
     </w:p>
     <w:p>
@@ -6482,12 +6482,263 @@
       <w:r>
         <w:t>.</w:t>
       </w:r>
+    </w:p>
+    <w:p>
+      <w:pPr>
+        <w:pStyle w:val="Cmsor2"/>
+      </w:pPr>
+      <w:r>
+        <w:t>7.3 Register</w:t>
+      </w:r>
+      <w:r>
+        <w:t xml:space="preserve"> &amp; Verify Account</w:t>
+      </w:r>
+    </w:p>
+    <w:p>
+      <w:r>
+        <w:rPr>
+          <w:noProof/>
+          <w:lang w:eastAsia="hu-HU"/>
+        </w:rPr>
+        <w:drawing>
+          <wp:anchor distT="0" distB="0" distL="114300" distR="114300" simplePos="0" relativeHeight="251658240" behindDoc="0" locked="0" layoutInCell="1" allowOverlap="1">
+            <wp:simplePos x="0" y="0"/>
+            <wp:positionH relativeFrom="margin">
+              <wp:align>left</wp:align>
+            </wp:positionH>
+            <wp:positionV relativeFrom="paragraph">
+              <wp:posOffset>2061210</wp:posOffset>
+            </wp:positionV>
+            <wp:extent cx="5039995" cy="3359785"/>
+            <wp:effectExtent l="0" t="0" r="8255" b="0"/>
+            <wp:wrapThrough wrapText="bothSides">
+              <wp:wrapPolygon edited="0">
+                <wp:start x="0" y="0"/>
+                <wp:lineTo x="0" y="21433"/>
+                <wp:lineTo x="21554" y="21433"/>
+                <wp:lineTo x="21554" y="0"/>
+                <wp:lineTo x="0" y="0"/>
+              </wp:wrapPolygon>
+            </wp:wrapThrough>
+            <wp:docPr id="1" name="Kép 1"/>
+            <wp:cNvGraphicFramePr>
+              <a:graphicFrameLocks xmlns:a="http://schemas.openxmlformats.org/drawingml/2006/main" noChangeAspect="1"/>
+            </wp:cNvGraphicFramePr>
+            <a:graphic xmlns:a="http://schemas.openxmlformats.org/drawingml/2006/main">
+              <a:graphicData uri="http://schemas.openxmlformats.org/drawingml/2006/picture">
+                <pic:pic xmlns:pic="http://schemas.openxmlformats.org/drawingml/2006/picture">
+                  <pic:nvPicPr>
+                    <pic:cNvPr id="1" name=""/>
+                    <pic:cNvPicPr/>
+                  </pic:nvPicPr>
+                  <pic:blipFill>
+                    <a:blip r:embed="rId11">
+                      <a:extLst>
+                        <a:ext uri="{28A0092B-C50C-407E-A947-70E740481C1C}">
+                          <a14:useLocalDpi xmlns:a14="http://schemas.microsoft.com/office/drawing/2010/main" val="0"/>
+                        </a:ext>
+                      </a:extLst>
+                    </a:blip>
+                    <a:stretch>
+                      <a:fillRect/>
+                    </a:stretch>
+                  </pic:blipFill>
+                  <pic:spPr>
+                    <a:xfrm>
+                      <a:off x="0" y="0"/>
+                      <a:ext cx="5039995" cy="3359785"/>
+                    </a:xfrm>
+                    <a:prstGeom prst="rect">
+                      <a:avLst/>
+                    </a:prstGeom>
+                  </pic:spPr>
+                </pic:pic>
+              </a:graphicData>
+            </a:graphic>
+          </wp:anchor>
+        </w:drawing>
+      </w:r>
+      <w:r>
+        <w:t xml:space="preserve">Habár a felhasználók bejelentkezés nélkül is tudnak vásárolni, </w:t>
+      </w:r>
+      <w:r>
+        <w:t>kényelmi szempontból érdemes regisztrálni. A felhasználó eltárolhatja adatait, így azokat később nem kell megadnia újra és újra.</w:t>
+      </w:r>
+      <w:r>
+        <w:t xml:space="preserve"> A regisztrált felhasználók pontokat gyűjthetnek,</w:t>
+      </w:r>
+      <w:r>
+        <w:rPr>
+          <w:noProof/>
+          <w:lang w:eastAsia="hu-HU"/>
+        </w:rPr>
+        <w:t xml:space="preserve"> </w:t>
+      </w:r>
+      <w:r>
+        <w:t xml:space="preserve">amelyek további juttatások felhasználásra alkalmasak, például ingyenes szállításra. </w:t>
+      </w:r>
+      <w:r>
+        <w:t>Regisztráláskor kötelezően csak egy valódi email cím és egy jelszó az elvárás.</w:t>
+      </w:r>
+    </w:p>
+    <w:p>
+      <w:pPr>
+        <w:spacing w:before="0" w:after="160" w:line="259" w:lineRule="auto"/>
+        <w:jc w:val="left"/>
+      </w:pPr>
+      <w:r>
+        <w:br w:type="page"/>
+      </w:r>
+    </w:p>
+    <w:p>
+      <w:pPr>
+        <w:rPr>
+          <w:noProof/>
+          <w:lang w:eastAsia="hu-HU"/>
+        </w:rPr>
+      </w:pPr>
+      <w:r>
+        <w:rPr>
+          <w:noProof/>
+          <w:lang w:eastAsia="hu-HU"/>
+        </w:rPr>
+        <w:lastRenderedPageBreak/>
+        <w:t xml:space="preserve">Regisztráció igényt követően az adatbázisban létrejön a pofilja, és egy activatorToken mező is. Ennek feladata, hogy amíg ez létezik, addig a felhasználó nincsen aktiválva. </w:t>
+      </w:r>
+    </w:p>
+    <w:p>
+      <w:pPr>
+        <w:rPr>
+          <w:noProof/>
+          <w:lang w:eastAsia="hu-HU"/>
+        </w:rPr>
+      </w:pPr>
+      <w:r>
+        <w:rPr>
+          <w:noProof/>
+          <w:lang w:eastAsia="hu-HU"/>
+        </w:rPr>
+        <w:drawing>
+          <wp:anchor distT="0" distB="0" distL="114300" distR="114300" simplePos="0" relativeHeight="251659264" behindDoc="0" locked="0" layoutInCell="1" allowOverlap="1">
+            <wp:simplePos x="0" y="0"/>
+            <wp:positionH relativeFrom="margin">
+              <wp:align>left</wp:align>
+            </wp:positionH>
+            <wp:positionV relativeFrom="paragraph">
+              <wp:posOffset>0</wp:posOffset>
+            </wp:positionV>
+            <wp:extent cx="5039995" cy="3359785"/>
+            <wp:effectExtent l="0" t="0" r="8255" b="0"/>
+            <wp:wrapThrough wrapText="bothSides">
+              <wp:wrapPolygon edited="0">
+                <wp:start x="0" y="0"/>
+                <wp:lineTo x="0" y="21433"/>
+                <wp:lineTo x="21554" y="21433"/>
+                <wp:lineTo x="21554" y="0"/>
+                <wp:lineTo x="0" y="0"/>
+              </wp:wrapPolygon>
+            </wp:wrapThrough>
+            <wp:docPr id="4" name="Kép 4"/>
+            <wp:cNvGraphicFramePr>
+              <a:graphicFrameLocks xmlns:a="http://schemas.openxmlformats.org/drawingml/2006/main" noChangeAspect="1"/>
+            </wp:cNvGraphicFramePr>
+            <a:graphic xmlns:a="http://schemas.openxmlformats.org/drawingml/2006/main">
+              <a:graphicData uri="http://schemas.openxmlformats.org/drawingml/2006/picture">
+                <pic:pic xmlns:pic="http://schemas.openxmlformats.org/drawingml/2006/picture">
+                  <pic:nvPicPr>
+                    <pic:cNvPr id="1" name=""/>
+                    <pic:cNvPicPr/>
+                  </pic:nvPicPr>
+                  <pic:blipFill>
+                    <a:blip r:embed="rId12">
+                      <a:extLst>
+                        <a:ext uri="{28A0092B-C50C-407E-A947-70E740481C1C}">
+                          <a14:useLocalDpi xmlns:a14="http://schemas.microsoft.com/office/drawing/2010/main" val="0"/>
+                        </a:ext>
+                      </a:extLst>
+                    </a:blip>
+                    <a:stretch>
+                      <a:fillRect/>
+                    </a:stretch>
+                  </pic:blipFill>
+                  <pic:spPr>
+                    <a:xfrm>
+                      <a:off x="0" y="0"/>
+                      <a:ext cx="5039995" cy="3359785"/>
+                    </a:xfrm>
+                    <a:prstGeom prst="rect">
+                      <a:avLst/>
+                    </a:prstGeom>
+                  </pic:spPr>
+                </pic:pic>
+              </a:graphicData>
+            </a:graphic>
+          </wp:anchor>
+        </w:drawing>
+      </w:r>
+      <w:r>
+        <w:rPr>
+          <w:noProof/>
+          <w:lang w:eastAsia="hu-HU"/>
+        </w:rPr>
+        <w:t xml:space="preserve">A tokent a regisztráló email-ben kapja, amely átirányítja egy útvonalra, aminek a feladata, hogy </w:t>
+      </w:r>
+      <w:r>
+        <w:rPr>
+          <w:noProof/>
+          <w:lang w:eastAsia="hu-HU"/>
+        </w:rPr>
+        <w:t>végrehajtsa az aktiválást. A</w:t>
+      </w:r>
+      <w:r>
+        <w:rPr>
+          <w:noProof/>
+          <w:lang w:eastAsia="hu-HU"/>
+        </w:rPr>
+        <w:t xml:space="preserve">z adatbázisból kikerül az activatorToken, a felhasználó mostmár </w:t>
+      </w:r>
+      <w:r>
+        <w:rPr>
+          <w:noProof/>
+          <w:lang w:eastAsia="hu-HU"/>
+        </w:rPr>
+        <w:t>aktív</w:t>
+      </w:r>
+      <w:r>
+        <w:rPr>
+          <w:noProof/>
+          <w:lang w:eastAsia="hu-HU"/>
+        </w:rPr>
+        <w:t>.</w:t>
+      </w:r>
       <w:bookmarkStart w:id="47" w:name="_GoBack"/>
       <w:bookmarkEnd w:id="47"/>
     </w:p>
     <w:p>
       <w:pPr>
-        <w:pStyle w:val="Cmsor1"/>
+        <w:jc w:val="center"/>
+        <w:rPr>
+          <w:b/>
+          <w:noProof/>
+          <w:sz w:val="96"/>
+          <w:szCs w:val="96"/>
+          <w:lang w:eastAsia="hu-HU"/>
+        </w:rPr>
+      </w:pPr>
+      <w:r>
+        <w:rPr>
+          <w:b/>
+          <w:noProof/>
+          <w:sz w:val="96"/>
+          <w:szCs w:val="96"/>
+          <w:lang w:eastAsia="hu-HU"/>
+        </w:rPr>
+        <w:t>ide még kép jön</w:t>
+      </w:r>
+    </w:p>
+    <w:p>
+      <w:pPr>
+        <w:pStyle w:val="Cmsor2"/>
       </w:pPr>
       <w:bookmarkStart w:id="48" w:name="_Toc100657015"/>
       <w:r>
@@ -6533,6 +6784,7 @@
           <w:rFonts w:ascii="Arial" w:hAnsi="Arial" w:cs="Arial"/>
           <w:color w:val="000000" w:themeColor="text1"/>
         </w:rPr>
+        <w:lastRenderedPageBreak/>
         <w:t>Az elsődleges módja a kommunikációnak a Facebook használata volt, illetve az azon való chatelés, de a fejlesztés első fázisaiban más módszereteket is fontolóra vettünk.</w:t>
       </w:r>
     </w:p>
@@ -6635,7 +6887,7 @@
           <w:rFonts w:cs="Arial"/>
         </w:rPr>
       </w:pPr>
-      <w:hyperlink r:id="rId11" w:history="1">
+      <w:hyperlink r:id="rId13" w:history="1">
         <w:r>
           <w:rPr>
             <w:rStyle w:val="Hiperhivatkozs"/>
@@ -6653,7 +6905,7 @@
           <w:rStyle w:val="Hiperhivatkozs"/>
         </w:rPr>
       </w:pPr>
-      <w:hyperlink r:id="rId12" w:history="1">
+      <w:hyperlink r:id="rId14" w:history="1">
         <w:r>
           <w:rPr>
             <w:rStyle w:val="Hiperhivatkozs"/>
@@ -6667,7 +6919,7 @@
         <w:widowControl w:val="0"/>
         <w:spacing w:line="360" w:lineRule="auto"/>
       </w:pPr>
-      <w:hyperlink r:id="rId13" w:history="1">
+      <w:hyperlink r:id="rId15" w:history="1">
         <w:r>
           <w:rPr>
             <w:rStyle w:val="Hiperhivatkozs"/>
@@ -6685,7 +6937,7 @@
           <w:szCs w:val="24"/>
         </w:rPr>
       </w:pPr>
-      <w:hyperlink r:id="rId14" w:history="1">
+      <w:hyperlink r:id="rId16" w:history="1">
         <w:r>
           <w:rPr>
             <w:rStyle w:val="Hiperhivatkozs"/>
@@ -9478,7 +9730,7 @@
 </file>
 
 <file path=customXml/itemProps1.xml><?xml version="1.0" encoding="utf-8"?>
-<ds:datastoreItem xmlns:ds="http://schemas.openxmlformats.org/officeDocument/2006/customXml" ds:itemID="{B57B415D-041C-4C45-8026-5FE1817E03E0}">
+<ds:datastoreItem xmlns:ds="http://schemas.openxmlformats.org/officeDocument/2006/customXml" ds:itemID="{852AA613-F4A2-4B9B-868F-CC6C2F875C3A}">
   <ds:schemaRefs>
     <ds:schemaRef ds:uri="http://schemas.openxmlformats.org/officeDocument/2006/bibliography"/>
   </ds:schemaRefs>

</xml_diff>

<commit_message>
backend progression - getUserOrders & place/delete Review remaining
</commit_message>
<xml_diff>
--- a/Documentations/Szakdolgozat raw_workinprogress.docx
+++ b/Documentations/Szakdolgozat raw_workinprogress.docx
@@ -52,7 +52,7 @@
           <w:r>
             <w:fldChar w:fldCharType="separate"/>
           </w:r>
-          <w:hyperlink w:anchor="_Toc101623387" w:history="1">
+          <w:hyperlink w:anchor="_Toc101883698" w:history="1">
             <w:r>
               <w:rPr>
                 <w:rStyle w:val="Hiperhivatkozs"/>
@@ -79,7 +79,7 @@
                 <w:noProof/>
                 <w:webHidden/>
               </w:rPr>
-              <w:instrText xml:space="preserve"> PAGEREF _Toc101623387 \h </w:instrText>
+              <w:instrText xml:space="preserve"> PAGEREF _Toc101883698 \h </w:instrText>
             </w:r>
             <w:r>
               <w:rPr>
@@ -121,7 +121,7 @@
               <w:lang w:val="en-GB" w:eastAsia="en-GB"/>
             </w:rPr>
           </w:pPr>
-          <w:hyperlink w:anchor="_Toc101623388" w:history="1">
+          <w:hyperlink w:anchor="_Toc101883699" w:history="1">
             <w:r>
               <w:rPr>
                 <w:rStyle w:val="Hiperhivatkozs"/>
@@ -148,7 +148,7 @@
                 <w:noProof/>
                 <w:webHidden/>
               </w:rPr>
-              <w:instrText xml:space="preserve"> PAGEREF _Toc101623388 \h </w:instrText>
+              <w:instrText xml:space="preserve"> PAGEREF _Toc101883699 \h </w:instrText>
             </w:r>
             <w:r>
               <w:rPr>
@@ -190,7 +190,7 @@
               <w:lang w:val="en-GB" w:eastAsia="en-GB"/>
             </w:rPr>
           </w:pPr>
-          <w:hyperlink w:anchor="_Toc101623389" w:history="1">
+          <w:hyperlink w:anchor="_Toc101883700" w:history="1">
             <w:r>
               <w:rPr>
                 <w:rStyle w:val="Hiperhivatkozs"/>
@@ -217,7 +217,7 @@
                 <w:noProof/>
                 <w:webHidden/>
               </w:rPr>
-              <w:instrText xml:space="preserve"> PAGEREF _Toc101623389 \h </w:instrText>
+              <w:instrText xml:space="preserve"> PAGEREF _Toc101883700 \h </w:instrText>
             </w:r>
             <w:r>
               <w:rPr>
@@ -258,7 +258,7 @@
               <w:lang w:val="en-GB" w:eastAsia="en-GB"/>
             </w:rPr>
           </w:pPr>
-          <w:hyperlink w:anchor="_Toc101623390" w:history="1">
+          <w:hyperlink w:anchor="_Toc101883701" w:history="1">
             <w:r>
               <w:rPr>
                 <w:rStyle w:val="Hiperhivatkozs"/>
@@ -285,7 +285,7 @@
                 <w:noProof/>
                 <w:webHidden/>
               </w:rPr>
-              <w:instrText xml:space="preserve"> PAGEREF _Toc101623390 \h </w:instrText>
+              <w:instrText xml:space="preserve"> PAGEREF _Toc101883701 \h </w:instrText>
             </w:r>
             <w:r>
               <w:rPr>
@@ -326,7 +326,7 @@
               <w:lang w:val="en-GB" w:eastAsia="en-GB"/>
             </w:rPr>
           </w:pPr>
-          <w:hyperlink w:anchor="_Toc101623391" w:history="1">
+          <w:hyperlink w:anchor="_Toc101883702" w:history="1">
             <w:r>
               <w:rPr>
                 <w:rStyle w:val="Hiperhivatkozs"/>
@@ -353,7 +353,7 @@
                 <w:noProof/>
                 <w:webHidden/>
               </w:rPr>
-              <w:instrText xml:space="preserve"> PAGEREF _Toc101623391 \h </w:instrText>
+              <w:instrText xml:space="preserve"> PAGEREF _Toc101883702 \h </w:instrText>
             </w:r>
             <w:r>
               <w:rPr>
@@ -394,7 +394,7 @@
               <w:lang w:val="en-GB" w:eastAsia="en-GB"/>
             </w:rPr>
           </w:pPr>
-          <w:hyperlink w:anchor="_Toc101623392" w:history="1">
+          <w:hyperlink w:anchor="_Toc101883703" w:history="1">
             <w:r>
               <w:rPr>
                 <w:rStyle w:val="Hiperhivatkozs"/>
@@ -421,7 +421,7 @@
                 <w:noProof/>
                 <w:webHidden/>
               </w:rPr>
-              <w:instrText xml:space="preserve"> PAGEREF _Toc101623392 \h </w:instrText>
+              <w:instrText xml:space="preserve"> PAGEREF _Toc101883703 \h </w:instrText>
             </w:r>
             <w:r>
               <w:rPr>
@@ -463,7 +463,7 @@
               <w:lang w:val="en-GB" w:eastAsia="en-GB"/>
             </w:rPr>
           </w:pPr>
-          <w:hyperlink w:anchor="_Toc101623393" w:history="1">
+          <w:hyperlink w:anchor="_Toc101883704" w:history="1">
             <w:r>
               <w:rPr>
                 <w:rStyle w:val="Hiperhivatkozs"/>
@@ -490,7 +490,7 @@
                 <w:noProof/>
                 <w:webHidden/>
               </w:rPr>
-              <w:instrText xml:space="preserve"> PAGEREF _Toc101623393 \h </w:instrText>
+              <w:instrText xml:space="preserve"> PAGEREF _Toc101883704 \h </w:instrText>
             </w:r>
             <w:r>
               <w:rPr>
@@ -531,7 +531,7 @@
               <w:lang w:val="en-GB" w:eastAsia="en-GB"/>
             </w:rPr>
           </w:pPr>
-          <w:hyperlink w:anchor="_Toc101623394" w:history="1">
+          <w:hyperlink w:anchor="_Toc101883705" w:history="1">
             <w:r>
               <w:rPr>
                 <w:rStyle w:val="Hiperhivatkozs"/>
@@ -558,7 +558,7 @@
                 <w:noProof/>
                 <w:webHidden/>
               </w:rPr>
-              <w:instrText xml:space="preserve"> PAGEREF _Toc101623394 \h </w:instrText>
+              <w:instrText xml:space="preserve"> PAGEREF _Toc101883705 \h </w:instrText>
             </w:r>
             <w:r>
               <w:rPr>
@@ -599,7 +599,7 @@
               <w:lang w:val="en-GB" w:eastAsia="en-GB"/>
             </w:rPr>
           </w:pPr>
-          <w:hyperlink w:anchor="_Toc101623395" w:history="1">
+          <w:hyperlink w:anchor="_Toc101883706" w:history="1">
             <w:r>
               <w:rPr>
                 <w:rStyle w:val="Hiperhivatkozs"/>
@@ -626,7 +626,7 @@
                 <w:noProof/>
                 <w:webHidden/>
               </w:rPr>
-              <w:instrText xml:space="preserve"> PAGEREF _Toc101623395 \h </w:instrText>
+              <w:instrText xml:space="preserve"> PAGEREF _Toc101883706 \h </w:instrText>
             </w:r>
             <w:r>
               <w:rPr>
@@ -667,7 +667,7 @@
               <w:lang w:val="en-GB" w:eastAsia="en-GB"/>
             </w:rPr>
           </w:pPr>
-          <w:hyperlink w:anchor="_Toc101623396" w:history="1">
+          <w:hyperlink w:anchor="_Toc101883707" w:history="1">
             <w:r>
               <w:rPr>
                 <w:rStyle w:val="Hiperhivatkozs"/>
@@ -694,7 +694,7 @@
                 <w:noProof/>
                 <w:webHidden/>
               </w:rPr>
-              <w:instrText xml:space="preserve"> PAGEREF _Toc101623396 \h </w:instrText>
+              <w:instrText xml:space="preserve"> PAGEREF _Toc101883707 \h </w:instrText>
             </w:r>
             <w:r>
               <w:rPr>
@@ -735,7 +735,7 @@
               <w:lang w:val="en-GB" w:eastAsia="en-GB"/>
             </w:rPr>
           </w:pPr>
-          <w:hyperlink w:anchor="_Toc101623397" w:history="1">
+          <w:hyperlink w:anchor="_Toc101883708" w:history="1">
             <w:r>
               <w:rPr>
                 <w:rStyle w:val="Hiperhivatkozs"/>
@@ -763,7 +763,7 @@
                 <w:noProof/>
                 <w:webHidden/>
               </w:rPr>
-              <w:instrText xml:space="preserve"> PAGEREF _Toc101623397 \h </w:instrText>
+              <w:instrText xml:space="preserve"> PAGEREF _Toc101883708 \h </w:instrText>
             </w:r>
             <w:r>
               <w:rPr>
@@ -804,7 +804,7 @@
               <w:lang w:val="en-GB" w:eastAsia="en-GB"/>
             </w:rPr>
           </w:pPr>
-          <w:hyperlink w:anchor="_Toc101623398" w:history="1">
+          <w:hyperlink w:anchor="_Toc101883709" w:history="1">
             <w:r>
               <w:rPr>
                 <w:rStyle w:val="Hiperhivatkozs"/>
@@ -831,7 +831,7 @@
                 <w:noProof/>
                 <w:webHidden/>
               </w:rPr>
-              <w:instrText xml:space="preserve"> PAGEREF _Toc101623398 \h </w:instrText>
+              <w:instrText xml:space="preserve"> PAGEREF _Toc101883709 \h </w:instrText>
             </w:r>
             <w:r>
               <w:rPr>
@@ -872,7 +872,7 @@
               <w:lang w:val="en-GB" w:eastAsia="en-GB"/>
             </w:rPr>
           </w:pPr>
-          <w:hyperlink w:anchor="_Toc101623399" w:history="1">
+          <w:hyperlink w:anchor="_Toc101883710" w:history="1">
             <w:r>
               <w:rPr>
                 <w:rStyle w:val="Hiperhivatkozs"/>
@@ -899,7 +899,7 @@
                 <w:noProof/>
                 <w:webHidden/>
               </w:rPr>
-              <w:instrText xml:space="preserve"> PAGEREF _Toc101623399 \h </w:instrText>
+              <w:instrText xml:space="preserve"> PAGEREF _Toc101883710 \h </w:instrText>
             </w:r>
             <w:r>
               <w:rPr>
@@ -940,7 +940,7 @@
               <w:lang w:val="en-GB" w:eastAsia="en-GB"/>
             </w:rPr>
           </w:pPr>
-          <w:hyperlink w:anchor="_Toc101623400" w:history="1">
+          <w:hyperlink w:anchor="_Toc101883711" w:history="1">
             <w:r>
               <w:rPr>
                 <w:rStyle w:val="Hiperhivatkozs"/>
@@ -967,7 +967,7 @@
                 <w:noProof/>
                 <w:webHidden/>
               </w:rPr>
-              <w:instrText xml:space="preserve"> PAGEREF _Toc101623400 \h </w:instrText>
+              <w:instrText xml:space="preserve"> PAGEREF _Toc101883711 \h </w:instrText>
             </w:r>
             <w:r>
               <w:rPr>
@@ -1008,7 +1008,7 @@
               <w:lang w:val="en-GB" w:eastAsia="en-GB"/>
             </w:rPr>
           </w:pPr>
-          <w:hyperlink w:anchor="_Toc101623401" w:history="1">
+          <w:hyperlink w:anchor="_Toc101883712" w:history="1">
             <w:r>
               <w:rPr>
                 <w:rStyle w:val="Hiperhivatkozs"/>
@@ -1035,7 +1035,7 @@
                 <w:noProof/>
                 <w:webHidden/>
               </w:rPr>
-              <w:instrText xml:space="preserve"> PAGEREF _Toc101623401 \h </w:instrText>
+              <w:instrText xml:space="preserve"> PAGEREF _Toc101883712 \h </w:instrText>
             </w:r>
             <w:r>
               <w:rPr>
@@ -1076,7 +1076,7 @@
               <w:lang w:val="en-GB" w:eastAsia="en-GB"/>
             </w:rPr>
           </w:pPr>
-          <w:hyperlink w:anchor="_Toc101623402" w:history="1">
+          <w:hyperlink w:anchor="_Toc101883713" w:history="1">
             <w:r>
               <w:rPr>
                 <w:rStyle w:val="Hiperhivatkozs"/>
@@ -1103,7 +1103,7 @@
                 <w:noProof/>
                 <w:webHidden/>
               </w:rPr>
-              <w:instrText xml:space="preserve"> PAGEREF _Toc101623402 \h </w:instrText>
+              <w:instrText xml:space="preserve"> PAGEREF _Toc101883713 \h </w:instrText>
             </w:r>
             <w:r>
               <w:rPr>
@@ -1144,7 +1144,7 @@
               <w:lang w:val="en-GB" w:eastAsia="en-GB"/>
             </w:rPr>
           </w:pPr>
-          <w:hyperlink w:anchor="_Toc101623403" w:history="1">
+          <w:hyperlink w:anchor="_Toc101883714" w:history="1">
             <w:r>
               <w:rPr>
                 <w:rStyle w:val="Hiperhivatkozs"/>
@@ -1171,7 +1171,7 @@
                 <w:noProof/>
                 <w:webHidden/>
               </w:rPr>
-              <w:instrText xml:space="preserve"> PAGEREF _Toc101623403 \h </w:instrText>
+              <w:instrText xml:space="preserve"> PAGEREF _Toc101883714 \h </w:instrText>
             </w:r>
             <w:r>
               <w:rPr>
@@ -1212,7 +1212,7 @@
               <w:lang w:val="en-GB" w:eastAsia="en-GB"/>
             </w:rPr>
           </w:pPr>
-          <w:hyperlink w:anchor="_Toc101623404" w:history="1">
+          <w:hyperlink w:anchor="_Toc101883715" w:history="1">
             <w:r>
               <w:rPr>
                 <w:rStyle w:val="Hiperhivatkozs"/>
@@ -1239,7 +1239,7 @@
                 <w:noProof/>
                 <w:webHidden/>
               </w:rPr>
-              <w:instrText xml:space="preserve"> PAGEREF _Toc101623404 \h </w:instrText>
+              <w:instrText xml:space="preserve"> PAGEREF _Toc101883715 \h </w:instrText>
             </w:r>
             <w:r>
               <w:rPr>
@@ -1280,7 +1280,7 @@
               <w:lang w:val="en-GB" w:eastAsia="en-GB"/>
             </w:rPr>
           </w:pPr>
-          <w:hyperlink w:anchor="_Toc101623405" w:history="1">
+          <w:hyperlink w:anchor="_Toc101883716" w:history="1">
             <w:r>
               <w:rPr>
                 <w:rStyle w:val="Hiperhivatkozs"/>
@@ -1307,7 +1307,7 @@
                 <w:noProof/>
                 <w:webHidden/>
               </w:rPr>
-              <w:instrText xml:space="preserve"> PAGEREF _Toc101623405 \h </w:instrText>
+              <w:instrText xml:space="preserve"> PAGEREF _Toc101883716 \h </w:instrText>
             </w:r>
             <w:r>
               <w:rPr>
@@ -1348,7 +1348,7 @@
               <w:lang w:val="en-GB" w:eastAsia="en-GB"/>
             </w:rPr>
           </w:pPr>
-          <w:hyperlink w:anchor="_Toc101623406" w:history="1">
+          <w:hyperlink w:anchor="_Toc101883717" w:history="1">
             <w:r>
               <w:rPr>
                 <w:rStyle w:val="Hiperhivatkozs"/>
@@ -1375,7 +1375,7 @@
                 <w:noProof/>
                 <w:webHidden/>
               </w:rPr>
-              <w:instrText xml:space="preserve"> PAGEREF _Toc101623406 \h </w:instrText>
+              <w:instrText xml:space="preserve"> PAGEREF _Toc101883717 \h </w:instrText>
             </w:r>
             <w:r>
               <w:rPr>
@@ -1417,7 +1417,7 @@
               <w:lang w:val="en-GB" w:eastAsia="en-GB"/>
             </w:rPr>
           </w:pPr>
-          <w:hyperlink w:anchor="_Toc101623407" w:history="1">
+          <w:hyperlink w:anchor="_Toc101883718" w:history="1">
             <w:r>
               <w:rPr>
                 <w:rStyle w:val="Hiperhivatkozs"/>
@@ -1444,7 +1444,7 @@
                 <w:noProof/>
                 <w:webHidden/>
               </w:rPr>
-              <w:instrText xml:space="preserve"> PAGEREF _Toc101623407 \h </w:instrText>
+              <w:instrText xml:space="preserve"> PAGEREF _Toc101883718 \h </w:instrText>
             </w:r>
             <w:r>
               <w:rPr>
@@ -1485,7 +1485,7 @@
               <w:lang w:val="en-GB" w:eastAsia="en-GB"/>
             </w:rPr>
           </w:pPr>
-          <w:hyperlink w:anchor="_Toc101623408" w:history="1">
+          <w:hyperlink w:anchor="_Toc101883719" w:history="1">
             <w:r>
               <w:rPr>
                 <w:rStyle w:val="Hiperhivatkozs"/>
@@ -1512,7 +1512,7 @@
                 <w:noProof/>
                 <w:webHidden/>
               </w:rPr>
-              <w:instrText xml:space="preserve"> PAGEREF _Toc101623408 \h </w:instrText>
+              <w:instrText xml:space="preserve"> PAGEREF _Toc101883719 \h </w:instrText>
             </w:r>
             <w:r>
               <w:rPr>
@@ -1553,7 +1553,7 @@
               <w:lang w:val="en-GB" w:eastAsia="en-GB"/>
             </w:rPr>
           </w:pPr>
-          <w:hyperlink w:anchor="_Toc101623409" w:history="1">
+          <w:hyperlink w:anchor="_Toc101883720" w:history="1">
             <w:r>
               <w:rPr>
                 <w:rStyle w:val="Hiperhivatkozs"/>
@@ -1580,7 +1580,7 @@
                 <w:noProof/>
                 <w:webHidden/>
               </w:rPr>
-              <w:instrText xml:space="preserve"> PAGEREF _Toc101623409 \h </w:instrText>
+              <w:instrText xml:space="preserve"> PAGEREF _Toc101883720 \h </w:instrText>
             </w:r>
             <w:r>
               <w:rPr>
@@ -1621,7 +1621,7 @@
               <w:lang w:val="en-GB" w:eastAsia="en-GB"/>
             </w:rPr>
           </w:pPr>
-          <w:hyperlink w:anchor="_Toc101623410" w:history="1">
+          <w:hyperlink w:anchor="_Toc101883721" w:history="1">
             <w:r>
               <w:rPr>
                 <w:rStyle w:val="Hiperhivatkozs"/>
@@ -1648,7 +1648,7 @@
                 <w:noProof/>
                 <w:webHidden/>
               </w:rPr>
-              <w:instrText xml:space="preserve"> PAGEREF _Toc101623410 \h </w:instrText>
+              <w:instrText xml:space="preserve"> PAGEREF _Toc101883721 \h </w:instrText>
             </w:r>
             <w:r>
               <w:rPr>
@@ -1689,7 +1689,7 @@
               <w:lang w:val="en-GB" w:eastAsia="en-GB"/>
             </w:rPr>
           </w:pPr>
-          <w:hyperlink w:anchor="_Toc101623411" w:history="1">
+          <w:hyperlink w:anchor="_Toc101883722" w:history="1">
             <w:r>
               <w:rPr>
                 <w:rStyle w:val="Hiperhivatkozs"/>
@@ -1716,7 +1716,7 @@
                 <w:noProof/>
                 <w:webHidden/>
               </w:rPr>
-              <w:instrText xml:space="preserve"> PAGEREF _Toc101623411 \h </w:instrText>
+              <w:instrText xml:space="preserve"> PAGEREF _Toc101883722 \h </w:instrText>
             </w:r>
             <w:r>
               <w:rPr>
@@ -1757,7 +1757,7 @@
               <w:lang w:val="en-GB" w:eastAsia="en-GB"/>
             </w:rPr>
           </w:pPr>
-          <w:hyperlink w:anchor="_Toc101623412" w:history="1">
+          <w:hyperlink w:anchor="_Toc101883723" w:history="1">
             <w:r>
               <w:rPr>
                 <w:rStyle w:val="Hiperhivatkozs"/>
@@ -1784,7 +1784,7 @@
                 <w:noProof/>
                 <w:webHidden/>
               </w:rPr>
-              <w:instrText xml:space="preserve"> PAGEREF _Toc101623412 \h </w:instrText>
+              <w:instrText xml:space="preserve"> PAGEREF _Toc101883723 \h </w:instrText>
             </w:r>
             <w:r>
               <w:rPr>
@@ -1825,7 +1825,7 @@
               <w:lang w:val="en-GB" w:eastAsia="en-GB"/>
             </w:rPr>
           </w:pPr>
-          <w:hyperlink w:anchor="_Toc101623413" w:history="1">
+          <w:hyperlink w:anchor="_Toc101883724" w:history="1">
             <w:r>
               <w:rPr>
                 <w:rStyle w:val="Hiperhivatkozs"/>
@@ -1852,7 +1852,7 @@
                 <w:noProof/>
                 <w:webHidden/>
               </w:rPr>
-              <w:instrText xml:space="preserve"> PAGEREF _Toc101623413 \h </w:instrText>
+              <w:instrText xml:space="preserve"> PAGEREF _Toc101883724 \h </w:instrText>
             </w:r>
             <w:r>
               <w:rPr>
@@ -1894,7 +1894,7 @@
               <w:lang w:val="en-GB" w:eastAsia="en-GB"/>
             </w:rPr>
           </w:pPr>
-          <w:hyperlink w:anchor="_Toc101623414" w:history="1">
+          <w:hyperlink w:anchor="_Toc101883725" w:history="1">
             <w:r>
               <w:rPr>
                 <w:rStyle w:val="Hiperhivatkozs"/>
@@ -1921,7 +1921,7 @@
                 <w:noProof/>
                 <w:webHidden/>
               </w:rPr>
-              <w:instrText xml:space="preserve"> PAGEREF _Toc101623414 \h </w:instrText>
+              <w:instrText xml:space="preserve"> PAGEREF _Toc101883725 \h </w:instrText>
             </w:r>
             <w:r>
               <w:rPr>
@@ -1962,7 +1962,7 @@
               <w:lang w:val="en-GB" w:eastAsia="en-GB"/>
             </w:rPr>
           </w:pPr>
-          <w:hyperlink w:anchor="_Toc101623415" w:history="1">
+          <w:hyperlink w:anchor="_Toc101883726" w:history="1">
             <w:r>
               <w:rPr>
                 <w:rStyle w:val="Hiperhivatkozs"/>
@@ -1989,7 +1989,7 @@
                 <w:noProof/>
                 <w:webHidden/>
               </w:rPr>
-              <w:instrText xml:space="preserve"> PAGEREF _Toc101623415 \h </w:instrText>
+              <w:instrText xml:space="preserve"> PAGEREF _Toc101883726 \h </w:instrText>
             </w:r>
             <w:r>
               <w:rPr>
@@ -2030,7 +2030,7 @@
               <w:lang w:val="en-GB" w:eastAsia="en-GB"/>
             </w:rPr>
           </w:pPr>
-          <w:hyperlink w:anchor="_Toc101623416" w:history="1">
+          <w:hyperlink w:anchor="_Toc101883727" w:history="1">
             <w:r>
               <w:rPr>
                 <w:rStyle w:val="Hiperhivatkozs"/>
@@ -2057,7 +2057,7 @@
                 <w:noProof/>
                 <w:webHidden/>
               </w:rPr>
-              <w:instrText xml:space="preserve"> PAGEREF _Toc101623416 \h </w:instrText>
+              <w:instrText xml:space="preserve"> PAGEREF _Toc101883727 \h </w:instrText>
             </w:r>
             <w:r>
               <w:rPr>
@@ -2098,7 +2098,7 @@
               <w:lang w:val="en-GB" w:eastAsia="en-GB"/>
             </w:rPr>
           </w:pPr>
-          <w:hyperlink w:anchor="_Toc101623417" w:history="1">
+          <w:hyperlink w:anchor="_Toc101883728" w:history="1">
             <w:r>
               <w:rPr>
                 <w:rStyle w:val="Hiperhivatkozs"/>
@@ -2125,7 +2125,7 @@
                 <w:noProof/>
                 <w:webHidden/>
               </w:rPr>
-              <w:instrText xml:space="preserve"> PAGEREF _Toc101623417 \h </w:instrText>
+              <w:instrText xml:space="preserve"> PAGEREF _Toc101883728 \h </w:instrText>
             </w:r>
             <w:r>
               <w:rPr>
@@ -2166,7 +2166,7 @@
               <w:lang w:val="en-GB" w:eastAsia="en-GB"/>
             </w:rPr>
           </w:pPr>
-          <w:hyperlink w:anchor="_Toc101623418" w:history="1">
+          <w:hyperlink w:anchor="_Toc101883729" w:history="1">
             <w:r>
               <w:rPr>
                 <w:rStyle w:val="Hiperhivatkozs"/>
@@ -2193,7 +2193,7 @@
                 <w:noProof/>
                 <w:webHidden/>
               </w:rPr>
-              <w:instrText xml:space="preserve"> PAGEREF _Toc101623418 \h </w:instrText>
+              <w:instrText xml:space="preserve"> PAGEREF _Toc101883729 \h </w:instrText>
             </w:r>
             <w:r>
               <w:rPr>
@@ -2234,7 +2234,7 @@
               <w:lang w:val="en-GB" w:eastAsia="en-GB"/>
             </w:rPr>
           </w:pPr>
-          <w:hyperlink w:anchor="_Toc101623419" w:history="1">
+          <w:hyperlink w:anchor="_Toc101883730" w:history="1">
             <w:r>
               <w:rPr>
                 <w:rStyle w:val="Hiperhivatkozs"/>
@@ -2261,7 +2261,7 @@
                 <w:noProof/>
                 <w:webHidden/>
               </w:rPr>
-              <w:instrText xml:space="preserve"> PAGEREF _Toc101623419 \h </w:instrText>
+              <w:instrText xml:space="preserve"> PAGEREF _Toc101883730 \h </w:instrText>
             </w:r>
             <w:r>
               <w:rPr>
@@ -2302,7 +2302,7 @@
               <w:lang w:val="en-GB" w:eastAsia="en-GB"/>
             </w:rPr>
           </w:pPr>
-          <w:hyperlink w:anchor="_Toc101623420" w:history="1">
+          <w:hyperlink w:anchor="_Toc101883731" w:history="1">
             <w:r>
               <w:rPr>
                 <w:rStyle w:val="Hiperhivatkozs"/>
@@ -2329,7 +2329,7 @@
                 <w:noProof/>
                 <w:webHidden/>
               </w:rPr>
-              <w:instrText xml:space="preserve"> PAGEREF _Toc101623420 \h </w:instrText>
+              <w:instrText xml:space="preserve"> PAGEREF _Toc101883731 \h </w:instrText>
             </w:r>
             <w:r>
               <w:rPr>
@@ -2370,7 +2370,7 @@
               <w:lang w:val="en-GB" w:eastAsia="en-GB"/>
             </w:rPr>
           </w:pPr>
-          <w:hyperlink w:anchor="_Toc101623421" w:history="1">
+          <w:hyperlink w:anchor="_Toc101883732" w:history="1">
             <w:r>
               <w:rPr>
                 <w:rStyle w:val="Hiperhivatkozs"/>
@@ -2397,7 +2397,7 @@
                 <w:noProof/>
                 <w:webHidden/>
               </w:rPr>
-              <w:instrText xml:space="preserve"> PAGEREF _Toc101623421 \h </w:instrText>
+              <w:instrText xml:space="preserve"> PAGEREF _Toc101883732 \h </w:instrText>
             </w:r>
             <w:r>
               <w:rPr>
@@ -2438,7 +2438,7 @@
               <w:lang w:val="en-GB" w:eastAsia="en-GB"/>
             </w:rPr>
           </w:pPr>
-          <w:hyperlink w:anchor="_Toc101623422" w:history="1">
+          <w:hyperlink w:anchor="_Toc101883733" w:history="1">
             <w:r>
               <w:rPr>
                 <w:rStyle w:val="Hiperhivatkozs"/>
@@ -2465,7 +2465,7 @@
                 <w:noProof/>
                 <w:webHidden/>
               </w:rPr>
-              <w:instrText xml:space="preserve"> PAGEREF _Toc101623422 \h </w:instrText>
+              <w:instrText xml:space="preserve"> PAGEREF _Toc101883733 \h </w:instrText>
             </w:r>
             <w:r>
               <w:rPr>
@@ -2506,7 +2506,7 @@
               <w:lang w:val="en-GB" w:eastAsia="en-GB"/>
             </w:rPr>
           </w:pPr>
-          <w:hyperlink w:anchor="_Toc101623423" w:history="1">
+          <w:hyperlink w:anchor="_Toc101883734" w:history="1">
             <w:r>
               <w:rPr>
                 <w:rStyle w:val="Hiperhivatkozs"/>
@@ -2533,7 +2533,7 @@
                 <w:noProof/>
                 <w:webHidden/>
               </w:rPr>
-              <w:instrText xml:space="preserve"> PAGEREF _Toc101623423 \h </w:instrText>
+              <w:instrText xml:space="preserve"> PAGEREF _Toc101883734 \h </w:instrText>
             </w:r>
             <w:r>
               <w:rPr>
@@ -2574,7 +2574,7 @@
               <w:lang w:val="en-GB" w:eastAsia="en-GB"/>
             </w:rPr>
           </w:pPr>
-          <w:hyperlink w:anchor="_Toc101623424" w:history="1">
+          <w:hyperlink w:anchor="_Toc101883735" w:history="1">
             <w:r>
               <w:rPr>
                 <w:rStyle w:val="Hiperhivatkozs"/>
@@ -2601,7 +2601,7 @@
                 <w:noProof/>
                 <w:webHidden/>
               </w:rPr>
-              <w:instrText xml:space="preserve"> PAGEREF _Toc101623424 \h </w:instrText>
+              <w:instrText xml:space="preserve"> PAGEREF _Toc101883735 \h </w:instrText>
             </w:r>
             <w:r>
               <w:rPr>
@@ -2642,7 +2642,7 @@
               <w:lang w:val="en-GB" w:eastAsia="en-GB"/>
             </w:rPr>
           </w:pPr>
-          <w:hyperlink w:anchor="_Toc101623425" w:history="1">
+          <w:hyperlink w:anchor="_Toc101883736" w:history="1">
             <w:r>
               <w:rPr>
                 <w:rStyle w:val="Hiperhivatkozs"/>
@@ -2669,7 +2669,7 @@
                 <w:noProof/>
                 <w:webHidden/>
               </w:rPr>
-              <w:instrText xml:space="preserve"> PAGEREF _Toc101623425 \h </w:instrText>
+              <w:instrText xml:space="preserve"> PAGEREF _Toc101883736 \h </w:instrText>
             </w:r>
             <w:r>
               <w:rPr>
@@ -2690,6 +2690,74 @@
                 <w:webHidden/>
               </w:rPr>
               <w:t>27</w:t>
+            </w:r>
+            <w:r>
+              <w:rPr>
+                <w:noProof/>
+                <w:webHidden/>
+              </w:rPr>
+              <w:fldChar w:fldCharType="end"/>
+            </w:r>
+          </w:hyperlink>
+        </w:p>
+        <w:p>
+          <w:pPr>
+            <w:pStyle w:val="TJ3"/>
+            <w:rPr>
+              <w:rFonts w:asciiTheme="minorHAnsi" w:hAnsiTheme="minorHAnsi" w:cstheme="minorBidi"/>
+              <w:noProof/>
+              <w:sz w:val="22"/>
+              <w:lang w:val="en-GB" w:eastAsia="en-GB"/>
+            </w:rPr>
+          </w:pPr>
+          <w:hyperlink w:anchor="_Toc101883737" w:history="1">
+            <w:r>
+              <w:rPr>
+                <w:rStyle w:val="Hiperhivatkozs"/>
+                <w:noProof/>
+              </w:rPr>
+              <w:t>7.9 User</w:t>
+            </w:r>
+            <w:r>
+              <w:rPr>
+                <w:noProof/>
+                <w:webHidden/>
+              </w:rPr>
+              <w:tab/>
+            </w:r>
+            <w:r>
+              <w:rPr>
+                <w:noProof/>
+                <w:webHidden/>
+              </w:rPr>
+              <w:fldChar w:fldCharType="begin"/>
+            </w:r>
+            <w:r>
+              <w:rPr>
+                <w:noProof/>
+                <w:webHidden/>
+              </w:rPr>
+              <w:instrText xml:space="preserve"> PAGEREF _Toc101883737 \h </w:instrText>
+            </w:r>
+            <w:r>
+              <w:rPr>
+                <w:noProof/>
+                <w:webHidden/>
+              </w:rPr>
+            </w:r>
+            <w:r>
+              <w:rPr>
+                <w:noProof/>
+                <w:webHidden/>
+              </w:rPr>
+              <w:fldChar w:fldCharType="separate"/>
+            </w:r>
+            <w:r>
+              <w:rPr>
+                <w:noProof/>
+                <w:webHidden/>
+              </w:rPr>
+              <w:t>28</w:t>
             </w:r>
             <w:r>
               <w:rPr>
@@ -2710,7 +2778,7 @@
               <w:lang w:val="en-GB" w:eastAsia="en-GB"/>
             </w:rPr>
           </w:pPr>
-          <w:hyperlink w:anchor="_Toc101623426" w:history="1">
+          <w:hyperlink w:anchor="_Toc101883738" w:history="1">
             <w:r>
               <w:rPr>
                 <w:rStyle w:val="Hiperhivatkozs"/>
@@ -2737,7 +2805,7 @@
                 <w:noProof/>
                 <w:webHidden/>
               </w:rPr>
-              <w:instrText xml:space="preserve"> PAGEREF _Toc101623426 \h </w:instrText>
+              <w:instrText xml:space="preserve"> PAGEREF _Toc101883738 \h </w:instrText>
             </w:r>
             <w:r>
               <w:rPr>
@@ -2779,7 +2847,7 @@
               <w:lang w:val="en-GB" w:eastAsia="en-GB"/>
             </w:rPr>
           </w:pPr>
-          <w:hyperlink w:anchor="_Toc101623427" w:history="1">
+          <w:hyperlink w:anchor="_Toc101883739" w:history="1">
             <w:r>
               <w:rPr>
                 <w:rStyle w:val="Hiperhivatkozs"/>
@@ -2806,7 +2874,7 @@
                 <w:noProof/>
                 <w:webHidden/>
               </w:rPr>
-              <w:instrText xml:space="preserve"> PAGEREF _Toc101623427 \h </w:instrText>
+              <w:instrText xml:space="preserve"> PAGEREF _Toc101883739 \h </w:instrText>
             </w:r>
             <w:r>
               <w:rPr>
@@ -2908,7 +2976,7 @@
       <w:bookmarkStart w:id="0" w:name="_Toc99451200"/>
       <w:bookmarkStart w:id="1" w:name="_Toc99451311"/>
       <w:bookmarkStart w:id="2" w:name="_Toc100211225"/>
-      <w:bookmarkStart w:id="3" w:name="_Toc101623387"/>
+      <w:bookmarkStart w:id="3" w:name="_Toc101883698"/>
       <w:r>
         <w:lastRenderedPageBreak/>
         <w:t>1.</w:t>
@@ -3489,7 +3557,7 @@
       </w:pPr>
       <w:bookmarkStart w:id="4" w:name="_Toc99451312"/>
       <w:bookmarkStart w:id="5" w:name="_Toc100211226"/>
-      <w:bookmarkStart w:id="6" w:name="_Toc101623388"/>
+      <w:bookmarkStart w:id="6" w:name="_Toc101883699"/>
       <w:r>
         <w:lastRenderedPageBreak/>
         <w:t>2.</w:t>
@@ -3990,7 +4058,7 @@
         <w:pStyle w:val="Cmsor1"/>
       </w:pPr>
       <w:bookmarkStart w:id="8" w:name="_Toc100211236"/>
-      <w:bookmarkStart w:id="9" w:name="_Toc101623389"/>
+      <w:bookmarkStart w:id="9" w:name="_Toc101883700"/>
       <w:bookmarkEnd w:id="7"/>
       <w:r>
         <w:t>4.</w:t>
@@ -4127,7 +4195,7 @@
         <w:pStyle w:val="Cmsor2"/>
       </w:pPr>
       <w:bookmarkStart w:id="10" w:name="_Toc100211237"/>
-      <w:bookmarkStart w:id="11" w:name="_Toc101623390"/>
+      <w:bookmarkStart w:id="11" w:name="_Toc101883701"/>
       <w:r>
         <w:t>4.1</w:t>
       </w:r>
@@ -4304,7 +4372,7 @@
         <w:pStyle w:val="Cmsor2"/>
       </w:pPr>
       <w:bookmarkStart w:id="12" w:name="_Toc100211238"/>
-      <w:bookmarkStart w:id="13" w:name="_Toc101623391"/>
+      <w:bookmarkStart w:id="13" w:name="_Toc101883702"/>
       <w:r>
         <w:t>4</w:t>
       </w:r>
@@ -4508,7 +4576,7 @@
         <w:pStyle w:val="Cmsor2"/>
       </w:pPr>
       <w:bookmarkStart w:id="14" w:name="_Toc100211239"/>
-      <w:bookmarkStart w:id="15" w:name="_Toc101623392"/>
+      <w:bookmarkStart w:id="15" w:name="_Toc101883703"/>
       <w:r>
         <w:t>4</w:t>
       </w:r>
@@ -4778,7 +4846,7 @@
         <w:pStyle w:val="Cmsor1"/>
       </w:pPr>
       <w:bookmarkStart w:id="16" w:name="_Toc100211240"/>
-      <w:bookmarkStart w:id="17" w:name="_Toc101623393"/>
+      <w:bookmarkStart w:id="17" w:name="_Toc101883704"/>
       <w:r>
         <w:t xml:space="preserve">5. </w:t>
       </w:r>
@@ -4871,7 +4939,7 @@
         <w:pStyle w:val="Cmsor2"/>
       </w:pPr>
       <w:bookmarkStart w:id="18" w:name="_Toc100211241"/>
-      <w:bookmarkStart w:id="19" w:name="_Toc101623394"/>
+      <w:bookmarkStart w:id="19" w:name="_Toc101883705"/>
       <w:r>
         <w:t>5</w:t>
       </w:r>
@@ -5074,7 +5142,7 @@
         <w:pStyle w:val="Cmsor2"/>
       </w:pPr>
       <w:bookmarkStart w:id="20" w:name="_Toc100211242"/>
-      <w:bookmarkStart w:id="21" w:name="_Toc101623395"/>
+      <w:bookmarkStart w:id="21" w:name="_Toc101883706"/>
       <w:r>
         <w:t>5</w:t>
       </w:r>
@@ -5156,7 +5224,7 @@
         <w:pStyle w:val="Cmsor2"/>
       </w:pPr>
       <w:bookmarkStart w:id="22" w:name="_Toc100211243"/>
-      <w:bookmarkStart w:id="23" w:name="_Toc101623396"/>
+      <w:bookmarkStart w:id="23" w:name="_Toc101883707"/>
       <w:r>
         <w:t>5</w:t>
       </w:r>
@@ -5933,7 +6001,7 @@
         </w:rPr>
       </w:pPr>
       <w:bookmarkStart w:id="24" w:name="_Toc100211244"/>
-      <w:bookmarkStart w:id="25" w:name="_Toc101623397"/>
+      <w:bookmarkStart w:id="25" w:name="_Toc101883708"/>
       <w:r>
         <w:rPr>
           <w:shd w:val="clear" w:color="auto" w:fill="FFFFFF"/>
@@ -6342,7 +6410,7 @@
         <w:pStyle w:val="Cmsor3"/>
       </w:pPr>
       <w:bookmarkStart w:id="26" w:name="_Toc100211245"/>
-      <w:bookmarkStart w:id="27" w:name="_Toc101623398"/>
+      <w:bookmarkStart w:id="27" w:name="_Toc101883709"/>
       <w:r>
         <w:t>5.4.1 Indoklás</w:t>
       </w:r>
@@ -6492,7 +6560,7 @@
         <w:pStyle w:val="Cmsor3"/>
       </w:pPr>
       <w:bookmarkStart w:id="28" w:name="_Toc100211246"/>
-      <w:bookmarkStart w:id="29" w:name="_Toc101623399"/>
+      <w:bookmarkStart w:id="29" w:name="_Toc101883710"/>
       <w:r>
         <w:t>5.4.2</w:t>
       </w:r>
@@ -6702,150 +6770,176 @@
         <w:t xml:space="preserve"> például</w:t>
       </w:r>
       <w:r>
+        <w:t xml:space="preserve"> a MongoDB, </w:t>
+      </w:r>
+      <w:proofErr w:type="spellStart"/>
+      <w:r>
+        <w:t>Redis</w:t>
+      </w:r>
+      <w:proofErr w:type="spellEnd"/>
+      <w:r>
+        <w:t xml:space="preserve">, </w:t>
+      </w:r>
+      <w:proofErr w:type="spellStart"/>
+      <w:r>
+        <w:t>MySQL</w:t>
+      </w:r>
+      <w:proofErr w:type="spellEnd"/>
+    </w:p>
+    <w:p>
+      <w:pPr>
+        <w:pStyle w:val="Cmsor2"/>
+      </w:pPr>
+      <w:bookmarkStart w:id="30" w:name="_Toc101883711"/>
+      <w:r>
+        <w:t xml:space="preserve">5.5 </w:t>
+      </w:r>
+      <w:r>
+        <w:t>Express funkciók</w:t>
+      </w:r>
+      <w:bookmarkEnd w:id="30"/>
+    </w:p>
+    <w:p>
+      <w:pPr>
+        <w:pStyle w:val="Cmsor3"/>
+      </w:pPr>
+      <w:bookmarkStart w:id="31" w:name="_Toc101883712"/>
+      <w:r>
+        <w:t xml:space="preserve">5.5.1 </w:t>
+      </w:r>
+      <w:r>
+        <w:t>Gyorsabb szerveroldali fejlesztés</w:t>
+      </w:r>
+      <w:bookmarkEnd w:id="31"/>
+    </w:p>
+    <w:p>
+      <w:r>
+        <w:t>Az Express</w:t>
+      </w:r>
+      <w:r>
         <w:t xml:space="preserve"> a </w:t>
       </w:r>
       <w:proofErr w:type="spellStart"/>
       <w:r>
-        <w:t>MongoDB</w:t>
-      </w:r>
-      <w:proofErr w:type="spellEnd"/>
-      <w:r>
-        <w:t xml:space="preserve">, </w:t>
-      </w:r>
-      <w:proofErr w:type="spellStart"/>
-      <w:r>
-        <w:t>Redis</w:t>
-      </w:r>
-      <w:proofErr w:type="spellEnd"/>
-      <w:r>
-        <w:t xml:space="preserve">, </w:t>
-      </w:r>
-      <w:proofErr w:type="spellStart"/>
-      <w:r>
-        <w:t>MySQL</w:t>
-      </w:r>
-      <w:proofErr w:type="spellEnd"/>
-    </w:p>
-    <w:p>
-      <w:pPr>
-        <w:pStyle w:val="Cmsor2"/>
-      </w:pPr>
-      <w:bookmarkStart w:id="30" w:name="_Toc101623400"/>
-      <w:r>
-        <w:t xml:space="preserve">5.5 </w:t>
-      </w:r>
-      <w:r>
-        <w:t>Express funkciók</w:t>
-      </w:r>
-      <w:bookmarkEnd w:id="30"/>
+        <w:t>Node</w:t>
+      </w:r>
+      <w:proofErr w:type="spellEnd"/>
+      <w:r>
+        <w:t xml:space="preserve"> számos általánosan h</w:t>
+      </w:r>
+      <w:r>
+        <w:t>asznált funkcióját biztosítja</w:t>
+      </w:r>
+      <w:r>
+        <w:t xml:space="preserve"> olyan funkciók formájában, amelyek könnyen használhatók bárhol a programban. Ez megszünteti a több órás kódolás szükségességét, és így időt takarít</w:t>
+      </w:r>
+      <w:r>
+        <w:t>hatunk</w:t>
+      </w:r>
+      <w:r>
+        <w:t xml:space="preserve"> meg.</w:t>
+      </w:r>
+      <w:r>
+        <w:t xml:space="preserve"> A gyorsabb fejlesztés következtében, egyszerűbb nehezebb feladatokat ellátni rövid idő alatt, ami természetesen azt is jelenti, hogy magasabb bevétel várható. Le egyszerűsítve; pénzt és időt spórolhatunk meg.</w:t>
+      </w:r>
     </w:p>
     <w:p>
       <w:pPr>
         <w:pStyle w:val="Cmsor3"/>
       </w:pPr>
-      <w:bookmarkStart w:id="31" w:name="_Toc101623401"/>
-      <w:r>
-        <w:t xml:space="preserve">5.5.1 </w:t>
-      </w:r>
-      <w:r>
-        <w:t>Gyorsabb szerveroldali fejlesztés</w:t>
-      </w:r>
-      <w:bookmarkEnd w:id="31"/>
-    </w:p>
-    <w:p>
-      <w:r>
-        <w:t>Az Express</w:t>
-      </w:r>
-      <w:r>
-        <w:t xml:space="preserve"> a </w:t>
-      </w:r>
-      <w:proofErr w:type="spellStart"/>
-      <w:r>
-        <w:t>Node</w:t>
-      </w:r>
-      <w:proofErr w:type="spellEnd"/>
-      <w:r>
-        <w:t xml:space="preserve"> számos általánosan h</w:t>
-      </w:r>
-      <w:r>
-        <w:t>asznált funkcióját biztosítja</w:t>
-      </w:r>
-      <w:r>
-        <w:t xml:space="preserve"> olyan funkciók formájában, amelyek könnyen használhatók bárhol a programban. Ez megszünteti a több órás kódolás szükségességét, és így időt takarít</w:t>
-      </w:r>
-      <w:r>
-        <w:t>hatunk</w:t>
-      </w:r>
-      <w:r>
-        <w:t xml:space="preserve"> meg.</w:t>
-      </w:r>
-      <w:r>
-        <w:t xml:space="preserve"> A gyorsabb fejlesztés következtében, egyszerűbb nehezebb feladatokat ellátni rövid idő alatt, ami természetesen azt is jelenti, hogy magasabb bevétel várható. Le egyszerűsítve; pénzt és időt spórolhatunk meg.</w:t>
+      <w:bookmarkStart w:id="32" w:name="_Toc101883713"/>
+      <w:r>
+        <w:t xml:space="preserve">5.5.2 </w:t>
+      </w:r>
+      <w:proofErr w:type="spellStart"/>
+      <w:r>
+        <w:t>Middleware</w:t>
+      </w:r>
+      <w:bookmarkEnd w:id="32"/>
+      <w:proofErr w:type="spellEnd"/>
+    </w:p>
+    <w:p>
+      <w:r>
+        <w:t xml:space="preserve">A </w:t>
+      </w:r>
+      <w:proofErr w:type="spellStart"/>
+      <w:proofErr w:type="gramStart"/>
+      <w:r>
+        <w:t>Middleware</w:t>
+      </w:r>
+      <w:proofErr w:type="spellEnd"/>
+      <w:r>
+        <w:t>(</w:t>
+      </w:r>
+      <w:proofErr w:type="gramEnd"/>
+      <w:r>
+        <w:t>köztes szoftver)</w:t>
+      </w:r>
+      <w:r>
+        <w:t xml:space="preserve"> a program olyan része, am</w:t>
+      </w:r>
+      <w:r>
+        <w:t>ely hozzáfér az adatbázishoz, a</w:t>
+      </w:r>
+      <w:r>
+        <w:t xml:space="preserve"> </w:t>
+      </w:r>
+      <w:r>
+        <w:t xml:space="preserve">klienskérésekhez </w:t>
+      </w:r>
+      <w:r>
+        <w:t>és a többi köztes szoft</w:t>
+      </w:r>
+      <w:r>
+        <w:t>verhez. Elsősorban az Express</w:t>
+      </w:r>
+      <w:r>
+        <w:t xml:space="preserve"> különböző funkcióinak szisztematikus szervezéséért felelős.</w:t>
       </w:r>
     </w:p>
     <w:p>
       <w:pPr>
         <w:pStyle w:val="Cmsor3"/>
       </w:pPr>
-      <w:bookmarkStart w:id="32" w:name="_Toc101623402"/>
-      <w:r>
-        <w:t xml:space="preserve">5.5.2 </w:t>
-      </w:r>
-      <w:proofErr w:type="spellStart"/>
-      <w:r>
-        <w:t>Middleware</w:t>
-      </w:r>
-      <w:bookmarkEnd w:id="32"/>
-      <w:proofErr w:type="spellEnd"/>
-    </w:p>
-    <w:p>
-      <w:r>
-        <w:t xml:space="preserve">A </w:t>
-      </w:r>
-      <w:proofErr w:type="spellStart"/>
-      <w:proofErr w:type="gramStart"/>
-      <w:r>
-        <w:t>Middleware</w:t>
-      </w:r>
-      <w:proofErr w:type="spellEnd"/>
-      <w:r>
-        <w:t>(</w:t>
-      </w:r>
-      <w:proofErr w:type="gramEnd"/>
-      <w:r>
-        <w:t>köztes szoftver)</w:t>
-      </w:r>
-      <w:r>
-        <w:t xml:space="preserve"> a program olyan része, am</w:t>
-      </w:r>
-      <w:r>
-        <w:t>ely hozzáfér az adatbázishoz, a</w:t>
-      </w:r>
-      <w:r>
-        <w:t xml:space="preserve"> </w:t>
-      </w:r>
-      <w:r>
-        <w:t xml:space="preserve">klienskérésekhez </w:t>
-      </w:r>
-      <w:r>
-        <w:t>és a többi köztes szoft</w:t>
-      </w:r>
-      <w:r>
-        <w:t>verhez. Elsősorban az Express</w:t>
-      </w:r>
-      <w:r>
-        <w:t xml:space="preserve"> különböző funkcióinak szisztematikus szervezéséért felelős.</w:t>
+      <w:bookmarkStart w:id="33" w:name="_Toc101883714"/>
+      <w:r>
+        <w:t>5.5.3 útválasztás</w:t>
+      </w:r>
+      <w:bookmarkEnd w:id="33"/>
+    </w:p>
+    <w:p>
+      <w:r>
+        <w:t xml:space="preserve">Az </w:t>
+      </w:r>
+      <w:proofErr w:type="spellStart"/>
+      <w:r>
+        <w:t>ExpressJS</w:t>
+      </w:r>
+      <w:proofErr w:type="spellEnd"/>
+      <w:r>
+        <w:t xml:space="preserve"> egy rendkívül fejlett útválasztási mechanizmust biztosít,</w:t>
+      </w:r>
+      <w:r>
+        <w:t xml:space="preserve"> hasonlóképpen a </w:t>
+      </w:r>
+      <w:proofErr w:type="spellStart"/>
+      <w:r>
+        <w:t>Laravelhez</w:t>
+      </w:r>
+      <w:proofErr w:type="spellEnd"/>
+      <w:r>
+        <w:t>.</w:t>
       </w:r>
     </w:p>
     <w:p>
       <w:pPr>
         <w:pStyle w:val="Cmsor3"/>
       </w:pPr>
-      <w:bookmarkStart w:id="33" w:name="_Toc101623403"/>
-      <w:r>
-        <w:t>5.5.3 útválasztás</w:t>
-      </w:r>
-      <w:bookmarkEnd w:id="33"/>
+      <w:bookmarkStart w:id="34" w:name="_Toc101883715"/>
+      <w:r>
+        <w:t>5.5.4 Sablonmotorok</w:t>
+      </w:r>
+      <w:bookmarkEnd w:id="34"/>
     </w:p>
     <w:p>
       <w:r>
@@ -6857,14 +6951,23 @@
       </w:r>
       <w:proofErr w:type="spellEnd"/>
       <w:r>
-        <w:t xml:space="preserve"> egy rendkívül fejlett útválasztási mechanizmust biztosít,</w:t>
-      </w:r>
-      <w:r>
-        <w:t xml:space="preserve"> hasonlóképpen a </w:t>
-      </w:r>
-      <w:proofErr w:type="spellStart"/>
-      <w:r>
-        <w:t>Laravelhez</w:t>
+        <w:t xml:space="preserve"> olyan </w:t>
+      </w:r>
+      <w:r>
+        <w:t>sablon</w:t>
+      </w:r>
+      <w:r>
+        <w:t>motorokat biztosít, amelyek lehetővé teszik a fejlesztők számára, hogy dinamikus tartalmat építsenek a weboldalakon HTML-sablonok létrehozásával a szerveroldalon.</w:t>
+      </w:r>
+      <w:r>
+        <w:t xml:space="preserve"> Ilyen sablon lehet </w:t>
+      </w:r>
+      <w:r>
+        <w:t xml:space="preserve">például az EJS vagy a </w:t>
+      </w:r>
+      <w:proofErr w:type="spellStart"/>
+      <w:r>
+        <w:t>Pug</w:t>
       </w:r>
       <w:proofErr w:type="spellEnd"/>
       <w:r>
@@ -6875,50 +6978,7 @@
       <w:pPr>
         <w:pStyle w:val="Cmsor3"/>
       </w:pPr>
-      <w:bookmarkStart w:id="34" w:name="_Toc101623404"/>
-      <w:r>
-        <w:t>5.5.4 Sablonmotorok</w:t>
-      </w:r>
-      <w:bookmarkEnd w:id="34"/>
-    </w:p>
-    <w:p>
-      <w:r>
-        <w:t xml:space="preserve">Az </w:t>
-      </w:r>
-      <w:proofErr w:type="spellStart"/>
-      <w:r>
-        <w:t>ExpressJS</w:t>
-      </w:r>
-      <w:proofErr w:type="spellEnd"/>
-      <w:r>
-        <w:t xml:space="preserve"> olyan </w:t>
-      </w:r>
-      <w:r>
-        <w:t>sablon</w:t>
-      </w:r>
-      <w:r>
-        <w:t>motorokat biztosít, amelyek lehetővé teszik a fejlesztők számára, hogy dinamikus tartalmat építsenek a weboldalakon HTML-sablonok létrehozásával a szerveroldalon.</w:t>
-      </w:r>
-      <w:r>
-        <w:t xml:space="preserve"> Ilyen sablon lehet </w:t>
-      </w:r>
-      <w:r>
-        <w:t xml:space="preserve">például az EJS vagy a </w:t>
-      </w:r>
-      <w:proofErr w:type="spellStart"/>
-      <w:r>
-        <w:t>Pug</w:t>
-      </w:r>
-      <w:proofErr w:type="spellEnd"/>
-      <w:r>
-        <w:t>.</w:t>
-      </w:r>
-    </w:p>
-    <w:p>
-      <w:pPr>
-        <w:pStyle w:val="Cmsor3"/>
-      </w:pPr>
-      <w:bookmarkStart w:id="35" w:name="_Toc101623405"/>
+      <w:bookmarkStart w:id="35" w:name="_Toc101883716"/>
       <w:r>
         <w:lastRenderedPageBreak/>
         <w:t>5.5.5 Hibakeresés</w:t>
@@ -6954,7 +7014,7 @@
       <w:pPr>
         <w:pStyle w:val="Cmsor3"/>
       </w:pPr>
-      <w:bookmarkStart w:id="36" w:name="_Toc101623406"/>
+      <w:bookmarkStart w:id="36" w:name="_Toc101883717"/>
       <w:r>
         <w:t>5.5.6 Összegzés</w:t>
       </w:r>
@@ -7655,23 +7715,7 @@
           <w:rFonts w:ascii="Arial" w:hAnsi="Arial" w:cs="Arial"/>
           <w:color w:val="000000" w:themeColor="text1"/>
         </w:rPr>
-        <w:t xml:space="preserve"> és a </w:t>
-      </w:r>
-      <w:proofErr w:type="spellStart"/>
-      <w:r>
-        <w:rPr>
-          <w:rFonts w:ascii="Arial" w:hAnsi="Arial" w:cs="Arial"/>
-          <w:color w:val="000000" w:themeColor="text1"/>
-        </w:rPr>
-        <w:t>NoSQL</w:t>
-      </w:r>
-      <w:proofErr w:type="spellEnd"/>
-      <w:r>
-        <w:rPr>
-          <w:rFonts w:ascii="Arial" w:hAnsi="Arial" w:cs="Arial"/>
-          <w:color w:val="000000" w:themeColor="text1"/>
-        </w:rPr>
-        <w:t xml:space="preserve"> között.</w:t>
+        <w:t xml:space="preserve"> és a NoSQL között.</w:t>
       </w:r>
     </w:p>
     <w:p>
@@ -7714,23 +7758,7 @@
           <w:rFonts w:ascii="Arial" w:hAnsi="Arial" w:cs="Arial"/>
           <w:color w:val="000000" w:themeColor="text1"/>
         </w:rPr>
-        <w:t xml:space="preserve">, a </w:t>
-      </w:r>
-      <w:proofErr w:type="spellStart"/>
-      <w:r>
-        <w:rPr>
-          <w:rFonts w:ascii="Arial" w:hAnsi="Arial" w:cs="Arial"/>
-          <w:color w:val="000000" w:themeColor="text1"/>
-        </w:rPr>
-        <w:t>NoSQL</w:t>
-      </w:r>
-      <w:proofErr w:type="spellEnd"/>
-      <w:r>
-        <w:rPr>
-          <w:rFonts w:ascii="Arial" w:hAnsi="Arial" w:cs="Arial"/>
-          <w:color w:val="000000" w:themeColor="text1"/>
-        </w:rPr>
-        <w:t xml:space="preserve"> lehetőségét komolyan fontolóra vettük és végül az mellett is döntöttünk.</w:t>
+        <w:t>, a NoSQL lehetőségét komolyan fontolóra vettük és végül az mellett is döntöttünk.</w:t>
       </w:r>
     </w:p>
     <w:p>
@@ -7784,23 +7812,7 @@
           <w:rFonts w:ascii="Arial" w:hAnsi="Arial" w:cs="Arial"/>
           <w:color w:val="000000" w:themeColor="text1"/>
         </w:rPr>
-        <w:t xml:space="preserve">Az adatstruktúrák jelentősen különböznek, de mind a két megoldás teljesen átlátható tehát ez nemvolt szempont. A </w:t>
-      </w:r>
-      <w:proofErr w:type="spellStart"/>
-      <w:r>
-        <w:rPr>
-          <w:rFonts w:ascii="Arial" w:hAnsi="Arial" w:cs="Arial"/>
-          <w:color w:val="000000" w:themeColor="text1"/>
-        </w:rPr>
-        <w:t>NoSQL</w:t>
-      </w:r>
-      <w:proofErr w:type="spellEnd"/>
-      <w:r>
-        <w:rPr>
-          <w:rFonts w:ascii="Arial" w:hAnsi="Arial" w:cs="Arial"/>
-          <w:color w:val="000000" w:themeColor="text1"/>
-        </w:rPr>
-        <w:t xml:space="preserve"> az adatokat BSON formátumban tárolja majd küldés előtt alakítja át JSON-be</w:t>
+        <w:t>Az adatstruktúrák jelentősen különböznek, de mind a két megoldás teljesen átlátható tehát ez nemvolt szempont. A NoSQL az adatokat BSON formátumban tárolja majd küldés előtt alakítja át JSON-be</w:t>
       </w:r>
       <w:r>
         <w:rPr>
@@ -7840,30 +7852,14 @@
           <w:rFonts w:ascii="Arial" w:hAnsi="Arial" w:cs="Arial"/>
           <w:color w:val="000000" w:themeColor="text1"/>
         </w:rPr>
-        <w:t xml:space="preserve"> preferencia alapján hoztuk meg, így tehát </w:t>
-      </w:r>
-      <w:proofErr w:type="spellStart"/>
-      <w:r>
-        <w:rPr>
-          <w:rFonts w:ascii="Arial" w:hAnsi="Arial" w:cs="Arial"/>
-          <w:color w:val="000000" w:themeColor="text1"/>
-        </w:rPr>
-        <w:t>NoSQL</w:t>
-      </w:r>
-      <w:proofErr w:type="spellEnd"/>
-      <w:r>
-        <w:rPr>
-          <w:rFonts w:ascii="Arial" w:hAnsi="Arial" w:cs="Arial"/>
-          <w:color w:val="000000" w:themeColor="text1"/>
-        </w:rPr>
-        <w:t>-t fogunk használni.</w:t>
+        <w:t xml:space="preserve"> preferencia alapján hoztuk meg, így tehát NoSQL-t fogunk használni.</w:t>
       </w:r>
     </w:p>
     <w:p>
       <w:pPr>
         <w:pStyle w:val="Cmsor1"/>
       </w:pPr>
-      <w:bookmarkStart w:id="37" w:name="_Toc101623407"/>
+      <w:bookmarkStart w:id="37" w:name="_Toc101883718"/>
       <w:r>
         <w:t xml:space="preserve">6. </w:t>
       </w:r>
@@ -8067,7 +8063,7 @@
       <w:pPr>
         <w:pStyle w:val="Cmsor2"/>
       </w:pPr>
-      <w:bookmarkStart w:id="38" w:name="_Toc101623408"/>
+      <w:bookmarkStart w:id="38" w:name="_Toc101883719"/>
       <w:proofErr w:type="spellStart"/>
       <w:r>
         <w:t>Navigation</w:t>
@@ -8298,7 +8294,7 @@
       <w:pPr>
         <w:pStyle w:val="Cmsor2"/>
       </w:pPr>
-      <w:bookmarkStart w:id="39" w:name="_Toc101623409"/>
+      <w:bookmarkStart w:id="39" w:name="_Toc101883720"/>
       <w:proofErr w:type="spellStart"/>
       <w:r>
         <w:t>Footer</w:t>
@@ -8390,7 +8386,7 @@
           <w:color w:val="000000" w:themeColor="text1"/>
         </w:rPr>
       </w:pPr>
-      <w:bookmarkStart w:id="40" w:name="_Toc101623410"/>
+      <w:bookmarkStart w:id="40" w:name="_Toc101883721"/>
       <w:r>
         <w:rPr>
           <w:rStyle w:val="Cmsor2Char"/>
@@ -8582,7 +8578,7 @@
           <w:color w:val="000000" w:themeColor="text1"/>
         </w:rPr>
       </w:pPr>
-      <w:bookmarkStart w:id="41" w:name="_Toc101623411"/>
+      <w:bookmarkStart w:id="41" w:name="_Toc101883722"/>
       <w:proofErr w:type="spellStart"/>
       <w:r>
         <w:rPr>
@@ -8717,7 +8713,7 @@
       <w:pPr>
         <w:pStyle w:val="Cmsor2"/>
       </w:pPr>
-      <w:bookmarkStart w:id="42" w:name="_Toc101623412"/>
+      <w:bookmarkStart w:id="42" w:name="_Toc101883723"/>
       <w:r>
         <w:t>Products (</w:t>
       </w:r>
@@ -9206,7 +9202,7 @@
       <w:pPr>
         <w:pStyle w:val="Cmsor2"/>
       </w:pPr>
-      <w:bookmarkStart w:id="43" w:name="_Toc101623413"/>
+      <w:bookmarkStart w:id="43" w:name="_Toc101883724"/>
       <w:proofErr w:type="spellStart"/>
       <w:r>
         <w:t>Signup</w:t>
@@ -9662,7 +9658,7 @@
       <w:pPr>
         <w:pStyle w:val="Cmsor1"/>
       </w:pPr>
-      <w:bookmarkStart w:id="44" w:name="_Toc101623414"/>
+      <w:bookmarkStart w:id="44" w:name="_Toc101883725"/>
       <w:r>
         <w:t>7. Backend</w:t>
       </w:r>
@@ -9672,7 +9668,7 @@
       <w:pPr>
         <w:pStyle w:val="Cmsor2"/>
       </w:pPr>
-      <w:bookmarkStart w:id="45" w:name="_Toc101623415"/>
+      <w:bookmarkStart w:id="45" w:name="_Toc101883726"/>
       <w:r>
         <w:t>7.1 Bevezetés</w:t>
       </w:r>
@@ -9695,40 +9691,14 @@
       <w:r>
         <w:t xml:space="preserve">A backend egy teljes értékű REST </w:t>
       </w:r>
-      <w:proofErr w:type="spellStart"/>
-      <w:r>
-        <w:t>api</w:t>
-      </w:r>
-      <w:proofErr w:type="spellEnd"/>
+      <w:r>
+        <w:t>API</w:t>
+      </w:r>
       <w:r>
         <w:t xml:space="preserve">-t valósít meg, amit a Frontend kényelmesen tud hívni. Fontos cél volt, hogy a kód rendezett, átlátható legyen, hiszen, hogyha bármilyen fejlesztésre szükség van, egyszerűen lehessen bővíteni vagy átírni a kódot, még akkor is, hogyha a fejlesztő még nem látta előtte a projektet. </w:t>
       </w:r>
       <w:r>
-        <w:t xml:space="preserve">Adatbázishoz </w:t>
-      </w:r>
-      <w:proofErr w:type="spellStart"/>
-      <w:r>
-        <w:t>NoSQL</w:t>
-      </w:r>
-      <w:proofErr w:type="spellEnd"/>
-      <w:r>
-        <w:t xml:space="preserve">-t használtunk, amit </w:t>
-      </w:r>
-      <w:proofErr w:type="spellStart"/>
-      <w:r>
-        <w:t>MongoDB</w:t>
-      </w:r>
-      <w:proofErr w:type="spellEnd"/>
-      <w:r>
-        <w:t xml:space="preserve">-vel kezeltünk. A </w:t>
-      </w:r>
-      <w:proofErr w:type="spellStart"/>
-      <w:r>
-        <w:t>NoSQL</w:t>
-      </w:r>
-      <w:proofErr w:type="spellEnd"/>
-      <w:r>
-        <w:t xml:space="preserve"> nem sémaérzékeny, mint az SQL, ettől függetl</w:t>
+        <w:t>Adatbázishoz NoSQL-t használtunk, amit MongoDB-vel kezeltünk. A NoSQL nem sémaérzékeny, mint az SQL, ettől függetl</w:t>
       </w:r>
       <w:r>
         <w:t>enül célszerű sémákat készíteni;</w:t>
@@ -9753,7 +9723,7 @@
       <w:pPr>
         <w:pStyle w:val="Cmsor2"/>
       </w:pPr>
-      <w:bookmarkStart w:id="46" w:name="_Toc101623416"/>
+      <w:bookmarkStart w:id="46" w:name="_Toc101883727"/>
       <w:r>
         <w:lastRenderedPageBreak/>
         <w:t>7.2 Belépő fájl</w:t>
@@ -9774,15 +9744,7 @@
         <w:t>itt valósulnak meg a mode</w:t>
       </w:r>
       <w:r>
-        <w:t xml:space="preserve">llek, </w:t>
-      </w:r>
-      <w:proofErr w:type="spellStart"/>
-      <w:r>
-        <w:t>controllerek</w:t>
-      </w:r>
-      <w:proofErr w:type="spellEnd"/>
-      <w:r>
-        <w:t xml:space="preserve"> és modulok importálása is</w:t>
+        <w:t>llek, controllerek és modulok importálása is</w:t>
       </w:r>
       <w:r>
         <w:t>.</w:t>
@@ -9791,10 +9753,56 @@
     <w:p>
       <w:pPr>
         <w:pStyle w:val="Cmsor2"/>
-      </w:pPr>
-      <w:bookmarkStart w:id="47" w:name="_Toc101623417"/>
-      <w:r>
-        <w:t xml:space="preserve">7.3 </w:t>
+        <w:rPr>
+          <w:lang w:eastAsia="hu-HU"/>
+        </w:rPr>
+      </w:pPr>
+      <w:r>
+        <w:rPr>
+          <w:lang w:eastAsia="hu-HU"/>
+        </w:rPr>
+        <w:t>7.</w:t>
+      </w:r>
+      <w:r>
+        <w:rPr>
+          <w:lang w:eastAsia="hu-HU"/>
+        </w:rPr>
+        <w:t>3</w:t>
+      </w:r>
+      <w:r>
+        <w:rPr>
+          <w:lang w:eastAsia="hu-HU"/>
+        </w:rPr>
+        <w:t xml:space="preserve"> Termékek lekérdezése</w:t>
+      </w:r>
+    </w:p>
+    <w:p>
+      <w:pPr>
+        <w:jc w:val="left"/>
+        <w:rPr>
+          <w:lang w:eastAsia="hu-HU"/>
+        </w:rPr>
+      </w:pPr>
+      <w:r>
+        <w:rPr>
+          <w:lang w:eastAsia="hu-HU"/>
+        </w:rPr>
+        <w:t>Termékek megtekintéséhez nincs szükség hitelesítésre, hiszen vendégként is lehet vásárolni. Egy specifikus termék adatai is lekérhetők, amelyhez szintén nem szükséges, hogy a felhasználó be legyen lépve.</w:t>
+      </w:r>
+    </w:p>
+    <w:p>
+      <w:pPr>
+        <w:pStyle w:val="Cmsor2"/>
+      </w:pPr>
+      <w:bookmarkStart w:id="47" w:name="_Toc101883728"/>
+      <w:r>
+        <w:t>7.</w:t>
+      </w:r>
+      <w:r>
+        <w:t>4</w:t>
+      </w:r>
+      <w:r>
+        <w:t xml:space="preserve"> </w:t>
       </w:r>
       <w:proofErr w:type="spellStart"/>
       <w:r>
@@ -9815,51 +9823,19 @@
       <w:bookmarkEnd w:id="47"/>
     </w:p>
     <w:p>
-      <w:r>
-        <w:t xml:space="preserve">Habár a felhasználók bejelentkezés nélkül is tudnak vásárolni, </w:t>
-      </w:r>
-      <w:r>
-        <w:t>kényelmi szempontból érdemes regisztrálni. A felhasználó eltárolhatja adatait, így azokat később nem kell megadnia újra és újra.</w:t>
-      </w:r>
-      <w:r>
-        <w:t xml:space="preserve"> A regisztrált felhasználók pontokat gyűjthetnek,</w:t>
-      </w:r>
       <w:r>
         <w:rPr>
           <w:noProof/>
           <w:lang w:eastAsia="hu-HU"/>
         </w:rPr>
-        <w:t xml:space="preserve"> </w:t>
-      </w:r>
-      <w:r>
-        <w:t xml:space="preserve">amelyek további juttatások felhasználásra alkalmasak, például ingyenes szállításra. </w:t>
-      </w:r>
-      <w:r>
-        <w:t>Regisztráláskor kötelezően csak egy valódi ema</w:t>
-      </w:r>
-      <w:r>
-        <w:t>il cím és egy jelszó az elvárás, így azok nem megléte hibaüzenetet von maga után.</w:t>
-      </w:r>
-      <w:r>
-        <w:rPr>
-          <w:noProof/>
-          <w:lang w:eastAsia="hu-HU"/>
-        </w:rPr>
-        <w:t xml:space="preserve"> </w:t>
-      </w:r>
-      <w:r>
-        <w:rPr>
-          <w:noProof/>
-          <w:lang w:eastAsia="hu-HU"/>
-        </w:rPr>
         <w:drawing>
-          <wp:anchor distT="0" distB="0" distL="114300" distR="114300" simplePos="0" relativeHeight="251658240" behindDoc="0" locked="0" layoutInCell="1" allowOverlap="1" wp14:anchorId="46CCCC93" wp14:editId="31F9BF2A">
+          <wp:anchor distT="0" distB="0" distL="114300" distR="114300" simplePos="0" relativeHeight="251658240" behindDoc="0" locked="0" layoutInCell="1" allowOverlap="1" wp14:anchorId="46CCCC93" wp14:editId="2E13820C">
             <wp:simplePos x="0" y="0"/>
             <wp:positionH relativeFrom="column">
-              <wp:posOffset>-1905</wp:posOffset>
+              <wp:posOffset>-59055</wp:posOffset>
             </wp:positionH>
             <wp:positionV relativeFrom="paragraph">
-              <wp:posOffset>2457450</wp:posOffset>
+              <wp:posOffset>1897380</wp:posOffset>
             </wp:positionV>
             <wp:extent cx="5038725" cy="2876550"/>
             <wp:effectExtent l="0" t="0" r="9525" b="0"/>
@@ -9917,22 +9893,30 @@
           </wp:anchor>
         </w:drawing>
       </w:r>
-    </w:p>
-    <w:p>
-      <w:pPr>
-        <w:spacing w:before="0" w:after="160" w:line="259" w:lineRule="auto"/>
-        <w:jc w:val="left"/>
+      <w:r>
+        <w:t xml:space="preserve">Habár a felhasználók bejelentkezés nélkül is tudnak vásárolni, </w:t>
+      </w:r>
+      <w:r>
+        <w:t>kényelmi szempontból érdemes regisztrálni. A felhasználó eltárolhatja adatait, így azokat később nem kell megadnia újra és újra</w:t>
+      </w:r>
+      <w:r>
+        <w:t>.</w:t>
+      </w:r>
+      <w:r>
+        <w:t xml:space="preserve"> </w:t>
+      </w:r>
+      <w:r>
+        <w:t>Regisztráláskor kötelezően csak egy valódi ema</w:t>
+      </w:r>
+      <w:r>
+        <w:t>il cím és egy jelszó az elvárás, így azok nem megléte hibaüzenetet von maga után.</w:t>
+      </w:r>
+      <w:r>
         <w:rPr>
           <w:noProof/>
           <w:lang w:eastAsia="hu-HU"/>
         </w:rPr>
-      </w:pPr>
-      <w:r>
-        <w:rPr>
-          <w:noProof/>
-          <w:lang w:eastAsia="hu-HU"/>
-        </w:rPr>
-        <w:br w:type="page"/>
+        <w:t xml:space="preserve"> </w:t>
       </w:r>
     </w:p>
     <w:p>
@@ -10350,14 +10334,28 @@
           <w:lang w:eastAsia="hu-HU"/>
         </w:rPr>
       </w:pPr>
-      <w:bookmarkStart w:id="48" w:name="_Toc101623418"/>
+      <w:bookmarkStart w:id="48" w:name="_Toc101883729"/>
       <w:r>
         <w:rPr>
           <w:noProof/>
           <w:lang w:eastAsia="hu-HU"/>
         </w:rPr>
         <w:lastRenderedPageBreak/>
-        <w:t>7.4 Login</w:t>
+        <w:t>7.</w:t>
+      </w:r>
+      <w:r>
+        <w:rPr>
+          <w:noProof/>
+          <w:lang w:eastAsia="hu-HU"/>
+        </w:rPr>
+        <w:t>5</w:t>
+      </w:r>
+      <w:r>
+        <w:rPr>
+          <w:noProof/>
+          <w:lang w:eastAsia="hu-HU"/>
+        </w:rPr>
+        <w:t xml:space="preserve"> Login</w:t>
       </w:r>
       <w:bookmarkEnd w:id="48"/>
     </w:p>
@@ -10612,51 +10610,26 @@
           <w:lang w:eastAsia="hu-HU"/>
         </w:rPr>
       </w:pPr>
-      <w:bookmarkStart w:id="49" w:name="_Toc101623419"/>
+      <w:bookmarkStart w:id="49" w:name="_Toc101883730"/>
       <w:r>
         <w:rPr>
           <w:lang w:eastAsia="hu-HU"/>
         </w:rPr>
         <w:lastRenderedPageBreak/>
-        <w:t>7.5 Termékek lekérdezése</w:t>
-      </w:r>
-      <w:bookmarkEnd w:id="49"/>
-    </w:p>
-    <w:p>
-      <w:pPr>
-        <w:jc w:val="left"/>
+        <w:t>7.</w:t>
+      </w:r>
+      <w:r>
         <w:rPr>
           <w:lang w:eastAsia="hu-HU"/>
         </w:rPr>
-      </w:pPr>
+        <w:t>6</w:t>
+      </w:r>
       <w:r>
         <w:rPr>
           <w:lang w:eastAsia="hu-HU"/>
         </w:rPr>
-        <w:t>Termékek megtekintéséhez nincs szükség hitelesítésre, hiszen vendégként is lehet vásárolni. Egy specifikus termék adatai is lekérhetők, amelyhez szintén nem szükséges, hogy a felhasználó be legyen lépve.</w:t>
-      </w:r>
-    </w:p>
-    <w:p>
-      <w:pPr>
-        <w:pStyle w:val="Cmsor2"/>
-        <w:rPr>
-          <w:lang w:eastAsia="hu-HU"/>
-        </w:rPr>
-      </w:pPr>
-      <w:bookmarkStart w:id="50" w:name="_Toc101623420"/>
-      <w:r>
-        <w:rPr>
-          <w:lang w:eastAsia="hu-HU"/>
-        </w:rPr>
-        <w:t>7.6</w:t>
-      </w:r>
-      <w:r>
-        <w:rPr>
-          <w:lang w:eastAsia="hu-HU"/>
-        </w:rPr>
-        <w:t xml:space="preserve"> WishList</w:t>
-      </w:r>
-      <w:bookmarkEnd w:id="50"/>
+        <w:t xml:space="preserve"> Új jelszó igénylése</w:t>
+      </w:r>
     </w:p>
     <w:p>
       <w:pPr>
@@ -10670,13 +10643,634 @@
           <w:lang w:eastAsia="hu-HU"/>
         </w:rPr>
         <w:drawing>
-          <wp:anchor distT="0" distB="0" distL="114300" distR="114300" simplePos="0" relativeHeight="251669504" behindDoc="0" locked="0" layoutInCell="1" allowOverlap="1" wp14:anchorId="39C5191B" wp14:editId="50EE3C44">
+          <wp:anchor distT="0" distB="0" distL="114300" distR="114300" simplePos="0" relativeHeight="251688960" behindDoc="0" locked="0" layoutInCell="1" allowOverlap="1" wp14:anchorId="6E82AE69" wp14:editId="086EF6A8">
             <wp:simplePos x="0" y="0"/>
             <wp:positionH relativeFrom="column">
               <wp:posOffset>-1905</wp:posOffset>
             </wp:positionH>
             <wp:positionV relativeFrom="paragraph">
-              <wp:posOffset>3818255</wp:posOffset>
+              <wp:posOffset>7236460</wp:posOffset>
+            </wp:positionV>
+            <wp:extent cx="5039995" cy="1756410"/>
+            <wp:effectExtent l="0" t="0" r="8255" b="0"/>
+            <wp:wrapNone/>
+            <wp:docPr id="31" name="Kép 31"/>
+            <wp:cNvGraphicFramePr>
+              <a:graphicFrameLocks xmlns:a="http://schemas.openxmlformats.org/drawingml/2006/main" noChangeAspect="1"/>
+            </wp:cNvGraphicFramePr>
+            <a:graphic xmlns:a="http://schemas.openxmlformats.org/drawingml/2006/main">
+              <a:graphicData uri="http://schemas.openxmlformats.org/drawingml/2006/picture">
+                <pic:pic xmlns:pic="http://schemas.openxmlformats.org/drawingml/2006/picture">
+                  <pic:nvPicPr>
+                    <pic:cNvPr id="31" name="Kép 31"/>
+                    <pic:cNvPicPr/>
+                  </pic:nvPicPr>
+                  <pic:blipFill>
+                    <a:blip r:embed="rId19">
+                      <a:extLst>
+                        <a:ext uri="{28A0092B-C50C-407E-A947-70E740481C1C}">
+                          <a14:useLocalDpi xmlns:a14="http://schemas.microsoft.com/office/drawing/2010/main" val="0"/>
+                        </a:ext>
+                      </a:extLst>
+                    </a:blip>
+                    <a:stretch>
+                      <a:fillRect/>
+                    </a:stretch>
+                  </pic:blipFill>
+                  <pic:spPr>
+                    <a:xfrm>
+                      <a:off x="0" y="0"/>
+                      <a:ext cx="5039995" cy="1756410"/>
+                    </a:xfrm>
+                    <a:prstGeom prst="rect">
+                      <a:avLst/>
+                    </a:prstGeom>
+                  </pic:spPr>
+                </pic:pic>
+              </a:graphicData>
+            </a:graphic>
+          </wp:anchor>
+        </w:drawing>
+      </w:r>
+      <w:r>
+        <w:rPr>
+          <w:noProof/>
+          <w:lang w:eastAsia="hu-HU"/>
+        </w:rPr>
+        <w:drawing>
+          <wp:anchor distT="0" distB="0" distL="114300" distR="114300" simplePos="0" relativeHeight="251687936" behindDoc="0" locked="0" layoutInCell="1" allowOverlap="1" wp14:anchorId="62C1241B" wp14:editId="257AFEDC">
+            <wp:simplePos x="0" y="0"/>
+            <wp:positionH relativeFrom="column">
+              <wp:posOffset>-1905</wp:posOffset>
+            </wp:positionH>
+            <wp:positionV relativeFrom="paragraph">
+              <wp:posOffset>6333490</wp:posOffset>
+            </wp:positionV>
+            <wp:extent cx="5039995" cy="901700"/>
+            <wp:effectExtent l="0" t="0" r="8255" b="0"/>
+            <wp:wrapThrough wrapText="bothSides">
+              <wp:wrapPolygon edited="0">
+                <wp:start x="0" y="0"/>
+                <wp:lineTo x="0" y="20992"/>
+                <wp:lineTo x="21554" y="20992"/>
+                <wp:lineTo x="21554" y="0"/>
+                <wp:lineTo x="0" y="0"/>
+              </wp:wrapPolygon>
+            </wp:wrapThrough>
+            <wp:docPr id="30" name="Kép 30" descr="A képen szöveg látható&#10;&#10;Automatikusan generált leírás"/>
+            <wp:cNvGraphicFramePr>
+              <a:graphicFrameLocks xmlns:a="http://schemas.openxmlformats.org/drawingml/2006/main" noChangeAspect="1"/>
+            </wp:cNvGraphicFramePr>
+            <a:graphic xmlns:a="http://schemas.openxmlformats.org/drawingml/2006/main">
+              <a:graphicData uri="http://schemas.openxmlformats.org/drawingml/2006/picture">
+                <pic:pic xmlns:pic="http://schemas.openxmlformats.org/drawingml/2006/picture">
+                  <pic:nvPicPr>
+                    <pic:cNvPr id="30" name="Kép 30" descr="A képen szöveg látható&#10;&#10;Automatikusan generált leírás"/>
+                    <pic:cNvPicPr/>
+                  </pic:nvPicPr>
+                  <pic:blipFill>
+                    <a:blip r:embed="rId20">
+                      <a:extLst>
+                        <a:ext uri="{28A0092B-C50C-407E-A947-70E740481C1C}">
+                          <a14:useLocalDpi xmlns:a14="http://schemas.microsoft.com/office/drawing/2010/main" val="0"/>
+                        </a:ext>
+                      </a:extLst>
+                    </a:blip>
+                    <a:stretch>
+                      <a:fillRect/>
+                    </a:stretch>
+                  </pic:blipFill>
+                  <pic:spPr>
+                    <a:xfrm>
+                      <a:off x="0" y="0"/>
+                      <a:ext cx="5039995" cy="901700"/>
+                    </a:xfrm>
+                    <a:prstGeom prst="rect">
+                      <a:avLst/>
+                    </a:prstGeom>
+                  </pic:spPr>
+                </pic:pic>
+              </a:graphicData>
+            </a:graphic>
+          </wp:anchor>
+        </w:drawing>
+      </w:r>
+      <w:r>
+        <w:rPr>
+          <w:noProof/>
+          <w:lang w:eastAsia="hu-HU"/>
+        </w:rPr>
+        <w:drawing>
+          <wp:anchor distT="0" distB="0" distL="114300" distR="114300" simplePos="0" relativeHeight="251686912" behindDoc="0" locked="0" layoutInCell="1" allowOverlap="1" wp14:anchorId="3EABDB7A" wp14:editId="64E334FE">
+            <wp:simplePos x="0" y="0"/>
+            <wp:positionH relativeFrom="column">
+              <wp:posOffset>-1905</wp:posOffset>
+            </wp:positionH>
+            <wp:positionV relativeFrom="paragraph">
+              <wp:posOffset>5886450</wp:posOffset>
+            </wp:positionV>
+            <wp:extent cx="5039995" cy="499110"/>
+            <wp:effectExtent l="0" t="0" r="8255" b="0"/>
+            <wp:wrapThrough wrapText="bothSides">
+              <wp:wrapPolygon edited="0">
+                <wp:start x="0" y="0"/>
+                <wp:lineTo x="0" y="20611"/>
+                <wp:lineTo x="21554" y="20611"/>
+                <wp:lineTo x="21554" y="0"/>
+                <wp:lineTo x="0" y="0"/>
+              </wp:wrapPolygon>
+            </wp:wrapThrough>
+            <wp:docPr id="29" name="Kép 29"/>
+            <wp:cNvGraphicFramePr>
+              <a:graphicFrameLocks xmlns:a="http://schemas.openxmlformats.org/drawingml/2006/main" noChangeAspect="1"/>
+            </wp:cNvGraphicFramePr>
+            <a:graphic xmlns:a="http://schemas.openxmlformats.org/drawingml/2006/main">
+              <a:graphicData uri="http://schemas.openxmlformats.org/drawingml/2006/picture">
+                <pic:pic xmlns:pic="http://schemas.openxmlformats.org/drawingml/2006/picture">
+                  <pic:nvPicPr>
+                    <pic:cNvPr id="29" name="Kép 29"/>
+                    <pic:cNvPicPr/>
+                  </pic:nvPicPr>
+                  <pic:blipFill>
+                    <a:blip r:embed="rId21">
+                      <a:extLst>
+                        <a:ext uri="{28A0092B-C50C-407E-A947-70E740481C1C}">
+                          <a14:useLocalDpi xmlns:a14="http://schemas.microsoft.com/office/drawing/2010/main" val="0"/>
+                        </a:ext>
+                      </a:extLst>
+                    </a:blip>
+                    <a:stretch>
+                      <a:fillRect/>
+                    </a:stretch>
+                  </pic:blipFill>
+                  <pic:spPr>
+                    <a:xfrm>
+                      <a:off x="0" y="0"/>
+                      <a:ext cx="5039995" cy="499110"/>
+                    </a:xfrm>
+                    <a:prstGeom prst="rect">
+                      <a:avLst/>
+                    </a:prstGeom>
+                  </pic:spPr>
+                </pic:pic>
+              </a:graphicData>
+            </a:graphic>
+          </wp:anchor>
+        </w:drawing>
+      </w:r>
+      <w:r>
+        <w:rPr>
+          <w:noProof/>
+          <w:lang w:eastAsia="hu-HU"/>
+        </w:rPr>
+        <w:drawing>
+          <wp:anchor distT="0" distB="0" distL="114300" distR="114300" simplePos="0" relativeHeight="251685888" behindDoc="0" locked="0" layoutInCell="1" allowOverlap="1" wp14:anchorId="7059948C" wp14:editId="0D31CB2C">
+            <wp:simplePos x="0" y="0"/>
+            <wp:positionH relativeFrom="column">
+              <wp:posOffset>-1905</wp:posOffset>
+            </wp:positionH>
+            <wp:positionV relativeFrom="paragraph">
+              <wp:posOffset>4311015</wp:posOffset>
+            </wp:positionV>
+            <wp:extent cx="5039995" cy="1577340"/>
+            <wp:effectExtent l="0" t="0" r="8255" b="3810"/>
+            <wp:wrapThrough wrapText="bothSides">
+              <wp:wrapPolygon edited="0">
+                <wp:start x="0" y="0"/>
+                <wp:lineTo x="0" y="21391"/>
+                <wp:lineTo x="21554" y="21391"/>
+                <wp:lineTo x="21554" y="0"/>
+                <wp:lineTo x="0" y="0"/>
+              </wp:wrapPolygon>
+            </wp:wrapThrough>
+            <wp:docPr id="28" name="Kép 28" descr="A képen szöveg látható&#10;&#10;Automatikusan generált leírás"/>
+            <wp:cNvGraphicFramePr>
+              <a:graphicFrameLocks xmlns:a="http://schemas.openxmlformats.org/drawingml/2006/main" noChangeAspect="1"/>
+            </wp:cNvGraphicFramePr>
+            <a:graphic xmlns:a="http://schemas.openxmlformats.org/drawingml/2006/main">
+              <a:graphicData uri="http://schemas.openxmlformats.org/drawingml/2006/picture">
+                <pic:pic xmlns:pic="http://schemas.openxmlformats.org/drawingml/2006/picture">
+                  <pic:nvPicPr>
+                    <pic:cNvPr id="28" name="Kép 28" descr="A képen szöveg látható&#10;&#10;Automatikusan generált leírás"/>
+                    <pic:cNvPicPr/>
+                  </pic:nvPicPr>
+                  <pic:blipFill>
+                    <a:blip r:embed="rId22">
+                      <a:extLst>
+                        <a:ext uri="{28A0092B-C50C-407E-A947-70E740481C1C}">
+                          <a14:useLocalDpi xmlns:a14="http://schemas.microsoft.com/office/drawing/2010/main" val="0"/>
+                        </a:ext>
+                      </a:extLst>
+                    </a:blip>
+                    <a:stretch>
+                      <a:fillRect/>
+                    </a:stretch>
+                  </pic:blipFill>
+                  <pic:spPr>
+                    <a:xfrm>
+                      <a:off x="0" y="0"/>
+                      <a:ext cx="5039995" cy="1577340"/>
+                    </a:xfrm>
+                    <a:prstGeom prst="rect">
+                      <a:avLst/>
+                    </a:prstGeom>
+                  </pic:spPr>
+                </pic:pic>
+              </a:graphicData>
+            </a:graphic>
+          </wp:anchor>
+        </w:drawing>
+      </w:r>
+      <w:r>
+        <w:rPr>
+          <w:noProof/>
+          <w:lang w:eastAsia="hu-HU"/>
+        </w:rPr>
+        <w:drawing>
+          <wp:anchor distT="0" distB="0" distL="114300" distR="114300" simplePos="0" relativeHeight="251682816" behindDoc="0" locked="0" layoutInCell="1" allowOverlap="1" wp14:anchorId="2D553556" wp14:editId="2B6E5698">
+            <wp:simplePos x="0" y="0"/>
+            <wp:positionH relativeFrom="column">
+              <wp:posOffset>-1905</wp:posOffset>
+            </wp:positionH>
+            <wp:positionV relativeFrom="paragraph">
+              <wp:posOffset>1893570</wp:posOffset>
+            </wp:positionV>
+            <wp:extent cx="5039995" cy="812165"/>
+            <wp:effectExtent l="0" t="0" r="8255" b="6985"/>
+            <wp:wrapThrough wrapText="bothSides">
+              <wp:wrapPolygon edited="0">
+                <wp:start x="0" y="0"/>
+                <wp:lineTo x="0" y="21279"/>
+                <wp:lineTo x="21554" y="21279"/>
+                <wp:lineTo x="21554" y="0"/>
+                <wp:lineTo x="0" y="0"/>
+              </wp:wrapPolygon>
+            </wp:wrapThrough>
+            <wp:docPr id="19" name="Kép 19" descr="A képen szöveg látható&#10;&#10;Automatikusan generált leírás"/>
+            <wp:cNvGraphicFramePr>
+              <a:graphicFrameLocks xmlns:a="http://schemas.openxmlformats.org/drawingml/2006/main" noChangeAspect="1"/>
+            </wp:cNvGraphicFramePr>
+            <a:graphic xmlns:a="http://schemas.openxmlformats.org/drawingml/2006/main">
+              <a:graphicData uri="http://schemas.openxmlformats.org/drawingml/2006/picture">
+                <pic:pic xmlns:pic="http://schemas.openxmlformats.org/drawingml/2006/picture">
+                  <pic:nvPicPr>
+                    <pic:cNvPr id="19" name="Kép 19" descr="A képen szöveg látható&#10;&#10;Automatikusan generált leírás"/>
+                    <pic:cNvPicPr/>
+                  </pic:nvPicPr>
+                  <pic:blipFill>
+                    <a:blip r:embed="rId23">
+                      <a:extLst>
+                        <a:ext uri="{28A0092B-C50C-407E-A947-70E740481C1C}">
+                          <a14:useLocalDpi xmlns:a14="http://schemas.microsoft.com/office/drawing/2010/main" val="0"/>
+                        </a:ext>
+                      </a:extLst>
+                    </a:blip>
+                    <a:stretch>
+                      <a:fillRect/>
+                    </a:stretch>
+                  </pic:blipFill>
+                  <pic:spPr>
+                    <a:xfrm>
+                      <a:off x="0" y="0"/>
+                      <a:ext cx="5039995" cy="812165"/>
+                    </a:xfrm>
+                    <a:prstGeom prst="rect">
+                      <a:avLst/>
+                    </a:prstGeom>
+                  </pic:spPr>
+                </pic:pic>
+              </a:graphicData>
+            </a:graphic>
+          </wp:anchor>
+        </w:drawing>
+      </w:r>
+      <w:r>
+        <w:rPr>
+          <w:noProof/>
+          <w:lang w:eastAsia="hu-HU"/>
+        </w:rPr>
+        <w:drawing>
+          <wp:anchor distT="0" distB="0" distL="114300" distR="114300" simplePos="0" relativeHeight="251683840" behindDoc="0" locked="0" layoutInCell="1" allowOverlap="1" wp14:anchorId="03E17657" wp14:editId="4D0242F5">
+            <wp:simplePos x="0" y="0"/>
+            <wp:positionH relativeFrom="column">
+              <wp:posOffset>-3175</wp:posOffset>
+            </wp:positionH>
+            <wp:positionV relativeFrom="paragraph">
+              <wp:posOffset>2703830</wp:posOffset>
+            </wp:positionV>
+            <wp:extent cx="5039995" cy="1609725"/>
+            <wp:effectExtent l="0" t="0" r="8255" b="9525"/>
+            <wp:wrapThrough wrapText="bothSides">
+              <wp:wrapPolygon edited="0">
+                <wp:start x="0" y="0"/>
+                <wp:lineTo x="0" y="21472"/>
+                <wp:lineTo x="21554" y="21472"/>
+                <wp:lineTo x="21554" y="0"/>
+                <wp:lineTo x="0" y="0"/>
+              </wp:wrapPolygon>
+            </wp:wrapThrough>
+            <wp:docPr id="26" name="Kép 26"/>
+            <wp:cNvGraphicFramePr>
+              <a:graphicFrameLocks xmlns:a="http://schemas.openxmlformats.org/drawingml/2006/main" noChangeAspect="1"/>
+            </wp:cNvGraphicFramePr>
+            <a:graphic xmlns:a="http://schemas.openxmlformats.org/drawingml/2006/main">
+              <a:graphicData uri="http://schemas.openxmlformats.org/drawingml/2006/picture">
+                <pic:pic xmlns:pic="http://schemas.openxmlformats.org/drawingml/2006/picture">
+                  <pic:nvPicPr>
+                    <pic:cNvPr id="26" name="Kép 26"/>
+                    <pic:cNvPicPr/>
+                  </pic:nvPicPr>
+                  <pic:blipFill>
+                    <a:blip r:embed="rId24">
+                      <a:extLst>
+                        <a:ext uri="{28A0092B-C50C-407E-A947-70E740481C1C}">
+                          <a14:useLocalDpi xmlns:a14="http://schemas.microsoft.com/office/drawing/2010/main" val="0"/>
+                        </a:ext>
+                      </a:extLst>
+                    </a:blip>
+                    <a:stretch>
+                      <a:fillRect/>
+                    </a:stretch>
+                  </pic:blipFill>
+                  <pic:spPr>
+                    <a:xfrm>
+                      <a:off x="0" y="0"/>
+                      <a:ext cx="5039995" cy="1609725"/>
+                    </a:xfrm>
+                    <a:prstGeom prst="rect">
+                      <a:avLst/>
+                    </a:prstGeom>
+                  </pic:spPr>
+                </pic:pic>
+              </a:graphicData>
+            </a:graphic>
+            <wp14:sizeRelH relativeFrom="margin">
+              <wp14:pctWidth>0</wp14:pctWidth>
+            </wp14:sizeRelH>
+          </wp:anchor>
+        </w:drawing>
+      </w:r>
+      <w:r>
+        <w:rPr>
+          <w:lang w:eastAsia="hu-HU"/>
+        </w:rPr>
+        <w:t>Lehetőség van új jelszó kérésére is a felhasználónak, hiszen nem biztos, hogy emlékszik a régire, vagy csak újat szeretne létrehozni fiókjának biztonsága érdekében. Elvárt mező csakis az email, amely</w:t>
+      </w:r>
+      <w:r>
+        <w:rPr>
+          <w:lang w:eastAsia="hu-HU"/>
+        </w:rPr>
+        <w:t>ben kap egy linket, amely segítségével tudja frissíteni a jelszavát.</w:t>
+      </w:r>
+      <w:r>
+        <w:rPr>
+          <w:noProof/>
+          <w:lang w:eastAsia="hu-HU"/>
+        </w:rPr>
+        <w:drawing>
+          <wp:anchor distT="0" distB="0" distL="114300" distR="114300" simplePos="0" relativeHeight="251681792" behindDoc="0" locked="0" layoutInCell="1" allowOverlap="1" wp14:anchorId="5203B3ED" wp14:editId="6320D998">
+            <wp:simplePos x="0" y="0"/>
+            <wp:positionH relativeFrom="column">
+              <wp:posOffset>-1905</wp:posOffset>
+            </wp:positionH>
+            <wp:positionV relativeFrom="paragraph">
+              <wp:posOffset>1403985</wp:posOffset>
+            </wp:positionV>
+            <wp:extent cx="5039995" cy="488950"/>
+            <wp:effectExtent l="0" t="0" r="8255" b="6350"/>
+            <wp:wrapThrough wrapText="bothSides">
+              <wp:wrapPolygon edited="0">
+                <wp:start x="0" y="0"/>
+                <wp:lineTo x="0" y="21039"/>
+                <wp:lineTo x="21554" y="21039"/>
+                <wp:lineTo x="21554" y="0"/>
+                <wp:lineTo x="0" y="0"/>
+              </wp:wrapPolygon>
+            </wp:wrapThrough>
+            <wp:docPr id="18" name="Kép 18"/>
+            <wp:cNvGraphicFramePr>
+              <a:graphicFrameLocks xmlns:a="http://schemas.openxmlformats.org/drawingml/2006/main" noChangeAspect="1"/>
+            </wp:cNvGraphicFramePr>
+            <a:graphic xmlns:a="http://schemas.openxmlformats.org/drawingml/2006/main">
+              <a:graphicData uri="http://schemas.openxmlformats.org/drawingml/2006/picture">
+                <pic:pic xmlns:pic="http://schemas.openxmlformats.org/drawingml/2006/picture">
+                  <pic:nvPicPr>
+                    <pic:cNvPr id="18" name="Kép 18"/>
+                    <pic:cNvPicPr/>
+                  </pic:nvPicPr>
+                  <pic:blipFill>
+                    <a:blip r:embed="rId25">
+                      <a:extLst>
+                        <a:ext uri="{28A0092B-C50C-407E-A947-70E740481C1C}">
+                          <a14:useLocalDpi xmlns:a14="http://schemas.microsoft.com/office/drawing/2010/main" val="0"/>
+                        </a:ext>
+                      </a:extLst>
+                    </a:blip>
+                    <a:stretch>
+                      <a:fillRect/>
+                    </a:stretch>
+                  </pic:blipFill>
+                  <pic:spPr>
+                    <a:xfrm>
+                      <a:off x="0" y="0"/>
+                      <a:ext cx="5039995" cy="488950"/>
+                    </a:xfrm>
+                    <a:prstGeom prst="rect">
+                      <a:avLst/>
+                    </a:prstGeom>
+                  </pic:spPr>
+                </pic:pic>
+              </a:graphicData>
+            </a:graphic>
+          </wp:anchor>
+        </w:drawing>
+      </w:r>
+    </w:p>
+    <w:p>
+      <w:pPr>
+        <w:spacing w:before="0" w:after="160" w:line="259" w:lineRule="auto"/>
+        <w:jc w:val="left"/>
+        <w:rPr>
+          <w:rFonts w:eastAsiaTheme="majorEastAsia" w:cstheme="majorBidi"/>
+          <w:b/>
+          <w:color w:val="000000" w:themeColor="text1"/>
+          <w:sz w:val="28"/>
+          <w:szCs w:val="26"/>
+          <w:lang w:eastAsia="hu-HU"/>
+        </w:rPr>
+      </w:pPr>
+      <w:r>
+        <w:rPr>
+          <w:lang w:eastAsia="hu-HU"/>
+        </w:rPr>
+        <w:br w:type="page"/>
+      </w:r>
+    </w:p>
+    <w:p>
+      <w:pPr>
+        <w:pStyle w:val="Cmsor2"/>
+        <w:rPr>
+          <w:lang w:eastAsia="hu-HU"/>
+        </w:rPr>
+      </w:pPr>
+      <w:bookmarkStart w:id="50" w:name="_Toc101883731"/>
+      <w:bookmarkEnd w:id="49"/>
+      <w:r>
+        <w:rPr>
+          <w:lang w:eastAsia="hu-HU"/>
+        </w:rPr>
+        <w:lastRenderedPageBreak/>
+        <w:t>7.</w:t>
+      </w:r>
+      <w:r>
+        <w:rPr>
+          <w:lang w:eastAsia="hu-HU"/>
+        </w:rPr>
+        <w:t>7</w:t>
+      </w:r>
+      <w:r>
+        <w:rPr>
+          <w:lang w:eastAsia="hu-HU"/>
+        </w:rPr>
+        <w:t xml:space="preserve"> WishList</w:t>
+      </w:r>
+      <w:bookmarkEnd w:id="50"/>
+    </w:p>
+    <w:p>
+      <w:pPr>
+        <w:rPr>
+          <w:lang w:eastAsia="hu-HU"/>
+        </w:rPr>
+      </w:pPr>
+      <w:r>
+        <w:rPr>
+          <w:noProof/>
+        </w:rPr>
+        <w:drawing>
+          <wp:anchor distT="0" distB="0" distL="114300" distR="114300" simplePos="0" relativeHeight="251691008" behindDoc="0" locked="0" layoutInCell="1" allowOverlap="1" wp14:anchorId="3641ACEA" wp14:editId="7AF62DF5">
+            <wp:simplePos x="0" y="0"/>
+            <wp:positionH relativeFrom="column">
+              <wp:posOffset>-1905</wp:posOffset>
+            </wp:positionH>
+            <wp:positionV relativeFrom="paragraph">
+              <wp:posOffset>5278755</wp:posOffset>
+            </wp:positionV>
+            <wp:extent cx="5039995" cy="3549650"/>
+            <wp:effectExtent l="0" t="0" r="8255" b="0"/>
+            <wp:wrapNone/>
+            <wp:docPr id="33" name="Kép 33" descr="A képen szöveg látható&#10;&#10;Automatikusan generált leírás"/>
+            <wp:cNvGraphicFramePr>
+              <a:graphicFrameLocks xmlns:a="http://schemas.openxmlformats.org/drawingml/2006/main" noChangeAspect="1"/>
+            </wp:cNvGraphicFramePr>
+            <a:graphic xmlns:a="http://schemas.openxmlformats.org/drawingml/2006/main">
+              <a:graphicData uri="http://schemas.openxmlformats.org/drawingml/2006/picture">
+                <pic:pic xmlns:pic="http://schemas.openxmlformats.org/drawingml/2006/picture">
+                  <pic:nvPicPr>
+                    <pic:cNvPr id="33" name="Kép 33" descr="A képen szöveg látható&#10;&#10;Automatikusan generált leírás"/>
+                    <pic:cNvPicPr/>
+                  </pic:nvPicPr>
+                  <pic:blipFill>
+                    <a:blip r:embed="rId26">
+                      <a:extLst>
+                        <a:ext uri="{28A0092B-C50C-407E-A947-70E740481C1C}">
+                          <a14:useLocalDpi xmlns:a14="http://schemas.microsoft.com/office/drawing/2010/main" val="0"/>
+                        </a:ext>
+                      </a:extLst>
+                    </a:blip>
+                    <a:stretch>
+                      <a:fillRect/>
+                    </a:stretch>
+                  </pic:blipFill>
+                  <pic:spPr>
+                    <a:xfrm>
+                      <a:off x="0" y="0"/>
+                      <a:ext cx="5039995" cy="3549650"/>
+                    </a:xfrm>
+                    <a:prstGeom prst="rect">
+                      <a:avLst/>
+                    </a:prstGeom>
+                  </pic:spPr>
+                </pic:pic>
+              </a:graphicData>
+            </a:graphic>
+          </wp:anchor>
+        </w:drawing>
+      </w:r>
+      <w:r>
+        <w:rPr>
+          <w:noProof/>
+        </w:rPr>
+        <w:drawing>
+          <wp:anchor distT="0" distB="0" distL="114300" distR="114300" simplePos="0" relativeHeight="251689984" behindDoc="0" locked="0" layoutInCell="1" allowOverlap="1" wp14:anchorId="00065744" wp14:editId="345E6AA6">
+            <wp:simplePos x="0" y="0"/>
+            <wp:positionH relativeFrom="column">
+              <wp:posOffset>-1905</wp:posOffset>
+            </wp:positionH>
+            <wp:positionV relativeFrom="paragraph">
+              <wp:posOffset>4805680</wp:posOffset>
+            </wp:positionV>
+            <wp:extent cx="5039995" cy="474980"/>
+            <wp:effectExtent l="0" t="0" r="8255" b="1270"/>
+            <wp:wrapThrough wrapText="bothSides">
+              <wp:wrapPolygon edited="0">
+                <wp:start x="0" y="0"/>
+                <wp:lineTo x="0" y="20791"/>
+                <wp:lineTo x="21554" y="20791"/>
+                <wp:lineTo x="21554" y="0"/>
+                <wp:lineTo x="0" y="0"/>
+              </wp:wrapPolygon>
+            </wp:wrapThrough>
+            <wp:docPr id="32" name="Kép 32"/>
+            <wp:cNvGraphicFramePr>
+              <a:graphicFrameLocks xmlns:a="http://schemas.openxmlformats.org/drawingml/2006/main" noChangeAspect="1"/>
+            </wp:cNvGraphicFramePr>
+            <a:graphic xmlns:a="http://schemas.openxmlformats.org/drawingml/2006/main">
+              <a:graphicData uri="http://schemas.openxmlformats.org/drawingml/2006/picture">
+                <pic:pic xmlns:pic="http://schemas.openxmlformats.org/drawingml/2006/picture">
+                  <pic:nvPicPr>
+                    <pic:cNvPr id="32" name="Kép 32"/>
+                    <pic:cNvPicPr/>
+                  </pic:nvPicPr>
+                  <pic:blipFill>
+                    <a:blip r:embed="rId27">
+                      <a:extLst>
+                        <a:ext uri="{28A0092B-C50C-407E-A947-70E740481C1C}">
+                          <a14:useLocalDpi xmlns:a14="http://schemas.microsoft.com/office/drawing/2010/main" val="0"/>
+                        </a:ext>
+                      </a:extLst>
+                    </a:blip>
+                    <a:stretch>
+                      <a:fillRect/>
+                    </a:stretch>
+                  </pic:blipFill>
+                  <pic:spPr>
+                    <a:xfrm>
+                      <a:off x="0" y="0"/>
+                      <a:ext cx="5039995" cy="474980"/>
+                    </a:xfrm>
+                    <a:prstGeom prst="rect">
+                      <a:avLst/>
+                    </a:prstGeom>
+                  </pic:spPr>
+                </pic:pic>
+              </a:graphicData>
+            </a:graphic>
+          </wp:anchor>
+        </w:drawing>
+      </w:r>
+      <w:r>
+        <w:rPr>
+          <w:noProof/>
+          <w:lang w:eastAsia="hu-HU"/>
+        </w:rPr>
+        <w:drawing>
+          <wp:anchor distT="0" distB="0" distL="114300" distR="114300" simplePos="0" relativeHeight="251669504" behindDoc="0" locked="0" layoutInCell="1" allowOverlap="1" wp14:anchorId="39C5191B" wp14:editId="200C9A91">
+            <wp:simplePos x="0" y="0"/>
+            <wp:positionH relativeFrom="column">
+              <wp:posOffset>-1905</wp:posOffset>
+            </wp:positionH>
+            <wp:positionV relativeFrom="paragraph">
+              <wp:posOffset>3695065</wp:posOffset>
             </wp:positionV>
             <wp:extent cx="5039995" cy="1109980"/>
             <wp:effectExtent l="0" t="0" r="8255" b="0"/>
@@ -10701,7 +11295,7 @@
                     <pic:cNvPicPr/>
                   </pic:nvPicPr>
                   <pic:blipFill>
-                    <a:blip r:embed="rId19">
+                    <a:blip r:embed="rId28">
                       <a:extLst>
                         <a:ext uri="{28A0092B-C50C-407E-A947-70E740481C1C}">
                           <a14:useLocalDpi xmlns:a14="http://schemas.microsoft.com/office/drawing/2010/main" val="0"/>
@@ -10764,7 +11358,7 @@
                     <pic:cNvPicPr/>
                   </pic:nvPicPr>
                   <pic:blipFill>
-                    <a:blip r:embed="rId20">
+                    <a:blip r:embed="rId29">
                       <a:extLst>
                         <a:ext uri="{28A0092B-C50C-407E-A947-70E740481C1C}">
                           <a14:useLocalDpi xmlns:a14="http://schemas.microsoft.com/office/drawing/2010/main" val="0"/>
@@ -10824,7 +11418,19 @@
         <w:rPr>
           <w:lang w:eastAsia="hu-HU"/>
         </w:rPr>
-        <w:t xml:space="preserve"> A kívánság lista le is kiérezhető, hasonlóan a termékekhez, de itt már elvárt a hitelesítés.</w:t>
+        <w:t xml:space="preserve"> A kívánság lista le is kér</w:t>
+      </w:r>
+      <w:r>
+        <w:rPr>
+          <w:lang w:eastAsia="hu-HU"/>
+        </w:rPr>
+        <w:t>d</w:t>
+      </w:r>
+      <w:r>
+        <w:rPr>
+          <w:lang w:eastAsia="hu-HU"/>
+        </w:rPr>
+        <w:t>ezhető, hasonlóan a termékekhez, de itt már elvárt a hitelesítés.</w:t>
       </w:r>
       <w:r>
         <w:rPr>
@@ -10863,7 +11469,7 @@
                     <pic:cNvPicPr/>
                   </pic:nvPicPr>
                   <pic:blipFill>
-                    <a:blip r:embed="rId21">
+                    <a:blip r:embed="rId30">
                       <a:extLst>
                         <a:ext uri="{28A0092B-C50C-407E-A947-70E740481C1C}">
                           <a14:useLocalDpi xmlns:a14="http://schemas.microsoft.com/office/drawing/2010/main" val="0"/>
@@ -10892,11 +11498,34 @@
     </w:p>
     <w:p>
       <w:pPr>
+        <w:spacing w:before="0" w:after="160" w:line="259" w:lineRule="auto"/>
+        <w:jc w:val="left"/>
+        <w:rPr>
+          <w:rFonts w:eastAsiaTheme="majorEastAsia" w:cstheme="majorBidi"/>
+          <w:b/>
+          <w:color w:val="000000" w:themeColor="text1"/>
+          <w:sz w:val="28"/>
+          <w:szCs w:val="26"/>
+        </w:rPr>
+      </w:pPr>
+      <w:bookmarkStart w:id="51" w:name="_Toc101883732"/>
+      <w:r>
+        <w:br w:type="page"/>
+      </w:r>
+    </w:p>
+    <w:p>
+      <w:pPr>
         <w:pStyle w:val="Cmsor2"/>
       </w:pPr>
-      <w:bookmarkStart w:id="51" w:name="_Toc101623421"/>
-      <w:r>
-        <w:t xml:space="preserve">7.7 </w:t>
+      <w:r>
+        <w:lastRenderedPageBreak/>
+        <w:t>7.</w:t>
+      </w:r>
+      <w:r>
+        <w:t>8</w:t>
+      </w:r>
+      <w:r>
+        <w:t xml:space="preserve"> </w:t>
       </w:r>
       <w:proofErr w:type="spellStart"/>
       <w:r>
@@ -10907,67 +11536,22 @@
     </w:p>
     <w:p>
       <w:r>
-        <w:t>Felhasználóknak természetesen lehetőségük van rendelések leadására. A frontenden tárolt kosár tartalmát alakítja át rendeléssé. Rendelés leadását követően a vásárló e-mailes tájékoztatót kap arról, hogy miket vásárolt.</w:t>
-      </w:r>
-    </w:p>
-    <w:p>
-      <w:pPr>
-        <w:spacing w:after="1080"/>
-        <w:jc w:val="left"/>
-        <w:rPr>
-          <w:lang w:eastAsia="hu-HU"/>
-        </w:rPr>
-      </w:pPr>
-      <w:r>
-        <w:rPr>
-          <w:b/>
+        <w:rPr>
           <w:noProof/>
-          <w:sz w:val="96"/>
-          <w:szCs w:val="96"/>
-          <w:lang w:eastAsia="hu-HU"/>
-        </w:rPr>
-        <w:lastRenderedPageBreak/>
-        <w:t>ide még kép jön</w:t>
-      </w:r>
-    </w:p>
-    <w:p>
-      <w:pPr>
-        <w:pStyle w:val="Cmsor2"/>
-      </w:pPr>
-      <w:bookmarkStart w:id="52" w:name="_Toc101623422"/>
-      <w:r>
-        <w:t>7.8 Admin</w:t>
-      </w:r>
-      <w:bookmarkEnd w:id="52"/>
-    </w:p>
-    <w:p>
-      <w:r>
-        <w:t xml:space="preserve">Adminisztrátorok csakis manuálisan állíthatók, és csakis ők tudnak a termékek létrehozásával, módosításával foglalkozni. Az adatbázisban kapnak egy </w:t>
-      </w:r>
-      <w:r>
-        <w:t>„</w:t>
-      </w:r>
-      <w:r>
-        <w:t>admin</w:t>
-      </w:r>
-      <w:r>
-        <w:t>”</w:t>
-      </w:r>
-      <w:r>
-        <w:t xml:space="preserve"> nevű tulajdonságot, amely ellenőrzésre kerül, ha a felhasználó </w:t>
-      </w:r>
-      <w:r>
-        <w:t xml:space="preserve">létre kíván hozni egy terméket. Természetesen, ez igaz a termékek módosítására és törlésére is. </w:t>
-      </w:r>
-      <w:r>
-        <w:rPr>
-          <w:noProof/>
         </w:rPr>
         <w:drawing>
-          <wp:inline distT="0" distB="0" distL="0" distR="0" wp14:anchorId="0761A14E" wp14:editId="2475AEFC">
-            <wp:extent cx="5105400" cy="1228090"/>
-            <wp:effectExtent l="0" t="0" r="0" b="0"/>
-            <wp:docPr id="1" name="Kép 1" descr="A képen szöveg látható&#10;&#10;Automatikusan generált leírás"/>
+          <wp:anchor distT="0" distB="0" distL="114300" distR="114300" simplePos="0" relativeHeight="251696128" behindDoc="0" locked="0" layoutInCell="1" allowOverlap="1" wp14:anchorId="6F556C11" wp14:editId="693CB065">
+            <wp:simplePos x="0" y="0"/>
+            <wp:positionH relativeFrom="column">
+              <wp:posOffset>17145</wp:posOffset>
+            </wp:positionH>
+            <wp:positionV relativeFrom="paragraph">
+              <wp:posOffset>6407150</wp:posOffset>
+            </wp:positionV>
+            <wp:extent cx="5039995" cy="2034540"/>
+            <wp:effectExtent l="0" t="0" r="8255" b="3810"/>
+            <wp:wrapNone/>
+            <wp:docPr id="39" name="Kép 39" descr="A képen szöveg, képernyőkép, monitor, fekete látható&#10;&#10;Automatikusan generált leírás"/>
             <wp:cNvGraphicFramePr>
               <a:graphicFrameLocks xmlns:a="http://schemas.openxmlformats.org/drawingml/2006/main" noChangeAspect="1"/>
             </wp:cNvGraphicFramePr>
@@ -10975,11 +11559,11 @@
               <a:graphicData uri="http://schemas.openxmlformats.org/drawingml/2006/picture">
                 <pic:pic xmlns:pic="http://schemas.openxmlformats.org/drawingml/2006/picture">
                   <pic:nvPicPr>
-                    <pic:cNvPr id="1" name="Kép 1" descr="A képen szöveg látható&#10;&#10;Automatikusan generált leírás"/>
+                    <pic:cNvPr id="39" name="Kép 39" descr="A képen szöveg, képernyőkép, monitor, fekete látható&#10;&#10;Automatikusan generált leírás"/>
                     <pic:cNvPicPr/>
                   </pic:nvPicPr>
                   <pic:blipFill>
-                    <a:blip r:embed="rId22">
+                    <a:blip r:embed="rId31">
                       <a:extLst>
                         <a:ext uri="{28A0092B-C50C-407E-A947-70E740481C1C}">
                           <a14:useLocalDpi xmlns:a14="http://schemas.microsoft.com/office/drawing/2010/main" val="0"/>
@@ -10993,7 +11577,7 @@
                   <pic:spPr>
                     <a:xfrm>
                       <a:off x="0" y="0"/>
-                      <a:ext cx="5185788" cy="1247427"/>
+                      <a:ext cx="5039995" cy="2034540"/>
                     </a:xfrm>
                     <a:prstGeom prst="rect">
                       <a:avLst/>
@@ -11002,26 +11586,392 @@
                 </pic:pic>
               </a:graphicData>
             </a:graphic>
-          </wp:inline>
+          </wp:anchor>
         </w:drawing>
       </w:r>
-    </w:p>
-    <w:p>
-      <w:r>
-        <w:t>Sikertelen azonosítás esetén a funkció nem elérhetőek, a megfelelő hibakód visszaküldésre kerül</w:t>
-      </w:r>
       <w:r>
         <w:rPr>
           <w:noProof/>
         </w:rPr>
         <w:drawing>
-          <wp:anchor distT="0" distB="0" distL="114300" distR="114300" simplePos="0" relativeHeight="251672576" behindDoc="0" locked="0" layoutInCell="1" allowOverlap="1" wp14:anchorId="25E16A2D" wp14:editId="514B6937">
+          <wp:anchor distT="0" distB="0" distL="114300" distR="114300" simplePos="0" relativeHeight="251695104" behindDoc="0" locked="0" layoutInCell="1" allowOverlap="1" wp14:anchorId="4A999F74" wp14:editId="7E1586C7">
+            <wp:simplePos x="0" y="0"/>
+            <wp:positionH relativeFrom="column">
+              <wp:posOffset>17145</wp:posOffset>
+            </wp:positionH>
+            <wp:positionV relativeFrom="paragraph">
+              <wp:posOffset>4884420</wp:posOffset>
+            </wp:positionV>
+            <wp:extent cx="5039995" cy="1523365"/>
+            <wp:effectExtent l="0" t="0" r="8255" b="635"/>
+            <wp:wrapThrough wrapText="bothSides">
+              <wp:wrapPolygon edited="0">
+                <wp:start x="0" y="0"/>
+                <wp:lineTo x="0" y="21339"/>
+                <wp:lineTo x="21554" y="21339"/>
+                <wp:lineTo x="21554" y="0"/>
+                <wp:lineTo x="0" y="0"/>
+              </wp:wrapPolygon>
+            </wp:wrapThrough>
+            <wp:docPr id="38" name="Kép 38" descr="A képen szöveg, képernyőkép, monitor, képernyő látható&#10;&#10;Automatikusan generált leírás"/>
+            <wp:cNvGraphicFramePr>
+              <a:graphicFrameLocks xmlns:a="http://schemas.openxmlformats.org/drawingml/2006/main" noChangeAspect="1"/>
+            </wp:cNvGraphicFramePr>
+            <a:graphic xmlns:a="http://schemas.openxmlformats.org/drawingml/2006/main">
+              <a:graphicData uri="http://schemas.openxmlformats.org/drawingml/2006/picture">
+                <pic:pic xmlns:pic="http://schemas.openxmlformats.org/drawingml/2006/picture">
+                  <pic:nvPicPr>
+                    <pic:cNvPr id="38" name="Kép 38" descr="A képen szöveg, képernyőkép, monitor, képernyő látható&#10;&#10;Automatikusan generált leírás"/>
+                    <pic:cNvPicPr/>
+                  </pic:nvPicPr>
+                  <pic:blipFill>
+                    <a:blip r:embed="rId32">
+                      <a:extLst>
+                        <a:ext uri="{28A0092B-C50C-407E-A947-70E740481C1C}">
+                          <a14:useLocalDpi xmlns:a14="http://schemas.microsoft.com/office/drawing/2010/main" val="0"/>
+                        </a:ext>
+                      </a:extLst>
+                    </a:blip>
+                    <a:stretch>
+                      <a:fillRect/>
+                    </a:stretch>
+                  </pic:blipFill>
+                  <pic:spPr>
+                    <a:xfrm>
+                      <a:off x="0" y="0"/>
+                      <a:ext cx="5039995" cy="1523365"/>
+                    </a:xfrm>
+                    <a:prstGeom prst="rect">
+                      <a:avLst/>
+                    </a:prstGeom>
+                  </pic:spPr>
+                </pic:pic>
+              </a:graphicData>
+            </a:graphic>
+          </wp:anchor>
+        </w:drawing>
+      </w:r>
+      <w:r>
+        <w:rPr>
+          <w:noProof/>
+        </w:rPr>
+        <w:drawing>
+          <wp:anchor distT="0" distB="0" distL="114300" distR="114300" simplePos="0" relativeHeight="251694080" behindDoc="0" locked="0" layoutInCell="1" allowOverlap="1" wp14:anchorId="5EEB78D2" wp14:editId="3FBEFF80">
+            <wp:simplePos x="0" y="0"/>
+            <wp:positionH relativeFrom="column">
+              <wp:posOffset>17145</wp:posOffset>
+            </wp:positionH>
+            <wp:positionV relativeFrom="paragraph">
+              <wp:posOffset>2884170</wp:posOffset>
+            </wp:positionV>
+            <wp:extent cx="5039995" cy="2000250"/>
+            <wp:effectExtent l="0" t="0" r="8255" b="0"/>
+            <wp:wrapThrough wrapText="bothSides">
+              <wp:wrapPolygon edited="0">
+                <wp:start x="0" y="0"/>
+                <wp:lineTo x="0" y="21394"/>
+                <wp:lineTo x="21554" y="21394"/>
+                <wp:lineTo x="21554" y="0"/>
+                <wp:lineTo x="0" y="0"/>
+              </wp:wrapPolygon>
+            </wp:wrapThrough>
+            <wp:docPr id="37" name="Kép 37" descr="A képen szöveg, képernyőkép, képernyő látható&#10;&#10;Automatikusan generált leírás"/>
+            <wp:cNvGraphicFramePr>
+              <a:graphicFrameLocks xmlns:a="http://schemas.openxmlformats.org/drawingml/2006/main" noChangeAspect="1"/>
+            </wp:cNvGraphicFramePr>
+            <a:graphic xmlns:a="http://schemas.openxmlformats.org/drawingml/2006/main">
+              <a:graphicData uri="http://schemas.openxmlformats.org/drawingml/2006/picture">
+                <pic:pic xmlns:pic="http://schemas.openxmlformats.org/drawingml/2006/picture">
+                  <pic:nvPicPr>
+                    <pic:cNvPr id="37" name="Kép 37" descr="A képen szöveg, képernyőkép, képernyő látható&#10;&#10;Automatikusan generált leírás"/>
+                    <pic:cNvPicPr/>
+                  </pic:nvPicPr>
+                  <pic:blipFill>
+                    <a:blip r:embed="rId33">
+                      <a:extLst>
+                        <a:ext uri="{28A0092B-C50C-407E-A947-70E740481C1C}">
+                          <a14:useLocalDpi xmlns:a14="http://schemas.microsoft.com/office/drawing/2010/main" val="0"/>
+                        </a:ext>
+                      </a:extLst>
+                    </a:blip>
+                    <a:stretch>
+                      <a:fillRect/>
+                    </a:stretch>
+                  </pic:blipFill>
+                  <pic:spPr>
+                    <a:xfrm>
+                      <a:off x="0" y="0"/>
+                      <a:ext cx="5039995" cy="2000250"/>
+                    </a:xfrm>
+                    <a:prstGeom prst="rect">
+                      <a:avLst/>
+                    </a:prstGeom>
+                  </pic:spPr>
+                </pic:pic>
+              </a:graphicData>
+            </a:graphic>
+          </wp:anchor>
+        </w:drawing>
+      </w:r>
+      <w:r>
+        <w:rPr>
+          <w:noProof/>
+        </w:rPr>
+        <w:drawing>
+          <wp:anchor distT="0" distB="0" distL="114300" distR="114300" simplePos="0" relativeHeight="251692032" behindDoc="0" locked="0" layoutInCell="1" allowOverlap="1" wp14:anchorId="525C3C64" wp14:editId="1C77636C">
+            <wp:simplePos x="0" y="0"/>
+            <wp:positionH relativeFrom="column">
+              <wp:posOffset>17145</wp:posOffset>
+            </wp:positionH>
+            <wp:positionV relativeFrom="paragraph">
+              <wp:posOffset>1338580</wp:posOffset>
+            </wp:positionV>
+            <wp:extent cx="5039995" cy="1550670"/>
+            <wp:effectExtent l="0" t="0" r="8255" b="0"/>
+            <wp:wrapThrough wrapText="bothSides">
+              <wp:wrapPolygon edited="0">
+                <wp:start x="0" y="0"/>
+                <wp:lineTo x="0" y="21229"/>
+                <wp:lineTo x="21554" y="21229"/>
+                <wp:lineTo x="21554" y="0"/>
+                <wp:lineTo x="0" y="0"/>
+              </wp:wrapPolygon>
+            </wp:wrapThrough>
+            <wp:docPr id="36" name="Kép 36"/>
+            <wp:cNvGraphicFramePr>
+              <a:graphicFrameLocks xmlns:a="http://schemas.openxmlformats.org/drawingml/2006/main" noChangeAspect="1"/>
+            </wp:cNvGraphicFramePr>
+            <a:graphic xmlns:a="http://schemas.openxmlformats.org/drawingml/2006/main">
+              <a:graphicData uri="http://schemas.openxmlformats.org/drawingml/2006/picture">
+                <pic:pic xmlns:pic="http://schemas.openxmlformats.org/drawingml/2006/picture">
+                  <pic:nvPicPr>
+                    <pic:cNvPr id="36" name="Kép 36"/>
+                    <pic:cNvPicPr/>
+                  </pic:nvPicPr>
+                  <pic:blipFill>
+                    <a:blip r:embed="rId34">
+                      <a:extLst>
+                        <a:ext uri="{28A0092B-C50C-407E-A947-70E740481C1C}">
+                          <a14:useLocalDpi xmlns:a14="http://schemas.microsoft.com/office/drawing/2010/main" val="0"/>
+                        </a:ext>
+                      </a:extLst>
+                    </a:blip>
+                    <a:stretch>
+                      <a:fillRect/>
+                    </a:stretch>
+                  </pic:blipFill>
+                  <pic:spPr>
+                    <a:xfrm>
+                      <a:off x="0" y="0"/>
+                      <a:ext cx="5039995" cy="1550670"/>
+                    </a:xfrm>
+                    <a:prstGeom prst="rect">
+                      <a:avLst/>
+                    </a:prstGeom>
+                  </pic:spPr>
+                </pic:pic>
+              </a:graphicData>
+            </a:graphic>
+          </wp:anchor>
+        </w:drawing>
+      </w:r>
+      <w:r>
+        <w:rPr>
+          <w:noProof/>
+        </w:rPr>
+        <w:drawing>
+          <wp:anchor distT="0" distB="0" distL="114300" distR="114300" simplePos="0" relativeHeight="251693056" behindDoc="0" locked="0" layoutInCell="1" allowOverlap="1" wp14:anchorId="5C29B07D" wp14:editId="6C3C0B69">
+            <wp:simplePos x="0" y="0"/>
+            <wp:positionH relativeFrom="column">
+              <wp:posOffset>17145</wp:posOffset>
+            </wp:positionH>
+            <wp:positionV relativeFrom="paragraph">
+              <wp:posOffset>941070</wp:posOffset>
+            </wp:positionV>
+            <wp:extent cx="5039995" cy="396875"/>
+            <wp:effectExtent l="0" t="0" r="8255" b="3175"/>
+            <wp:wrapThrough wrapText="bothSides">
+              <wp:wrapPolygon edited="0">
+                <wp:start x="0" y="0"/>
+                <wp:lineTo x="0" y="20736"/>
+                <wp:lineTo x="21554" y="20736"/>
+                <wp:lineTo x="21554" y="0"/>
+                <wp:lineTo x="0" y="0"/>
+              </wp:wrapPolygon>
+            </wp:wrapThrough>
+            <wp:docPr id="35" name="Kép 35" descr="A képen szöveg látható&#10;&#10;Automatikusan generált leírás"/>
+            <wp:cNvGraphicFramePr>
+              <a:graphicFrameLocks xmlns:a="http://schemas.openxmlformats.org/drawingml/2006/main" noChangeAspect="1"/>
+            </wp:cNvGraphicFramePr>
+            <a:graphic xmlns:a="http://schemas.openxmlformats.org/drawingml/2006/main">
+              <a:graphicData uri="http://schemas.openxmlformats.org/drawingml/2006/picture">
+                <pic:pic xmlns:pic="http://schemas.openxmlformats.org/drawingml/2006/picture">
+                  <pic:nvPicPr>
+                    <pic:cNvPr id="35" name="Kép 35" descr="A képen szöveg látható&#10;&#10;Automatikusan generált leírás"/>
+                    <pic:cNvPicPr/>
+                  </pic:nvPicPr>
+                  <pic:blipFill>
+                    <a:blip r:embed="rId35">
+                      <a:extLst>
+                        <a:ext uri="{28A0092B-C50C-407E-A947-70E740481C1C}">
+                          <a14:useLocalDpi xmlns:a14="http://schemas.microsoft.com/office/drawing/2010/main" val="0"/>
+                        </a:ext>
+                      </a:extLst>
+                    </a:blip>
+                    <a:stretch>
+                      <a:fillRect/>
+                    </a:stretch>
+                  </pic:blipFill>
+                  <pic:spPr>
+                    <a:xfrm>
+                      <a:off x="0" y="0"/>
+                      <a:ext cx="5039995" cy="396875"/>
+                    </a:xfrm>
+                    <a:prstGeom prst="rect">
+                      <a:avLst/>
+                    </a:prstGeom>
+                  </pic:spPr>
+                </pic:pic>
+              </a:graphicData>
+            </a:graphic>
+          </wp:anchor>
+        </w:drawing>
+      </w:r>
+      <w:r>
+        <w:t>Felhasználóknak természetesen lehetőségük van rendelések leadására. A frontenden tárolt kosár tartalmát alakítja át rendeléssé. Rendelés leadását követően a vásárló e-mailes tájékoztatót kap arról, hogy miket vásárolt</w:t>
+      </w:r>
+      <w:r>
+        <w:t>.</w:t>
+      </w:r>
+      <w:bookmarkStart w:id="52" w:name="_Toc101883733"/>
+    </w:p>
+    <w:p>
+      <w:pPr>
+        <w:spacing w:before="0" w:after="160" w:line="259" w:lineRule="auto"/>
+        <w:jc w:val="left"/>
+        <w:rPr>
+          <w:rFonts w:eastAsiaTheme="majorEastAsia" w:cstheme="majorBidi"/>
+          <w:b/>
+          <w:color w:val="000000" w:themeColor="text1"/>
+          <w:sz w:val="28"/>
+          <w:szCs w:val="26"/>
+        </w:rPr>
+      </w:pPr>
+      <w:r>
+        <w:br w:type="page"/>
+      </w:r>
+    </w:p>
+    <w:p>
+      <w:pPr>
+        <w:pStyle w:val="Cmsor2"/>
+      </w:pPr>
+      <w:r>
+        <w:lastRenderedPageBreak/>
+        <w:t>7.</w:t>
+      </w:r>
+      <w:r>
+        <w:t>9</w:t>
+      </w:r>
+      <w:r>
+        <w:t xml:space="preserve"> Admin</w:t>
+      </w:r>
+      <w:bookmarkEnd w:id="52"/>
+    </w:p>
+    <w:p>
+      <w:r>
+        <w:t xml:space="preserve">Adminisztrátorok csakis manuálisan állíthatók, és csakis ők tudnak a termékek létrehozásával, módosításával foglalkozni. Az adatbázisban kapnak egy </w:t>
+      </w:r>
+      <w:r>
+        <w:t>„</w:t>
+      </w:r>
+      <w:r>
+        <w:t>admin</w:t>
+      </w:r>
+      <w:r>
+        <w:t>”</w:t>
+      </w:r>
+      <w:r>
+        <w:t xml:space="preserve"> nevű tulajdonságot, amely ellenőrzésre kerül, ha a felhasználó </w:t>
+      </w:r>
+      <w:r>
+        <w:t xml:space="preserve">létre kíván hozni egy terméket. Természetesen, ez igaz a termékek módosítására és törlésére is. </w:t>
+      </w:r>
+      <w:r>
+        <w:rPr>
+          <w:noProof/>
+        </w:rPr>
+        <w:drawing>
+          <wp:anchor distT="0" distB="0" distL="114300" distR="114300" simplePos="0" relativeHeight="251680768" behindDoc="0" locked="0" layoutInCell="1" allowOverlap="1" wp14:anchorId="0761A14E" wp14:editId="6BC0A2C2">
             <wp:simplePos x="0" y="0"/>
             <wp:positionH relativeFrom="column">
               <wp:posOffset>-1905</wp:posOffset>
             </wp:positionH>
             <wp:positionV relativeFrom="paragraph">
-              <wp:posOffset>703580</wp:posOffset>
+              <wp:posOffset>1754505</wp:posOffset>
+            </wp:positionV>
+            <wp:extent cx="5105400" cy="1228090"/>
+            <wp:effectExtent l="0" t="0" r="0" b="0"/>
+            <wp:wrapThrough wrapText="bothSides">
+              <wp:wrapPolygon edited="0">
+                <wp:start x="0" y="0"/>
+                <wp:lineTo x="0" y="21109"/>
+                <wp:lineTo x="21519" y="21109"/>
+                <wp:lineTo x="21519" y="0"/>
+                <wp:lineTo x="0" y="0"/>
+              </wp:wrapPolygon>
+            </wp:wrapThrough>
+            <wp:docPr id="1" name="Kép 1" descr="A képen szöveg látható&#10;&#10;Automatikusan generált leírás"/>
+            <wp:cNvGraphicFramePr>
+              <a:graphicFrameLocks xmlns:a="http://schemas.openxmlformats.org/drawingml/2006/main" noChangeAspect="1"/>
+            </wp:cNvGraphicFramePr>
+            <a:graphic xmlns:a="http://schemas.openxmlformats.org/drawingml/2006/main">
+              <a:graphicData uri="http://schemas.openxmlformats.org/drawingml/2006/picture">
+                <pic:pic xmlns:pic="http://schemas.openxmlformats.org/drawingml/2006/picture">
+                  <pic:nvPicPr>
+                    <pic:cNvPr id="1" name="Kép 1" descr="A képen szöveg látható&#10;&#10;Automatikusan generált leírás"/>
+                    <pic:cNvPicPr/>
+                  </pic:nvPicPr>
+                  <pic:blipFill>
+                    <a:blip r:embed="rId36">
+                      <a:extLst>
+                        <a:ext uri="{28A0092B-C50C-407E-A947-70E740481C1C}">
+                          <a14:useLocalDpi xmlns:a14="http://schemas.microsoft.com/office/drawing/2010/main" val="0"/>
+                        </a:ext>
+                      </a:extLst>
+                    </a:blip>
+                    <a:stretch>
+                      <a:fillRect/>
+                    </a:stretch>
+                  </pic:blipFill>
+                  <pic:spPr>
+                    <a:xfrm>
+                      <a:off x="0" y="0"/>
+                      <a:ext cx="5105400" cy="1228090"/>
+                    </a:xfrm>
+                    <a:prstGeom prst="rect">
+                      <a:avLst/>
+                    </a:prstGeom>
+                  </pic:spPr>
+                </pic:pic>
+              </a:graphicData>
+            </a:graphic>
+          </wp:anchor>
+        </w:drawing>
+      </w:r>
+    </w:p>
+    <w:p>
+      <w:r>
+        <w:rPr>
+          <w:noProof/>
+        </w:rPr>
+        <w:drawing>
+          <wp:anchor distT="0" distB="0" distL="114300" distR="114300" simplePos="0" relativeHeight="251672576" behindDoc="0" locked="0" layoutInCell="1" allowOverlap="1" wp14:anchorId="25E16A2D" wp14:editId="70FA3F3E">
+            <wp:simplePos x="0" y="0"/>
+            <wp:positionH relativeFrom="column">
+              <wp:posOffset>-1905</wp:posOffset>
+            </wp:positionH>
+            <wp:positionV relativeFrom="paragraph">
+              <wp:posOffset>1865630</wp:posOffset>
             </wp:positionV>
             <wp:extent cx="5105400" cy="1764665"/>
             <wp:effectExtent l="0" t="0" r="0" b="6985"/>
@@ -11046,7 +11996,7 @@
                     <pic:cNvPicPr/>
                   </pic:nvPicPr>
                   <pic:blipFill>
-                    <a:blip r:embed="rId23">
+                    <a:blip r:embed="rId37">
                       <a:extLst>
                         <a:ext uri="{28A0092B-C50C-407E-A947-70E740481C1C}">
                           <a14:useLocalDpi xmlns:a14="http://schemas.microsoft.com/office/drawing/2010/main" val="0"/>
@@ -11073,7 +12023,7 @@
         </w:drawing>
       </w:r>
       <w:r>
-        <w:t>.</w:t>
+        <w:t>Sikertelen azonosítás esetén a funkció nem elérhetőek, a megfelelő hibakód visszaküldésre kerül.</w:t>
       </w:r>
     </w:p>
     <w:p>
@@ -11096,10 +12046,16 @@
       <w:pPr>
         <w:pStyle w:val="Cmsor3"/>
       </w:pPr>
-      <w:bookmarkStart w:id="53" w:name="_Toc101623423"/>
+      <w:bookmarkStart w:id="53" w:name="_Toc101883734"/>
       <w:r>
         <w:lastRenderedPageBreak/>
-        <w:t xml:space="preserve">7.8.1 </w:t>
+        <w:t>7.</w:t>
+      </w:r>
+      <w:r>
+        <w:t>9</w:t>
+      </w:r>
+      <w:r>
+        <w:t xml:space="preserve">.1 </w:t>
       </w:r>
       <w:r>
         <w:t>Termék létrehozása</w:t>
@@ -11143,7 +12099,7 @@
                     <pic:cNvPicPr/>
                   </pic:nvPicPr>
                   <pic:blipFill>
-                    <a:blip r:embed="rId24">
+                    <a:blip r:embed="rId38">
                       <a:extLst>
                         <a:ext uri="{28A0092B-C50C-407E-A947-70E740481C1C}">
                           <a14:useLocalDpi xmlns:a14="http://schemas.microsoft.com/office/drawing/2010/main" val="0"/>
@@ -11226,7 +12182,7 @@
                     <pic:cNvPicPr/>
                   </pic:nvPicPr>
                   <pic:blipFill rotWithShape="1">
-                    <a:blip r:embed="rId25">
+                    <a:blip r:embed="rId39">
                       <a:extLst>
                         <a:ext uri="{28A0092B-C50C-407E-A947-70E740481C1C}">
                           <a14:useLocalDpi xmlns:a14="http://schemas.microsoft.com/office/drawing/2010/main" val="0"/>
@@ -11280,10 +12236,16 @@
       <w:pPr>
         <w:pStyle w:val="Cmsor3"/>
       </w:pPr>
-      <w:bookmarkStart w:id="54" w:name="_Toc101623424"/>
+      <w:bookmarkStart w:id="54" w:name="_Toc101883735"/>
       <w:r>
         <w:lastRenderedPageBreak/>
-        <w:t>7.8.2 Termék módosítása</w:t>
+        <w:t>7.</w:t>
+      </w:r>
+      <w:r>
+        <w:t>9</w:t>
+      </w:r>
+      <w:r>
+        <w:t>.2 Termék módosítása</w:t>
       </w:r>
       <w:bookmarkEnd w:id="54"/>
     </w:p>
@@ -11326,7 +12288,7 @@
                     </pic:cNvPicPr>
                   </pic:nvPicPr>
                   <pic:blipFill rotWithShape="1">
-                    <a:blip r:embed="rId26">
+                    <a:blip r:embed="rId40">
                       <a:extLst>
                         <a:ext uri="{28A0092B-C50C-407E-A947-70E740481C1C}">
                           <a14:useLocalDpi xmlns:a14="http://schemas.microsoft.com/office/drawing/2010/main" val="0"/>
@@ -11367,31 +12329,13 @@
         <w:t>Hasonlóképpen, mint a termékek létrehozásához, a termékek módosítását is csak adminisztrátor végezheti. Kötelezően elvárt mező nincsen</w:t>
       </w:r>
       <w:r>
-        <w:t xml:space="preserve">, amely mezőket nem adjuk meg, azok nem kerülnek módosításra, a </w:t>
-      </w:r>
-      <w:proofErr w:type="spellStart"/>
-      <w:r>
-        <w:t>path</w:t>
-      </w:r>
-      <w:proofErr w:type="spellEnd"/>
-      <w:r>
-        <w:t xml:space="preserve"> kivételével. Amennyiben a </w:t>
-      </w:r>
-      <w:proofErr w:type="spellStart"/>
-      <w:r>
-        <w:t>path</w:t>
-      </w:r>
-      <w:proofErr w:type="spellEnd"/>
-      <w:r>
-        <w:t xml:space="preserve">-ot nem adjuk meg, az automatikusan a NoImage.png </w:t>
-      </w:r>
-      <w:proofErr w:type="spellStart"/>
-      <w:r>
-        <w:t>pathot</w:t>
-      </w:r>
-      <w:proofErr w:type="spellEnd"/>
-      <w:r>
-        <w:t xml:space="preserve"> választja magának.</w:t>
+        <w:t>, amely mezőket nem adjuk meg, azok nem kerülnek módosításra, a path kivételével. Amennyiben a path-ot nem adjuk meg, az automatikusan a NoImage.png path</w:t>
+      </w:r>
+      <w:r>
+        <w:t>-</w:t>
+      </w:r>
+      <w:r>
+        <w:t>ot választja magának.</w:t>
       </w:r>
       <w:r>
         <w:rPr>
@@ -11429,7 +12373,7 @@
                     <pic:cNvPicPr/>
                   </pic:nvPicPr>
                   <pic:blipFill>
-                    <a:blip r:embed="rId27">
+                    <a:blip r:embed="rId41">
                       <a:extLst>
                         <a:ext uri="{28A0092B-C50C-407E-A947-70E740481C1C}">
                           <a14:useLocalDpi xmlns:a14="http://schemas.microsoft.com/office/drawing/2010/main" val="0"/>
@@ -11476,10 +12420,16 @@
       <w:pPr>
         <w:pStyle w:val="Cmsor3"/>
       </w:pPr>
-      <w:bookmarkStart w:id="55" w:name="_Toc101623425"/>
+      <w:bookmarkStart w:id="55" w:name="_Toc101883736"/>
       <w:r>
         <w:lastRenderedPageBreak/>
-        <w:t>7.8.3 Termék törlése</w:t>
+        <w:t>7.</w:t>
+      </w:r>
+      <w:r>
+        <w:t>9</w:t>
+      </w:r>
+      <w:r>
+        <w:t>.3 Termék törlése</w:t>
       </w:r>
       <w:bookmarkEnd w:id="55"/>
     </w:p>
@@ -11512,7 +12462,7 @@
                     <pic:cNvPicPr/>
                   </pic:nvPicPr>
                   <pic:blipFill>
-                    <a:blip r:embed="rId28">
+                    <a:blip r:embed="rId42">
                       <a:extLst>
                         <a:ext uri="{28A0092B-C50C-407E-A947-70E740481C1C}">
                           <a14:useLocalDpi xmlns:a14="http://schemas.microsoft.com/office/drawing/2010/main" val="0"/>
@@ -11563,13 +12513,13 @@
           <w:noProof/>
         </w:rPr>
         <w:drawing>
-          <wp:anchor distT="0" distB="0" distL="114300" distR="114300" simplePos="0" relativeHeight="251676672" behindDoc="0" locked="0" layoutInCell="1" allowOverlap="1" wp14:anchorId="030D8D82" wp14:editId="683FFF82">
+          <wp:anchor distT="0" distB="0" distL="114300" distR="114300" simplePos="0" relativeHeight="251676672" behindDoc="0" locked="0" layoutInCell="1" allowOverlap="1" wp14:anchorId="030D8D82" wp14:editId="60AD9ED4">
             <wp:simplePos x="0" y="0"/>
             <wp:positionH relativeFrom="column">
               <wp:posOffset>-19685</wp:posOffset>
             </wp:positionH>
             <wp:positionV relativeFrom="paragraph">
-              <wp:posOffset>329565</wp:posOffset>
+              <wp:posOffset>281940</wp:posOffset>
             </wp:positionV>
             <wp:extent cx="5038725" cy="1362075"/>
             <wp:effectExtent l="0" t="0" r="9525" b="9525"/>
@@ -11596,7 +12546,7 @@
                     </pic:cNvPicPr>
                   </pic:nvPicPr>
                   <pic:blipFill>
-                    <a:blip r:embed="rId29">
+                    <a:blip r:embed="rId43">
                       <a:extLst>
                         <a:ext uri="{28A0092B-C50C-407E-A947-70E740481C1C}">
                           <a14:useLocalDpi xmlns:a14="http://schemas.microsoft.com/office/drawing/2010/main" val="0"/>
@@ -11634,13 +12584,13 @@
           <w:noProof/>
         </w:rPr>
         <w:drawing>
-          <wp:anchor distT="0" distB="0" distL="114300" distR="114300" simplePos="0" relativeHeight="251677696" behindDoc="0" locked="0" layoutInCell="1" allowOverlap="1" wp14:anchorId="221CC1F2" wp14:editId="4E4CB15E">
+          <wp:anchor distT="0" distB="0" distL="114300" distR="114300" simplePos="0" relativeHeight="251677696" behindDoc="0" locked="0" layoutInCell="1" allowOverlap="1" wp14:anchorId="221CC1F2" wp14:editId="046AC743">
             <wp:simplePos x="0" y="0"/>
             <wp:positionH relativeFrom="column">
-              <wp:posOffset>-19685</wp:posOffset>
+              <wp:posOffset>-18415</wp:posOffset>
             </wp:positionH>
             <wp:positionV relativeFrom="paragraph">
-              <wp:posOffset>1632585</wp:posOffset>
+              <wp:posOffset>1508760</wp:posOffset>
             </wp:positionV>
             <wp:extent cx="5038725" cy="1352550"/>
             <wp:effectExtent l="0" t="0" r="9525" b="0"/>
@@ -11667,7 +12617,7 @@
                     </pic:cNvPicPr>
                   </pic:nvPicPr>
                   <pic:blipFill>
-                    <a:blip r:embed="rId30">
+                    <a:blip r:embed="rId44">
                       <a:extLst>
                         <a:ext uri="{28A0092B-C50C-407E-A947-70E740481C1C}">
                           <a14:useLocalDpi xmlns:a14="http://schemas.microsoft.com/office/drawing/2010/main" val="0"/>
@@ -11708,13 +12658,104 @@
           <w:noProof/>
         </w:rPr>
         <w:drawing>
-          <wp:anchor distT="0" distB="0" distL="114300" distR="114300" simplePos="0" relativeHeight="251679744" behindDoc="0" locked="0" layoutInCell="1" allowOverlap="1" wp14:anchorId="5C6FB415" wp14:editId="615FB4C9">
+          <wp:anchor distT="0" distB="0" distL="114300" distR="114300" simplePos="0" relativeHeight="251678720" behindDoc="0" locked="0" layoutInCell="1" allowOverlap="1" wp14:anchorId="5544C321" wp14:editId="61D43F3D">
             <wp:simplePos x="0" y="0"/>
             <wp:positionH relativeFrom="column">
-              <wp:posOffset>-20955</wp:posOffset>
+              <wp:posOffset>-19685</wp:posOffset>
             </wp:positionH>
             <wp:positionV relativeFrom="paragraph">
-              <wp:posOffset>5092065</wp:posOffset>
+              <wp:posOffset>2608580</wp:posOffset>
+            </wp:positionV>
+            <wp:extent cx="5038725" cy="2133600"/>
+            <wp:effectExtent l="0" t="0" r="9525" b="0"/>
+            <wp:wrapThrough wrapText="bothSides">
+              <wp:wrapPolygon edited="0">
+                <wp:start x="0" y="0"/>
+                <wp:lineTo x="0" y="21407"/>
+                <wp:lineTo x="21559" y="21407"/>
+                <wp:lineTo x="21559" y="0"/>
+                <wp:lineTo x="0" y="0"/>
+              </wp:wrapPolygon>
+            </wp:wrapThrough>
+            <wp:docPr id="24" name="Kép 24"/>
+            <wp:cNvGraphicFramePr>
+              <a:graphicFrameLocks xmlns:a="http://schemas.openxmlformats.org/drawingml/2006/main" noChangeAspect="1"/>
+            </wp:cNvGraphicFramePr>
+            <a:graphic xmlns:a="http://schemas.openxmlformats.org/drawingml/2006/main">
+              <a:graphicData uri="http://schemas.openxmlformats.org/drawingml/2006/picture">
+                <pic:pic xmlns:pic="http://schemas.openxmlformats.org/drawingml/2006/picture">
+                  <pic:nvPicPr>
+                    <pic:cNvPr id="0" name="Picture 4"/>
+                    <pic:cNvPicPr>
+                      <a:picLocks noChangeAspect="1" noChangeArrowheads="1"/>
+                    </pic:cNvPicPr>
+                  </pic:nvPicPr>
+                  <pic:blipFill rotWithShape="1">
+                    <a:blip r:embed="rId45">
+                      <a:extLst>
+                        <a:ext uri="{28A0092B-C50C-407E-A947-70E740481C1C}">
+                          <a14:useLocalDpi xmlns:a14="http://schemas.microsoft.com/office/drawing/2010/main" val="0"/>
+                        </a:ext>
+                      </a:extLst>
+                    </a:blip>
+                    <a:srcRect t="9451" b="22256"/>
+                    <a:stretch/>
+                  </pic:blipFill>
+                  <pic:spPr bwMode="auto">
+                    <a:xfrm>
+                      <a:off x="0" y="0"/>
+                      <a:ext cx="5038725" cy="2133600"/>
+                    </a:xfrm>
+                    <a:prstGeom prst="rect">
+                      <a:avLst/>
+                    </a:prstGeom>
+                    <a:noFill/>
+                    <a:ln>
+                      <a:noFill/>
+                    </a:ln>
+                    <a:extLst>
+                      <a:ext uri="{53640926-AAD7-44D8-BBD7-CCE9431645EC}">
+                        <a14:shadowObscured xmlns:a14="http://schemas.microsoft.com/office/drawing/2010/main"/>
+                      </a:ext>
+                    </a:extLst>
+                  </pic:spPr>
+                </pic:pic>
+              </a:graphicData>
+            </a:graphic>
+            <wp14:sizeRelV relativeFrom="margin">
+              <wp14:pctHeight>0</wp14:pctHeight>
+            </wp14:sizeRelV>
+          </wp:anchor>
+        </w:drawing>
+      </w:r>
+      <w:r>
+        <w:t>Fontos észben tartani a kívánságlistát. Nem jó megoldás az, hogyha egy kitöröl termék még mindig ott lenne törlés után valamelyik, esetleg több felhasználó listájában. Éppen ezért, a függvény végigmegy a létező felhasználók WishList-jén és frissíti azokat.</w:t>
+      </w:r>
+    </w:p>
+    <w:p>
+      <w:pPr>
+        <w:spacing w:before="0" w:after="160" w:line="259" w:lineRule="auto"/>
+        <w:jc w:val="left"/>
+        <w:rPr>
+          <w:rFonts w:eastAsiaTheme="majorEastAsia" w:cstheme="majorBidi"/>
+          <w:b/>
+          <w:color w:val="000000" w:themeColor="text1"/>
+          <w:sz w:val="28"/>
+          <w:szCs w:val="26"/>
+        </w:rPr>
+      </w:pPr>
+      <w:r>
+        <w:rPr>
+          <w:noProof/>
+        </w:rPr>
+        <w:drawing>
+          <wp:anchor distT="0" distB="0" distL="114300" distR="114300" simplePos="0" relativeHeight="251679744" behindDoc="0" locked="0" layoutInCell="1" allowOverlap="1" wp14:anchorId="5C6FB415" wp14:editId="6797D8AE">
+            <wp:simplePos x="0" y="0"/>
+            <wp:positionH relativeFrom="column">
+              <wp:posOffset>-40005</wp:posOffset>
+            </wp:positionH>
+            <wp:positionV relativeFrom="paragraph">
+              <wp:posOffset>2392045</wp:posOffset>
             </wp:positionV>
             <wp:extent cx="5038725" cy="638175"/>
             <wp:effectExtent l="0" t="0" r="9525" b="9525"/>
@@ -11733,7 +12774,7 @@
                     </pic:cNvPicPr>
                   </pic:nvPicPr>
                   <pic:blipFill rotWithShape="1">
-                    <a:blip r:embed="rId31">
+                    <a:blip r:embed="rId46">
                       <a:extLst>
                         <a:ext uri="{28A0092B-C50C-407E-A947-70E740481C1C}">
                           <a14:useLocalDpi xmlns:a14="http://schemas.microsoft.com/office/drawing/2010/main" val="0"/>
@@ -11771,89 +12812,14 @@
         </w:drawing>
       </w:r>
       <w:r>
-        <w:rPr>
-          <w:noProof/>
-        </w:rPr>
-        <w:drawing>
-          <wp:anchor distT="0" distB="0" distL="114300" distR="114300" simplePos="0" relativeHeight="251678720" behindDoc="0" locked="0" layoutInCell="1" allowOverlap="1" wp14:anchorId="5544C321" wp14:editId="140763D1">
-            <wp:simplePos x="0" y="0"/>
-            <wp:positionH relativeFrom="column">
-              <wp:posOffset>-19685</wp:posOffset>
-            </wp:positionH>
-            <wp:positionV relativeFrom="paragraph">
-              <wp:posOffset>2608580</wp:posOffset>
-            </wp:positionV>
-            <wp:extent cx="5038725" cy="2133600"/>
-            <wp:effectExtent l="0" t="0" r="9525" b="0"/>
-            <wp:wrapThrough wrapText="bothSides">
-              <wp:wrapPolygon edited="0">
-                <wp:start x="0" y="0"/>
-                <wp:lineTo x="0" y="21407"/>
-                <wp:lineTo x="21559" y="21407"/>
-                <wp:lineTo x="21559" y="0"/>
-                <wp:lineTo x="0" y="0"/>
-              </wp:wrapPolygon>
-            </wp:wrapThrough>
-            <wp:docPr id="24" name="Kép 24"/>
-            <wp:cNvGraphicFramePr>
-              <a:graphicFrameLocks xmlns:a="http://schemas.openxmlformats.org/drawingml/2006/main" noChangeAspect="1"/>
-            </wp:cNvGraphicFramePr>
-            <a:graphic xmlns:a="http://schemas.openxmlformats.org/drawingml/2006/main">
-              <a:graphicData uri="http://schemas.openxmlformats.org/drawingml/2006/picture">
-                <pic:pic xmlns:pic="http://schemas.openxmlformats.org/drawingml/2006/picture">
-                  <pic:nvPicPr>
-                    <pic:cNvPr id="0" name="Picture 4"/>
-                    <pic:cNvPicPr>
-                      <a:picLocks noChangeAspect="1" noChangeArrowheads="1"/>
-                    </pic:cNvPicPr>
-                  </pic:nvPicPr>
-                  <pic:blipFill rotWithShape="1">
-                    <a:blip r:embed="rId32">
-                      <a:extLst>
-                        <a:ext uri="{28A0092B-C50C-407E-A947-70E740481C1C}">
-                          <a14:useLocalDpi xmlns:a14="http://schemas.microsoft.com/office/drawing/2010/main" val="0"/>
-                        </a:ext>
-                      </a:extLst>
-                    </a:blip>
-                    <a:srcRect t="9451" b="22256"/>
-                    <a:stretch/>
-                  </pic:blipFill>
-                  <pic:spPr bwMode="auto">
-                    <a:xfrm>
-                      <a:off x="0" y="0"/>
-                      <a:ext cx="5038725" cy="2133600"/>
-                    </a:xfrm>
-                    <a:prstGeom prst="rect">
-                      <a:avLst/>
-                    </a:prstGeom>
-                    <a:noFill/>
-                    <a:ln>
-                      <a:noFill/>
-                    </a:ln>
-                    <a:extLst>
-                      <a:ext uri="{53640926-AAD7-44D8-BBD7-CCE9431645EC}">
-                        <a14:shadowObscured xmlns:a14="http://schemas.microsoft.com/office/drawing/2010/main"/>
-                      </a:ext>
-                    </a:extLst>
-                  </pic:spPr>
-                </pic:pic>
-              </a:graphicData>
-            </a:graphic>
-            <wp14:sizeRelV relativeFrom="margin">
-              <wp14:pctHeight>0</wp14:pctHeight>
-            </wp14:sizeRelV>
-          </wp:anchor>
-        </w:drawing>
-      </w:r>
-      <w:r>
-        <w:t>Fontos észben tartani a kívánságlistát. Nem jó megoldás az, hogyha egy kitöröl termék még mindig ott lenne törlés után valamelyik, esetleg több felhasználó listájában. Éppen ezért, a függvény végigmegy a létező felhasználók WishList-jén és frissíti azokat.</w:t>
+        <w:br w:type="page"/>
       </w:r>
     </w:p>
     <w:p>
       <w:pPr>
         <w:pStyle w:val="Cmsor2"/>
       </w:pPr>
-      <w:bookmarkStart w:id="56" w:name="_Toc101623426"/>
+      <w:bookmarkStart w:id="56" w:name="_Toc101883738"/>
       <w:r>
         <w:lastRenderedPageBreak/>
         <w:t>?</w:t>
@@ -12127,7 +13093,7 @@
       </w:pPr>
       <w:bookmarkStart w:id="57" w:name="_Toc99451316"/>
       <w:bookmarkStart w:id="58" w:name="_Toc100211247"/>
-      <w:bookmarkStart w:id="59" w:name="_Toc101623427"/>
+      <w:bookmarkStart w:id="59" w:name="_Toc101883739"/>
       <w:r>
         <w:lastRenderedPageBreak/>
         <w:t>Felhasznált források:</w:t>
@@ -12144,7 +13110,7 @@
           <w:rFonts w:cs="Arial"/>
         </w:rPr>
       </w:pPr>
-      <w:hyperlink r:id="rId33" w:history="1">
+      <w:hyperlink r:id="rId47" w:history="1">
         <w:r>
           <w:rPr>
             <w:rStyle w:val="Hiperhivatkozs"/>
@@ -12162,7 +13128,7 @@
           <w:rStyle w:val="Hiperhivatkozs"/>
         </w:rPr>
       </w:pPr>
-      <w:hyperlink r:id="rId34" w:history="1">
+      <w:hyperlink r:id="rId48" w:history="1">
         <w:r>
           <w:rPr>
             <w:rStyle w:val="Hiperhivatkozs"/>
@@ -12176,7 +13142,7 @@
         <w:widowControl w:val="0"/>
         <w:spacing w:line="360" w:lineRule="auto"/>
       </w:pPr>
-      <w:hyperlink r:id="rId35" w:history="1">
+      <w:hyperlink r:id="rId49" w:history="1">
         <w:r>
           <w:rPr>
             <w:rStyle w:val="Hiperhivatkozs"/>
@@ -12194,7 +13160,7 @@
           <w:szCs w:val="24"/>
         </w:rPr>
       </w:pPr>
-      <w:hyperlink r:id="rId36" w:history="1">
+      <w:hyperlink r:id="rId50" w:history="1">
         <w:proofErr w:type="spellStart"/>
         <w:r>
           <w:rPr>

</xml_diff>

<commit_message>
basic formatting - backend finished - future improvements section needed
</commit_message>
<xml_diff>
--- a/Documentations/Szakdolgozat raw_workinprogress.docx
+++ b/Documentations/Szakdolgozat raw_workinprogress.docx
@@ -3226,7 +3226,21 @@
           <w:rFonts w:cs="Arial"/>
           <w:szCs w:val="24"/>
         </w:rPr>
-        <w:t xml:space="preserve"> irányultságú cég található, a projektet megpróbáltunk volna náluk értékesíteni</w:t>
+        <w:t xml:space="preserve"> irányultságú cég található, a projektet </w:t>
+      </w:r>
+      <w:r>
+        <w:rPr>
+          <w:rFonts w:cs="Arial"/>
+          <w:szCs w:val="24"/>
+        </w:rPr>
+        <w:t>megpróbáltuk</w:t>
+      </w:r>
+      <w:r>
+        <w:rPr>
+          <w:rFonts w:cs="Arial"/>
+          <w:szCs w:val="24"/>
+        </w:rPr>
+        <w:t xml:space="preserve"> volna náluk értékesíteni</w:t>
       </w:r>
     </w:p>
     <w:p>
@@ -3304,7 +3318,23 @@
           <w:rFonts w:cs="Arial"/>
           <w:szCs w:val="24"/>
         </w:rPr>
-        <w:t>„OnlySelfies” online tartalommegosztó oldal</w:t>
+        <w:t>„</w:t>
+      </w:r>
+      <w:proofErr w:type="spellStart"/>
+      <w:r>
+        <w:rPr>
+          <w:rFonts w:cs="Arial"/>
+          <w:szCs w:val="24"/>
+        </w:rPr>
+        <w:t>OnlySelfies</w:t>
+      </w:r>
+      <w:proofErr w:type="spellEnd"/>
+      <w:r>
+        <w:rPr>
+          <w:rFonts w:cs="Arial"/>
+          <w:szCs w:val="24"/>
+        </w:rPr>
+        <w:t>” online tartalommegosztó oldal</w:t>
       </w:r>
     </w:p>
     <w:p>
@@ -3343,7 +3373,23 @@
           <w:rFonts w:cs="Arial"/>
           <w:szCs w:val="24"/>
         </w:rPr>
-        <w:t>Magas kereslet a hasonló monotizálható tartalommegosztó oldalak iránt</w:t>
+        <w:t xml:space="preserve">Magas kereslet a hasonló </w:t>
+      </w:r>
+      <w:proofErr w:type="spellStart"/>
+      <w:r>
+        <w:rPr>
+          <w:rFonts w:cs="Arial"/>
+          <w:szCs w:val="24"/>
+        </w:rPr>
+        <w:t>monotizálható</w:t>
+      </w:r>
+      <w:proofErr w:type="spellEnd"/>
+      <w:r>
+        <w:rPr>
+          <w:rFonts w:cs="Arial"/>
+          <w:szCs w:val="24"/>
+        </w:rPr>
+        <w:t xml:space="preserve"> tartalommegosztó oldalak iránt</w:t>
       </w:r>
     </w:p>
     <w:p>
@@ -3815,7 +3861,6 @@
           <w:szCs w:val="24"/>
           <w:shd w:val="clear" w:color="auto" w:fill="FFFFFF"/>
         </w:rPr>
-        <w:lastRenderedPageBreak/>
         <w:t xml:space="preserve"> </w:t>
       </w:r>
       <w:r>
@@ -3825,7 +3870,7 @@
           <w:szCs w:val="24"/>
           <w:shd w:val="clear" w:color="auto" w:fill="FFFFFF"/>
         </w:rPr>
-        <w:t xml:space="preserve">A programozók így nagyon sok elvégzendő munkától szabadulnak meg. A keretrendszerek egységesen önmagukban nem használhatóak, de nagymértékben könnyítik az egyes tipikus feladatok elvégzését. A komplexebb folyamatokat leegyszerűsíti, tiszta és újra felhasználható kódot írhatunk velük. Megkönnyíti a </w:t>
+        <w:t xml:space="preserve">A programozók így nagyon sok elvégzendő munkától szabadulnak meg. A keretrendszerek nagymértékben könnyítik az egyes tipikus feladatok elvégzését. A komplexebb folyamatokat leegyszerűsíti, tiszta és újra felhasználható kódot írhatunk velük. Megkönnyíti a </w:t>
       </w:r>
       <w:r>
         <w:rPr>
@@ -3843,7 +3888,16 @@
           <w:szCs w:val="24"/>
           <w:shd w:val="clear" w:color="auto" w:fill="FFFFFF"/>
         </w:rPr>
-        <w:t>és a tesztelést, rugalmasabb alkalmazásokat eredményez, illetve webshopkészítés során is igen hasznos lehet.</w:t>
+        <w:t>és a tesztelést, rugalmasabb alkalmazásokat eredményez</w:t>
+      </w:r>
+      <w:r>
+        <w:rPr>
+          <w:rFonts w:cs="Arial"/>
+          <w:color w:val="000000" w:themeColor="text1"/>
+          <w:szCs w:val="24"/>
+          <w:shd w:val="clear" w:color="auto" w:fill="FFFFFF"/>
+        </w:rPr>
+        <w:t>.</w:t>
       </w:r>
     </w:p>
     <w:p>
@@ -3862,6 +3916,7 @@
           <w:rFonts w:cs="Arial"/>
           <w:szCs w:val="24"/>
         </w:rPr>
+        <w:lastRenderedPageBreak/>
         <w:t>Ennek következtében, a</w:t>
       </w:r>
       <w:r>
@@ -3923,7 +3978,39 @@
           <w:rFonts w:cs="Arial"/>
           <w:szCs w:val="24"/>
         </w:rPr>
-        <w:t xml:space="preserve">Elsősorban két lehetőséget vettünk fontolóra: A PHP alapú Laravel framework-öt és a </w:t>
+        <w:t xml:space="preserve">Elsősorban két lehetőséget vettünk fontolóra: A PHP alapú </w:t>
+      </w:r>
+      <w:proofErr w:type="spellStart"/>
+      <w:r>
+        <w:rPr>
+          <w:rFonts w:cs="Arial"/>
+          <w:szCs w:val="24"/>
+        </w:rPr>
+        <w:t>Laravel</w:t>
+      </w:r>
+      <w:proofErr w:type="spellEnd"/>
+      <w:r>
+        <w:rPr>
+          <w:rFonts w:cs="Arial"/>
+          <w:szCs w:val="24"/>
+        </w:rPr>
+        <w:t xml:space="preserve"> </w:t>
+      </w:r>
+      <w:proofErr w:type="spellStart"/>
+      <w:r>
+        <w:rPr>
+          <w:rFonts w:cs="Arial"/>
+          <w:szCs w:val="24"/>
+        </w:rPr>
+        <w:t>framework</w:t>
+      </w:r>
+      <w:proofErr w:type="spellEnd"/>
+      <w:r>
+        <w:rPr>
+          <w:rFonts w:cs="Arial"/>
+          <w:szCs w:val="24"/>
+        </w:rPr>
+        <w:t xml:space="preserve">-öt és a </w:t>
       </w:r>
       <w:bookmarkStart w:id="7" w:name="_Toc99451314"/>
       <w:r>
@@ -3938,8 +4025,33 @@
           <w:rFonts w:cs="Arial"/>
           <w:szCs w:val="24"/>
         </w:rPr>
-        <w:t xml:space="preserve"> NodeJs alapú ExpressJs</w:t>
-      </w:r>
+        <w:t xml:space="preserve"> </w:t>
+      </w:r>
+      <w:proofErr w:type="spellStart"/>
+      <w:r>
+        <w:rPr>
+          <w:rFonts w:cs="Arial"/>
+          <w:szCs w:val="24"/>
+        </w:rPr>
+        <w:t>NodeJs</w:t>
+      </w:r>
+      <w:proofErr w:type="spellEnd"/>
+      <w:r>
+        <w:rPr>
+          <w:rFonts w:cs="Arial"/>
+          <w:szCs w:val="24"/>
+        </w:rPr>
+        <w:t xml:space="preserve"> alapú </w:t>
+      </w:r>
+      <w:proofErr w:type="spellStart"/>
+      <w:r>
+        <w:rPr>
+          <w:rFonts w:cs="Arial"/>
+          <w:szCs w:val="24"/>
+        </w:rPr>
+        <w:t>ExpressJs</w:t>
+      </w:r>
+      <w:proofErr w:type="spellEnd"/>
       <w:r>
         <w:rPr>
           <w:rFonts w:cs="Arial"/>
@@ -4019,15 +4131,35 @@
           <w:rFonts w:cs="Arial"/>
           <w:szCs w:val="24"/>
         </w:rPr>
-        <w:t xml:space="preserve">A JavaScript az internetes háromszög egyik eleme, a másik kettő pedig a CSS illetve a HTML. A HTML feladata a weboldal leírása (szövegek, grafikák, stb.), a CSS pedig a weboldal megjelenéséért felel. A JavaScript nem esszenciális, de a fent említett hasznos funkciók miatt nagyon fontos </w:t>
-      </w:r>
-      <w:r>
-        <w:rPr>
-          <w:rFonts w:cs="Arial"/>
-          <w:szCs w:val="24"/>
-        </w:rPr>
-        <w:lastRenderedPageBreak/>
-        <w:t>eleme a</w:t>
+        <w:t xml:space="preserve">A JavaScript az internetes háromszög egyik eleme, a másik kettő pedig a </w:t>
+      </w:r>
+      <w:r>
+        <w:rPr>
+          <w:rFonts w:cs="Arial"/>
+          <w:szCs w:val="24"/>
+        </w:rPr>
+        <w:t>CSS,</w:t>
+      </w:r>
+      <w:r>
+        <w:rPr>
+          <w:rFonts w:cs="Arial"/>
+          <w:szCs w:val="24"/>
+        </w:rPr>
+        <w:t xml:space="preserve"> illetve a HTML. A HTML feladata a weboldal leírása (szövegek, </w:t>
+      </w:r>
+      <w:r>
+        <w:rPr>
+          <w:rFonts w:cs="Arial"/>
+          <w:szCs w:val="24"/>
+        </w:rPr>
+        <w:t>grafikák</w:t>
+      </w:r>
+      <w:r>
+        <w:rPr>
+          <w:rFonts w:cs="Arial"/>
+          <w:szCs w:val="24"/>
+        </w:rPr>
+        <w:t xml:space="preserve"> stb.), a CSS pedig a weboldal megjelenéséért felel. A JavaScript nem esszenciális, de a fent említett hasznos funkciók miatt nagyon fontos eleme a</w:t>
       </w:r>
       <w:r>
         <w:rPr>
@@ -4042,6 +4174,23 @@
           <w:szCs w:val="24"/>
         </w:rPr>
         <w:t>, hiszen dinamikus weboldalakat lehet létrehozni vele, és lehetővé teszi a programozható elemek elhelyezését is ezeken a weboldalakon.</w:t>
+      </w:r>
+    </w:p>
+    <w:p>
+      <w:pPr>
+        <w:spacing w:before="0" w:after="160" w:line="259" w:lineRule="auto"/>
+        <w:jc w:val="left"/>
+        <w:rPr>
+          <w:rFonts w:cs="Arial"/>
+          <w:szCs w:val="24"/>
+        </w:rPr>
+      </w:pPr>
+      <w:r>
+        <w:rPr>
+          <w:rFonts w:cs="Arial"/>
+          <w:szCs w:val="24"/>
+        </w:rPr>
+        <w:br w:type="page"/>
       </w:r>
     </w:p>
     <w:p>
@@ -4051,6 +4200,7 @@
       <w:bookmarkStart w:id="10" w:name="_Toc100211237"/>
       <w:bookmarkStart w:id="11" w:name="_Toc101883701"/>
       <w:r>
+        <w:lastRenderedPageBreak/>
         <w:t>4.1</w:t>
       </w:r>
       <w:r>
@@ -4073,7 +4223,87 @@
           <w:rFonts w:cs="Arial"/>
           <w:szCs w:val="24"/>
         </w:rPr>
-        <w:t>A JavaScript fejlesztését 1995-ben kezdte el a Netscape Communications, az akkoriban népszerű Netscape böngésző készítője. A céljuk egy jobb felhasználói élmény megalkotása volt egy „ragasztó nyelv” segítségével. Brendan Eich-et kérték fel arra, hogy beágyazza a Scheme programnyelvet. Azonban mivel akkoriban a Java volt az új, felkapott programnyelv, úgy döntöttek, hogy az új nyelv szintaxisát inkább ahhoz hasonlóra készítik majd el – így született meg a JavaScript, amely egy nyelvben ötvözte a Scheme funkcióit, a SMallTalk objektumorientáltságát, és a Java szintaktikáját.</w:t>
+        <w:t xml:space="preserve">A JavaScript fejlesztését 1995-ben kezdte el a Netscape Communications, az akkoriban népszerű Netscape böngésző készítője. A céljuk egy jobb felhasználói élmény megalkotása volt egy „ragasztó nyelv” segítségével. </w:t>
+      </w:r>
+      <w:proofErr w:type="spellStart"/>
+      <w:r>
+        <w:rPr>
+          <w:rFonts w:cs="Arial"/>
+          <w:szCs w:val="24"/>
+        </w:rPr>
+        <w:t>Brendan</w:t>
+      </w:r>
+      <w:proofErr w:type="spellEnd"/>
+      <w:r>
+        <w:rPr>
+          <w:rFonts w:cs="Arial"/>
+          <w:szCs w:val="24"/>
+        </w:rPr>
+        <w:t xml:space="preserve"> </w:t>
+      </w:r>
+      <w:proofErr w:type="spellStart"/>
+      <w:r>
+        <w:rPr>
+          <w:rFonts w:cs="Arial"/>
+          <w:szCs w:val="24"/>
+        </w:rPr>
+        <w:t>Eich</w:t>
+      </w:r>
+      <w:proofErr w:type="spellEnd"/>
+      <w:r>
+        <w:rPr>
+          <w:rFonts w:cs="Arial"/>
+          <w:szCs w:val="24"/>
+        </w:rPr>
+        <w:t xml:space="preserve">-et kérték fel arra, hogy beágyazza a </w:t>
+      </w:r>
+      <w:proofErr w:type="spellStart"/>
+      <w:r>
+        <w:rPr>
+          <w:rFonts w:cs="Arial"/>
+          <w:szCs w:val="24"/>
+        </w:rPr>
+        <w:t>Scheme</w:t>
+      </w:r>
+      <w:proofErr w:type="spellEnd"/>
+      <w:r>
+        <w:rPr>
+          <w:rFonts w:cs="Arial"/>
+          <w:szCs w:val="24"/>
+        </w:rPr>
+        <w:t xml:space="preserve"> programnyelvet. Azonban mivel akkoriban a Java volt az új, felkapott programnyelv, úgy döntöttek, hogy az új nyelv szintaxisát inkább ahhoz hasonlóra készítik majd el – így született meg a JavaScript, amely egy nyelvben ötvözte a </w:t>
+      </w:r>
+      <w:proofErr w:type="spellStart"/>
+      <w:r>
+        <w:rPr>
+          <w:rFonts w:cs="Arial"/>
+          <w:szCs w:val="24"/>
+        </w:rPr>
+        <w:t>Scheme</w:t>
+      </w:r>
+      <w:proofErr w:type="spellEnd"/>
+      <w:r>
+        <w:rPr>
+          <w:rFonts w:cs="Arial"/>
+          <w:szCs w:val="24"/>
+        </w:rPr>
+        <w:t xml:space="preserve"> funkcióit, a </w:t>
+      </w:r>
+      <w:proofErr w:type="spellStart"/>
+      <w:r>
+        <w:rPr>
+          <w:rFonts w:cs="Arial"/>
+          <w:szCs w:val="24"/>
+        </w:rPr>
+        <w:t>SMallTalk</w:t>
+      </w:r>
+      <w:proofErr w:type="spellEnd"/>
+      <w:r>
+        <w:rPr>
+          <w:rFonts w:cs="Arial"/>
+          <w:szCs w:val="24"/>
+        </w:rPr>
+        <w:t xml:space="preserve"> objektumorientáltságát, és a Java szintaktikáját.</w:t>
       </w:r>
     </w:p>
     <w:p>
@@ -4090,7 +4320,39 @@
           <w:rFonts w:cs="Arial"/>
           <w:szCs w:val="24"/>
         </w:rPr>
-        <w:t>Az új programnyelvnek több neve is volt (Mocha, LiveScript), mielőtt 1995 decemberében megkapta végleges nevét.</w:t>
+        <w:t>Az új programnyelvnek több neve is volt (</w:t>
+      </w:r>
+      <w:proofErr w:type="spellStart"/>
+      <w:r>
+        <w:rPr>
+          <w:rFonts w:cs="Arial"/>
+          <w:szCs w:val="24"/>
+        </w:rPr>
+        <w:t>Mocha</w:t>
+      </w:r>
+      <w:proofErr w:type="spellEnd"/>
+      <w:r>
+        <w:rPr>
+          <w:rFonts w:cs="Arial"/>
+          <w:szCs w:val="24"/>
+        </w:rPr>
+        <w:t xml:space="preserve">, </w:t>
+      </w:r>
+      <w:proofErr w:type="spellStart"/>
+      <w:r>
+        <w:rPr>
+          <w:rFonts w:cs="Arial"/>
+          <w:szCs w:val="24"/>
+        </w:rPr>
+        <w:t>LiveScript</w:t>
+      </w:r>
+      <w:proofErr w:type="spellEnd"/>
+      <w:r>
+        <w:rPr>
+          <w:rFonts w:cs="Arial"/>
+          <w:szCs w:val="24"/>
+        </w:rPr>
+        <w:t>), mielőtt 1995 decemberében megkapta végleges nevét.</w:t>
       </w:r>
     </w:p>
     <w:p>
@@ -4122,7 +4384,23 @@
           <w:rFonts w:cs="Arial"/>
           <w:szCs w:val="24"/>
         </w:rPr>
-        <w:t>Miután egy webböngésző betölt egy weboldalt, és átvizsgálja a HTML kódját, elkészít egy úgynevezett dokumentum objektum modellt (DOM) a weboldal tartalmairól. A DOM egy élő képet mutat a JavaScript kódnak a weboldalról, és a kód módosításokat végezhet a DOM-on, mielőtt az megjelenne a felhasználónak. Mindez</w:t>
+        <w:t>Miután egy webböngésző betölt egy weboldalt, és átvizsgálja a HTML kódját, elkészít egy úgynevezett dokumentum objektum modellt (DOM) a weboldal tartalmairól. A DOM egy élő képet mutat a JavaScript kódnak a weboldalról, és a kód módosításokat végezhet a DOM-</w:t>
+      </w:r>
+      <w:proofErr w:type="spellStart"/>
+      <w:r>
+        <w:rPr>
+          <w:rFonts w:cs="Arial"/>
+          <w:szCs w:val="24"/>
+        </w:rPr>
+        <w:t>on</w:t>
+      </w:r>
+      <w:proofErr w:type="spellEnd"/>
+      <w:r>
+        <w:rPr>
+          <w:rFonts w:cs="Arial"/>
+          <w:szCs w:val="24"/>
+        </w:rPr>
+        <w:t>, mielőtt az megjelenne a felhasználónak. Mindez</w:t>
       </w:r>
       <w:r>
         <w:rPr>
@@ -4160,7 +4438,23 @@
           <w:rFonts w:cs="Arial"/>
           <w:szCs w:val="24"/>
         </w:rPr>
-        <w:t>A böngésző továbbá lehetővé teszi, hogy a kód felhasználói műveletekre aktiválódjon, például egérmozgásokra, gombkattintásokra, stb. Mindez rengeteg lehetőséget ad egy JavaScript programozó kezébe, aki bármilyen kisebb vagy nagyobb alkalmazást készíthet k</w:t>
+        <w:t xml:space="preserve">A böngésző továbbá lehetővé teszi, hogy a kód felhasználói műveletekre aktiválódjon, például egérmozgásokra, </w:t>
+      </w:r>
+      <w:proofErr w:type="gramStart"/>
+      <w:r>
+        <w:rPr>
+          <w:rFonts w:cs="Arial"/>
+          <w:szCs w:val="24"/>
+        </w:rPr>
+        <w:t>gombkattintásokra,</w:t>
+      </w:r>
+      <w:proofErr w:type="gramEnd"/>
+      <w:r>
+        <w:rPr>
+          <w:rFonts w:cs="Arial"/>
+          <w:szCs w:val="24"/>
+        </w:rPr>
+        <w:t xml:space="preserve"> stb. Mindez rengeteg lehetőséget ad egy JavaScript programozó kezébe, aki bármilyen kisebb vagy nagyobb alkalmazást készíthet k</w:t>
       </w:r>
       <w:r>
         <w:rPr>
@@ -4184,15 +4478,39 @@
           <w:rFonts w:cs="Arial"/>
           <w:szCs w:val="24"/>
         </w:rPr>
-        <w:t xml:space="preserve">Mint említettük, amikor egy böngésző szoftver betölt egy webhelyet, a HTML vizsgáló kielemzi a HTML kódot, és elkezdi felépíteni a dokumentum objektum modellt. Amikor a vizsgáló CSS vagy JavaScript kódot talál (legyen az dokumentumon belüli, vagy kívülről betöltött), átnyújtja azt a CSS </w:t>
-      </w:r>
-      <w:r>
-        <w:rPr>
-          <w:rFonts w:cs="Arial"/>
-          <w:szCs w:val="24"/>
-        </w:rPr>
-        <w:lastRenderedPageBreak/>
-        <w:t>vagy JavaScript elemző motornak. A JavaScript motor betölti a külső JavaScript fájlokat vagy az inline JS k</w:t>
+        <w:t xml:space="preserve">Mint említettük, amikor egy böngésző szoftver betölt egy </w:t>
+      </w:r>
+      <w:proofErr w:type="spellStart"/>
+      <w:r>
+        <w:rPr>
+          <w:rFonts w:cs="Arial"/>
+          <w:szCs w:val="24"/>
+        </w:rPr>
+        <w:t>webhelyet</w:t>
+      </w:r>
+      <w:proofErr w:type="spellEnd"/>
+      <w:r>
+        <w:rPr>
+          <w:rFonts w:cs="Arial"/>
+          <w:szCs w:val="24"/>
+        </w:rPr>
+        <w:t xml:space="preserve">, a HTML vizsgáló kielemzi a HTML kódot, és elkezdi felépíteni a dokumentum objektum modellt. Amikor a vizsgáló CSS vagy JavaScript kódot talál (legyen az dokumentumon belüli, vagy kívülről betöltött), átnyújtja azt a CSS vagy JavaScript elemző motornak. A JavaScript motor betölti a külső JavaScript fájlokat vagy az </w:t>
+      </w:r>
+      <w:proofErr w:type="spellStart"/>
+      <w:r>
+        <w:rPr>
+          <w:rFonts w:cs="Arial"/>
+          <w:szCs w:val="24"/>
+        </w:rPr>
+        <w:t>inline</w:t>
+      </w:r>
+      <w:proofErr w:type="spellEnd"/>
+      <w:r>
+        <w:rPr>
+          <w:rFonts w:cs="Arial"/>
+          <w:szCs w:val="24"/>
+        </w:rPr>
+        <w:t xml:space="preserve"> JS k</w:t>
       </w:r>
       <w:r>
         <w:rPr>
@@ -4230,6 +4548,7 @@
           <w:rFonts w:cs="Arial"/>
           <w:szCs w:val="24"/>
         </w:rPr>
+        <w:lastRenderedPageBreak/>
         <w:t>Miután az elemzés kész, a JavaScript abban a sorrendben fut le, amilyen sorrendben az elemző találkozott vele az oldalon – definiálásra kerülnek a változók és a függvények, a függvények meghívódnak, aktiválódnak az eseménykezelők, és így tovább. Ezek mind frissítik a HTML elemző által felállított DOM-ot, és végül a weboldal megjelenik a böngészőben.</w:t>
       </w:r>
     </w:p>
@@ -4262,7 +4581,15 @@
           <w:rFonts w:cs="Arial"/>
           <w:szCs w:val="24"/>
         </w:rPr>
-        <w:t>A JavaScript egy komplett programnyelv-fordító, amely közvetlenül a webböngésző szoftverekben működik. A JavaScripttel mindent meg lehet</w:t>
+        <w:t xml:space="preserve">A JavaScript egy komplett programnyelv-fordító, amely közvetlenül a webböngésző szoftverekben működik. A JavaScripttel mindent meg </w:t>
+      </w:r>
+      <w:proofErr w:type="spellStart"/>
+      <w:r>
+        <w:rPr>
+          <w:rFonts w:cs="Arial"/>
+          <w:szCs w:val="24"/>
+        </w:rPr>
+        <w:t>lehet</w:t>
       </w:r>
       <w:r>
         <w:rPr>
@@ -4271,6 +4598,7 @@
         </w:rPr>
         <w:t>oldani</w:t>
       </w:r>
+      <w:proofErr w:type="spellEnd"/>
       <w:r>
         <w:rPr>
           <w:rFonts w:cs="Arial"/>
@@ -4290,7 +4618,23 @@
           <w:rFonts w:cs="Arial"/>
           <w:szCs w:val="24"/>
         </w:rPr>
-        <w:t xml:space="preserve"> Java-val, vagy bármilyen hasonló, általános </w:t>
+        <w:t xml:space="preserve"> Java-</w:t>
+      </w:r>
+      <w:proofErr w:type="spellStart"/>
+      <w:r>
+        <w:rPr>
+          <w:rFonts w:cs="Arial"/>
+          <w:szCs w:val="24"/>
+        </w:rPr>
+        <w:t>val</w:t>
+      </w:r>
+      <w:proofErr w:type="spellEnd"/>
+      <w:r>
+        <w:rPr>
+          <w:rFonts w:cs="Arial"/>
+          <w:szCs w:val="24"/>
+        </w:rPr>
+        <w:t xml:space="preserve">, vagy bármilyen hasonló, általános </w:t>
       </w:r>
       <w:r>
         <w:rPr>
@@ -4445,7 +4789,23 @@
           <w:rFonts w:cs="Arial"/>
           <w:szCs w:val="24"/>
         </w:rPr>
-        <w:t>A JavaScript egy olyan sokoldalú programozási nyelv, hogy még vírusokat és rosszindulatú alkalmazásokat is lehet írni benne – sajnos rengeteg hacker ki is használja ezt az óvatlan felhasználók ellen. Ez lehetővé teszi a támadóknak, hogy böngésző sütiket, jelszavakat, bankkártya-adatokat és egyéb személyes adatokat lopjanak a felhasználóktól, vagy akár konkrét vírusokat telepítsenek a számítógépiekre.</w:t>
+        <w:t xml:space="preserve">A JavaScript egy olyan sokoldalú programozási nyelv, hogy még vírusokat és rosszindulatú alkalmazásokat is lehet írni benne – sajnos rengeteg hacker ki is használja ezt az óvatlan felhasználók ellen. Ez lehetővé teszi a támadóknak, hogy böngésző </w:t>
+      </w:r>
+      <w:proofErr w:type="gramStart"/>
+      <w:r>
+        <w:rPr>
+          <w:rFonts w:cs="Arial"/>
+          <w:szCs w:val="24"/>
+        </w:rPr>
+        <w:t>sütiket</w:t>
+      </w:r>
+      <w:proofErr w:type="gramEnd"/>
+      <w:r>
+        <w:rPr>
+          <w:rFonts w:cs="Arial"/>
+          <w:szCs w:val="24"/>
+        </w:rPr>
+        <w:t>, jelszavakat, bankkártya-adatokat és egyéb személyes adatokat lopjanak a felhasználóktól, vagy akár konkrét vírusokat telepítsenek a számítógépiekre.</w:t>
       </w:r>
       <w:r>
         <w:rPr>
@@ -4460,6 +4820,23 @@
           <w:szCs w:val="24"/>
         </w:rPr>
         <w:t>.</w:t>
+      </w:r>
+    </w:p>
+    <w:p>
+      <w:pPr>
+        <w:spacing w:before="0" w:after="160" w:line="259" w:lineRule="auto"/>
+        <w:jc w:val="left"/>
+        <w:rPr>
+          <w:rFonts w:cs="Arial"/>
+          <w:szCs w:val="24"/>
+        </w:rPr>
+      </w:pPr>
+      <w:r>
+        <w:rPr>
+          <w:rFonts w:cs="Arial"/>
+          <w:szCs w:val="24"/>
+        </w:rPr>
+        <w:br w:type="page"/>
       </w:r>
     </w:p>
     <w:p>
@@ -4469,13 +4846,16 @@
       <w:bookmarkStart w:id="16" w:name="_Toc100211240"/>
       <w:bookmarkStart w:id="17" w:name="_Toc101883704"/>
       <w:r>
+        <w:lastRenderedPageBreak/>
         <w:t xml:space="preserve">5. </w:t>
       </w:r>
+      <w:proofErr w:type="spellStart"/>
       <w:r>
         <w:t>NodeJS</w:t>
       </w:r>
       <w:bookmarkEnd w:id="16"/>
       <w:bookmarkEnd w:id="17"/>
+      <w:proofErr w:type="spellEnd"/>
     </w:p>
     <w:p>
       <w:r>
@@ -4494,14 +4874,7 @@
         <w:rPr>
           <w:rFonts w:cs="Arial"/>
         </w:rPr>
-        <w:t xml:space="preserve">. Maga a </w:t>
-      </w:r>
-      <w:r>
-        <w:rPr>
-          <w:rFonts w:cs="Arial"/>
-        </w:rPr>
-        <w:lastRenderedPageBreak/>
-        <w:t>rendszer C/C++-ban íródott, és egy esemény alapú I/O rendszert takar a Google V8 JavaScript motorja felett.</w:t>
+        <w:t>. Maga a rendszer C/C++-ban íródott, és egy esemény alapú I/O rendszert takar a Google V8 JavaScript motorja felett.</w:t>
       </w:r>
       <w:r>
         <w:rPr>
@@ -4522,7 +4895,15 @@
         <w:t xml:space="preserve">ben írjuk az alkalmazásunkat, </w:t>
       </w:r>
       <w:r>
-        <w:t xml:space="preserve">hogy nincsen szükségünk HTTP szerverre (mint amilyen az Apache </w:t>
+        <w:t xml:space="preserve">hogy nincsen szükségünk HTTP szerverre (mint amilyen az </w:t>
+      </w:r>
+      <w:proofErr w:type="spellStart"/>
+      <w:r>
+        <w:t>Apache</w:t>
+      </w:r>
+      <w:proofErr w:type="spellEnd"/>
+      <w:r>
+        <w:t xml:space="preserve"> </w:t>
       </w:r>
       <w:r>
         <w:t xml:space="preserve">httpd), mivel mi magunk írjuk a </w:t>
@@ -4568,7 +4949,35 @@
         <w:rPr>
           <w:rFonts w:cs="Arial"/>
         </w:rPr>
-        <w:t>legnépszerűbb programozási nyelv, többek között ezért esett erre a nyelvre a választás. A JavaScript nyelvnek vannak más sajátosságai, amelyek szintén előtérbe kerülnek a rendszer használata során. Ahogy a böngészőben, úgy Node alatt is egyetlen esemény hurokban (event loop) fut a program, és ez adj</w:t>
+        <w:t>legnépszerűbb programozási nyelv, többek között ezért esett erre a nyelvre a választás. A JavaScript nyelvnek vannak más sajátosságai, amelyek szintén előtérbe kerülnek a rendszer használata során. Ahogy a böngészőben, úgy Node alatt is egyetlen esemény hurokban (</w:t>
+      </w:r>
+      <w:proofErr w:type="spellStart"/>
+      <w:r>
+        <w:rPr>
+          <w:rFonts w:cs="Arial"/>
+        </w:rPr>
+        <w:t>event</w:t>
+      </w:r>
+      <w:proofErr w:type="spellEnd"/>
+      <w:r>
+        <w:rPr>
+          <w:rFonts w:cs="Arial"/>
+        </w:rPr>
+        <w:t xml:space="preserve"> </w:t>
+      </w:r>
+      <w:proofErr w:type="spellStart"/>
+      <w:r>
+        <w:rPr>
+          <w:rFonts w:cs="Arial"/>
+        </w:rPr>
+        <w:t>loop</w:t>
+      </w:r>
+      <w:proofErr w:type="spellEnd"/>
+      <w:r>
+        <w:rPr>
+          <w:rFonts w:cs="Arial"/>
+        </w:rPr>
+        <w:t>) fut a program, és ez adj</w:t>
       </w:r>
       <w:r>
         <w:rPr>
@@ -4605,7 +5014,77 @@
         <w:rPr>
           <w:rFonts w:cs="Arial"/>
         </w:rPr>
-        <w:t xml:space="preserve"> program sosem blokkolódik, azaz nem kell várni, hogy egy művelet befejeződjön, vele párhuzamosan futtathatunk további műveleteket. Ez pontosan ugyan úgy működik, mint a böngészőben levő XHR kérések, vagy más események, mint például a click, mouseover. Ez az alkalmazás folyamatosabb futását, több alkalmazás párhuzamosítását, valamint az egész rendszer optimálisabb működését teszi lehetővé.</w:t>
+        <w:t xml:space="preserve"> program sosem </w:t>
+      </w:r>
+      <w:proofErr w:type="spellStart"/>
+      <w:r>
+        <w:rPr>
+          <w:rFonts w:cs="Arial"/>
+        </w:rPr>
+        <w:t>blokkolódik</w:t>
+      </w:r>
+      <w:proofErr w:type="spellEnd"/>
+      <w:r>
+        <w:rPr>
+          <w:rFonts w:cs="Arial"/>
+        </w:rPr>
+        <w:t xml:space="preserve">, azaz nem kell várni, hogy egy művelet </w:t>
+      </w:r>
+      <w:proofErr w:type="spellStart"/>
+      <w:r>
+        <w:rPr>
+          <w:rFonts w:cs="Arial"/>
+        </w:rPr>
+        <w:t>befejeződjön</w:t>
+      </w:r>
+      <w:proofErr w:type="spellEnd"/>
+      <w:r>
+        <w:rPr>
+          <w:rFonts w:cs="Arial"/>
+        </w:rPr>
+        <w:t xml:space="preserve">, vele párhuzamosan futtathatunk további műveleteket. Ez pontosan ugyan úgy működik, mint a böngészőben levő XHR </w:t>
+      </w:r>
+      <w:proofErr w:type="gramStart"/>
+      <w:r>
+        <w:rPr>
+          <w:rFonts w:cs="Arial"/>
+        </w:rPr>
+        <w:t>kérések,</w:t>
+      </w:r>
+      <w:proofErr w:type="gramEnd"/>
+      <w:r>
+        <w:rPr>
+          <w:rFonts w:cs="Arial"/>
+        </w:rPr>
+        <w:t xml:space="preserve"> vagy más események, mint például a </w:t>
+      </w:r>
+      <w:proofErr w:type="spellStart"/>
+      <w:r>
+        <w:rPr>
+          <w:rFonts w:cs="Arial"/>
+        </w:rPr>
+        <w:t>click</w:t>
+      </w:r>
+      <w:proofErr w:type="spellEnd"/>
+      <w:r>
+        <w:rPr>
+          <w:rFonts w:cs="Arial"/>
+        </w:rPr>
+        <w:t xml:space="preserve">, </w:t>
+      </w:r>
+      <w:proofErr w:type="spellStart"/>
+      <w:r>
+        <w:rPr>
+          <w:rFonts w:cs="Arial"/>
+        </w:rPr>
+        <w:t>mouseover</w:t>
+      </w:r>
+      <w:proofErr w:type="spellEnd"/>
+      <w:r>
+        <w:rPr>
+          <w:rFonts w:cs="Arial"/>
+        </w:rPr>
+        <w:t>. Ez az alkalmazás folyamatosabb futását, több alkalmazás párhuzamosítását, valamint az egész rendszer optimálisabb működését teszi lehetővé.</w:t>
       </w:r>
     </w:p>
     <w:p>
@@ -4615,6 +5094,7 @@
       <w:bookmarkStart w:id="20" w:name="_Toc100211242"/>
       <w:bookmarkStart w:id="21" w:name="_Toc101883706"/>
       <w:r>
+        <w:lastRenderedPageBreak/>
         <w:t>5</w:t>
       </w:r>
       <w:r>
@@ -4631,11 +5111,23 @@
         <w:t>en is rengeteg modullal érkezik</w:t>
       </w:r>
       <w:r>
-        <w:t xml:space="preserve">. A modulok a CommonJS specifikáció szerint íródtak, és ennek megfelelően a require('modulneve'); paranccsal tudjuk behúzni őket az alkalmazásunkba. </w:t>
-      </w:r>
-      <w:r>
-        <w:lastRenderedPageBreak/>
-        <w:t>Ezek egy objektumot tesznek elérhetővé, és egy változóhoz rendelve később kényelmesen tudjuk használni is őket. Az alap telepítésben elérhető modulokról a Node hivatalos API dokumentációjában olvashatunk.</w:t>
+        <w:t xml:space="preserve">. A modulok a </w:t>
+      </w:r>
+      <w:proofErr w:type="spellStart"/>
+      <w:r>
+        <w:t>CommonJS</w:t>
+      </w:r>
+      <w:proofErr w:type="spellEnd"/>
+      <w:r>
+        <w:t xml:space="preserve"> specifikáció szerint íródtak, és ennek megfelelően a </w:t>
+      </w:r>
+      <w:proofErr w:type="spellStart"/>
+      <w:r>
+        <w:t>require</w:t>
+      </w:r>
+      <w:proofErr w:type="spellEnd"/>
+      <w:r>
+        <w:t>('modulneve'); paranccsal tudjuk behúzni őket az alkalmazásunkba. Ezek egy objektumot tesznek elérhetővé, és egy változóhoz rendelve később kényelmesen tudjuk használni is őket. Az alap telepítésben elérhető modulokról a Node hivatalos API dokumentációjában olvashatunk.</w:t>
       </w:r>
       <w:r>
         <w:t xml:space="preserve"> (</w:t>
@@ -4645,7 +5137,21 @@
           <w:rPr>
             <w:rStyle w:val="Hiperhivatkozs"/>
           </w:rPr>
-          <w:t>Index | Node.js v17.8.0 Documentation (nodejs.org)</w:t>
+          <w:t xml:space="preserve">Index | Node.js v17.8.0 </w:t>
+        </w:r>
+        <w:proofErr w:type="spellStart"/>
+        <w:r>
+          <w:rPr>
+            <w:rStyle w:val="Hiperhivatkozs"/>
+          </w:rPr>
+          <w:t>Documentation</w:t>
+        </w:r>
+        <w:proofErr w:type="spellEnd"/>
+        <w:r>
+          <w:rPr>
+            <w:rStyle w:val="Hiperhivatkozs"/>
+          </w:rPr>
+          <w:t xml:space="preserve"> (nodejs.org)</w:t>
         </w:r>
       </w:hyperlink>
       <w:r>
@@ -4662,10 +5168,15 @@
         <w:t>5</w:t>
       </w:r>
       <w:r>
-        <w:t>.3 npm</w:t>
+        <w:t xml:space="preserve">.3 </w:t>
+      </w:r>
+      <w:proofErr w:type="spellStart"/>
+      <w:r>
+        <w:t>npm</w:t>
       </w:r>
       <w:bookmarkEnd w:id="22"/>
       <w:bookmarkEnd w:id="23"/>
+      <w:proofErr w:type="spellEnd"/>
     </w:p>
     <w:p>
       <w:pPr>
@@ -4698,6 +5209,7 @@
         <w:t xml:space="preserve"> </w:t>
       </w:r>
       <w:hyperlink r:id="rId9" w:history="1">
+        <w:proofErr w:type="spellStart"/>
         <w:r>
           <w:rPr>
             <w:rStyle w:val="Hiperhivatkozs"/>
@@ -4709,6 +5221,7 @@
           </w:rPr>
           <w:t>npm</w:t>
         </w:r>
+        <w:proofErr w:type="spellEnd"/>
       </w:hyperlink>
       <w:r>
         <w:rPr>
@@ -4718,11 +5231,9 @@
           <w:szCs w:val="23"/>
           <w:shd w:val="clear" w:color="auto" w:fill="FFFFFF"/>
         </w:rPr>
-        <w:t>, amellyel kényelmesen listázhatjuk, telepíthetjük, frissíthetjük és eltávolíthatjuk az elérhető modulokat, valamint mi magunk is publikálhatjuk az általunk fejlesztett modulokat az npm rendszerébe.</w:t>
-      </w:r>
-      <w:r>
-        <w:t xml:space="preserve"> </w:t>
-      </w:r>
+        <w:t xml:space="preserve">, amellyel kényelmesen listázhatjuk, telepíthetjük, frissíthetjük és eltávolíthatjuk az elérhető modulokat, valamint mi magunk is publikálhatjuk az általunk fejlesztett modulokat az </w:t>
+      </w:r>
+      <w:proofErr w:type="spellStart"/>
       <w:r>
         <w:rPr>
           <w:rFonts w:ascii="Tahoma" w:hAnsi="Tahoma" w:cs="Tahoma"/>
@@ -4731,8 +5242,9 @@
           <w:szCs w:val="23"/>
           <w:shd w:val="clear" w:color="auto" w:fill="FFFFFF"/>
         </w:rPr>
-        <w:t>Az npm azaz Node Package Manager - vagy Node Csomag Kezelő - node programok telepítésére és karbantartására használható. A rendszerben jelenleg több mint 150.000 csomag van és naponta több mint 60 milliót installálnak programozók. Ma már az npm a node szerves része, úgyh</w:t>
-      </w:r>
+        <w:t>npm</w:t>
+      </w:r>
+      <w:proofErr w:type="spellEnd"/>
       <w:r>
         <w:rPr>
           <w:rFonts w:ascii="Tahoma" w:hAnsi="Tahoma" w:cs="Tahoma"/>
@@ -4741,6 +5253,139 @@
           <w:szCs w:val="23"/>
           <w:shd w:val="clear" w:color="auto" w:fill="FFFFFF"/>
         </w:rPr>
+        <w:t xml:space="preserve"> rendszerébe.</w:t>
+      </w:r>
+      <w:r>
+        <w:t xml:space="preserve"> </w:t>
+      </w:r>
+      <w:r>
+        <w:rPr>
+          <w:rFonts w:ascii="Tahoma" w:hAnsi="Tahoma" w:cs="Tahoma"/>
+          <w:color w:val="000000"/>
+          <w:sz w:val="23"/>
+          <w:szCs w:val="23"/>
+          <w:shd w:val="clear" w:color="auto" w:fill="FFFFFF"/>
+        </w:rPr>
+        <w:t xml:space="preserve">Az </w:t>
+      </w:r>
+      <w:proofErr w:type="spellStart"/>
+      <w:r>
+        <w:rPr>
+          <w:rFonts w:ascii="Tahoma" w:hAnsi="Tahoma" w:cs="Tahoma"/>
+          <w:color w:val="000000"/>
+          <w:sz w:val="23"/>
+          <w:szCs w:val="23"/>
+          <w:shd w:val="clear" w:color="auto" w:fill="FFFFFF"/>
+        </w:rPr>
+        <w:t>npm</w:t>
+      </w:r>
+      <w:proofErr w:type="spellEnd"/>
+      <w:r>
+        <w:rPr>
+          <w:rFonts w:ascii="Tahoma" w:hAnsi="Tahoma" w:cs="Tahoma"/>
+          <w:color w:val="000000"/>
+          <w:sz w:val="23"/>
+          <w:szCs w:val="23"/>
+          <w:shd w:val="clear" w:color="auto" w:fill="FFFFFF"/>
+        </w:rPr>
+        <w:t xml:space="preserve"> azaz Node </w:t>
+      </w:r>
+      <w:proofErr w:type="spellStart"/>
+      <w:r>
+        <w:rPr>
+          <w:rFonts w:ascii="Tahoma" w:hAnsi="Tahoma" w:cs="Tahoma"/>
+          <w:color w:val="000000"/>
+          <w:sz w:val="23"/>
+          <w:szCs w:val="23"/>
+          <w:shd w:val="clear" w:color="auto" w:fill="FFFFFF"/>
+        </w:rPr>
+        <w:t>Package</w:t>
+      </w:r>
+      <w:proofErr w:type="spellEnd"/>
+      <w:r>
+        <w:rPr>
+          <w:rFonts w:ascii="Tahoma" w:hAnsi="Tahoma" w:cs="Tahoma"/>
+          <w:color w:val="000000"/>
+          <w:sz w:val="23"/>
+          <w:szCs w:val="23"/>
+          <w:shd w:val="clear" w:color="auto" w:fill="FFFFFF"/>
+        </w:rPr>
+        <w:t xml:space="preserve"> Manager - vagy Node Csomag Kezelő - </w:t>
+      </w:r>
+      <w:proofErr w:type="spellStart"/>
+      <w:r>
+        <w:rPr>
+          <w:rFonts w:ascii="Tahoma" w:hAnsi="Tahoma" w:cs="Tahoma"/>
+          <w:color w:val="000000"/>
+          <w:sz w:val="23"/>
+          <w:szCs w:val="23"/>
+          <w:shd w:val="clear" w:color="auto" w:fill="FFFFFF"/>
+        </w:rPr>
+        <w:t>node</w:t>
+      </w:r>
+      <w:proofErr w:type="spellEnd"/>
+      <w:r>
+        <w:rPr>
+          <w:rFonts w:ascii="Tahoma" w:hAnsi="Tahoma" w:cs="Tahoma"/>
+          <w:color w:val="000000"/>
+          <w:sz w:val="23"/>
+          <w:szCs w:val="23"/>
+          <w:shd w:val="clear" w:color="auto" w:fill="FFFFFF"/>
+        </w:rPr>
+        <w:t xml:space="preserve"> programok telepítésére és karbantartására használható. A rendszerben jelenleg több mint 150.000 csomag van és naponta több mint 60 milliót installálnak programozók. Ma már az </w:t>
+      </w:r>
+      <w:proofErr w:type="spellStart"/>
+      <w:r>
+        <w:rPr>
+          <w:rFonts w:ascii="Tahoma" w:hAnsi="Tahoma" w:cs="Tahoma"/>
+          <w:color w:val="000000"/>
+          <w:sz w:val="23"/>
+          <w:szCs w:val="23"/>
+          <w:shd w:val="clear" w:color="auto" w:fill="FFFFFF"/>
+        </w:rPr>
+        <w:t>npm</w:t>
+      </w:r>
+      <w:proofErr w:type="spellEnd"/>
+      <w:r>
+        <w:rPr>
+          <w:rFonts w:ascii="Tahoma" w:hAnsi="Tahoma" w:cs="Tahoma"/>
+          <w:color w:val="000000"/>
+          <w:sz w:val="23"/>
+          <w:szCs w:val="23"/>
+          <w:shd w:val="clear" w:color="auto" w:fill="FFFFFF"/>
+        </w:rPr>
+        <w:t xml:space="preserve"> a </w:t>
+      </w:r>
+      <w:proofErr w:type="spellStart"/>
+      <w:r>
+        <w:rPr>
+          <w:rFonts w:ascii="Tahoma" w:hAnsi="Tahoma" w:cs="Tahoma"/>
+          <w:color w:val="000000"/>
+          <w:sz w:val="23"/>
+          <w:szCs w:val="23"/>
+          <w:shd w:val="clear" w:color="auto" w:fill="FFFFFF"/>
+        </w:rPr>
+        <w:t>node</w:t>
+      </w:r>
+      <w:proofErr w:type="spellEnd"/>
+      <w:r>
+        <w:rPr>
+          <w:rFonts w:ascii="Tahoma" w:hAnsi="Tahoma" w:cs="Tahoma"/>
+          <w:color w:val="000000"/>
+          <w:sz w:val="23"/>
+          <w:szCs w:val="23"/>
+          <w:shd w:val="clear" w:color="auto" w:fill="FFFFFF"/>
+        </w:rPr>
+        <w:t xml:space="preserve"> szerves része, úgyh</w:t>
+      </w:r>
+      <w:r>
+        <w:rPr>
+          <w:rFonts w:ascii="Tahoma" w:hAnsi="Tahoma" w:cs="Tahoma"/>
+          <w:color w:val="000000"/>
+          <w:sz w:val="23"/>
+          <w:szCs w:val="23"/>
+          <w:shd w:val="clear" w:color="auto" w:fill="FFFFFF"/>
+        </w:rPr>
         <w:t>ogy nem kell külön installálni.</w:t>
       </w:r>
     </w:p>
@@ -4792,77 +5437,227 @@
         </w:rPr>
         <w:t xml:space="preserve">Egy csomagot a helyi mappába a nagyon egyszerű </w:t>
       </w:r>
+      <w:proofErr w:type="spellStart"/>
       <w:r>
         <w:rPr>
           <w:color w:val="70AD47" w:themeColor="accent6"/>
           <w:shd w:val="clear" w:color="auto" w:fill="FFFFFF"/>
         </w:rPr>
-        <w:t>npm install &lt;csomag_neve&gt;</w:t>
-      </w:r>
-      <w:r>
-        <w:rPr>
-          <w:shd w:val="clear" w:color="auto" w:fill="FFFFFF"/>
-        </w:rPr>
-        <w:t xml:space="preserve"> paranccsal l</w:t>
-      </w:r>
-      <w:r>
-        <w:rPr>
-          <w:shd w:val="clear" w:color="auto" w:fill="FFFFFF"/>
-        </w:rPr>
-        <w:t>ehet installálni.</w:t>
-      </w:r>
-    </w:p>
-    <w:p>
-      <w:pPr>
+        <w:t>npm</w:t>
+      </w:r>
+      <w:proofErr w:type="spellEnd"/>
+      <w:r>
         <w:rPr>
           <w:color w:val="70AD47" w:themeColor="accent6"/>
           <w:shd w:val="clear" w:color="auto" w:fill="FFFFFF"/>
         </w:rPr>
-      </w:pPr>
-      <w:r>
-        <w:rPr>
-          <w:shd w:val="clear" w:color="auto" w:fill="FFFFFF"/>
-        </w:rPr>
-        <w:t xml:space="preserve">Például: </w:t>
-      </w:r>
+        <w:t xml:space="preserve"> </w:t>
+      </w:r>
+      <w:proofErr w:type="spellStart"/>
       <w:r>
         <w:rPr>
           <w:color w:val="70AD47" w:themeColor="accent6"/>
           <w:shd w:val="clear" w:color="auto" w:fill="FFFFFF"/>
         </w:rPr>
-        <w:t>npm install lodash.</w:t>
-      </w:r>
-    </w:p>
-    <w:p>
-      <w:pPr>
-        <w:rPr>
-          <w:shd w:val="clear" w:color="auto" w:fill="FFFFFF"/>
-        </w:rPr>
-      </w:pPr>
-      <w:r>
-        <w:rPr>
-          <w:shd w:val="clear" w:color="auto" w:fill="FFFFFF"/>
-        </w:rPr>
-        <w:t xml:space="preserve">A parancs lefuttatása után a node létrehoz (ha még nincs) egy node_modules mappát és ha kilistázzuk a tartalmát </w:t>
-      </w:r>
+        <w:t>install</w:t>
+      </w:r>
+      <w:proofErr w:type="spellEnd"/>
       <w:r>
         <w:rPr>
           <w:color w:val="70AD47" w:themeColor="accent6"/>
           <w:shd w:val="clear" w:color="auto" w:fill="FFFFFF"/>
         </w:rPr>
-        <w:t xml:space="preserve">ls node_modules </w:t>
-      </w:r>
-      <w:r>
-        <w:rPr>
+        <w:t xml:space="preserve"> &lt;</w:t>
+      </w:r>
+      <w:proofErr w:type="spellStart"/>
+      <w:r>
+        <w:rPr>
+          <w:color w:val="70AD47" w:themeColor="accent6"/>
           <w:shd w:val="clear" w:color="auto" w:fill="FFFFFF"/>
         </w:rPr>
+        <w:t>csomag_neve</w:t>
+      </w:r>
+      <w:proofErr w:type="spellEnd"/>
+      <w:r>
+        <w:rPr>
+          <w:color w:val="70AD47" w:themeColor="accent6"/>
+          <w:shd w:val="clear" w:color="auto" w:fill="FFFFFF"/>
+        </w:rPr>
+        <w:t>&gt;</w:t>
+      </w:r>
+      <w:r>
+        <w:rPr>
+          <w:shd w:val="clear" w:color="auto" w:fill="FFFFFF"/>
+        </w:rPr>
+        <w:t xml:space="preserve"> paranccsal l</w:t>
+      </w:r>
+      <w:r>
+        <w:rPr>
+          <w:shd w:val="clear" w:color="auto" w:fill="FFFFFF"/>
+        </w:rPr>
+        <w:t>ehet installálni.</w:t>
+      </w:r>
+    </w:p>
+    <w:p>
+      <w:pPr>
+        <w:rPr>
+          <w:color w:val="70AD47" w:themeColor="accent6"/>
+          <w:shd w:val="clear" w:color="auto" w:fill="FFFFFF"/>
+        </w:rPr>
+      </w:pPr>
+      <w:r>
+        <w:rPr>
+          <w:shd w:val="clear" w:color="auto" w:fill="FFFFFF"/>
+        </w:rPr>
+        <w:t xml:space="preserve">Például: </w:t>
+      </w:r>
+      <w:proofErr w:type="spellStart"/>
+      <w:r>
+        <w:rPr>
+          <w:color w:val="70AD47" w:themeColor="accent6"/>
+          <w:shd w:val="clear" w:color="auto" w:fill="FFFFFF"/>
+        </w:rPr>
+        <w:t>npm</w:t>
+      </w:r>
+      <w:proofErr w:type="spellEnd"/>
+      <w:r>
+        <w:rPr>
+          <w:color w:val="70AD47" w:themeColor="accent6"/>
+          <w:shd w:val="clear" w:color="auto" w:fill="FFFFFF"/>
+        </w:rPr>
+        <w:t xml:space="preserve"> </w:t>
+      </w:r>
+      <w:proofErr w:type="spellStart"/>
+      <w:r>
+        <w:rPr>
+          <w:color w:val="70AD47" w:themeColor="accent6"/>
+          <w:shd w:val="clear" w:color="auto" w:fill="FFFFFF"/>
+        </w:rPr>
+        <w:t>install</w:t>
+      </w:r>
+      <w:proofErr w:type="spellEnd"/>
+      <w:r>
+        <w:rPr>
+          <w:color w:val="70AD47" w:themeColor="accent6"/>
+          <w:shd w:val="clear" w:color="auto" w:fill="FFFFFF"/>
+        </w:rPr>
+        <w:t xml:space="preserve"> </w:t>
+      </w:r>
+      <w:proofErr w:type="spellStart"/>
+      <w:r>
+        <w:rPr>
+          <w:color w:val="70AD47" w:themeColor="accent6"/>
+          <w:shd w:val="clear" w:color="auto" w:fill="FFFFFF"/>
+        </w:rPr>
+        <w:t>lodash</w:t>
+      </w:r>
+      <w:proofErr w:type="spellEnd"/>
+      <w:r>
+        <w:rPr>
+          <w:color w:val="70AD47" w:themeColor="accent6"/>
+          <w:shd w:val="clear" w:color="auto" w:fill="FFFFFF"/>
+        </w:rPr>
+        <w:t>.</w:t>
+      </w:r>
+    </w:p>
+    <w:p>
+      <w:pPr>
+        <w:rPr>
+          <w:shd w:val="clear" w:color="auto" w:fill="FFFFFF"/>
+        </w:rPr>
+      </w:pPr>
+      <w:r>
+        <w:rPr>
+          <w:shd w:val="clear" w:color="auto" w:fill="FFFFFF"/>
+        </w:rPr>
+        <w:lastRenderedPageBreak/>
+        <w:t xml:space="preserve">A parancs lefuttatása után a </w:t>
+      </w:r>
+      <w:proofErr w:type="spellStart"/>
+      <w:r>
+        <w:rPr>
+          <w:shd w:val="clear" w:color="auto" w:fill="FFFFFF"/>
+        </w:rPr>
+        <w:t>node</w:t>
+      </w:r>
+      <w:proofErr w:type="spellEnd"/>
+      <w:r>
+        <w:rPr>
+          <w:shd w:val="clear" w:color="auto" w:fill="FFFFFF"/>
+        </w:rPr>
+        <w:t xml:space="preserve"> létrehoz (ha még nincs) egy </w:t>
+      </w:r>
+      <w:proofErr w:type="spellStart"/>
+      <w:r>
+        <w:rPr>
+          <w:shd w:val="clear" w:color="auto" w:fill="FFFFFF"/>
+        </w:rPr>
+        <w:t>node_modules</w:t>
+      </w:r>
+      <w:proofErr w:type="spellEnd"/>
+      <w:r>
+        <w:rPr>
+          <w:shd w:val="clear" w:color="auto" w:fill="FFFFFF"/>
+        </w:rPr>
+        <w:t xml:space="preserve"> mappát és ha kilistázzuk a tartalmát </w:t>
+      </w:r>
+      <w:proofErr w:type="spellStart"/>
+      <w:r>
+        <w:rPr>
+          <w:color w:val="70AD47" w:themeColor="accent6"/>
+          <w:shd w:val="clear" w:color="auto" w:fill="FFFFFF"/>
+        </w:rPr>
+        <w:t>ls</w:t>
+      </w:r>
+      <w:proofErr w:type="spellEnd"/>
+      <w:r>
+        <w:rPr>
+          <w:color w:val="70AD47" w:themeColor="accent6"/>
+          <w:shd w:val="clear" w:color="auto" w:fill="FFFFFF"/>
+        </w:rPr>
+        <w:t xml:space="preserve"> </w:t>
+      </w:r>
+      <w:proofErr w:type="spellStart"/>
+      <w:r>
+        <w:rPr>
+          <w:color w:val="70AD47" w:themeColor="accent6"/>
+          <w:shd w:val="clear" w:color="auto" w:fill="FFFFFF"/>
+        </w:rPr>
+        <w:t>node_modules</w:t>
+      </w:r>
+      <w:proofErr w:type="spellEnd"/>
+      <w:r>
+        <w:rPr>
+          <w:color w:val="70AD47" w:themeColor="accent6"/>
+          <w:shd w:val="clear" w:color="auto" w:fill="FFFFFF"/>
+        </w:rPr>
+        <w:t xml:space="preserve"> </w:t>
+      </w:r>
+      <w:r>
+        <w:rPr>
+          <w:shd w:val="clear" w:color="auto" w:fill="FFFFFF"/>
+        </w:rPr>
         <w:t>akkor láthatjuk, ho</w:t>
       </w:r>
       <w:r>
         <w:rPr>
           <w:shd w:val="clear" w:color="auto" w:fill="FFFFFF"/>
         </w:rPr>
-        <w:t>gy megjelent a lodash könyvtár.</w:t>
+        <w:t xml:space="preserve">gy megjelent a </w:t>
+      </w:r>
+      <w:proofErr w:type="spellStart"/>
+      <w:r>
+        <w:rPr>
+          <w:shd w:val="clear" w:color="auto" w:fill="FFFFFF"/>
+        </w:rPr>
+        <w:t>lodash</w:t>
+      </w:r>
+      <w:proofErr w:type="spellEnd"/>
+      <w:r>
+        <w:rPr>
+          <w:shd w:val="clear" w:color="auto" w:fill="FFFFFF"/>
+        </w:rPr>
+        <w:t xml:space="preserve"> könyvtár.</w:t>
       </w:r>
     </w:p>
     <w:p>
@@ -4891,20 +5686,36 @@
           <w:b/>
           <w:shd w:val="clear" w:color="auto" w:fill="FFFFFF"/>
         </w:rPr>
-        <w:t xml:space="preserve">lobális (global) </w:t>
-      </w:r>
+        <w:t>lobális (</w:t>
+      </w:r>
+      <w:proofErr w:type="spellStart"/>
       <w:r>
         <w:rPr>
           <w:b/>
           <w:shd w:val="clear" w:color="auto" w:fill="FFFFFF"/>
         </w:rPr>
-        <w:t>telepítése</w:t>
-      </w:r>
+        <w:t>global</w:t>
+      </w:r>
+      <w:proofErr w:type="spellEnd"/>
       <w:r>
         <w:rPr>
           <w:b/>
           <w:shd w:val="clear" w:color="auto" w:fill="FFFFFF"/>
         </w:rPr>
+        <w:t xml:space="preserve">) </w:t>
+      </w:r>
+      <w:r>
+        <w:rPr>
+          <w:b/>
+          <w:shd w:val="clear" w:color="auto" w:fill="FFFFFF"/>
+        </w:rPr>
+        <w:t>telepítése</w:t>
+      </w:r>
+      <w:r>
+        <w:rPr>
+          <w:b/>
+          <w:shd w:val="clear" w:color="auto" w:fill="FFFFFF"/>
+        </w:rPr>
         <w:t>:</w:t>
       </w:r>
     </w:p>
@@ -4931,40 +5742,123 @@
         <w:rPr>
           <w:shd w:val="clear" w:color="auto" w:fill="FFFFFF"/>
         </w:rPr>
-        <w:t xml:space="preserve">, az egyik a már fentebb említett helyi telepítés, a másik pedig a globális. Globálisan olyan </w:t>
+        <w:t xml:space="preserve">, az egyik a már fentebb említett helyi telepítés, a másik pedig a globális. Globálisan olyan csomagokat szokás </w:t>
       </w:r>
       <w:r>
         <w:rPr>
           <w:shd w:val="clear" w:color="auto" w:fill="FFFFFF"/>
         </w:rPr>
-        <w:lastRenderedPageBreak/>
-        <w:t xml:space="preserve">csomagokat szokás </w:t>
+        <w:t>telepíteni,</w:t>
       </w:r>
       <w:r>
         <w:rPr>
           <w:shd w:val="clear" w:color="auto" w:fill="FFFFFF"/>
         </w:rPr>
-        <w:t>telepíteni,</w:t>
-      </w:r>
+        <w:t xml:space="preserve"> amiket többnyire terminálból akarunk futtatni (pl: </w:t>
+      </w:r>
+      <w:proofErr w:type="spellStart"/>
       <w:r>
         <w:rPr>
           <w:shd w:val="clear" w:color="auto" w:fill="FFFFFF"/>
         </w:rPr>
-        <w:t xml:space="preserve"> amiket többnyire terminálból akarunk futtatni (pl: grunt, jshint stb). Maga a para</w:t>
-      </w:r>
+        <w:t>grunt</w:t>
+      </w:r>
+      <w:proofErr w:type="spellEnd"/>
       <w:r>
         <w:rPr>
           <w:shd w:val="clear" w:color="auto" w:fill="FFFFFF"/>
         </w:rPr>
-        <w:t xml:space="preserve">ncs nagyon hasonló az előzőhöz: </w:t>
-      </w:r>
+        <w:t xml:space="preserve">, </w:t>
+      </w:r>
+      <w:proofErr w:type="spellStart"/>
+      <w:r>
+        <w:rPr>
+          <w:shd w:val="clear" w:color="auto" w:fill="FFFFFF"/>
+        </w:rPr>
+        <w:t>jshint</w:t>
+      </w:r>
+      <w:proofErr w:type="spellEnd"/>
+      <w:r>
+        <w:rPr>
+          <w:shd w:val="clear" w:color="auto" w:fill="FFFFFF"/>
+        </w:rPr>
+        <w:t xml:space="preserve"> </w:t>
+      </w:r>
+      <w:proofErr w:type="spellStart"/>
+      <w:r>
+        <w:rPr>
+          <w:shd w:val="clear" w:color="auto" w:fill="FFFFFF"/>
+        </w:rPr>
+        <w:t>stb</w:t>
+      </w:r>
+      <w:proofErr w:type="spellEnd"/>
+      <w:r>
+        <w:rPr>
+          <w:shd w:val="clear" w:color="auto" w:fill="FFFFFF"/>
+        </w:rPr>
+        <w:t>). Maga a para</w:t>
+      </w:r>
+      <w:r>
+        <w:rPr>
+          <w:shd w:val="clear" w:color="auto" w:fill="FFFFFF"/>
+        </w:rPr>
+        <w:t xml:space="preserve">ncs nagyon hasonló az </w:t>
+      </w:r>
+      <w:proofErr w:type="spellStart"/>
+      <w:r>
+        <w:rPr>
+          <w:shd w:val="clear" w:color="auto" w:fill="FFFFFF"/>
+        </w:rPr>
+        <w:t>előzőhöz</w:t>
+      </w:r>
+      <w:proofErr w:type="spellEnd"/>
+      <w:r>
+        <w:rPr>
+          <w:shd w:val="clear" w:color="auto" w:fill="FFFFFF"/>
+        </w:rPr>
+        <w:t xml:space="preserve">: </w:t>
+      </w:r>
+      <w:proofErr w:type="spellStart"/>
       <w:r>
         <w:rPr>
           <w:color w:val="70AD47" w:themeColor="accent6"/>
           <w:shd w:val="clear" w:color="auto" w:fill="FFFFFF"/>
         </w:rPr>
-        <w:t>npm install -g jshint</w:t>
-      </w:r>
+        <w:t>npm</w:t>
+      </w:r>
+      <w:proofErr w:type="spellEnd"/>
+      <w:r>
+        <w:rPr>
+          <w:color w:val="70AD47" w:themeColor="accent6"/>
+          <w:shd w:val="clear" w:color="auto" w:fill="FFFFFF"/>
+        </w:rPr>
+        <w:t xml:space="preserve"> </w:t>
+      </w:r>
+      <w:proofErr w:type="spellStart"/>
+      <w:r>
+        <w:rPr>
+          <w:color w:val="70AD47" w:themeColor="accent6"/>
+          <w:shd w:val="clear" w:color="auto" w:fill="FFFFFF"/>
+        </w:rPr>
+        <w:t>install</w:t>
+      </w:r>
+      <w:proofErr w:type="spellEnd"/>
+      <w:r>
+        <w:rPr>
+          <w:color w:val="70AD47" w:themeColor="accent6"/>
+          <w:shd w:val="clear" w:color="auto" w:fill="FFFFFF"/>
+        </w:rPr>
+        <w:t xml:space="preserve"> -g </w:t>
+      </w:r>
+      <w:proofErr w:type="spellStart"/>
+      <w:r>
+        <w:rPr>
+          <w:color w:val="70AD47" w:themeColor="accent6"/>
+          <w:shd w:val="clear" w:color="auto" w:fill="FFFFFF"/>
+        </w:rPr>
+        <w:t>jshint</w:t>
+      </w:r>
+      <w:proofErr w:type="spellEnd"/>
     </w:p>
     <w:p>
       <w:pPr>
@@ -5024,7 +5918,15 @@
           <w:rFonts w:cs="Arial"/>
           <w:szCs w:val="24"/>
         </w:rPr>
-        <w:t>yenes és nyílt forráskódú webalkalmazás keretrendszer a NodeJ</w:t>
+        <w:t xml:space="preserve">yenes és nyílt forráskódú webalkalmazás keretrendszer a </w:t>
+      </w:r>
+      <w:proofErr w:type="spellStart"/>
+      <w:r>
+        <w:rPr>
+          <w:rFonts w:cs="Arial"/>
+          <w:szCs w:val="24"/>
+        </w:rPr>
+        <w:t>NodeJ</w:t>
       </w:r>
       <w:r>
         <w:rPr>
@@ -5033,6 +5935,7 @@
         </w:rPr>
         <w:t>S</w:t>
       </w:r>
+      <w:proofErr w:type="spellEnd"/>
       <w:r>
         <w:rPr>
           <w:rFonts w:cs="Arial"/>
@@ -5118,7 +6021,23 @@
           <w:rFonts w:cs="Arial"/>
           <w:szCs w:val="24"/>
         </w:rPr>
-        <w:t>A framework szintén az MVC modellt követi, de</w:t>
+        <w:t xml:space="preserve">A </w:t>
+      </w:r>
+      <w:proofErr w:type="spellStart"/>
+      <w:r>
+        <w:rPr>
+          <w:rFonts w:cs="Arial"/>
+          <w:szCs w:val="24"/>
+        </w:rPr>
+        <w:t>framework</w:t>
+      </w:r>
+      <w:proofErr w:type="spellEnd"/>
+      <w:r>
+        <w:rPr>
+          <w:rFonts w:cs="Arial"/>
+          <w:szCs w:val="24"/>
+        </w:rPr>
+        <w:t xml:space="preserve"> szintén az MVC modellt követi, de</w:t>
       </w:r>
       <w:r>
         <w:rPr>
@@ -5132,7 +6051,23 @@
           <w:rFonts w:cs="Arial"/>
           <w:szCs w:val="24"/>
         </w:rPr>
-        <w:t xml:space="preserve">főleg az miatt döntöttünk az express mellett, mert ez egy JavaScript alapú </w:t>
+        <w:t xml:space="preserve">főleg az miatt döntöttünk az </w:t>
+      </w:r>
+      <w:proofErr w:type="spellStart"/>
+      <w:r>
+        <w:rPr>
+          <w:rFonts w:cs="Arial"/>
+          <w:szCs w:val="24"/>
+        </w:rPr>
+        <w:t>express</w:t>
+      </w:r>
+      <w:proofErr w:type="spellEnd"/>
+      <w:r>
+        <w:rPr>
+          <w:rFonts w:cs="Arial"/>
+          <w:szCs w:val="24"/>
+        </w:rPr>
+        <w:t xml:space="preserve"> mellett, mert ez egy JavaScript alapú </w:t>
       </w:r>
       <w:r>
         <w:rPr>
@@ -5167,7 +6102,23 @@
           <w:rFonts w:cs="Arial"/>
           <w:szCs w:val="24"/>
         </w:rPr>
-        <w:t>kedveltünk a PHP-val szemben.</w:t>
+        <w:t>kedveltünk a PHP-</w:t>
+      </w:r>
+      <w:proofErr w:type="spellStart"/>
+      <w:r>
+        <w:rPr>
+          <w:rFonts w:cs="Arial"/>
+          <w:szCs w:val="24"/>
+        </w:rPr>
+        <w:t>val</w:t>
+      </w:r>
+      <w:proofErr w:type="spellEnd"/>
+      <w:r>
+        <w:rPr>
+          <w:rFonts w:cs="Arial"/>
+          <w:szCs w:val="24"/>
+        </w:rPr>
+        <w:t xml:space="preserve"> szemben.</w:t>
       </w:r>
     </w:p>
     <w:p>
@@ -5240,7 +6191,23 @@
           <w:rFonts w:cs="Arial"/>
           <w:szCs w:val="24"/>
         </w:rPr>
-        <w:t xml:space="preserve"> azáltal, hogy magába foglal olyan komponsenseket, melyek a fejlesztés során gyakran használtak. Az imént felsorolt okok miatt a választás számunkra egyértelmű volt</w:t>
+        <w:t xml:space="preserve"> azáltal, hogy magába foglal olyan </w:t>
+      </w:r>
+      <w:proofErr w:type="spellStart"/>
+      <w:r>
+        <w:rPr>
+          <w:rFonts w:cs="Arial"/>
+          <w:szCs w:val="24"/>
+        </w:rPr>
+        <w:t>komponsenseket</w:t>
+      </w:r>
+      <w:proofErr w:type="spellEnd"/>
+      <w:r>
+        <w:rPr>
+          <w:rFonts w:cs="Arial"/>
+          <w:szCs w:val="24"/>
+        </w:rPr>
+        <w:t>, melyek a fejlesztés során gyakran használtak. Az imént felsorolt okok miatt a választás számunkra egyértelmű volt</w:t>
       </w:r>
       <w:r>
         <w:rPr>
@@ -5264,6 +6231,7 @@
       <w:bookmarkStart w:id="26" w:name="_Toc100211245"/>
       <w:bookmarkStart w:id="27" w:name="_Toc101883709"/>
       <w:r>
+        <w:lastRenderedPageBreak/>
         <w:t>5.4.1 Indoklás</w:t>
       </w:r>
       <w:bookmarkEnd w:id="26"/>
@@ -5330,11 +6298,7 @@
         <w:t>ettől függetlenül gyors, tiszta és jó alkalmazást fejleszthetünk</w:t>
       </w:r>
       <w:r>
-        <w:t xml:space="preserve">. Nemcsak csökkenti az időt, hanem </w:t>
-      </w:r>
-      <w:r>
-        <w:lastRenderedPageBreak/>
-        <w:t>csökkenti a webalkalmazások létrehozásához szükséges erőfeszítéseket a különböző funkciók segítségével</w:t>
+        <w:t>. Nemcsak csökkenti az időt, hanem csökkenti a webalkalmazások létrehozásához szükséges erőfeszítéseket a különböző funkciók segítségével</w:t>
       </w:r>
       <w:r>
         <w:t>, amely segíthet a mentális egészség megőrzésében.</w:t>
@@ -5399,6 +6363,7 @@
       <w:bookmarkStart w:id="28" w:name="_Toc100211246"/>
       <w:bookmarkStart w:id="29" w:name="_Toc101883710"/>
       <w:r>
+        <w:lastRenderedPageBreak/>
         <w:t>5.4.2</w:t>
       </w:r>
       <w:r>
@@ -5461,7 +6426,15 @@
         <w:t>Különböző köztes szoftvermodulok</w:t>
       </w:r>
       <w:r>
-        <w:t>at tartalmaz, amelyekkel kérés és válasz methódusok segítségével további feladatok</w:t>
+        <w:t xml:space="preserve">at tartalmaz, amelyekkel kérés és válasz </w:t>
+      </w:r>
+      <w:proofErr w:type="spellStart"/>
+      <w:r>
+        <w:t>methódusok</w:t>
+      </w:r>
+      <w:proofErr w:type="spellEnd"/>
+      <w:r>
+        <w:t xml:space="preserve"> segítségével további feladatok</w:t>
       </w:r>
       <w:r>
         <w:t xml:space="preserve"> hajthat</w:t>
@@ -5491,11 +6464,24 @@
         <w:t>lhatóak a különböző sablonmotorok</w:t>
       </w:r>
       <w:r>
-        <w:t>, mint például Jade, Vash, EJS</w:t>
-      </w:r>
-      <w:r>
-        <w:t>, Pug</w:t>
-      </w:r>
+        <w:t xml:space="preserve">, mint például Jade, </w:t>
+      </w:r>
+      <w:proofErr w:type="spellStart"/>
+      <w:r>
+        <w:t>Vash</w:t>
+      </w:r>
+      <w:proofErr w:type="spellEnd"/>
+      <w:r>
+        <w:t>, EJS</w:t>
+      </w:r>
+      <w:r>
+        <w:t xml:space="preserve">, </w:t>
+      </w:r>
+      <w:proofErr w:type="spellStart"/>
+      <w:r>
+        <w:t>Pug</w:t>
+      </w:r>
+      <w:proofErr w:type="spellEnd"/>
       <w:r>
         <w:t xml:space="preserve"> stb.</w:t>
       </w:r>
@@ -5512,11 +6498,16 @@
         <w:contextualSpacing w:val="0"/>
       </w:pPr>
       <w:r>
-        <w:t>Lehetővé teszi a middl</w:t>
+        <w:t xml:space="preserve">Lehetővé teszi a </w:t>
+      </w:r>
+      <w:proofErr w:type="spellStart"/>
+      <w:r>
+        <w:t>middl</w:t>
       </w:r>
       <w:r>
         <w:t>eware</w:t>
       </w:r>
+      <w:proofErr w:type="spellEnd"/>
       <w:r>
         <w:t xml:space="preserve"> </w:t>
       </w:r>
@@ -5563,162 +6554,201 @@
         <w:contextualSpacing w:val="0"/>
       </w:pPr>
       <w:r>
+        <w:t xml:space="preserve">Könnyen </w:t>
+      </w:r>
+      <w:proofErr w:type="spellStart"/>
+      <w:r>
+        <w:t>csatlakoztatható</w:t>
+      </w:r>
+      <w:proofErr w:type="spellEnd"/>
+      <w:r>
+        <w:t xml:space="preserve"> adatbázisokhoz</w:t>
+      </w:r>
+      <w:r>
+        <w:t>, mint</w:t>
+      </w:r>
+      <w:r>
+        <w:t xml:space="preserve"> például</w:t>
+      </w:r>
+      <w:r>
+        <w:t xml:space="preserve"> a MongoDB, </w:t>
+      </w:r>
+      <w:proofErr w:type="spellStart"/>
+      <w:r>
+        <w:t>Redis</w:t>
+      </w:r>
+      <w:proofErr w:type="spellEnd"/>
+      <w:r>
+        <w:t xml:space="preserve">, </w:t>
+      </w:r>
+      <w:proofErr w:type="spellStart"/>
+      <w:r>
+        <w:t>MySQL</w:t>
+      </w:r>
+      <w:proofErr w:type="spellEnd"/>
+    </w:p>
+    <w:p>
+      <w:pPr>
+        <w:pStyle w:val="Cmsor2"/>
+      </w:pPr>
+      <w:bookmarkStart w:id="30" w:name="_Toc101883711"/>
+      <w:r>
+        <w:t xml:space="preserve">5.5 </w:t>
+      </w:r>
+      <w:r>
+        <w:t>Express funkciók</w:t>
+      </w:r>
+      <w:bookmarkEnd w:id="30"/>
+    </w:p>
+    <w:p>
+      <w:pPr>
+        <w:pStyle w:val="Cmsor3"/>
+      </w:pPr>
+      <w:bookmarkStart w:id="31" w:name="_Toc101883712"/>
+      <w:r>
+        <w:t xml:space="preserve">5.5.1 </w:t>
+      </w:r>
+      <w:r>
+        <w:t>Gyorsabb szerveroldali fejlesztés</w:t>
+      </w:r>
+      <w:bookmarkEnd w:id="31"/>
+    </w:p>
+    <w:p>
+      <w:r>
+        <w:t>Az Express</w:t>
+      </w:r>
+      <w:r>
+        <w:t xml:space="preserve"> a Node számos általánosan h</w:t>
+      </w:r>
+      <w:r>
+        <w:t>asznált funkcióját biztosítja</w:t>
+      </w:r>
+      <w:r>
+        <w:t xml:space="preserve"> olyan funkciók formájában, amelyek könnyen használhatók bárhol a programban. Ez megszünteti a több órás kódolás szükségességét, és így időt takarít</w:t>
+      </w:r>
+      <w:r>
+        <w:t>hatunk</w:t>
+      </w:r>
+      <w:r>
+        <w:t xml:space="preserve"> meg.</w:t>
+      </w:r>
+      <w:r>
+        <w:t xml:space="preserve"> A gyorsabb fejlesztés következtében, egyszerűbb nehezebb feladatokat ellátni rövid idő alatt, ami természetesen azt is jelenti, hogy magasabb bevétel várható. Le egyszerűsítve; pénzt és időt spórolhatunk meg.</w:t>
+      </w:r>
+    </w:p>
+    <w:p>
+      <w:pPr>
+        <w:pStyle w:val="Cmsor3"/>
+      </w:pPr>
+      <w:bookmarkStart w:id="32" w:name="_Toc101883713"/>
+      <w:r>
+        <w:t>5.5.2 Middleware</w:t>
+      </w:r>
+      <w:bookmarkEnd w:id="32"/>
+    </w:p>
+    <w:p>
+      <w:r>
+        <w:t xml:space="preserve">A </w:t>
+      </w:r>
+      <w:r>
+        <w:t>Middleware</w:t>
+      </w:r>
+      <w:r>
+        <w:t xml:space="preserve"> (</w:t>
+      </w:r>
+      <w:r>
+        <w:t>köztes szoftver)</w:t>
+      </w:r>
+      <w:r>
+        <w:t xml:space="preserve"> a program olyan része, am</w:t>
+      </w:r>
+      <w:r>
+        <w:t>ely hozzáfér az adatbázishoz, a</w:t>
+      </w:r>
+      <w:r>
+        <w:t xml:space="preserve"> </w:t>
+      </w:r>
+      <w:r>
+        <w:t xml:space="preserve">klienskérésekhez </w:t>
+      </w:r>
+      <w:r>
+        <w:t>és a többi köztes szoft</w:t>
+      </w:r>
+      <w:r>
+        <w:t>verhez. Elsősorban az Express</w:t>
+      </w:r>
+      <w:r>
+        <w:t xml:space="preserve"> különböző funkcióinak szisztematikus szervezéséért felelős.</w:t>
+      </w:r>
+    </w:p>
+    <w:p>
+      <w:pPr>
+        <w:pStyle w:val="Cmsor3"/>
+      </w:pPr>
+      <w:bookmarkStart w:id="33" w:name="_Toc101883714"/>
+      <w:r>
         <w:lastRenderedPageBreak/>
-        <w:t>Könnyen csatlakoztatható adatbázisokhoz</w:t>
-      </w:r>
-      <w:r>
-        <w:t>, mint</w:t>
-      </w:r>
-      <w:r>
-        <w:t xml:space="preserve"> például</w:t>
-      </w:r>
-      <w:r>
-        <w:t xml:space="preserve"> a MongoDB, Redis, MySQL</w:t>
-      </w:r>
-    </w:p>
-    <w:p>
-      <w:pPr>
-        <w:pStyle w:val="Cmsor2"/>
-      </w:pPr>
-      <w:bookmarkStart w:id="30" w:name="_Toc101883711"/>
-      <w:r>
-        <w:t xml:space="preserve">5.5 </w:t>
-      </w:r>
-      <w:r>
-        <w:t>Express funkciók</w:t>
-      </w:r>
-      <w:bookmarkEnd w:id="30"/>
+        <w:t>5.5.3 útválasztás</w:t>
+      </w:r>
+      <w:bookmarkEnd w:id="33"/>
+    </w:p>
+    <w:p>
+      <w:r>
+        <w:t>Az ExpressJS egy rendkívül fejlett útválasztási mechanizmust biztosít,</w:t>
+      </w:r>
+      <w:r>
+        <w:t xml:space="preserve"> hasonlóképpen a </w:t>
+      </w:r>
+      <w:proofErr w:type="spellStart"/>
+      <w:r>
+        <w:t>Laravelhez</w:t>
+      </w:r>
+      <w:proofErr w:type="spellEnd"/>
+      <w:r>
+        <w:t>.</w:t>
+      </w:r>
     </w:p>
     <w:p>
       <w:pPr>
         <w:pStyle w:val="Cmsor3"/>
       </w:pPr>
-      <w:bookmarkStart w:id="31" w:name="_Toc101883712"/>
-      <w:r>
-        <w:t xml:space="preserve">5.5.1 </w:t>
-      </w:r>
-      <w:r>
-        <w:t>Gyorsabb szerveroldali fejlesztés</w:t>
-      </w:r>
-      <w:bookmarkEnd w:id="31"/>
-    </w:p>
-    <w:p>
-      <w:r>
-        <w:t>Az Express</w:t>
-      </w:r>
-      <w:r>
-        <w:t xml:space="preserve"> a Node számos általánosan h</w:t>
-      </w:r>
-      <w:r>
-        <w:t>asznált funkcióját biztosítja</w:t>
-      </w:r>
-      <w:r>
-        <w:t xml:space="preserve"> olyan funkciók formájában, amelyek könnyen használhatók bárhol a programban. Ez megszünteti a több órás kódolás szükségességét, és így időt takarít</w:t>
-      </w:r>
-      <w:r>
-        <w:t>hatunk</w:t>
-      </w:r>
-      <w:r>
-        <w:t xml:space="preserve"> meg.</w:t>
-      </w:r>
-      <w:r>
-        <w:t xml:space="preserve"> A gyorsabb fejlesztés következtében, egyszerűbb nehezebb feladatokat ellátni rövid idő alatt, ami természetesen azt is jelenti, hogy magasabb bevétel várható. Le egyszerűsítve; pénzt és időt spórolhatunk meg.</w:t>
+      <w:bookmarkStart w:id="34" w:name="_Toc101883715"/>
+      <w:r>
+        <w:t>5.5.4 Sablonmotorok</w:t>
+      </w:r>
+      <w:bookmarkEnd w:id="34"/>
+    </w:p>
+    <w:p>
+      <w:r>
+        <w:t xml:space="preserve">Az ExpressJS olyan </w:t>
+      </w:r>
+      <w:r>
+        <w:t>sablon</w:t>
+      </w:r>
+      <w:r>
+        <w:t>motorokat biztosít, amelyek lehetővé teszik a fejlesztők számára, hogy dinamikus tartalmat építsenek a weboldalakon HTML-sablonok létrehozásával a szerveroldalon.</w:t>
+      </w:r>
+      <w:r>
+        <w:t xml:space="preserve"> Ilyen sablon lehet </w:t>
+      </w:r>
+      <w:r>
+        <w:t xml:space="preserve">például az EJS vagy a </w:t>
+      </w:r>
+      <w:proofErr w:type="spellStart"/>
+      <w:r>
+        <w:t>Pug</w:t>
+      </w:r>
+      <w:proofErr w:type="spellEnd"/>
+      <w:r>
+        <w:t>.</w:t>
       </w:r>
     </w:p>
     <w:p>
       <w:pPr>
         <w:pStyle w:val="Cmsor3"/>
       </w:pPr>
-      <w:bookmarkStart w:id="32" w:name="_Toc101883713"/>
-      <w:r>
-        <w:t>5.5.2 Middleware</w:t>
-      </w:r>
-      <w:bookmarkEnd w:id="32"/>
-    </w:p>
-    <w:p>
-      <w:r>
-        <w:t>A Middleware</w:t>
-      </w:r>
-      <w:r>
-        <w:t>(köztes szoftver)</w:t>
-      </w:r>
-      <w:r>
-        <w:t xml:space="preserve"> a program olyan része, am</w:t>
-      </w:r>
-      <w:r>
-        <w:t>ely hozzáfér az adatbázishoz, a</w:t>
-      </w:r>
-      <w:r>
-        <w:t xml:space="preserve"> </w:t>
-      </w:r>
-      <w:r>
-        <w:t xml:space="preserve">klienskérésekhez </w:t>
-      </w:r>
-      <w:r>
-        <w:t>és a többi köztes szoft</w:t>
-      </w:r>
-      <w:r>
-        <w:t>verhez. Elsősorban az Express</w:t>
-      </w:r>
-      <w:r>
-        <w:t xml:space="preserve"> különböző funkcióinak szisztematikus szervezéséért felelős.</w:t>
-      </w:r>
-    </w:p>
-    <w:p>
-      <w:pPr>
-        <w:pStyle w:val="Cmsor3"/>
-      </w:pPr>
-      <w:bookmarkStart w:id="33" w:name="_Toc101883714"/>
-      <w:r>
-        <w:t>5.5.3 útválasztás</w:t>
-      </w:r>
-      <w:bookmarkEnd w:id="33"/>
-    </w:p>
-    <w:p>
-      <w:r>
-        <w:t>Az ExpressJS egy rendkívül fejlett útválasztási mechanizmust biztosít,</w:t>
-      </w:r>
-      <w:r>
-        <w:t xml:space="preserve"> hasonlóképpen a Laravelhez</w:t>
-      </w:r>
-      <w:r>
-        <w:t>.</w:t>
-      </w:r>
-    </w:p>
-    <w:p>
-      <w:pPr>
-        <w:pStyle w:val="Cmsor3"/>
-      </w:pPr>
-      <w:bookmarkStart w:id="34" w:name="_Toc101883715"/>
-      <w:r>
-        <w:t>5.5.4 Sablonmotorok</w:t>
-      </w:r>
-      <w:bookmarkEnd w:id="34"/>
-    </w:p>
-    <w:p>
-      <w:r>
-        <w:t xml:space="preserve">Az ExpressJS olyan </w:t>
-      </w:r>
-      <w:r>
-        <w:t>sablon</w:t>
-      </w:r>
-      <w:r>
-        <w:t>motorokat biztosít, amelyek lehetővé teszik a fejlesztők számára, hogy dinamikus tartalmat építsenek a weboldalakon HTML-sablonok létrehozásával a szerveroldalon.</w:t>
-      </w:r>
-      <w:r>
-        <w:t xml:space="preserve"> Ilyen sablon lehet </w:t>
-      </w:r>
-      <w:r>
-        <w:t>például az EJS vagy a Pug.</w:t>
-      </w:r>
-    </w:p>
-    <w:p>
-      <w:pPr>
-        <w:pStyle w:val="Cmsor3"/>
-      </w:pPr>
       <w:bookmarkStart w:id="35" w:name="_Toc101883716"/>
       <w:r>
-        <w:lastRenderedPageBreak/>
         <w:t>5.5.5 Hibakeresés</w:t>
       </w:r>
       <w:bookmarkEnd w:id="35"/>
@@ -5778,8 +6808,17 @@
           <w:rFonts w:cs="Arial"/>
           <w:szCs w:val="24"/>
         </w:rPr>
-        <w:t>yenes és nyílt forráskódú webalkalmazás keretrendszer a NodeJS</w:t>
-      </w:r>
+        <w:t xml:space="preserve">yenes és nyílt forráskódú webalkalmazás keretrendszer a </w:t>
+      </w:r>
+      <w:proofErr w:type="spellStart"/>
+      <w:r>
+        <w:rPr>
+          <w:rFonts w:cs="Arial"/>
+          <w:szCs w:val="24"/>
+        </w:rPr>
+        <w:t>NodeJS</w:t>
+      </w:r>
+      <w:proofErr w:type="spellEnd"/>
       <w:r>
         <w:rPr>
           <w:rFonts w:cs="Arial"/>
@@ -5901,6 +6940,7 @@
         </w:numPr>
       </w:pPr>
       <w:r>
+        <w:lastRenderedPageBreak/>
         <w:t>S</w:t>
       </w:r>
       <w:r>
@@ -5977,8 +7017,87 @@
           <w:rFonts w:cs="Arial"/>
           <w:szCs w:val="24"/>
         </w:rPr>
-        <w:lastRenderedPageBreak/>
-        <w:t>A Typescript alapú Angular és a Javascript alapú Vue.js lehetőségét mérlegeltük. Egyedül natív kódolással hasonló okok miatt most sem szerettünk volna dolgozni, mindenképpen most is az imént említett lehetőségekből szerettünk volna választani és natív Javascript kódot csak akkor szerettünk volna alkalmazni, amikor olyan dolgot szerettünk volna megvalósítani, amelyet a framework nem tartalmaz.</w:t>
+        <w:t xml:space="preserve">A </w:t>
+      </w:r>
+      <w:proofErr w:type="spellStart"/>
+      <w:r>
+        <w:rPr>
+          <w:rFonts w:cs="Arial"/>
+          <w:szCs w:val="24"/>
+        </w:rPr>
+        <w:t>Typescript</w:t>
+      </w:r>
+      <w:proofErr w:type="spellEnd"/>
+      <w:r>
+        <w:rPr>
+          <w:rFonts w:cs="Arial"/>
+          <w:szCs w:val="24"/>
+        </w:rPr>
+        <w:t xml:space="preserve"> alapú </w:t>
+      </w:r>
+      <w:proofErr w:type="spellStart"/>
+      <w:r>
+        <w:rPr>
+          <w:rFonts w:cs="Arial"/>
+          <w:szCs w:val="24"/>
+        </w:rPr>
+        <w:t>Angular</w:t>
+      </w:r>
+      <w:proofErr w:type="spellEnd"/>
+      <w:r>
+        <w:rPr>
+          <w:rFonts w:cs="Arial"/>
+          <w:szCs w:val="24"/>
+        </w:rPr>
+        <w:t xml:space="preserve"> és a </w:t>
+      </w:r>
+      <w:proofErr w:type="spellStart"/>
+      <w:r>
+        <w:rPr>
+          <w:rFonts w:cs="Arial"/>
+          <w:szCs w:val="24"/>
+        </w:rPr>
+        <w:t>Javascript</w:t>
+      </w:r>
+      <w:proofErr w:type="spellEnd"/>
+      <w:r>
+        <w:rPr>
+          <w:rFonts w:cs="Arial"/>
+          <w:szCs w:val="24"/>
+        </w:rPr>
+        <w:t xml:space="preserve"> alapú Vue.js lehetőségét mérlegeltük. Egyedül natív kódolással hasonló okok miatt most sem szerettünk volna dolgozni, mindenképpen most is az imént említett lehetőségekből szerettünk volna választani és natív </w:t>
+      </w:r>
+      <w:proofErr w:type="spellStart"/>
+      <w:r>
+        <w:rPr>
+          <w:rFonts w:cs="Arial"/>
+          <w:szCs w:val="24"/>
+        </w:rPr>
+        <w:t>Javascript</w:t>
+      </w:r>
+      <w:proofErr w:type="spellEnd"/>
+      <w:r>
+        <w:rPr>
+          <w:rFonts w:cs="Arial"/>
+          <w:szCs w:val="24"/>
+        </w:rPr>
+        <w:t xml:space="preserve"> kódot csak akkor szerettünk volna alkalmazni, amikor olyan dolgot szerettünk volna megvalósítani, amelyet a </w:t>
+      </w:r>
+      <w:proofErr w:type="spellStart"/>
+      <w:r>
+        <w:rPr>
+          <w:rFonts w:cs="Arial"/>
+          <w:szCs w:val="24"/>
+        </w:rPr>
+        <w:t>framework</w:t>
+      </w:r>
+      <w:proofErr w:type="spellEnd"/>
+      <w:r>
+        <w:rPr>
+          <w:rFonts w:cs="Arial"/>
+          <w:szCs w:val="24"/>
+        </w:rPr>
+        <w:t xml:space="preserve"> nem tartalmaz.</w:t>
       </w:r>
     </w:p>
     <w:p>
@@ -5995,7 +7114,23 @@
           <w:rFonts w:cs="Arial"/>
           <w:szCs w:val="24"/>
         </w:rPr>
-        <w:t>Az Angular bár napjainkban egy elég elterjedt megoldás, a környezetünkben is elismert cégek programoznak benne, mi személyes preferencia alapján a Vue.js mellett döntöttünk.</w:t>
+        <w:t xml:space="preserve">Az </w:t>
+      </w:r>
+      <w:proofErr w:type="spellStart"/>
+      <w:r>
+        <w:rPr>
+          <w:rFonts w:cs="Arial"/>
+          <w:szCs w:val="24"/>
+        </w:rPr>
+        <w:t>Angular</w:t>
+      </w:r>
+      <w:proofErr w:type="spellEnd"/>
+      <w:r>
+        <w:rPr>
+          <w:rFonts w:cs="Arial"/>
+          <w:szCs w:val="24"/>
+        </w:rPr>
+        <w:t xml:space="preserve"> bár napjainkban egy elég elterjedt megoldás, a környezetünkben is elismert cégek programoznak benne, mi személyes preferencia alapján a Vue.js mellett döntöttünk.</w:t>
       </w:r>
     </w:p>
     <w:p>
@@ -6012,21 +7147,53 @@
           <w:rFonts w:cs="Arial"/>
           <w:szCs w:val="24"/>
         </w:rPr>
-        <w:t xml:space="preserve">Szeretnénk megjegyezni, hogy bár most nem az Angulárra esett a választásunk, de mindenképpen megéri most a közös projekt mellett és a későbbiekben is, nagy hangsúlyt fektetni rá, hiszen a jelenlegi ismereteink alapján elmondhatjuk, hogy </w:t>
-      </w:r>
-      <w:r>
-        <w:rPr>
-          <w:rFonts w:cs="Arial"/>
-          <w:szCs w:val="24"/>
-        </w:rPr>
-        <w:t>sok lehetőség van benne. A TypeS</w:t>
-      </w:r>
-      <w:r>
-        <w:rPr>
-          <w:rFonts w:cs="Arial"/>
-          <w:szCs w:val="24"/>
-        </w:rPr>
-        <w:t>cript bár egyesek mondhatják, h</w:t>
+        <w:t xml:space="preserve">Szeretnénk megjegyezni, hogy bár most nem az </w:t>
+      </w:r>
+      <w:proofErr w:type="spellStart"/>
+      <w:r>
+        <w:rPr>
+          <w:rFonts w:cs="Arial"/>
+          <w:szCs w:val="24"/>
+        </w:rPr>
+        <w:t>Angulárra</w:t>
+      </w:r>
+      <w:proofErr w:type="spellEnd"/>
+      <w:r>
+        <w:rPr>
+          <w:rFonts w:cs="Arial"/>
+          <w:szCs w:val="24"/>
+        </w:rPr>
+        <w:t xml:space="preserve"> esett a választásunk, de mindenképpen megéri most a közös projekt mellett és a későbbiekben is, nagy hangsúlyt fektetni rá, hiszen a jelenlegi ismereteink alapján elmondhatjuk, hogy </w:t>
+      </w:r>
+      <w:r>
+        <w:rPr>
+          <w:rFonts w:cs="Arial"/>
+          <w:szCs w:val="24"/>
+        </w:rPr>
+        <w:t xml:space="preserve">sok lehetőség van benne. A </w:t>
+      </w:r>
+      <w:proofErr w:type="spellStart"/>
+      <w:r>
+        <w:rPr>
+          <w:rFonts w:cs="Arial"/>
+          <w:szCs w:val="24"/>
+        </w:rPr>
+        <w:t>TypeS</w:t>
+      </w:r>
+      <w:r>
+        <w:rPr>
+          <w:rFonts w:cs="Arial"/>
+          <w:szCs w:val="24"/>
+        </w:rPr>
+        <w:t>cript</w:t>
+      </w:r>
+      <w:proofErr w:type="spellEnd"/>
+      <w:r>
+        <w:rPr>
+          <w:rFonts w:cs="Arial"/>
+          <w:szCs w:val="24"/>
+        </w:rPr>
+        <w:t xml:space="preserve"> bár egyesek mondhatják, h</w:t>
       </w:r>
       <w:r>
         <w:rPr>
@@ -6057,7 +7224,23 @@
           <w:rFonts w:cs="Arial"/>
           <w:szCs w:val="24"/>
         </w:rPr>
-        <w:t xml:space="preserve">A frontedet Vue.js-ben </w:t>
+        <w:t xml:space="preserve">A </w:t>
+      </w:r>
+      <w:proofErr w:type="spellStart"/>
+      <w:r>
+        <w:rPr>
+          <w:rFonts w:cs="Arial"/>
+          <w:szCs w:val="24"/>
+        </w:rPr>
+        <w:t>frontedet</w:t>
+      </w:r>
+      <w:proofErr w:type="spellEnd"/>
+      <w:r>
+        <w:rPr>
+          <w:rFonts w:cs="Arial"/>
+          <w:szCs w:val="24"/>
+        </w:rPr>
+        <w:t xml:space="preserve"> Vue.js-ben </w:t>
       </w:r>
       <w:r>
         <w:rPr>
@@ -6107,7 +7290,39 @@
           <w:rFonts w:ascii="Arial" w:hAnsi="Arial" w:cs="Arial"/>
           <w:color w:val="000000" w:themeColor="text1"/>
         </w:rPr>
-        <w:t>. Alacsony Learning Curve-vel rendelkezik.</w:t>
+        <w:t xml:space="preserve">. Alacsony </w:t>
+      </w:r>
+      <w:proofErr w:type="spellStart"/>
+      <w:r>
+        <w:rPr>
+          <w:rFonts w:ascii="Arial" w:hAnsi="Arial" w:cs="Arial"/>
+          <w:color w:val="000000" w:themeColor="text1"/>
+        </w:rPr>
+        <w:t>Learning</w:t>
+      </w:r>
+      <w:proofErr w:type="spellEnd"/>
+      <w:r>
+        <w:rPr>
+          <w:rFonts w:ascii="Arial" w:hAnsi="Arial" w:cs="Arial"/>
+          <w:color w:val="000000" w:themeColor="text1"/>
+        </w:rPr>
+        <w:t xml:space="preserve"> </w:t>
+      </w:r>
+      <w:proofErr w:type="spellStart"/>
+      <w:r>
+        <w:rPr>
+          <w:rFonts w:ascii="Arial" w:hAnsi="Arial" w:cs="Arial"/>
+          <w:color w:val="000000" w:themeColor="text1"/>
+        </w:rPr>
+        <w:t>Curve</w:t>
+      </w:r>
+      <w:proofErr w:type="spellEnd"/>
+      <w:r>
+        <w:rPr>
+          <w:rFonts w:ascii="Arial" w:hAnsi="Arial" w:cs="Arial"/>
+          <w:color w:val="000000" w:themeColor="text1"/>
+        </w:rPr>
+        <w:t>-vel rendelkezik.</w:t>
       </w:r>
     </w:p>
     <w:p>
@@ -6126,19 +7341,50 @@
           <w:rFonts w:ascii="Arial" w:hAnsi="Arial" w:cs="Arial"/>
           <w:color w:val="000000" w:themeColor="text1"/>
         </w:rPr>
+        <w:lastRenderedPageBreak/>
         <w:t>A Vue.js-t annak ellenére, hogy könnyebben elsajátítható, rengeteg feladatra könnyedén fel lehet használni. Kifejezetten szeretik startupok is használni, valamint kiváló párosítást alkot </w:t>
       </w:r>
-      <w:hyperlink r:id="rId10" w:history="1">
-        <w:r>
-          <w:rPr>
-            <w:rStyle w:val="Hiperhivatkozs"/>
-            <w:rFonts w:ascii="Arial" w:hAnsi="Arial" w:cs="Arial"/>
-            <w:color w:val="000000" w:themeColor="text1"/>
-            <w:bdr w:val="none" w:sz="0" w:space="0" w:color="auto" w:frame="1"/>
-          </w:rPr>
-          <w:t>Laravel </w:t>
-        </w:r>
-      </w:hyperlink>
+      <w:proofErr w:type="spellStart"/>
+      <w:r>
+        <w:fldChar w:fldCharType="begin"/>
+      </w:r>
+      <w:r>
+        <w:instrText xml:space="preserve"> HYPERLINK "https://gremmedia.hu/edukacio/bejegyzes/laravel-keretrendszer-mit-erdemes-tudni-rola-tenyleg-legnepszerubb-k</w:instrText>
+      </w:r>
+      <w:r>
+        <w:instrText xml:space="preserve">eretrendszer" </w:instrText>
+      </w:r>
+      <w:r>
+        <w:fldChar w:fldCharType="separate"/>
+      </w:r>
+      <w:r>
+        <w:rPr>
+          <w:rStyle w:val="Hiperhivatkozs"/>
+          <w:rFonts w:ascii="Arial" w:hAnsi="Arial" w:cs="Arial"/>
+          <w:color w:val="000000" w:themeColor="text1"/>
+          <w:bdr w:val="none" w:sz="0" w:space="0" w:color="auto" w:frame="1"/>
+        </w:rPr>
+        <w:t>Laravel</w:t>
+      </w:r>
+      <w:proofErr w:type="spellEnd"/>
+      <w:r>
+        <w:rPr>
+          <w:rStyle w:val="Hiperhivatkozs"/>
+          <w:rFonts w:ascii="Arial" w:hAnsi="Arial" w:cs="Arial"/>
+          <w:color w:val="000000" w:themeColor="text1"/>
+          <w:bdr w:val="none" w:sz="0" w:space="0" w:color="auto" w:frame="1"/>
+        </w:rPr>
+        <w:t> </w:t>
+      </w:r>
+      <w:r>
+        <w:rPr>
+          <w:rStyle w:val="Hiperhivatkozs"/>
+          <w:rFonts w:ascii="Arial" w:hAnsi="Arial" w:cs="Arial"/>
+          <w:color w:val="000000" w:themeColor="text1"/>
+          <w:bdr w:val="none" w:sz="0" w:space="0" w:color="auto" w:frame="1"/>
+        </w:rPr>
+        <w:fldChar w:fldCharType="end"/>
+      </w:r>
       <w:r>
         <w:rPr>
           <w:rFonts w:ascii="Arial" w:hAnsi="Arial" w:cs="Arial"/>
@@ -6201,7 +7447,23 @@
           <w:rFonts w:ascii="Arial" w:hAnsi="Arial" w:cs="Arial"/>
           <w:color w:val="000000" w:themeColor="text1"/>
         </w:rPr>
-        <w:t>Ami az adatbázis típusát illeti, szintén két lehetőség közül választottunk: a MySQL és a NoSQL között.</w:t>
+        <w:t xml:space="preserve">Ami az adatbázis típusát illeti, szintén két lehetőség közül választottunk: a </w:t>
+      </w:r>
+      <w:proofErr w:type="spellStart"/>
+      <w:r>
+        <w:rPr>
+          <w:rFonts w:ascii="Arial" w:hAnsi="Arial" w:cs="Arial"/>
+          <w:color w:val="000000" w:themeColor="text1"/>
+        </w:rPr>
+        <w:t>MySQL</w:t>
+      </w:r>
+      <w:proofErr w:type="spellEnd"/>
+      <w:r>
+        <w:rPr>
+          <w:rFonts w:ascii="Arial" w:hAnsi="Arial" w:cs="Arial"/>
+          <w:color w:val="000000" w:themeColor="text1"/>
+        </w:rPr>
+        <w:t xml:space="preserve"> és a NoSQL között.</w:t>
       </w:r>
     </w:p>
     <w:p>
@@ -6220,8 +7482,23 @@
           <w:rFonts w:ascii="Arial" w:hAnsi="Arial" w:cs="Arial"/>
           <w:color w:val="000000" w:themeColor="text1"/>
         </w:rPr>
-        <w:lastRenderedPageBreak/>
-        <w:t>Bár a MySQL tűnhet az egyértelmű megoldásnak</w:t>
+        <w:t xml:space="preserve">Bár a </w:t>
+      </w:r>
+      <w:proofErr w:type="spellStart"/>
+      <w:r>
+        <w:rPr>
+          <w:rFonts w:ascii="Arial" w:hAnsi="Arial" w:cs="Arial"/>
+          <w:color w:val="000000" w:themeColor="text1"/>
+        </w:rPr>
+        <w:t>MySQL</w:t>
+      </w:r>
+      <w:proofErr w:type="spellEnd"/>
+      <w:r>
+        <w:rPr>
+          <w:rFonts w:ascii="Arial" w:hAnsi="Arial" w:cs="Arial"/>
+          <w:color w:val="000000" w:themeColor="text1"/>
+        </w:rPr>
+        <w:t xml:space="preserve"> tűnhet az egyértelmű megoldásnak</w:t>
       </w:r>
       <w:r>
         <w:rPr>
@@ -6247,8 +7524,17 @@
           <w:rFonts w:ascii="Arial" w:hAnsi="Arial" w:cs="Arial"/>
           <w:color w:val="000000" w:themeColor="text1"/>
         </w:rPr>
-        <w:t>Erre a döntésre nem voltak hasonló indokaink, mint az előzőekben, hiszen mind a két megoldás teljesen valid</w:t>
-      </w:r>
+        <w:t xml:space="preserve">Erre a döntésre nem voltak hasonló indokaink, mint az előzőekben, hiszen mind a két megoldás teljesen </w:t>
+      </w:r>
+      <w:proofErr w:type="spellStart"/>
+      <w:r>
+        <w:rPr>
+          <w:rFonts w:ascii="Arial" w:hAnsi="Arial" w:cs="Arial"/>
+          <w:color w:val="000000" w:themeColor="text1"/>
+        </w:rPr>
+        <w:t>valid</w:t>
+      </w:r>
+      <w:proofErr w:type="spellEnd"/>
       <w:r>
         <w:rPr>
           <w:rFonts w:ascii="Arial" w:hAnsi="Arial" w:cs="Arial"/>
@@ -6318,10 +7604,30 @@
     </w:p>
     <w:p>
       <w:pPr>
+        <w:spacing w:before="0" w:after="160" w:line="259" w:lineRule="auto"/>
+        <w:jc w:val="left"/>
+        <w:rPr>
+          <w:rFonts w:eastAsia="Times New Roman" w:cs="Arial"/>
+          <w:color w:val="000000" w:themeColor="text1"/>
+          <w:szCs w:val="24"/>
+          <w:lang w:eastAsia="hu-HU"/>
+        </w:rPr>
+      </w:pPr>
+      <w:r>
+        <w:rPr>
+          <w:rFonts w:cs="Arial"/>
+          <w:color w:val="000000" w:themeColor="text1"/>
+        </w:rPr>
+        <w:br w:type="page"/>
+      </w:r>
+    </w:p>
+    <w:p>
+      <w:pPr>
         <w:pStyle w:val="Cmsor1"/>
       </w:pPr>
       <w:bookmarkStart w:id="37" w:name="_Toc101883718"/>
       <w:r>
+        <w:lastRenderedPageBreak/>
         <w:t xml:space="preserve">6. </w:t>
       </w:r>
       <w:r>
@@ -6367,7 +7673,23 @@
           <w:rFonts w:ascii="Arial" w:hAnsi="Arial" w:cs="Arial"/>
           <w:color w:val="000000" w:themeColor="text1"/>
         </w:rPr>
-        <w:t xml:space="preserve">A dizájn és a komponensek meghatározásának az érdekében, egy meeting keretein belül a döntéseinket egy dizájn demo elkészítésével örökítettük meg. </w:t>
+        <w:t xml:space="preserve">A dizájn és a komponensek meghatározásának az érdekében, egy meeting keretein belül a döntéseinket egy dizájn </w:t>
+      </w:r>
+      <w:proofErr w:type="spellStart"/>
+      <w:r>
+        <w:rPr>
+          <w:rFonts w:ascii="Arial" w:hAnsi="Arial" w:cs="Arial"/>
+          <w:color w:val="000000" w:themeColor="text1"/>
+        </w:rPr>
+        <w:t>demo</w:t>
+      </w:r>
+      <w:proofErr w:type="spellEnd"/>
+      <w:r>
+        <w:rPr>
+          <w:rFonts w:ascii="Arial" w:hAnsi="Arial" w:cs="Arial"/>
+          <w:color w:val="000000" w:themeColor="text1"/>
+        </w:rPr>
+        <w:t xml:space="preserve"> elkészítésével örökítettük meg. </w:t>
       </w:r>
     </w:p>
     <w:p>
@@ -6386,7 +7708,39 @@
           <w:rFonts w:ascii="Arial" w:hAnsi="Arial" w:cs="Arial"/>
           <w:color w:val="000000" w:themeColor="text1"/>
         </w:rPr>
-        <w:t xml:space="preserve">Ez nem a végleges verzió, sokkal inkább egy iránymutató, arról hogy a dizájn terén milyen irányba menjen el a frontend. Ami a dizájn milyenségét illeti több oldalról is inspirációt merítettünk: többek között a tchibo oldaláról. </w:t>
+        <w:t xml:space="preserve">Ez nem a végleges verzió, sokkal inkább egy iránymutató, </w:t>
+      </w:r>
+      <w:proofErr w:type="gramStart"/>
+      <w:r>
+        <w:rPr>
+          <w:rFonts w:ascii="Arial" w:hAnsi="Arial" w:cs="Arial"/>
+          <w:color w:val="000000" w:themeColor="text1"/>
+        </w:rPr>
+        <w:t>arról</w:t>
+      </w:r>
+      <w:proofErr w:type="gramEnd"/>
+      <w:r>
+        <w:rPr>
+          <w:rFonts w:ascii="Arial" w:hAnsi="Arial" w:cs="Arial"/>
+          <w:color w:val="000000" w:themeColor="text1"/>
+        </w:rPr>
+        <w:t xml:space="preserve"> hogy a dizájn terén milyen irányba menjen el a frontend. Ami a dizájn milyenségét illeti több oldalról is inspirációt merítettünk: többek között a </w:t>
+      </w:r>
+      <w:proofErr w:type="spellStart"/>
+      <w:r>
+        <w:rPr>
+          <w:rFonts w:ascii="Arial" w:hAnsi="Arial" w:cs="Arial"/>
+          <w:color w:val="000000" w:themeColor="text1"/>
+        </w:rPr>
+        <w:t>tchibo</w:t>
+      </w:r>
+      <w:proofErr w:type="spellEnd"/>
+      <w:r>
+        <w:rPr>
+          <w:rFonts w:ascii="Arial" w:hAnsi="Arial" w:cs="Arial"/>
+          <w:color w:val="000000" w:themeColor="text1"/>
+        </w:rPr>
+        <w:t xml:space="preserve"> oldaláról. </w:t>
       </w:r>
     </w:p>
     <w:p>
@@ -6405,7 +7759,71 @@
           <w:rFonts w:ascii="Arial" w:hAnsi="Arial" w:cs="Arial"/>
           <w:color w:val="000000" w:themeColor="text1"/>
         </w:rPr>
-        <w:t>Már a projekt létrehozásakor tudtuk, hogy a bootstrap külső komponenseket, stílus elemeket és a grid rendszert szeretnénk majd használni ezért ez már a projekt elején telepítésre került. További a Primevue által felkínált listákat és formokat is fontolóra vettük.</w:t>
+        <w:t xml:space="preserve">Már a projekt létrehozásakor tudtuk, hogy a </w:t>
+      </w:r>
+      <w:proofErr w:type="spellStart"/>
+      <w:r>
+        <w:rPr>
+          <w:rFonts w:ascii="Arial" w:hAnsi="Arial" w:cs="Arial"/>
+          <w:color w:val="000000" w:themeColor="text1"/>
+        </w:rPr>
+        <w:t>bootstrap</w:t>
+      </w:r>
+      <w:proofErr w:type="spellEnd"/>
+      <w:r>
+        <w:rPr>
+          <w:rFonts w:ascii="Arial" w:hAnsi="Arial" w:cs="Arial"/>
+          <w:color w:val="000000" w:themeColor="text1"/>
+        </w:rPr>
+        <w:t xml:space="preserve"> külső komponenseket, stílus elemeket és a </w:t>
+      </w:r>
+      <w:proofErr w:type="spellStart"/>
+      <w:r>
+        <w:rPr>
+          <w:rFonts w:ascii="Arial" w:hAnsi="Arial" w:cs="Arial"/>
+          <w:color w:val="000000" w:themeColor="text1"/>
+        </w:rPr>
+        <w:t>grid</w:t>
+      </w:r>
+      <w:proofErr w:type="spellEnd"/>
+      <w:r>
+        <w:rPr>
+          <w:rFonts w:ascii="Arial" w:hAnsi="Arial" w:cs="Arial"/>
+          <w:color w:val="000000" w:themeColor="text1"/>
+        </w:rPr>
+        <w:t xml:space="preserve"> rendszert szeretnénk majd használni ezért ez már a projekt elején telepítésre került. További a </w:t>
+      </w:r>
+      <w:proofErr w:type="spellStart"/>
+      <w:r>
+        <w:rPr>
+          <w:rFonts w:ascii="Arial" w:hAnsi="Arial" w:cs="Arial"/>
+          <w:color w:val="000000" w:themeColor="text1"/>
+        </w:rPr>
+        <w:t>Primevue</w:t>
+      </w:r>
+      <w:proofErr w:type="spellEnd"/>
+      <w:r>
+        <w:rPr>
+          <w:rFonts w:ascii="Arial" w:hAnsi="Arial" w:cs="Arial"/>
+          <w:color w:val="000000" w:themeColor="text1"/>
+        </w:rPr>
+        <w:t xml:space="preserve"> által felkínált listákat és </w:t>
+      </w:r>
+      <w:proofErr w:type="spellStart"/>
+      <w:r>
+        <w:rPr>
+          <w:rFonts w:ascii="Arial" w:hAnsi="Arial" w:cs="Arial"/>
+          <w:color w:val="000000" w:themeColor="text1"/>
+        </w:rPr>
+        <w:t>formokat</w:t>
+      </w:r>
+      <w:proofErr w:type="spellEnd"/>
+      <w:r>
+        <w:rPr>
+          <w:rFonts w:ascii="Arial" w:hAnsi="Arial" w:cs="Arial"/>
+          <w:color w:val="000000" w:themeColor="text1"/>
+        </w:rPr>
+        <w:t xml:space="preserve"> is fontolóra vettük.</w:t>
       </w:r>
     </w:p>
     <w:p>
@@ -6413,8 +7831,13 @@
         <w:pStyle w:val="Cmsor2"/>
       </w:pPr>
       <w:bookmarkStart w:id="38" w:name="_Toc101883719"/>
-      <w:r>
-        <w:t>Navigation komponens</w:t>
+      <w:proofErr w:type="spellStart"/>
+      <w:r>
+        <w:t>Navigation</w:t>
+      </w:r>
+      <w:proofErr w:type="spellEnd"/>
+      <w:r>
+        <w:t xml:space="preserve"> komponens</w:t>
       </w:r>
       <w:bookmarkEnd w:id="38"/>
     </w:p>
@@ -6434,7 +7857,39 @@
           <w:rFonts w:ascii="Arial" w:hAnsi="Arial" w:cs="Arial"/>
           <w:color w:val="000000" w:themeColor="text1"/>
         </w:rPr>
-        <w:t>Bár az imént emlétett források tartalmaznak előre elkészített navigation panelt, úgy döntöttünk, hogy nem vagyunk teljes mértékben megelégedve a felkínált lehetőségekkel ezért itt, egy külső komponens használata helyett, saját komponens megírása mellett döntöttünk.</w:t>
+        <w:t xml:space="preserve">Bár az imént </w:t>
+      </w:r>
+      <w:proofErr w:type="spellStart"/>
+      <w:r>
+        <w:rPr>
+          <w:rFonts w:ascii="Arial" w:hAnsi="Arial" w:cs="Arial"/>
+          <w:color w:val="000000" w:themeColor="text1"/>
+        </w:rPr>
+        <w:t>emlétett</w:t>
+      </w:r>
+      <w:proofErr w:type="spellEnd"/>
+      <w:r>
+        <w:rPr>
+          <w:rFonts w:ascii="Arial" w:hAnsi="Arial" w:cs="Arial"/>
+          <w:color w:val="000000" w:themeColor="text1"/>
+        </w:rPr>
+        <w:t xml:space="preserve"> források tartalmaznak előre elkészített </w:t>
+      </w:r>
+      <w:proofErr w:type="spellStart"/>
+      <w:r>
+        <w:rPr>
+          <w:rFonts w:ascii="Arial" w:hAnsi="Arial" w:cs="Arial"/>
+          <w:color w:val="000000" w:themeColor="text1"/>
+        </w:rPr>
+        <w:t>navigation</w:t>
+      </w:r>
+      <w:proofErr w:type="spellEnd"/>
+      <w:r>
+        <w:rPr>
+          <w:rFonts w:ascii="Arial" w:hAnsi="Arial" w:cs="Arial"/>
+          <w:color w:val="000000" w:themeColor="text1"/>
+        </w:rPr>
+        <w:t xml:space="preserve"> panelt, úgy döntöttünk, hogy nem vagyunk teljes mértékben megelégedve a felkínált lehetőségekkel ezért itt, egy külső komponens használata helyett, saját komponens megírása mellett döntöttünk.</w:t>
       </w:r>
       <w:r>
         <w:rPr>
@@ -6460,8 +7915,23 @@
           <w:rFonts w:ascii="Arial" w:hAnsi="Arial" w:cs="Arial"/>
           <w:color w:val="000000" w:themeColor="text1"/>
         </w:rPr>
-        <w:lastRenderedPageBreak/>
-        <w:t>A komponensel kapcsolatb</w:t>
+        <w:t xml:space="preserve">A </w:t>
+      </w:r>
+      <w:proofErr w:type="spellStart"/>
+      <w:r>
+        <w:rPr>
+          <w:rFonts w:ascii="Arial" w:hAnsi="Arial" w:cs="Arial"/>
+          <w:color w:val="000000" w:themeColor="text1"/>
+        </w:rPr>
+        <w:t>komponensel</w:t>
+      </w:r>
+      <w:proofErr w:type="spellEnd"/>
+      <w:r>
+        <w:rPr>
+          <w:rFonts w:ascii="Arial" w:hAnsi="Arial" w:cs="Arial"/>
+          <w:color w:val="000000" w:themeColor="text1"/>
+        </w:rPr>
+        <w:t xml:space="preserve"> kapcsolatb</w:t>
       </w:r>
       <w:r>
         <w:rPr>
@@ -6494,7 +7964,39 @@
           <w:rFonts w:ascii="Arial" w:hAnsi="Arial" w:cs="Arial"/>
           <w:color w:val="000000" w:themeColor="text1"/>
         </w:rPr>
-        <w:t>Az első kikötés a reszponzivitás volt, jól kell mutatnia mind mobilon mind nagyobb felbontású képernyőkön. Ezt a kritériát és a tényt, hogy mobilon nézetben nehezebb több információt megjeleníteni anélkül, hogy a felhasználót elárasztanánk üzenetekkel, a weboldal átláthatóságát csökkentenénk és a felhasználói élményt rontanánk, ez a feladat olyan megoldást igényelt, amely lehetővé teszi, hogy a felhasználó kontrollálni tudja a megjelenített információ mennyiségét.</w:t>
+        <w:t xml:space="preserve">Az első kikötés a </w:t>
+      </w:r>
+      <w:proofErr w:type="spellStart"/>
+      <w:r>
+        <w:rPr>
+          <w:rFonts w:ascii="Arial" w:hAnsi="Arial" w:cs="Arial"/>
+          <w:color w:val="000000" w:themeColor="text1"/>
+        </w:rPr>
+        <w:t>reszponzivitás</w:t>
+      </w:r>
+      <w:proofErr w:type="spellEnd"/>
+      <w:r>
+        <w:rPr>
+          <w:rFonts w:ascii="Arial" w:hAnsi="Arial" w:cs="Arial"/>
+          <w:color w:val="000000" w:themeColor="text1"/>
+        </w:rPr>
+        <w:t xml:space="preserve"> volt, jól kell mutatnia mind mobilon mind nagyobb felbontású képernyőkön. Ezt a </w:t>
+      </w:r>
+      <w:proofErr w:type="spellStart"/>
+      <w:r>
+        <w:rPr>
+          <w:rFonts w:ascii="Arial" w:hAnsi="Arial" w:cs="Arial"/>
+          <w:color w:val="000000" w:themeColor="text1"/>
+        </w:rPr>
+        <w:t>kritériát</w:t>
+      </w:r>
+      <w:proofErr w:type="spellEnd"/>
+      <w:r>
+        <w:rPr>
+          <w:rFonts w:ascii="Arial" w:hAnsi="Arial" w:cs="Arial"/>
+          <w:color w:val="000000" w:themeColor="text1"/>
+        </w:rPr>
+        <w:t xml:space="preserve"> és a tényt, hogy mobilon nézetben nehezebb több információt megjeleníteni anélkül, hogy a felhasználót elárasztanánk üzenetekkel, a weboldal átláthatóságát csökkentenénk és a felhasználói élményt rontanánk, ez a feladat olyan megoldást igényelt, amely lehetővé teszi, hogy a felhasználó kontrollálni tudja a megjelenített információ mennyiségét.</w:t>
       </w:r>
     </w:p>
     <w:p>
@@ -6551,6 +8053,7 @@
           <w:rFonts w:ascii="Arial" w:hAnsi="Arial" w:cs="Arial"/>
           <w:color w:val="000000" w:themeColor="text1"/>
         </w:rPr>
+        <w:lastRenderedPageBreak/>
         <w:t xml:space="preserve">Ami a menüpontokat illeti az eredeti elképzelés szerint a weboldal dizájn teljes mértékben dinamikus lett volna és minden adatot adatbázisból kértünk volna le. De végül ebből az elképzelésből engedtünk az adatforgalom csökkentése érdekében. </w:t>
       </w:r>
     </w:p>
@@ -6559,8 +8062,13 @@
         <w:pStyle w:val="Cmsor2"/>
       </w:pPr>
       <w:bookmarkStart w:id="39" w:name="_Toc101883720"/>
-      <w:r>
-        <w:t>Footer komponens</w:t>
+      <w:proofErr w:type="spellStart"/>
+      <w:r>
+        <w:t>Footer</w:t>
+      </w:r>
+      <w:proofErr w:type="spellEnd"/>
+      <w:r>
+        <w:t xml:space="preserve"> komponens</w:t>
       </w:r>
       <w:bookmarkEnd w:id="39"/>
     </w:p>
@@ -6580,7 +8088,23 @@
           <w:rFonts w:ascii="Arial" w:hAnsi="Arial" w:cs="Arial"/>
           <w:color w:val="000000" w:themeColor="text1"/>
         </w:rPr>
-        <w:t>A footer manapság egy standard komponensnek számít minden weboldalon, a megléte gyakorlatilag már-már elvárt. Ami a funkcióját illeti elsősorban két célunk volt a létrehozásával. Először is bizonyos információk megjelenítése, többek között a felhasznált technológiák logóinak feltűntetése, copyright jogok feltűntetése és a weboldal logója.</w:t>
+        <w:t xml:space="preserve">A </w:t>
+      </w:r>
+      <w:proofErr w:type="spellStart"/>
+      <w:r>
+        <w:rPr>
+          <w:rFonts w:ascii="Arial" w:hAnsi="Arial" w:cs="Arial"/>
+          <w:color w:val="000000" w:themeColor="text1"/>
+        </w:rPr>
+        <w:t>footer</w:t>
+      </w:r>
+      <w:proofErr w:type="spellEnd"/>
+      <w:r>
+        <w:rPr>
+          <w:rFonts w:ascii="Arial" w:hAnsi="Arial" w:cs="Arial"/>
+          <w:color w:val="000000" w:themeColor="text1"/>
+        </w:rPr>
+        <w:t xml:space="preserve"> manapság egy standard komponensnek számít minden weboldalon, a megléte gyakorlatilag már-már elvárt. Ami a funkcióját illeti elsősorban két célunk volt a létrehozásával. Először is bizonyos információk megjelenítése, többek között a felhasznált technológiák logóinak feltűntetése, copyright jogok feltűntetése és a weboldal logója.</w:t>
       </w:r>
     </w:p>
     <w:p>
@@ -6599,7 +8123,23 @@
           <w:rFonts w:ascii="Arial" w:hAnsi="Arial" w:cs="Arial"/>
           <w:color w:val="000000" w:themeColor="text1"/>
         </w:rPr>
-        <w:t>Másodszor pedig némely navigációs link ismételt megjelenítése. Erre azért van szükség, mert a látogatónak a figyelmét nagyobb valószínűséggel tudjuk megragadni, hogyha egyes menüpontok a weboldal tetején és a footer segítségével a weboldal alján is megjelennek, hiszen így a további szolgáltatásainkra például a fő oldal áttekintése után ismét felhívjuk a figyelmet.</w:t>
+        <w:t xml:space="preserve">Másodszor pedig némely navigációs link ismételt megjelenítése. Erre azért van szükség, mert a látogatónak a figyelmét nagyobb valószínűséggel tudjuk megragadni, hogyha egyes menüpontok a weboldal tetején és a </w:t>
+      </w:r>
+      <w:proofErr w:type="spellStart"/>
+      <w:r>
+        <w:rPr>
+          <w:rFonts w:ascii="Arial" w:hAnsi="Arial" w:cs="Arial"/>
+          <w:color w:val="000000" w:themeColor="text1"/>
+        </w:rPr>
+        <w:t>footer</w:t>
+      </w:r>
+      <w:proofErr w:type="spellEnd"/>
+      <w:r>
+        <w:rPr>
+          <w:rFonts w:ascii="Arial" w:hAnsi="Arial" w:cs="Arial"/>
+          <w:color w:val="000000" w:themeColor="text1"/>
+        </w:rPr>
+        <w:t xml:space="preserve"> segítségével a weboldal alján is megjelennek, hiszen így a további szolgáltatásainkra például a fő oldal áttekintése után ismét felhívjuk a figyelmet.</w:t>
       </w:r>
     </w:p>
     <w:p>
@@ -6618,9 +8158,17 @@
         <w:rPr>
           <w:rStyle w:val="Cmsor2Char"/>
         </w:rPr>
-        <w:t>Home page</w:t>
+        <w:t xml:space="preserve">Home </w:t>
+      </w:r>
+      <w:proofErr w:type="spellStart"/>
+      <w:r>
+        <w:rPr>
+          <w:rStyle w:val="Cmsor2Char"/>
+        </w:rPr>
+        <w:t>page</w:t>
       </w:r>
       <w:bookmarkEnd w:id="40"/>
+      <w:proofErr w:type="spellEnd"/>
     </w:p>
     <w:p>
       <w:pPr>
@@ -6638,15 +8186,23 @@
           <w:rFonts w:ascii="Arial" w:hAnsi="Arial" w:cs="Arial"/>
           <w:color w:val="000000" w:themeColor="text1"/>
         </w:rPr>
-        <w:t xml:space="preserve">A fejlesztés során több elképzelés is született a fő oldal megvalósításával kapcsolatban. Az alapelv az volt, hogy a fő oldalnak figyelemfelkeltőnek kell lennie, de nem is szabad túl sok információval elárasztania a felhasználót. Az imént említett navigációs panel kialakításának módját figyelembe véve és azt, hogy alapértelmezetten a navigation komponens nem jelenik meg, </w:t>
-      </w:r>
-      <w:r>
-        <w:rPr>
-          <w:rFonts w:ascii="Arial" w:hAnsi="Arial" w:cs="Arial"/>
-          <w:color w:val="000000" w:themeColor="text1"/>
-        </w:rPr>
-        <w:lastRenderedPageBreak/>
-        <w:t>így, több adatot tudunk megjeleníteni úgy, hogy az még ne legyen zavaró.</w:t>
+        <w:t xml:space="preserve">A fejlesztés során több elképzelés is született a fő oldal megvalósításával kapcsolatban. Az alapelv az volt, hogy a fő oldalnak figyelemfelkeltőnek kell lennie, de nem is szabad túl sok információval elárasztania a felhasználót. Az imént említett navigációs panel kialakításának módját figyelembe véve és azt, hogy alapértelmezetten a </w:t>
+      </w:r>
+      <w:proofErr w:type="spellStart"/>
+      <w:r>
+        <w:rPr>
+          <w:rFonts w:ascii="Arial" w:hAnsi="Arial" w:cs="Arial"/>
+          <w:color w:val="000000" w:themeColor="text1"/>
+        </w:rPr>
+        <w:t>navigation</w:t>
+      </w:r>
+      <w:proofErr w:type="spellEnd"/>
+      <w:r>
+        <w:rPr>
+          <w:rFonts w:ascii="Arial" w:hAnsi="Arial" w:cs="Arial"/>
+          <w:color w:val="000000" w:themeColor="text1"/>
+        </w:rPr>
+        <w:t xml:space="preserve"> komponens nem jelenik meg, így, több adatot tudunk megjeleníteni úgy, hogy az még ne legyen zavaró.</w:t>
       </w:r>
     </w:p>
     <w:p>
@@ -6684,8 +8240,25 @@
           <w:rFonts w:ascii="Arial" w:hAnsi="Arial" w:cs="Arial"/>
           <w:color w:val="000000" w:themeColor="text1"/>
         </w:rPr>
-        <w:t xml:space="preserve">További szempont volt a megfelelő vizuális megjelenítés is. Tehát az információ ízléses tálalása. Az egyik ilyen módszer volt a carousel komponens felhasználása, mely periodikusan egy képlistán megy végig magyarázó szöveg kíséretében. Ez a fajta megjelenítés napjainkban nagyon elterjedt és jól mutat mind típusú kijelzőn, hiszen a komponens </w:t>
-      </w:r>
+        <w:t xml:space="preserve">További szempont volt a megfelelő vizuális megjelenítés is. Tehát az információ ízléses tálalása. Az egyik ilyen módszer volt a </w:t>
+      </w:r>
+      <w:proofErr w:type="spellStart"/>
+      <w:r>
+        <w:rPr>
+          <w:rFonts w:ascii="Arial" w:hAnsi="Arial" w:cs="Arial"/>
+          <w:color w:val="000000" w:themeColor="text1"/>
+        </w:rPr>
+        <w:t>carousel</w:t>
+      </w:r>
+      <w:proofErr w:type="spellEnd"/>
+      <w:r>
+        <w:rPr>
+          <w:rFonts w:ascii="Arial" w:hAnsi="Arial" w:cs="Arial"/>
+          <w:color w:val="000000" w:themeColor="text1"/>
+        </w:rPr>
+        <w:t xml:space="preserve"> komponens felhasználása, mely periodikusan egy képlistán megy végig magyarázó szöveg kíséretében. Ez a fajta megjelenítés napjainkban nagyon elterjedt és jól mutat mind típusú kijelzőn, hiszen a komponens </w:t>
+      </w:r>
+      <w:proofErr w:type="spellStart"/>
       <w:r>
         <w:rPr>
           <w:rFonts w:ascii="Arial" w:hAnsi="Arial" w:cs="Arial"/>
@@ -6693,12 +8266,45 @@
         </w:rPr>
         <w:t>reszponzívitás</w:t>
       </w:r>
-      <w:r>
-        <w:rPr>
-          <w:rFonts w:ascii="Arial" w:hAnsi="Arial" w:cs="Arial"/>
-          <w:color w:val="000000" w:themeColor="text1"/>
-        </w:rPr>
-        <w:t xml:space="preserve"> könnyen megoldható. A weboldalunkon a bootstrap carousel külső komponenst használtuk fel.</w:t>
+      <w:proofErr w:type="spellEnd"/>
+      <w:r>
+        <w:rPr>
+          <w:rFonts w:ascii="Arial" w:hAnsi="Arial" w:cs="Arial"/>
+          <w:color w:val="000000" w:themeColor="text1"/>
+        </w:rPr>
+        <w:t xml:space="preserve"> könnyen megoldható. A weboldalunkon a </w:t>
+      </w:r>
+      <w:proofErr w:type="spellStart"/>
+      <w:r>
+        <w:rPr>
+          <w:rFonts w:ascii="Arial" w:hAnsi="Arial" w:cs="Arial"/>
+          <w:color w:val="000000" w:themeColor="text1"/>
+        </w:rPr>
+        <w:t>bootstrap</w:t>
+      </w:r>
+      <w:proofErr w:type="spellEnd"/>
+      <w:r>
+        <w:rPr>
+          <w:rFonts w:ascii="Arial" w:hAnsi="Arial" w:cs="Arial"/>
+          <w:color w:val="000000" w:themeColor="text1"/>
+        </w:rPr>
+        <w:t xml:space="preserve"> </w:t>
+      </w:r>
+      <w:proofErr w:type="spellStart"/>
+      <w:r>
+        <w:rPr>
+          <w:rFonts w:ascii="Arial" w:hAnsi="Arial" w:cs="Arial"/>
+          <w:color w:val="000000" w:themeColor="text1"/>
+        </w:rPr>
+        <w:t>carousel</w:t>
+      </w:r>
+      <w:proofErr w:type="spellEnd"/>
+      <w:r>
+        <w:rPr>
+          <w:rFonts w:ascii="Arial" w:hAnsi="Arial" w:cs="Arial"/>
+          <w:color w:val="000000" w:themeColor="text1"/>
+        </w:rPr>
+        <w:t xml:space="preserve"> külső komponenst használtuk fel.</w:t>
       </w:r>
     </w:p>
     <w:p>
@@ -6722,6 +8328,23 @@
     </w:p>
     <w:p>
       <w:pPr>
+        <w:spacing w:before="0" w:after="160" w:line="259" w:lineRule="auto"/>
+        <w:jc w:val="left"/>
+        <w:rPr>
+          <w:rStyle w:val="Cmsor2Char"/>
+          <w:lang w:eastAsia="hu-HU"/>
+        </w:rPr>
+      </w:pPr>
+      <w:bookmarkStart w:id="41" w:name="_Toc101883722"/>
+      <w:r>
+        <w:rPr>
+          <w:rStyle w:val="Cmsor2Char"/>
+        </w:rPr>
+        <w:br w:type="page"/>
+      </w:r>
+    </w:p>
+    <w:p>
+      <w:pPr>
         <w:pStyle w:val="NormlWeb"/>
         <w:widowControl w:val="0"/>
         <w:shd w:val="clear" w:color="auto" w:fill="FFFFFF"/>
@@ -6731,14 +8354,30 @@
           <w:color w:val="000000" w:themeColor="text1"/>
         </w:rPr>
       </w:pPr>
-      <w:bookmarkStart w:id="41" w:name="_Toc101883722"/>
+      <w:proofErr w:type="spellStart"/>
       <w:r>
         <w:rPr>
           <w:rStyle w:val="Cmsor2Char"/>
         </w:rPr>
-        <w:t>About us</w:t>
+        <w:lastRenderedPageBreak/>
+        <w:t>About</w:t>
+      </w:r>
+      <w:proofErr w:type="spellEnd"/>
+      <w:r>
+        <w:rPr>
+          <w:rStyle w:val="Cmsor2Char"/>
+        </w:rPr>
+        <w:t xml:space="preserve"> </w:t>
+      </w:r>
+      <w:proofErr w:type="spellStart"/>
+      <w:r>
+        <w:rPr>
+          <w:rStyle w:val="Cmsor2Char"/>
+        </w:rPr>
+        <w:t>us</w:t>
       </w:r>
       <w:bookmarkEnd w:id="41"/>
+      <w:proofErr w:type="spellEnd"/>
       <w:r>
         <w:rPr>
           <w:rFonts w:ascii="Arial" w:hAnsi="Arial" w:cs="Arial"/>
@@ -6763,7 +8402,87 @@
           <w:rFonts w:ascii="Arial" w:hAnsi="Arial" w:cs="Arial"/>
           <w:color w:val="000000" w:themeColor="text1"/>
         </w:rPr>
-        <w:t>Az about us oldal egy egyszerű oldal ahol magunkról, a projekt céljáról és olyan dolgokról melyek, a látogatónak szükségesek lehetnek, osztunk meg alap információkat. Talán ez a legegyszerűbb oldal a projektben ugyanis, egyszerű kiíratásról van itt szó listákba a pragrafusokba rendezve.</w:t>
+        <w:t xml:space="preserve">Az </w:t>
+      </w:r>
+      <w:proofErr w:type="spellStart"/>
+      <w:r>
+        <w:rPr>
+          <w:rFonts w:ascii="Arial" w:hAnsi="Arial" w:cs="Arial"/>
+          <w:color w:val="000000" w:themeColor="text1"/>
+        </w:rPr>
+        <w:t>about</w:t>
+      </w:r>
+      <w:proofErr w:type="spellEnd"/>
+      <w:r>
+        <w:rPr>
+          <w:rFonts w:ascii="Arial" w:hAnsi="Arial" w:cs="Arial"/>
+          <w:color w:val="000000" w:themeColor="text1"/>
+        </w:rPr>
+        <w:t xml:space="preserve"> </w:t>
+      </w:r>
+      <w:proofErr w:type="spellStart"/>
+      <w:r>
+        <w:rPr>
+          <w:rFonts w:ascii="Arial" w:hAnsi="Arial" w:cs="Arial"/>
+          <w:color w:val="000000" w:themeColor="text1"/>
+        </w:rPr>
+        <w:t>us</w:t>
+      </w:r>
+      <w:proofErr w:type="spellEnd"/>
+      <w:r>
+        <w:rPr>
+          <w:rFonts w:ascii="Arial" w:hAnsi="Arial" w:cs="Arial"/>
+          <w:color w:val="000000" w:themeColor="text1"/>
+        </w:rPr>
+        <w:t xml:space="preserve"> oldal egy egyszerű </w:t>
+      </w:r>
+      <w:proofErr w:type="gramStart"/>
+      <w:r>
+        <w:rPr>
+          <w:rFonts w:ascii="Arial" w:hAnsi="Arial" w:cs="Arial"/>
+          <w:color w:val="000000" w:themeColor="text1"/>
+        </w:rPr>
+        <w:t>oldal</w:t>
+      </w:r>
+      <w:proofErr w:type="gramEnd"/>
+      <w:r>
+        <w:rPr>
+          <w:rFonts w:ascii="Arial" w:hAnsi="Arial" w:cs="Arial"/>
+          <w:color w:val="000000" w:themeColor="text1"/>
+        </w:rPr>
+        <w:t xml:space="preserve"> ahol magunkról, a projekt céljáról és olyan dolgokról melyek, a látogatónak szükségesek lehetnek, osztunk meg alap információkat. Talán ez a legegyszerűbb oldal a projektben ugyanis, egyszerű kiíratásról van itt </w:t>
+      </w:r>
+      <w:proofErr w:type="gramStart"/>
+      <w:r>
+        <w:rPr>
+          <w:rFonts w:ascii="Arial" w:hAnsi="Arial" w:cs="Arial"/>
+          <w:color w:val="000000" w:themeColor="text1"/>
+        </w:rPr>
+        <w:t>szó listákba</w:t>
+      </w:r>
+      <w:proofErr w:type="gramEnd"/>
+      <w:r>
+        <w:rPr>
+          <w:rFonts w:ascii="Arial" w:hAnsi="Arial" w:cs="Arial"/>
+          <w:color w:val="000000" w:themeColor="text1"/>
+        </w:rPr>
+        <w:t xml:space="preserve"> a </w:t>
+      </w:r>
+      <w:proofErr w:type="spellStart"/>
+      <w:r>
+        <w:rPr>
+          <w:rFonts w:ascii="Arial" w:hAnsi="Arial" w:cs="Arial"/>
+          <w:color w:val="000000" w:themeColor="text1"/>
+        </w:rPr>
+        <w:t>pragrafusokba</w:t>
+      </w:r>
+      <w:proofErr w:type="spellEnd"/>
+      <w:r>
+        <w:rPr>
+          <w:rFonts w:ascii="Arial" w:hAnsi="Arial" w:cs="Arial"/>
+          <w:color w:val="000000" w:themeColor="text1"/>
+        </w:rPr>
+        <w:t xml:space="preserve"> rendezve.</w:t>
       </w:r>
     </w:p>
     <w:p>
@@ -6772,7 +8491,15 @@
       </w:pPr>
       <w:bookmarkStart w:id="42" w:name="_Toc101883723"/>
       <w:r>
-        <w:t>Products (user)</w:t>
+        <w:t>Products (</w:t>
+      </w:r>
+      <w:proofErr w:type="spellStart"/>
+      <w:r>
+        <w:t>user</w:t>
+      </w:r>
+      <w:proofErr w:type="spellEnd"/>
+      <w:r>
+        <w:t>)</w:t>
       </w:r>
       <w:bookmarkEnd w:id="42"/>
     </w:p>
@@ -6792,7 +8519,87 @@
           <w:rFonts w:ascii="Arial" w:hAnsi="Arial" w:cs="Arial"/>
           <w:color w:val="000000" w:themeColor="text1"/>
         </w:rPr>
-        <w:t>Az oldal elsődleges célja hogy az elérhető termékek közül a látogató tudjon böngészni és egyéb műveleteket végre hajtani. A termékek úgynevezett cardok segítségével vannak feltűntetve. Mind a bootstrapnek és a primevue-nak vannak card moduljai, de ezek nemteljesen feleltek meg az elvárásainknak.</w:t>
+        <w:t xml:space="preserve">Az oldal elsődleges </w:t>
+      </w:r>
+      <w:proofErr w:type="gramStart"/>
+      <w:r>
+        <w:rPr>
+          <w:rFonts w:ascii="Arial" w:hAnsi="Arial" w:cs="Arial"/>
+          <w:color w:val="000000" w:themeColor="text1"/>
+        </w:rPr>
+        <w:t>célja</w:t>
+      </w:r>
+      <w:proofErr w:type="gramEnd"/>
+      <w:r>
+        <w:rPr>
+          <w:rFonts w:ascii="Arial" w:hAnsi="Arial" w:cs="Arial"/>
+          <w:color w:val="000000" w:themeColor="text1"/>
+        </w:rPr>
+        <w:t xml:space="preserve"> hogy az elérhető termékek közül a látogató tudjon böngészni és egyéb műveleteket végre hajtani. A termékek úgynevezett </w:t>
+      </w:r>
+      <w:proofErr w:type="spellStart"/>
+      <w:r>
+        <w:rPr>
+          <w:rFonts w:ascii="Arial" w:hAnsi="Arial" w:cs="Arial"/>
+          <w:color w:val="000000" w:themeColor="text1"/>
+        </w:rPr>
+        <w:t>cardok</w:t>
+      </w:r>
+      <w:proofErr w:type="spellEnd"/>
+      <w:r>
+        <w:rPr>
+          <w:rFonts w:ascii="Arial" w:hAnsi="Arial" w:cs="Arial"/>
+          <w:color w:val="000000" w:themeColor="text1"/>
+        </w:rPr>
+        <w:t xml:space="preserve"> segítségével vannak feltűntetve. Mind a </w:t>
+      </w:r>
+      <w:proofErr w:type="spellStart"/>
+      <w:r>
+        <w:rPr>
+          <w:rFonts w:ascii="Arial" w:hAnsi="Arial" w:cs="Arial"/>
+          <w:color w:val="000000" w:themeColor="text1"/>
+        </w:rPr>
+        <w:t>bootstrapnek</w:t>
+      </w:r>
+      <w:proofErr w:type="spellEnd"/>
+      <w:r>
+        <w:rPr>
+          <w:rFonts w:ascii="Arial" w:hAnsi="Arial" w:cs="Arial"/>
+          <w:color w:val="000000" w:themeColor="text1"/>
+        </w:rPr>
+        <w:t xml:space="preserve"> és a </w:t>
+      </w:r>
+      <w:proofErr w:type="spellStart"/>
+      <w:r>
+        <w:rPr>
+          <w:rFonts w:ascii="Arial" w:hAnsi="Arial" w:cs="Arial"/>
+          <w:color w:val="000000" w:themeColor="text1"/>
+        </w:rPr>
+        <w:t>primevue</w:t>
+      </w:r>
+      <w:proofErr w:type="spellEnd"/>
+      <w:r>
+        <w:rPr>
+          <w:rFonts w:ascii="Arial" w:hAnsi="Arial" w:cs="Arial"/>
+          <w:color w:val="000000" w:themeColor="text1"/>
+        </w:rPr>
+        <w:t xml:space="preserve">-nak vannak </w:t>
+      </w:r>
+      <w:proofErr w:type="spellStart"/>
+      <w:r>
+        <w:rPr>
+          <w:rFonts w:ascii="Arial" w:hAnsi="Arial" w:cs="Arial"/>
+          <w:color w:val="000000" w:themeColor="text1"/>
+        </w:rPr>
+        <w:t>card</w:t>
+      </w:r>
+      <w:proofErr w:type="spellEnd"/>
+      <w:r>
+        <w:rPr>
+          <w:rFonts w:ascii="Arial" w:hAnsi="Arial" w:cs="Arial"/>
+          <w:color w:val="000000" w:themeColor="text1"/>
+        </w:rPr>
+        <w:t xml:space="preserve"> moduljai, de ezek nemteljesen feleltek meg az elvárásainknak.</w:t>
       </w:r>
     </w:p>
     <w:p>
@@ -6811,7 +8618,23 @@
           <w:rFonts w:ascii="Arial" w:hAnsi="Arial" w:cs="Arial"/>
           <w:color w:val="000000" w:themeColor="text1"/>
         </w:rPr>
-        <w:t>A cardokkal kapcsolatban a következő elvárásaink voltak:</w:t>
+        <w:t xml:space="preserve">A </w:t>
+      </w:r>
+      <w:proofErr w:type="spellStart"/>
+      <w:r>
+        <w:rPr>
+          <w:rFonts w:ascii="Arial" w:hAnsi="Arial" w:cs="Arial"/>
+          <w:color w:val="000000" w:themeColor="text1"/>
+        </w:rPr>
+        <w:t>cardokkal</w:t>
+      </w:r>
+      <w:proofErr w:type="spellEnd"/>
+      <w:r>
+        <w:rPr>
+          <w:rFonts w:ascii="Arial" w:hAnsi="Arial" w:cs="Arial"/>
+          <w:color w:val="000000" w:themeColor="text1"/>
+        </w:rPr>
+        <w:t xml:space="preserve"> kapcsolatban a következő elvárásaink voltak:</w:t>
       </w:r>
     </w:p>
     <w:p>
@@ -6834,7 +8657,23 @@
           <w:rFonts w:ascii="Arial" w:hAnsi="Arial" w:cs="Arial"/>
           <w:color w:val="000000" w:themeColor="text1"/>
         </w:rPr>
-        <w:t>A cardnak tartalmazni kell egy lekicsinyített képet a termékről.</w:t>
+        <w:t xml:space="preserve">A </w:t>
+      </w:r>
+      <w:proofErr w:type="spellStart"/>
+      <w:r>
+        <w:rPr>
+          <w:rFonts w:ascii="Arial" w:hAnsi="Arial" w:cs="Arial"/>
+          <w:color w:val="000000" w:themeColor="text1"/>
+        </w:rPr>
+        <w:t>cardnak</w:t>
+      </w:r>
+      <w:proofErr w:type="spellEnd"/>
+      <w:r>
+        <w:rPr>
+          <w:rFonts w:ascii="Arial" w:hAnsi="Arial" w:cs="Arial"/>
+          <w:color w:val="000000" w:themeColor="text1"/>
+        </w:rPr>
+        <w:t xml:space="preserve"> tartalmazni kell egy lekicsinyített képet a termékről.</w:t>
       </w:r>
     </w:p>
     <w:p>
@@ -6880,29 +8719,219 @@
           <w:rFonts w:ascii="Arial" w:hAnsi="Arial" w:cs="Arial"/>
           <w:color w:val="000000" w:themeColor="text1"/>
         </w:rPr>
-        <w:t>Ha a felhasználó vagy egy gombra kattintva vagy mouseover esemény következtében a cardnak a méretét megkell növelnünk annyira, hogy az utóbbi információk mellett még egy részletesebb leírást is megtudjunk jeleníteni.</w:t>
-      </w:r>
-    </w:p>
-    <w:p>
-      <w:pPr>
-        <w:rPr>
-          <w:rFonts w:cs="Arial"/>
-          <w:szCs w:val="24"/>
-        </w:rPr>
-      </w:pPr>
-      <w:r>
-        <w:rPr>
-          <w:rFonts w:cs="Arial"/>
-          <w:szCs w:val="24"/>
-        </w:rPr>
-        <w:t>A product</w:t>
-      </w:r>
-      <w:r>
-        <w:rPr>
-          <w:rFonts w:cs="Arial"/>
-          <w:szCs w:val="24"/>
-        </w:rPr>
-        <w:t xml:space="preserve">s oldalon a felhasználó több műveletet és képes végrehajtani, névlegesen a terméket kosárba tudja helyezni, a választott termékről bővebb információhoz juthat, ehez a művelethez a product-details oldalra </w:t>
+        <w:t xml:space="preserve">Ha a felhasználó vagy egy gombra kattintva vagy </w:t>
+      </w:r>
+      <w:proofErr w:type="spellStart"/>
+      <w:r>
+        <w:rPr>
+          <w:rFonts w:ascii="Arial" w:hAnsi="Arial" w:cs="Arial"/>
+          <w:color w:val="000000" w:themeColor="text1"/>
+        </w:rPr>
+        <w:t>mouseover</w:t>
+      </w:r>
+      <w:proofErr w:type="spellEnd"/>
+      <w:r>
+        <w:rPr>
+          <w:rFonts w:ascii="Arial" w:hAnsi="Arial" w:cs="Arial"/>
+          <w:color w:val="000000" w:themeColor="text1"/>
+        </w:rPr>
+        <w:t xml:space="preserve"> esemény következtében a </w:t>
+      </w:r>
+      <w:proofErr w:type="spellStart"/>
+      <w:r>
+        <w:rPr>
+          <w:rFonts w:ascii="Arial" w:hAnsi="Arial" w:cs="Arial"/>
+          <w:color w:val="000000" w:themeColor="text1"/>
+        </w:rPr>
+        <w:t>cardnak</w:t>
+      </w:r>
+      <w:proofErr w:type="spellEnd"/>
+      <w:r>
+        <w:rPr>
+          <w:rFonts w:ascii="Arial" w:hAnsi="Arial" w:cs="Arial"/>
+          <w:color w:val="000000" w:themeColor="text1"/>
+        </w:rPr>
+        <w:t xml:space="preserve"> a méretét megkell növelnünk annyira, hogy az utóbbi információk mellett még egy részletesebb leírást is megtudjunk jeleníteni.</w:t>
+      </w:r>
+    </w:p>
+    <w:p>
+      <w:pPr>
+        <w:rPr>
+          <w:rFonts w:cs="Arial"/>
+          <w:szCs w:val="24"/>
+        </w:rPr>
+      </w:pPr>
+      <w:r>
+        <w:rPr>
+          <w:rFonts w:cs="Arial"/>
+          <w:szCs w:val="24"/>
+        </w:rPr>
+        <w:t xml:space="preserve">A </w:t>
+      </w:r>
+      <w:proofErr w:type="spellStart"/>
+      <w:r>
+        <w:rPr>
+          <w:rFonts w:cs="Arial"/>
+          <w:szCs w:val="24"/>
+        </w:rPr>
+        <w:t>product</w:t>
+      </w:r>
+      <w:r>
+        <w:rPr>
+          <w:rFonts w:cs="Arial"/>
+          <w:szCs w:val="24"/>
+        </w:rPr>
+        <w:t>s</w:t>
+      </w:r>
+      <w:proofErr w:type="spellEnd"/>
+      <w:r>
+        <w:rPr>
+          <w:rFonts w:cs="Arial"/>
+          <w:szCs w:val="24"/>
+        </w:rPr>
+        <w:t xml:space="preserve"> oldalon a felhasználó több műveletet és képes végrehajtani, névlegesen a terméket kosárba tudja helyezni, a választott termékről bővebb információhoz juthat, </w:t>
+      </w:r>
+      <w:proofErr w:type="spellStart"/>
+      <w:r>
+        <w:rPr>
+          <w:rFonts w:cs="Arial"/>
+          <w:szCs w:val="24"/>
+        </w:rPr>
+        <w:t>ehez</w:t>
+      </w:r>
+      <w:proofErr w:type="spellEnd"/>
+      <w:r>
+        <w:rPr>
+          <w:rFonts w:cs="Arial"/>
+          <w:szCs w:val="24"/>
+        </w:rPr>
+        <w:t xml:space="preserve"> a művelethez a </w:t>
+      </w:r>
+      <w:proofErr w:type="spellStart"/>
+      <w:r>
+        <w:rPr>
+          <w:rFonts w:cs="Arial"/>
+          <w:szCs w:val="24"/>
+        </w:rPr>
+        <w:t>product-details</w:t>
+      </w:r>
+      <w:proofErr w:type="spellEnd"/>
+      <w:r>
+        <w:rPr>
+          <w:rFonts w:cs="Arial"/>
+          <w:szCs w:val="24"/>
+        </w:rPr>
+        <w:t xml:space="preserve"> oldalra való átlépés szükséges, és a lehetőség nyílik a termék kívánságlistára, való felvételére is.</w:t>
+      </w:r>
+    </w:p>
+    <w:p>
+      <w:pPr>
+        <w:rPr>
+          <w:rFonts w:cs="Arial"/>
+          <w:szCs w:val="24"/>
+        </w:rPr>
+      </w:pPr>
+      <w:r>
+        <w:rPr>
+          <w:rFonts w:cs="Arial"/>
+          <w:szCs w:val="24"/>
+        </w:rPr>
+        <w:t xml:space="preserve">Ezekhez a műveletekhez backend </w:t>
+      </w:r>
+      <w:proofErr w:type="spellStart"/>
+      <w:r>
+        <w:rPr>
+          <w:rFonts w:cs="Arial"/>
+          <w:szCs w:val="24"/>
+        </w:rPr>
+        <w:t>api</w:t>
+      </w:r>
+      <w:proofErr w:type="spellEnd"/>
+      <w:r>
+        <w:rPr>
+          <w:rFonts w:cs="Arial"/>
+          <w:szCs w:val="24"/>
+        </w:rPr>
+        <w:t>-hívásokra lesz szükség.</w:t>
+      </w:r>
+    </w:p>
+    <w:p>
+      <w:pPr>
+        <w:rPr>
+          <w:rFonts w:cs="Arial"/>
+          <w:szCs w:val="24"/>
+        </w:rPr>
+      </w:pPr>
+      <w:r>
+        <w:rPr>
+          <w:rFonts w:cs="Arial"/>
+          <w:szCs w:val="24"/>
+        </w:rPr>
+        <w:t xml:space="preserve">A termék kosárba való felvételéhez, a felhasználónak nemszükséges regisztrálnia és bejelentkeznie, hiszen a kosár tartalmát nem adatbázisban tároljuk, azonban a kívánságlistára való felvételhez alap </w:t>
+      </w:r>
+      <w:proofErr w:type="gramStart"/>
+      <w:r>
+        <w:rPr>
+          <w:rFonts w:cs="Arial"/>
+          <w:szCs w:val="24"/>
+        </w:rPr>
+        <w:t>követelmény</w:t>
+      </w:r>
+      <w:proofErr w:type="gramEnd"/>
+      <w:r>
+        <w:rPr>
+          <w:rFonts w:cs="Arial"/>
+          <w:szCs w:val="24"/>
+        </w:rPr>
+        <w:t xml:space="preserve"> hogy a felhasználó be legyen jelentkezve, az </w:t>
+      </w:r>
+      <w:proofErr w:type="spellStart"/>
+      <w:r>
+        <w:rPr>
+          <w:rFonts w:cs="Arial"/>
+          <w:szCs w:val="24"/>
+        </w:rPr>
+        <w:t>api</w:t>
+      </w:r>
+      <w:proofErr w:type="spellEnd"/>
+      <w:r>
+        <w:rPr>
+          <w:rFonts w:cs="Arial"/>
+          <w:szCs w:val="24"/>
+        </w:rPr>
+        <w:t xml:space="preserve"> hívás csak így lehetséges, a hívás előtt egy session </w:t>
+      </w:r>
+      <w:proofErr w:type="spellStart"/>
+      <w:r>
+        <w:rPr>
+          <w:rFonts w:cs="Arial"/>
+          <w:szCs w:val="24"/>
+        </w:rPr>
+        <w:t>api</w:t>
+      </w:r>
+      <w:proofErr w:type="spellEnd"/>
+      <w:r>
+        <w:rPr>
+          <w:rFonts w:cs="Arial"/>
+          <w:szCs w:val="24"/>
+        </w:rPr>
+        <w:t xml:space="preserve"> hívásával, illetve a visszakapott </w:t>
+      </w:r>
+      <w:proofErr w:type="spellStart"/>
+      <w:r>
+        <w:rPr>
+          <w:rFonts w:cs="Arial"/>
+          <w:szCs w:val="24"/>
+        </w:rPr>
+        <w:t>boolean</w:t>
+      </w:r>
+      <w:proofErr w:type="spellEnd"/>
+      <w:r>
+        <w:rPr>
+          <w:rFonts w:cs="Arial"/>
+          <w:szCs w:val="24"/>
+        </w:rPr>
+        <w:t xml:space="preserve"> változó </w:t>
       </w:r>
       <w:r>
         <w:rPr>
@@ -6910,37 +8939,39 @@
           <w:szCs w:val="24"/>
         </w:rPr>
         <w:lastRenderedPageBreak/>
-        <w:t>való átlépés szükséges, és a lehetőség nyílik a termék kívánságlistára, való felvételére is.</w:t>
-      </w:r>
-    </w:p>
-    <w:p>
-      <w:pPr>
-        <w:rPr>
-          <w:rFonts w:cs="Arial"/>
-          <w:szCs w:val="24"/>
-        </w:rPr>
-      </w:pPr>
-      <w:r>
-        <w:rPr>
-          <w:rFonts w:cs="Arial"/>
-          <w:szCs w:val="24"/>
-        </w:rPr>
-        <w:t>Ezekhez a műveletekhez backend api-hívásokra lesz szükség.</w:t>
-      </w:r>
-    </w:p>
-    <w:p>
-      <w:pPr>
-        <w:rPr>
-          <w:rFonts w:cs="Arial"/>
-          <w:szCs w:val="24"/>
-        </w:rPr>
-      </w:pPr>
-      <w:r>
-        <w:rPr>
-          <w:rFonts w:cs="Arial"/>
-          <w:szCs w:val="24"/>
-        </w:rPr>
-        <w:t xml:space="preserve">A termék kosárba való felvételéhez, a felhasználónak nemszükséges regisztrálnia és bejelentkeznie, hiszen a kosár tartalmát nem adatbázisban tároljuk, azonban a kívánságlistára való felvételhez alap követelmény hogy a felhasználó be legyen jelentkezve, az api hívás csak így lehetséges, a hívás előtt egy session api hívásával, illetve a visszakapott boolean változó értékével validáció történik. Igaz, már az oldal renderelése előtt lefut egy hasonló validáció, hogy olyan gombokat, menüket és információkat ne osszunk meg melyekre a felhasználónak nincs jogosultsága. Ez azért fontos, mert így eltudjuk kerülni, azt hogy összezavarjuk a felhasználót. </w:t>
+        <w:t xml:space="preserve">értékével validáció történik. Igaz, már az oldal </w:t>
+      </w:r>
+      <w:proofErr w:type="spellStart"/>
+      <w:r>
+        <w:rPr>
+          <w:rFonts w:cs="Arial"/>
+          <w:szCs w:val="24"/>
+        </w:rPr>
+        <w:t>renderelése</w:t>
+      </w:r>
+      <w:proofErr w:type="spellEnd"/>
+      <w:r>
+        <w:rPr>
+          <w:rFonts w:cs="Arial"/>
+          <w:szCs w:val="24"/>
+        </w:rPr>
+        <w:t xml:space="preserve"> előtt lefut egy hasonló validáció, hogy olyan gombokat, menüket és információkat ne osszunk meg melyekre a felhasználónak nincs jogosultsága. Ez azért fontos, mert így eltudjuk kerülni, </w:t>
+      </w:r>
+      <w:proofErr w:type="gramStart"/>
+      <w:r>
+        <w:rPr>
+          <w:rFonts w:cs="Arial"/>
+          <w:szCs w:val="24"/>
+        </w:rPr>
+        <w:t>azt</w:t>
+      </w:r>
+      <w:proofErr w:type="gramEnd"/>
+      <w:r>
+        <w:rPr>
+          <w:rFonts w:cs="Arial"/>
+          <w:szCs w:val="24"/>
+        </w:rPr>
+        <w:t xml:space="preserve"> hogy összezavarjuk a felhasználót. </w:t>
       </w:r>
     </w:p>
     <w:p>
@@ -6948,8 +8979,13 @@
         <w:pStyle w:val="Cmsor2"/>
       </w:pPr>
       <w:bookmarkStart w:id="43" w:name="_Toc101883724"/>
-      <w:r>
-        <w:t>Signup és Login</w:t>
+      <w:proofErr w:type="spellStart"/>
+      <w:r>
+        <w:t>Signup</w:t>
+      </w:r>
+      <w:proofErr w:type="spellEnd"/>
+      <w:r>
+        <w:t xml:space="preserve"> és Login</w:t>
       </w:r>
       <w:bookmarkEnd w:id="43"/>
     </w:p>
@@ -6965,22 +9001,54 @@
           <w:rFonts w:cs="Arial"/>
           <w:szCs w:val="24"/>
         </w:rPr>
-        <w:t>A signup oldal teszi lehetővé, hogy a felhasználó regisztrálni tudja magát az oldalra, és hogy aztán élvezhesse annak előnyeit.</w:t>
-      </w:r>
-    </w:p>
-    <w:p>
-      <w:pPr>
-        <w:rPr>
-          <w:rFonts w:cs="Arial"/>
-          <w:szCs w:val="24"/>
-        </w:rPr>
-      </w:pPr>
-      <w:r>
-        <w:rPr>
-          <w:rFonts w:cs="Arial"/>
-          <w:szCs w:val="24"/>
-        </w:rPr>
-        <w:t>A regisztrációs folyamathoz egy form kitöltése szükséges, melyen több hiba lehetőséget is figyelembe kellet vennünk.</w:t>
+        <w:t xml:space="preserve">A </w:t>
+      </w:r>
+      <w:proofErr w:type="spellStart"/>
+      <w:r>
+        <w:rPr>
+          <w:rFonts w:cs="Arial"/>
+          <w:szCs w:val="24"/>
+        </w:rPr>
+        <w:t>signup</w:t>
+      </w:r>
+      <w:proofErr w:type="spellEnd"/>
+      <w:r>
+        <w:rPr>
+          <w:rFonts w:cs="Arial"/>
+          <w:szCs w:val="24"/>
+        </w:rPr>
+        <w:t xml:space="preserve"> oldal teszi lehetővé, hogy a felhasználó regisztrálni tudja magát az oldalra, és hogy aztán élvezhesse annak előnyeit.</w:t>
+      </w:r>
+    </w:p>
+    <w:p>
+      <w:pPr>
+        <w:rPr>
+          <w:rFonts w:cs="Arial"/>
+          <w:szCs w:val="24"/>
+        </w:rPr>
+      </w:pPr>
+      <w:r>
+        <w:rPr>
+          <w:rFonts w:cs="Arial"/>
+          <w:szCs w:val="24"/>
+        </w:rPr>
+        <w:t xml:space="preserve">A regisztrációs folyamathoz egy </w:t>
+      </w:r>
+      <w:proofErr w:type="spellStart"/>
+      <w:r>
+        <w:rPr>
+          <w:rFonts w:cs="Arial"/>
+          <w:szCs w:val="24"/>
+        </w:rPr>
+        <w:t>form</w:t>
+      </w:r>
+      <w:proofErr w:type="spellEnd"/>
+      <w:r>
+        <w:rPr>
+          <w:rFonts w:cs="Arial"/>
+          <w:szCs w:val="24"/>
+        </w:rPr>
+        <w:t xml:space="preserve"> kitöltése szükséges, melyen több hiba lehetőséget is figyelembe kellet vennünk.</w:t>
       </w:r>
     </w:p>
     <w:p>
@@ -7002,7 +9070,23 @@
           <w:rFonts w:cs="Arial"/>
           <w:szCs w:val="24"/>
         </w:rPr>
-        <w:t>A megadott adatokat validálni kell, hogy véletlenül se lehessen hibás adatokat megadni.</w:t>
+        <w:t xml:space="preserve">A megadott adatokat </w:t>
+      </w:r>
+      <w:proofErr w:type="spellStart"/>
+      <w:r>
+        <w:rPr>
+          <w:rFonts w:cs="Arial"/>
+          <w:szCs w:val="24"/>
+        </w:rPr>
+        <w:t>validálni</w:t>
+      </w:r>
+      <w:proofErr w:type="spellEnd"/>
+      <w:r>
+        <w:rPr>
+          <w:rFonts w:cs="Arial"/>
+          <w:szCs w:val="24"/>
+        </w:rPr>
+        <w:t xml:space="preserve"> kell, hogy véletlenül se lehessen hibás adatokat megadni.</w:t>
       </w:r>
     </w:p>
     <w:p>
@@ -7024,7 +9108,23 @@
           <w:rFonts w:cs="Arial"/>
           <w:szCs w:val="24"/>
         </w:rPr>
-        <w:t>A felhasználónak további segítséget kell nyújtani az által hogy:</w:t>
+        <w:t xml:space="preserve">A felhasználónak további segítséget kell nyújtani az </w:t>
+      </w:r>
+      <w:proofErr w:type="gramStart"/>
+      <w:r>
+        <w:rPr>
+          <w:rFonts w:cs="Arial"/>
+          <w:szCs w:val="24"/>
+        </w:rPr>
+        <w:t>által</w:t>
+      </w:r>
+      <w:proofErr w:type="gramEnd"/>
+      <w:r>
+        <w:rPr>
+          <w:rFonts w:cs="Arial"/>
+          <w:szCs w:val="24"/>
+        </w:rPr>
+        <w:t xml:space="preserve"> hogy:</w:t>
       </w:r>
     </w:p>
     <w:p>
@@ -7046,7 +9146,39 @@
           <w:rFonts w:cs="Arial"/>
           <w:szCs w:val="24"/>
         </w:rPr>
-        <w:t>Segítünk megfelelő erősségű jelszót választani a Primevue: password komponens segítségével.</w:t>
+        <w:t xml:space="preserve">Segítünk megfelelő erősségű jelszót választani a </w:t>
+      </w:r>
+      <w:proofErr w:type="spellStart"/>
+      <w:r>
+        <w:rPr>
+          <w:rFonts w:cs="Arial"/>
+          <w:szCs w:val="24"/>
+        </w:rPr>
+        <w:t>Primevue</w:t>
+      </w:r>
+      <w:proofErr w:type="spellEnd"/>
+      <w:r>
+        <w:rPr>
+          <w:rFonts w:cs="Arial"/>
+          <w:szCs w:val="24"/>
+        </w:rPr>
+        <w:t xml:space="preserve">: </w:t>
+      </w:r>
+      <w:proofErr w:type="spellStart"/>
+      <w:r>
+        <w:rPr>
+          <w:rFonts w:cs="Arial"/>
+          <w:szCs w:val="24"/>
+        </w:rPr>
+        <w:t>password</w:t>
+      </w:r>
+      <w:proofErr w:type="spellEnd"/>
+      <w:r>
+        <w:rPr>
+          <w:rFonts w:cs="Arial"/>
+          <w:szCs w:val="24"/>
+        </w:rPr>
+        <w:t xml:space="preserve"> komponens segítségével.</w:t>
       </w:r>
     </w:p>
     <w:p>
@@ -7090,7 +9222,55 @@
           <w:rFonts w:cs="Arial"/>
           <w:szCs w:val="24"/>
         </w:rPr>
-        <w:t>A form kitültése után validáljuk a megadott adatokat.</w:t>
+        <w:t xml:space="preserve">A </w:t>
+      </w:r>
+      <w:proofErr w:type="spellStart"/>
+      <w:r>
+        <w:rPr>
+          <w:rFonts w:cs="Arial"/>
+          <w:szCs w:val="24"/>
+        </w:rPr>
+        <w:t>form</w:t>
+      </w:r>
+      <w:proofErr w:type="spellEnd"/>
+      <w:r>
+        <w:rPr>
+          <w:rFonts w:cs="Arial"/>
+          <w:szCs w:val="24"/>
+        </w:rPr>
+        <w:t xml:space="preserve"> </w:t>
+      </w:r>
+      <w:proofErr w:type="spellStart"/>
+      <w:r>
+        <w:rPr>
+          <w:rFonts w:cs="Arial"/>
+          <w:szCs w:val="24"/>
+        </w:rPr>
+        <w:t>kitültése</w:t>
+      </w:r>
+      <w:proofErr w:type="spellEnd"/>
+      <w:r>
+        <w:rPr>
+          <w:rFonts w:cs="Arial"/>
+          <w:szCs w:val="24"/>
+        </w:rPr>
+        <w:t xml:space="preserve"> után </w:t>
+      </w:r>
+      <w:proofErr w:type="spellStart"/>
+      <w:r>
+        <w:rPr>
+          <w:rFonts w:cs="Arial"/>
+          <w:szCs w:val="24"/>
+        </w:rPr>
+        <w:t>validáljuk</w:t>
+      </w:r>
+      <w:proofErr w:type="spellEnd"/>
+      <w:r>
+        <w:rPr>
+          <w:rFonts w:cs="Arial"/>
+          <w:szCs w:val="24"/>
+        </w:rPr>
+        <w:t xml:space="preserve"> a megadott adatokat.</w:t>
       </w:r>
     </w:p>
     <w:p>
@@ -7120,38 +9300,141 @@
           <w:rFonts w:cs="Arial"/>
           <w:szCs w:val="24"/>
         </w:rPr>
+        <w:t xml:space="preserve">A validációk sikeressége után, egy </w:t>
+      </w:r>
+      <w:proofErr w:type="spellStart"/>
+      <w:r>
+        <w:rPr>
+          <w:rFonts w:cs="Arial"/>
+          <w:szCs w:val="24"/>
+        </w:rPr>
+        <w:t>api</w:t>
+      </w:r>
+      <w:proofErr w:type="spellEnd"/>
+      <w:r>
+        <w:rPr>
+          <w:rFonts w:cs="Arial"/>
+          <w:szCs w:val="24"/>
+        </w:rPr>
+        <w:t xml:space="preserve"> hívás segítségével folytatódik a regisztrációs folyamat.</w:t>
+      </w:r>
+    </w:p>
+    <w:p>
+      <w:pPr>
+        <w:rPr>
+          <w:rFonts w:cs="Arial"/>
+          <w:szCs w:val="24"/>
+        </w:rPr>
+      </w:pPr>
+      <w:r>
+        <w:rPr>
+          <w:rFonts w:cs="Arial"/>
+          <w:szCs w:val="24"/>
+        </w:rPr>
+        <w:t>Az emailben elküldött link által való fiók aktiválását követően, a fiók adatbázisban való tárolása megtörténik.</w:t>
+      </w:r>
+    </w:p>
+    <w:p>
+      <w:pPr>
+        <w:rPr>
+          <w:rFonts w:cs="Arial"/>
+          <w:szCs w:val="24"/>
+        </w:rPr>
+      </w:pPr>
+      <w:r>
+        <w:rPr>
+          <w:rFonts w:cs="Arial"/>
+          <w:szCs w:val="24"/>
+        </w:rPr>
+        <w:t xml:space="preserve">A login oldalon hasonló képpen, a validációs műveletek után egy login </w:t>
+      </w:r>
+      <w:proofErr w:type="spellStart"/>
+      <w:r>
+        <w:rPr>
+          <w:rFonts w:cs="Arial"/>
+          <w:szCs w:val="24"/>
+        </w:rPr>
+        <w:t>api</w:t>
+      </w:r>
+      <w:proofErr w:type="spellEnd"/>
+      <w:r>
+        <w:rPr>
+          <w:rFonts w:cs="Arial"/>
+          <w:szCs w:val="24"/>
+        </w:rPr>
+        <w:t xml:space="preserve"> hívást követően a frontend átnavigálja a felhasználót a főoldalra, ami egy ismételt session </w:t>
+      </w:r>
+      <w:proofErr w:type="spellStart"/>
+      <w:r>
+        <w:rPr>
+          <w:rFonts w:cs="Arial"/>
+          <w:szCs w:val="24"/>
+        </w:rPr>
+        <w:t>api</w:t>
+      </w:r>
+      <w:proofErr w:type="spellEnd"/>
+      <w:r>
+        <w:rPr>
+          <w:rFonts w:cs="Arial"/>
+          <w:szCs w:val="24"/>
+        </w:rPr>
+        <w:t xml:space="preserve"> hívással megállapítja, hogy a kliensoldalon való </w:t>
+      </w:r>
+      <w:r>
+        <w:rPr>
+          <w:rFonts w:cs="Arial"/>
+          <w:szCs w:val="24"/>
+        </w:rPr>
         <w:lastRenderedPageBreak/>
-        <w:t>A validációk sikeressége után, egy api hívás segítségével folytatódik a regisztrációs folyamat.</w:t>
-      </w:r>
-    </w:p>
-    <w:p>
-      <w:pPr>
-        <w:rPr>
-          <w:rFonts w:cs="Arial"/>
-          <w:szCs w:val="24"/>
-        </w:rPr>
-      </w:pPr>
-      <w:r>
-        <w:rPr>
-          <w:rFonts w:cs="Arial"/>
-          <w:szCs w:val="24"/>
-        </w:rPr>
-        <w:t>Az emailben elküldött link által való fiók aktiválását követően, a fiók adatbázisban való tárolása megtörténik.</w:t>
-      </w:r>
-    </w:p>
-    <w:p>
-      <w:pPr>
-        <w:rPr>
-          <w:rFonts w:cs="Arial"/>
-          <w:szCs w:val="24"/>
-        </w:rPr>
-      </w:pPr>
-      <w:r>
-        <w:rPr>
-          <w:rFonts w:cs="Arial"/>
-          <w:szCs w:val="24"/>
-        </w:rPr>
-        <w:t>A login oldalon hasonló képpen, a validációs műveletek után egy login api hívást követően a frontend átnavigálja a felhasználót a főoldalra, ami egy ismételt session api hívással megállapítja, hogy a kliensoldalon való session valid, így a bejelentkezett userek számára elérhető tartalmak renderelésre kerülnek.</w:t>
+        <w:t xml:space="preserve">session </w:t>
+      </w:r>
+      <w:proofErr w:type="spellStart"/>
+      <w:r>
+        <w:rPr>
+          <w:rFonts w:cs="Arial"/>
+          <w:szCs w:val="24"/>
+        </w:rPr>
+        <w:t>valid</w:t>
+      </w:r>
+      <w:proofErr w:type="spellEnd"/>
+      <w:r>
+        <w:rPr>
+          <w:rFonts w:cs="Arial"/>
+          <w:szCs w:val="24"/>
+        </w:rPr>
+        <w:t xml:space="preserve">, így a bejelentkezett </w:t>
+      </w:r>
+      <w:proofErr w:type="spellStart"/>
+      <w:r>
+        <w:rPr>
+          <w:rFonts w:cs="Arial"/>
+          <w:szCs w:val="24"/>
+        </w:rPr>
+        <w:t>userek</w:t>
+      </w:r>
+      <w:proofErr w:type="spellEnd"/>
+      <w:r>
+        <w:rPr>
+          <w:rFonts w:cs="Arial"/>
+          <w:szCs w:val="24"/>
+        </w:rPr>
+        <w:t xml:space="preserve"> számára elérhető tartalmak </w:t>
+      </w:r>
+      <w:proofErr w:type="spellStart"/>
+      <w:r>
+        <w:rPr>
+          <w:rFonts w:cs="Arial"/>
+          <w:szCs w:val="24"/>
+        </w:rPr>
+        <w:t>renderelésre</w:t>
+      </w:r>
+      <w:proofErr w:type="spellEnd"/>
+      <w:r>
+        <w:rPr>
+          <w:rFonts w:cs="Arial"/>
+          <w:szCs w:val="24"/>
+        </w:rPr>
+        <w:t xml:space="preserve"> kerülnek.</w:t>
       </w:r>
     </w:p>
     <w:p>
@@ -7178,8 +9461,9 @@
       <w:r>
         <w:t>A backend a webshophoz ExpressJS keretrendszer segítségével került megvalósításra; elsősorban a már meglévő tudás miatt került választásra.</w:t>
       </w:r>
-    </w:p>
-    <w:p>
+      <w:r>
+        <w:t xml:space="preserve"> </w:t>
+      </w:r>
       <w:r>
         <w:t xml:space="preserve">A backend egy teljes értékű REST </w:t>
       </w:r>
@@ -7187,7 +9471,19 @@
         <w:t>API</w:t>
       </w:r>
       <w:r>
-        <w:t xml:space="preserve">-t valósít meg, amit a Frontend kényelmesen tud hívni. Fontos cél volt, hogy a kód rendezett, átlátható legyen, hiszen, hogyha bármilyen fejlesztésre szükség van, egyszerűen lehessen bővíteni vagy átírni a kódot, még akkor is, hogyha a fejlesztő még nem látta előtte a projektet. </w:t>
+        <w:t xml:space="preserve">-t valósít meg, amit a Frontend kényelmesen tud hívni. Fontos cél volt, hogy a kód rendezett, átlátható legyen, hiszen, hogyha bármilyen fejlesztésre </w:t>
+      </w:r>
+      <w:r>
+        <w:t xml:space="preserve">van </w:t>
+      </w:r>
+      <w:r>
+        <w:t>szüksé</w:t>
+      </w:r>
+      <w:r>
+        <w:t>g</w:t>
+      </w:r>
+      <w:r>
+        <w:t xml:space="preserve">, egyszerűen lehessen bővíteni vagy átírni a kódot, még akkor is, hogyha a fejlesztő még nem látta előtte a projektet. </w:t>
       </w:r>
       <w:r>
         <w:t>Adatbázishoz NoSQL-t használtunk, amit MongoDB-vel kezeltünk. A NoSQL nem sémaérzékeny, mint az SQL, ettől függetl</w:t>
@@ -7217,42 +9513,42 @@
       </w:pPr>
       <w:bookmarkStart w:id="46" w:name="_Toc101883727"/>
       <w:r>
+        <w:t>7.2 Belépő fájl</w:t>
+      </w:r>
+      <w:bookmarkEnd w:id="46"/>
+    </w:p>
+    <w:p>
+      <w:r>
+        <w:t>A pr</w:t>
+      </w:r>
+      <w:r>
+        <w:t>ogram indításakor az app.js nevű</w:t>
+      </w:r>
+      <w:r>
+        <w:t xml:space="preserve">, a backend főkönyvtárában megtalálható fájl kerül meghívásra. Ez a fájl felelős a program előkészítésért, </w:t>
+      </w:r>
+      <w:r>
+        <w:t>itt valósulnak meg a mode</w:t>
+      </w:r>
+      <w:r>
+        <w:t>llek, controllerek és modulok importálása is</w:t>
+      </w:r>
+      <w:r>
+        <w:t>.</w:t>
+      </w:r>
+    </w:p>
+    <w:p>
+      <w:pPr>
+        <w:pStyle w:val="Cmsor2"/>
+        <w:rPr>
+          <w:lang w:eastAsia="hu-HU"/>
+        </w:rPr>
+      </w:pPr>
+      <w:r>
+        <w:rPr>
+          <w:lang w:eastAsia="hu-HU"/>
+        </w:rPr>
         <w:lastRenderedPageBreak/>
-        <w:t>7.2 Belépő fájl</w:t>
-      </w:r>
-      <w:bookmarkEnd w:id="46"/>
-    </w:p>
-    <w:p>
-      <w:r>
-        <w:t>A pr</w:t>
-      </w:r>
-      <w:r>
-        <w:t>ogram indításakor az app.js nevű</w:t>
-      </w:r>
-      <w:r>
-        <w:t xml:space="preserve">, a backend főkönyvtárában megtalálható fájl kerül meghívásra. Ez a fájl felelős a program előkészítésért, </w:t>
-      </w:r>
-      <w:r>
-        <w:t>itt valósulnak meg a mode</w:t>
-      </w:r>
-      <w:r>
-        <w:t>llek, controllerek és modulok importálása is</w:t>
-      </w:r>
-      <w:r>
-        <w:t>.</w:t>
-      </w:r>
-    </w:p>
-    <w:p>
-      <w:pPr>
-        <w:pStyle w:val="Cmsor2"/>
-        <w:rPr>
-          <w:lang w:eastAsia="hu-HU"/>
-        </w:rPr>
-      </w:pPr>
-      <w:r>
-        <w:rPr>
-          <w:lang w:eastAsia="hu-HU"/>
-        </w:rPr>
         <w:t>7.3 Termékek lekérdezése</w:t>
       </w:r>
     </w:p>
@@ -7296,13 +9592,13 @@
           <w:lang w:eastAsia="hu-HU"/>
         </w:rPr>
         <w:drawing>
-          <wp:anchor distT="0" distB="0" distL="114300" distR="114300" simplePos="0" relativeHeight="251658240" behindDoc="0" locked="0" layoutInCell="1" allowOverlap="1" wp14:anchorId="46CCCC93" wp14:editId="2E13820C">
+          <wp:anchor distT="0" distB="0" distL="114300" distR="114300" simplePos="0" relativeHeight="251658240" behindDoc="0" locked="0" layoutInCell="1" allowOverlap="1" wp14:anchorId="46CCCC93" wp14:editId="7057AD23">
             <wp:simplePos x="0" y="0"/>
             <wp:positionH relativeFrom="column">
               <wp:posOffset>-59055</wp:posOffset>
             </wp:positionH>
             <wp:positionV relativeFrom="paragraph">
-              <wp:posOffset>1897380</wp:posOffset>
+              <wp:posOffset>2002155</wp:posOffset>
             </wp:positionV>
             <wp:extent cx="5038725" cy="2876550"/>
             <wp:effectExtent l="0" t="0" r="9525" b="0"/>
@@ -7329,7 +9625,7 @@
                     </pic:cNvPicPr>
                   </pic:nvPicPr>
                   <pic:blipFill>
-                    <a:blip r:embed="rId11">
+                    <a:blip r:embed="rId10">
                       <a:extLst>
                         <a:ext uri="{28A0092B-C50C-407E-A947-70E740481C1C}">
                           <a14:useLocalDpi xmlns:a14="http://schemas.microsoft.com/office/drawing/2010/main" val="0"/>
@@ -7431,7 +9727,7 @@
                     <pic:cNvPicPr/>
                   </pic:nvPicPr>
                   <pic:blipFill>
-                    <a:blip r:embed="rId12">
+                    <a:blip r:embed="rId11">
                       <a:extLst>
                         <a:ext uri="{28A0092B-C50C-407E-A947-70E740481C1C}">
                           <a14:useLocalDpi xmlns:a14="http://schemas.microsoft.com/office/drawing/2010/main" val="0"/>
@@ -7497,7 +9793,7 @@
                     <pic:cNvPicPr/>
                   </pic:nvPicPr>
                   <pic:blipFill>
-                    <a:blip r:embed="rId13">
+                    <a:blip r:embed="rId12">
                       <a:extLst>
                         <a:ext uri="{28A0092B-C50C-407E-A947-70E740481C1C}">
                           <a14:useLocalDpi xmlns:a14="http://schemas.microsoft.com/office/drawing/2010/main" val="0"/>
@@ -7560,7 +9856,7 @@
                     <pic:cNvPicPr/>
                   </pic:nvPicPr>
                   <pic:blipFill rotWithShape="1">
-                    <a:blip r:embed="rId14">
+                    <a:blip r:embed="rId13">
                       <a:extLst>
                         <a:ext uri="{28A0092B-C50C-407E-A947-70E740481C1C}">
                           <a14:useLocalDpi xmlns:a14="http://schemas.microsoft.com/office/drawing/2010/main" val="0"/>
@@ -7633,7 +9929,7 @@
                     <pic:cNvPicPr/>
                   </pic:nvPicPr>
                   <pic:blipFill rotWithShape="1">
-                    <a:blip r:embed="rId15">
+                    <a:blip r:embed="rId14">
                       <a:extLst>
                         <a:ext uri="{28A0092B-C50C-407E-A947-70E740481C1C}">
                           <a14:useLocalDpi xmlns:a14="http://schemas.microsoft.com/office/drawing/2010/main" val="0"/>
@@ -7714,7 +10010,7 @@
                     <pic:cNvPicPr/>
                   </pic:nvPicPr>
                   <pic:blipFill rotWithShape="1">
-                    <a:blip r:embed="rId16">
+                    <a:blip r:embed="rId15">
                       <a:extLst>
                         <a:ext uri="{28A0092B-C50C-407E-A947-70E740481C1C}">
                           <a14:useLocalDpi xmlns:a14="http://schemas.microsoft.com/office/drawing/2010/main" val="0"/>
@@ -7871,7 +10167,7 @@
                     <pic:cNvPicPr/>
                   </pic:nvPicPr>
                   <pic:blipFill>
-                    <a:blip r:embed="rId17">
+                    <a:blip r:embed="rId16">
                       <a:extLst>
                         <a:ext uri="{28A0092B-C50C-407E-A947-70E740481C1C}">
                           <a14:useLocalDpi xmlns:a14="http://schemas.microsoft.com/office/drawing/2010/main" val="0"/>
@@ -7937,7 +10233,7 @@
                     <pic:cNvPicPr/>
                   </pic:nvPicPr>
                   <pic:blipFill>
-                    <a:blip r:embed="rId18">
+                    <a:blip r:embed="rId17">
                       <a:extLst>
                         <a:ext uri="{28A0092B-C50C-407E-A947-70E740481C1C}">
                           <a14:useLocalDpi xmlns:a14="http://schemas.microsoft.com/office/drawing/2010/main" val="0"/>
@@ -8000,7 +10296,7 @@
                     <pic:cNvPicPr/>
                   </pic:nvPicPr>
                   <pic:blipFill>
-                    <a:blip r:embed="rId19">
+                    <a:blip r:embed="rId18">
                       <a:extLst>
                         <a:ext uri="{28A0092B-C50C-407E-A947-70E740481C1C}">
                           <a14:useLocalDpi xmlns:a14="http://schemas.microsoft.com/office/drawing/2010/main" val="0"/>
@@ -8033,7 +10329,21 @@
         <w:rPr>
           <w:lang w:eastAsia="hu-HU"/>
         </w:rPr>
-        <w:t>Belépésnél megfelelő email és jelszó bevitele után a felhasználó kap egy LOCAL_KEY nevű cookie-t, amelynek a hitelesítésben van szerepe. Ennek hiányában nem képes a weboldal funkcióit használni.</w:t>
+        <w:t xml:space="preserve">Belépésnél megfelelő email és jelszó bevitele után a felhasználó kap egy LOCAL_KEY nevű </w:t>
+      </w:r>
+      <w:proofErr w:type="spellStart"/>
+      <w:r>
+        <w:rPr>
+          <w:lang w:eastAsia="hu-HU"/>
+        </w:rPr>
+        <w:t>cookie</w:t>
+      </w:r>
+      <w:proofErr w:type="spellEnd"/>
+      <w:r>
+        <w:rPr>
+          <w:lang w:eastAsia="hu-HU"/>
+        </w:rPr>
+        <w:t>-t, amelynek a hitelesítésben van szerepe. Ennek hiányában nem képes a weboldal funkcióit használni.</w:t>
       </w:r>
     </w:p>
     <w:p>
@@ -8119,7 +10429,7 @@
                     <pic:cNvPicPr/>
                   </pic:nvPicPr>
                   <pic:blipFill>
-                    <a:blip r:embed="rId20">
+                    <a:blip r:embed="rId19">
                       <a:extLst>
                         <a:ext uri="{28A0092B-C50C-407E-A947-70E740481C1C}">
                           <a14:useLocalDpi xmlns:a14="http://schemas.microsoft.com/office/drawing/2010/main" val="0"/>
@@ -8182,7 +10492,7 @@
                     <pic:cNvPicPr/>
                   </pic:nvPicPr>
                   <pic:blipFill>
-                    <a:blip r:embed="rId21">
+                    <a:blip r:embed="rId20">
                       <a:extLst>
                         <a:ext uri="{28A0092B-C50C-407E-A947-70E740481C1C}">
                           <a14:useLocalDpi xmlns:a14="http://schemas.microsoft.com/office/drawing/2010/main" val="0"/>
@@ -8245,7 +10555,7 @@
                     <pic:cNvPicPr/>
                   </pic:nvPicPr>
                   <pic:blipFill>
-                    <a:blip r:embed="rId22">
+                    <a:blip r:embed="rId21">
                       <a:extLst>
                         <a:ext uri="{28A0092B-C50C-407E-A947-70E740481C1C}">
                           <a14:useLocalDpi xmlns:a14="http://schemas.microsoft.com/office/drawing/2010/main" val="0"/>
@@ -8308,7 +10618,7 @@
                     <pic:cNvPicPr/>
                   </pic:nvPicPr>
                   <pic:blipFill>
-                    <a:blip r:embed="rId23">
+                    <a:blip r:embed="rId22">
                       <a:extLst>
                         <a:ext uri="{28A0092B-C50C-407E-A947-70E740481C1C}">
                           <a14:useLocalDpi xmlns:a14="http://schemas.microsoft.com/office/drawing/2010/main" val="0"/>
@@ -8371,7 +10681,7 @@
                     <pic:cNvPicPr/>
                   </pic:nvPicPr>
                   <pic:blipFill>
-                    <a:blip r:embed="rId24">
+                    <a:blip r:embed="rId23">
                       <a:extLst>
                         <a:ext uri="{28A0092B-C50C-407E-A947-70E740481C1C}">
                           <a14:useLocalDpi xmlns:a14="http://schemas.microsoft.com/office/drawing/2010/main" val="0"/>
@@ -8434,7 +10744,7 @@
                     <pic:cNvPicPr/>
                   </pic:nvPicPr>
                   <pic:blipFill>
-                    <a:blip r:embed="rId25">
+                    <a:blip r:embed="rId24">
                       <a:extLst>
                         <a:ext uri="{28A0092B-C50C-407E-A947-70E740481C1C}">
                           <a14:useLocalDpi xmlns:a14="http://schemas.microsoft.com/office/drawing/2010/main" val="0"/>
@@ -8512,7 +10822,7 @@
                     <pic:cNvPicPr/>
                   </pic:nvPicPr>
                   <pic:blipFill>
-                    <a:blip r:embed="rId26">
+                    <a:blip r:embed="rId25">
                       <a:extLst>
                         <a:ext uri="{28A0092B-C50C-407E-A947-70E740481C1C}">
                           <a14:useLocalDpi xmlns:a14="http://schemas.microsoft.com/office/drawing/2010/main" val="0"/>
@@ -8623,7 +10933,7 @@
                     <pic:cNvPicPr/>
                   </pic:nvPicPr>
                   <pic:blipFill>
-                    <a:blip r:embed="rId27">
+                    <a:blip r:embed="rId26">
                       <a:extLst>
                         <a:ext uri="{28A0092B-C50C-407E-A947-70E740481C1C}">
                           <a14:useLocalDpi xmlns:a14="http://schemas.microsoft.com/office/drawing/2010/main" val="0"/>
@@ -8685,7 +10995,7 @@
                     <pic:cNvPicPr/>
                   </pic:nvPicPr>
                   <pic:blipFill>
-                    <a:blip r:embed="rId28">
+                    <a:blip r:embed="rId27">
                       <a:extLst>
                         <a:ext uri="{28A0092B-C50C-407E-A947-70E740481C1C}">
                           <a14:useLocalDpi xmlns:a14="http://schemas.microsoft.com/office/drawing/2010/main" val="0"/>
@@ -8748,7 +11058,7 @@
                     <pic:cNvPicPr/>
                   </pic:nvPicPr>
                   <pic:blipFill>
-                    <a:blip r:embed="rId29">
+                    <a:blip r:embed="rId28">
                       <a:extLst>
                         <a:ext uri="{28A0092B-C50C-407E-A947-70E740481C1C}">
                           <a14:useLocalDpi xmlns:a14="http://schemas.microsoft.com/office/drawing/2010/main" val="0"/>
@@ -8811,7 +11121,7 @@
                     <pic:cNvPicPr/>
                   </pic:nvPicPr>
                   <pic:blipFill>
-                    <a:blip r:embed="rId30">
+                    <a:blip r:embed="rId29">
                       <a:extLst>
                         <a:ext uri="{28A0092B-C50C-407E-A947-70E740481C1C}">
                           <a14:useLocalDpi xmlns:a14="http://schemas.microsoft.com/office/drawing/2010/main" val="0"/>
@@ -8922,7 +11232,7 @@
                     <pic:cNvPicPr/>
                   </pic:nvPicPr>
                   <pic:blipFill>
-                    <a:blip r:embed="rId31">
+                    <a:blip r:embed="rId30">
                       <a:extLst>
                         <a:ext uri="{28A0092B-C50C-407E-A947-70E740481C1C}">
                           <a14:useLocalDpi xmlns:a14="http://schemas.microsoft.com/office/drawing/2010/main" val="0"/>
@@ -8978,9 +11288,14 @@
         <w:t>8</w:t>
       </w:r>
       <w:r>
-        <w:t xml:space="preserve"> Orders</w:t>
+        <w:t xml:space="preserve"> </w:t>
+      </w:r>
+      <w:proofErr w:type="spellStart"/>
+      <w:r>
+        <w:t>Orders</w:t>
       </w:r>
       <w:bookmarkEnd w:id="51"/>
+      <w:proofErr w:type="spellEnd"/>
     </w:p>
     <w:p>
       <w:r>
@@ -9011,7 +11326,7 @@
                     <pic:cNvPicPr/>
                   </pic:nvPicPr>
                   <pic:blipFill>
-                    <a:blip r:embed="rId32">
+                    <a:blip r:embed="rId31">
                       <a:extLst>
                         <a:ext uri="{28A0092B-C50C-407E-A947-70E740481C1C}">
                           <a14:useLocalDpi xmlns:a14="http://schemas.microsoft.com/office/drawing/2010/main" val="0"/>
@@ -9073,7 +11388,7 @@
                     <pic:cNvPicPr/>
                   </pic:nvPicPr>
                   <pic:blipFill>
-                    <a:blip r:embed="rId33">
+                    <a:blip r:embed="rId32">
                       <a:extLst>
                         <a:ext uri="{28A0092B-C50C-407E-A947-70E740481C1C}">
                           <a14:useLocalDpi xmlns:a14="http://schemas.microsoft.com/office/drawing/2010/main" val="0"/>
@@ -9135,7 +11450,7 @@
                     <pic:cNvPicPr/>
                   </pic:nvPicPr>
                   <pic:blipFill>
-                    <a:blip r:embed="rId34">
+                    <a:blip r:embed="rId33">
                       <a:extLst>
                         <a:ext uri="{28A0092B-C50C-407E-A947-70E740481C1C}">
                           <a14:useLocalDpi xmlns:a14="http://schemas.microsoft.com/office/drawing/2010/main" val="0"/>
@@ -9197,7 +11512,7 @@
                     <pic:cNvPicPr/>
                   </pic:nvPicPr>
                   <pic:blipFill>
-                    <a:blip r:embed="rId35">
+                    <a:blip r:embed="rId34">
                       <a:extLst>
                         <a:ext uri="{28A0092B-C50C-407E-A947-70E740481C1C}">
                           <a14:useLocalDpi xmlns:a14="http://schemas.microsoft.com/office/drawing/2010/main" val="0"/>
@@ -9259,7 +11574,7 @@
                     <pic:cNvPicPr/>
                   </pic:nvPicPr>
                   <pic:blipFill>
-                    <a:blip r:embed="rId36">
+                    <a:blip r:embed="rId35">
                       <a:extLst>
                         <a:ext uri="{28A0092B-C50C-407E-A947-70E740481C1C}">
                           <a14:useLocalDpi xmlns:a14="http://schemas.microsoft.com/office/drawing/2010/main" val="0"/>
@@ -9315,7 +11630,15 @@
       </w:pPr>
       <w:r>
         <w:lastRenderedPageBreak/>
-        <w:t>7.9 Érékelés (reviews)</w:t>
+        <w:t>7.9 Érékelés (</w:t>
+      </w:r>
+      <w:proofErr w:type="spellStart"/>
+      <w:r>
+        <w:t>reviews</w:t>
+      </w:r>
+      <w:proofErr w:type="spellEnd"/>
+      <w:r>
+        <w:t>)</w:t>
       </w:r>
     </w:p>
     <w:p>
@@ -9355,7 +11678,7 @@
                     <pic:cNvPicPr/>
                   </pic:nvPicPr>
                   <pic:blipFill>
-                    <a:blip r:embed="rId37">
+                    <a:blip r:embed="rId36">
                       <a:extLst>
                         <a:ext uri="{28A0092B-C50C-407E-A947-70E740481C1C}">
                           <a14:useLocalDpi xmlns:a14="http://schemas.microsoft.com/office/drawing/2010/main" val="0"/>
@@ -9417,7 +11740,7 @@
                     <pic:cNvPicPr/>
                   </pic:nvPicPr>
                   <pic:blipFill>
-                    <a:blip r:embed="rId38">
+                    <a:blip r:embed="rId37">
                       <a:extLst>
                         <a:ext uri="{28A0092B-C50C-407E-A947-70E740481C1C}">
                           <a14:useLocalDpi xmlns:a14="http://schemas.microsoft.com/office/drawing/2010/main" val="0"/>
@@ -9479,7 +11802,7 @@
                     <pic:cNvPicPr/>
                   </pic:nvPicPr>
                   <pic:blipFill>
-                    <a:blip r:embed="rId39">
+                    <a:blip r:embed="rId38">
                       <a:extLst>
                         <a:ext uri="{28A0092B-C50C-407E-A947-70E740481C1C}">
                           <a14:useLocalDpi xmlns:a14="http://schemas.microsoft.com/office/drawing/2010/main" val="0"/>
@@ -9509,7 +11832,15 @@
         <w:t>A felhasználóknak van lehetőségük megjegyzés/értékelés hozzáfűzéséhez. Egy felhasználó egy termékhez csak egyszer tud hozzászólni. Természetesen van lehetősége a megjegyzését törölni.</w:t>
       </w:r>
       <w:r>
-        <w:t xml:space="preserve"> Kötelezően elvárt mező a rating és a comment. </w:t>
+        <w:t xml:space="preserve"> Kötelezően elvárt mező a </w:t>
+      </w:r>
+      <w:proofErr w:type="spellStart"/>
+      <w:r>
+        <w:t>rating</w:t>
+      </w:r>
+      <w:proofErr w:type="spellEnd"/>
+      <w:r>
+        <w:t xml:space="preserve"> és a comment. </w:t>
       </w:r>
     </w:p>
     <w:p>
@@ -9560,7 +11891,7 @@
                     <pic:cNvPicPr/>
                   </pic:nvPicPr>
                   <pic:blipFill>
-                    <a:blip r:embed="rId40">
+                    <a:blip r:embed="rId39">
                       <a:extLst>
                         <a:ext uri="{28A0092B-C50C-407E-A947-70E740481C1C}">
                           <a14:useLocalDpi xmlns:a14="http://schemas.microsoft.com/office/drawing/2010/main" val="0"/>
@@ -9614,7 +11945,7 @@
                     <pic:cNvPicPr/>
                   </pic:nvPicPr>
                   <pic:blipFill>
-                    <a:blip r:embed="rId41">
+                    <a:blip r:embed="rId40">
                       <a:extLst>
                         <a:ext uri="{28A0092B-C50C-407E-A947-70E740481C1C}">
                           <a14:useLocalDpi xmlns:a14="http://schemas.microsoft.com/office/drawing/2010/main" val="0"/>
@@ -9697,7 +12028,7 @@
                     <pic:cNvPicPr/>
                   </pic:nvPicPr>
                   <pic:blipFill>
-                    <a:blip r:embed="rId42">
+                    <a:blip r:embed="rId41">
                       <a:extLst>
                         <a:ext uri="{28A0092B-C50C-407E-A947-70E740481C1C}">
                           <a14:useLocalDpi xmlns:a14="http://schemas.microsoft.com/office/drawing/2010/main" val="0"/>
@@ -9782,7 +12113,7 @@
                     <pic:cNvPicPr/>
                   </pic:nvPicPr>
                   <pic:blipFill>
-                    <a:blip r:embed="rId43">
+                    <a:blip r:embed="rId42">
                       <a:extLst>
                         <a:ext uri="{28A0092B-C50C-407E-A947-70E740481C1C}">
                           <a14:useLocalDpi xmlns:a14="http://schemas.microsoft.com/office/drawing/2010/main" val="0"/>
@@ -9847,7 +12178,7 @@
                     <pic:cNvPicPr/>
                   </pic:nvPicPr>
                   <pic:blipFill>
-                    <a:blip r:embed="rId44">
+                    <a:blip r:embed="rId43">
                       <a:extLst>
                         <a:ext uri="{28A0092B-C50C-407E-A947-70E740481C1C}">
                           <a14:useLocalDpi xmlns:a14="http://schemas.microsoft.com/office/drawing/2010/main" val="0"/>
@@ -9931,7 +12262,7 @@
                     <pic:cNvPicPr/>
                   </pic:nvPicPr>
                   <pic:blipFill>
-                    <a:blip r:embed="rId45">
+                    <a:blip r:embed="rId44">
                       <a:extLst>
                         <a:ext uri="{28A0092B-C50C-407E-A947-70E740481C1C}">
                           <a14:useLocalDpi xmlns:a14="http://schemas.microsoft.com/office/drawing/2010/main" val="0"/>
@@ -10014,7 +12345,7 @@
                     <pic:cNvPicPr/>
                   </pic:nvPicPr>
                   <pic:blipFill rotWithShape="1">
-                    <a:blip r:embed="rId46">
+                    <a:blip r:embed="rId45">
                       <a:extLst>
                         <a:ext uri="{28A0092B-C50C-407E-A947-70E740481C1C}">
                           <a14:useLocalDpi xmlns:a14="http://schemas.microsoft.com/office/drawing/2010/main" val="0"/>
@@ -10120,7 +12451,7 @@
                     </pic:cNvPicPr>
                   </pic:nvPicPr>
                   <pic:blipFill rotWithShape="1">
-                    <a:blip r:embed="rId47">
+                    <a:blip r:embed="rId46">
                       <a:extLst>
                         <a:ext uri="{28A0092B-C50C-407E-A947-70E740481C1C}">
                           <a14:useLocalDpi xmlns:a14="http://schemas.microsoft.com/office/drawing/2010/main" val="0"/>
@@ -10205,7 +12536,7 @@
                     <pic:cNvPicPr/>
                   </pic:nvPicPr>
                   <pic:blipFill>
-                    <a:blip r:embed="rId48">
+                    <a:blip r:embed="rId47">
                       <a:extLst>
                         <a:ext uri="{28A0092B-C50C-407E-A947-70E740481C1C}">
                           <a14:useLocalDpi xmlns:a14="http://schemas.microsoft.com/office/drawing/2010/main" val="0"/>
@@ -10294,7 +12625,7 @@
                     <pic:cNvPicPr/>
                   </pic:nvPicPr>
                   <pic:blipFill>
-                    <a:blip r:embed="rId49">
+                    <a:blip r:embed="rId48">
                       <a:extLst>
                         <a:ext uri="{28A0092B-C50C-407E-A947-70E740481C1C}">
                           <a14:useLocalDpi xmlns:a14="http://schemas.microsoft.com/office/drawing/2010/main" val="0"/>
@@ -10378,7 +12709,7 @@
                     </pic:cNvPicPr>
                   </pic:nvPicPr>
                   <pic:blipFill>
-                    <a:blip r:embed="rId50">
+                    <a:blip r:embed="rId49">
                       <a:extLst>
                         <a:ext uri="{28A0092B-C50C-407E-A947-70E740481C1C}">
                           <a14:useLocalDpi xmlns:a14="http://schemas.microsoft.com/office/drawing/2010/main" val="0"/>
@@ -10449,7 +12780,7 @@
                     </pic:cNvPicPr>
                   </pic:nvPicPr>
                   <pic:blipFill>
-                    <a:blip r:embed="rId51">
+                    <a:blip r:embed="rId50">
                       <a:extLst>
                         <a:ext uri="{28A0092B-C50C-407E-A947-70E740481C1C}">
                           <a14:useLocalDpi xmlns:a14="http://schemas.microsoft.com/office/drawing/2010/main" val="0"/>
@@ -10523,7 +12854,7 @@
                     </pic:cNvPicPr>
                   </pic:nvPicPr>
                   <pic:blipFill rotWithShape="1">
-                    <a:blip r:embed="rId52">
+                    <a:blip r:embed="rId51">
                       <a:extLst>
                         <a:ext uri="{28A0092B-C50C-407E-A947-70E740481C1C}">
                           <a14:useLocalDpi xmlns:a14="http://schemas.microsoft.com/office/drawing/2010/main" val="0"/>
@@ -10606,7 +12937,7 @@
                     </pic:cNvPicPr>
                   </pic:nvPicPr>
                   <pic:blipFill rotWithShape="1">
-                    <a:blip r:embed="rId53">
+                    <a:blip r:embed="rId52">
                       <a:extLst>
                         <a:ext uri="{28A0092B-C50C-407E-A947-70E740481C1C}">
                           <a14:useLocalDpi xmlns:a14="http://schemas.microsoft.com/office/drawing/2010/main" val="0"/>
@@ -10654,6 +12985,172 @@
       <w:bookmarkStart w:id="56" w:name="_Toc101883738"/>
       <w:r>
         <w:lastRenderedPageBreak/>
+        <w:t>7.11 Backend teszt</w:t>
+      </w:r>
+    </w:p>
+    <w:p>
+      <w:r>
+        <w:rPr>
+          <w:noProof/>
+        </w:rPr>
+        <w:drawing>
+          <wp:anchor distT="0" distB="0" distL="114300" distR="114300" simplePos="0" relativeHeight="251704320" behindDoc="0" locked="0" layoutInCell="1" allowOverlap="1" wp14:anchorId="6A0D3F57" wp14:editId="66FBD03B">
+            <wp:simplePos x="0" y="0"/>
+            <wp:positionH relativeFrom="column">
+              <wp:posOffset>-1905</wp:posOffset>
+            </wp:positionH>
+            <wp:positionV relativeFrom="paragraph">
+              <wp:posOffset>5747385</wp:posOffset>
+            </wp:positionV>
+            <wp:extent cx="5105400" cy="3119755"/>
+            <wp:effectExtent l="0" t="0" r="0" b="4445"/>
+            <wp:wrapNone/>
+            <wp:docPr id="40" name="Kép 40" descr="A képen szöveg látható&#10;&#10;Automatikusan generált leírás"/>
+            <wp:cNvGraphicFramePr>
+              <a:graphicFrameLocks xmlns:a="http://schemas.openxmlformats.org/drawingml/2006/main" noChangeAspect="1"/>
+            </wp:cNvGraphicFramePr>
+            <a:graphic xmlns:a="http://schemas.openxmlformats.org/drawingml/2006/main">
+              <a:graphicData uri="http://schemas.openxmlformats.org/drawingml/2006/picture">
+                <pic:pic xmlns:pic="http://schemas.openxmlformats.org/drawingml/2006/picture">
+                  <pic:nvPicPr>
+                    <pic:cNvPr id="40" name="Kép 40" descr="A képen szöveg látható&#10;&#10;Automatikusan generált leírás"/>
+                    <pic:cNvPicPr/>
+                  </pic:nvPicPr>
+                  <pic:blipFill>
+                    <a:blip r:embed="rId53">
+                      <a:extLst>
+                        <a:ext uri="{28A0092B-C50C-407E-A947-70E740481C1C}">
+                          <a14:useLocalDpi xmlns:a14="http://schemas.microsoft.com/office/drawing/2010/main" val="0"/>
+                        </a:ext>
+                      </a:extLst>
+                    </a:blip>
+                    <a:stretch>
+                      <a:fillRect/>
+                    </a:stretch>
+                  </pic:blipFill>
+                  <pic:spPr>
+                    <a:xfrm>
+                      <a:off x="0" y="0"/>
+                      <a:ext cx="5105400" cy="3119755"/>
+                    </a:xfrm>
+                    <a:prstGeom prst="rect">
+                      <a:avLst/>
+                    </a:prstGeom>
+                  </pic:spPr>
+                </pic:pic>
+              </a:graphicData>
+            </a:graphic>
+            <wp14:sizeRelH relativeFrom="margin">
+              <wp14:pctWidth>0</wp14:pctWidth>
+            </wp14:sizeRelH>
+          </wp:anchor>
+        </w:drawing>
+      </w:r>
+      <w:r>
+        <w:rPr>
+          <w:noProof/>
+        </w:rPr>
+        <w:drawing>
+          <wp:anchor distT="0" distB="0" distL="114300" distR="114300" simplePos="0" relativeHeight="251703296" behindDoc="0" locked="0" layoutInCell="1" allowOverlap="1" wp14:anchorId="50D038B3" wp14:editId="3303D2BD">
+            <wp:simplePos x="0" y="0"/>
+            <wp:positionH relativeFrom="column">
+              <wp:posOffset>-1905</wp:posOffset>
+            </wp:positionH>
+            <wp:positionV relativeFrom="paragraph">
+              <wp:posOffset>3051810</wp:posOffset>
+            </wp:positionV>
+            <wp:extent cx="5105400" cy="2696845"/>
+            <wp:effectExtent l="0" t="0" r="0" b="8255"/>
+            <wp:wrapThrough wrapText="bothSides">
+              <wp:wrapPolygon edited="0">
+                <wp:start x="0" y="0"/>
+                <wp:lineTo x="0" y="21514"/>
+                <wp:lineTo x="21519" y="21514"/>
+                <wp:lineTo x="21519" y="0"/>
+                <wp:lineTo x="0" y="0"/>
+              </wp:wrapPolygon>
+            </wp:wrapThrough>
+            <wp:docPr id="34" name="Kép 34" descr="A képen szöveg látható&#10;&#10;Automatikusan generált leírás"/>
+            <wp:cNvGraphicFramePr>
+              <a:graphicFrameLocks xmlns:a="http://schemas.openxmlformats.org/drawingml/2006/main" noChangeAspect="1"/>
+            </wp:cNvGraphicFramePr>
+            <a:graphic xmlns:a="http://schemas.openxmlformats.org/drawingml/2006/main">
+              <a:graphicData uri="http://schemas.openxmlformats.org/drawingml/2006/picture">
+                <pic:pic xmlns:pic="http://schemas.openxmlformats.org/drawingml/2006/picture">
+                  <pic:nvPicPr>
+                    <pic:cNvPr id="34" name="Kép 34" descr="A képen szöveg látható&#10;&#10;Automatikusan generált leírás"/>
+                    <pic:cNvPicPr/>
+                  </pic:nvPicPr>
+                  <pic:blipFill>
+                    <a:blip r:embed="rId54">
+                      <a:extLst>
+                        <a:ext uri="{28A0092B-C50C-407E-A947-70E740481C1C}">
+                          <a14:useLocalDpi xmlns:a14="http://schemas.microsoft.com/office/drawing/2010/main" val="0"/>
+                        </a:ext>
+                      </a:extLst>
+                    </a:blip>
+                    <a:stretch>
+                      <a:fillRect/>
+                    </a:stretch>
+                  </pic:blipFill>
+                  <pic:spPr>
+                    <a:xfrm>
+                      <a:off x="0" y="0"/>
+                      <a:ext cx="5105400" cy="2696845"/>
+                    </a:xfrm>
+                    <a:prstGeom prst="rect">
+                      <a:avLst/>
+                    </a:prstGeom>
+                  </pic:spPr>
+                </pic:pic>
+              </a:graphicData>
+            </a:graphic>
+            <wp14:sizeRelH relativeFrom="margin">
+              <wp14:pctWidth>0</wp14:pctWidth>
+            </wp14:sizeRelH>
+          </wp:anchor>
+        </w:drawing>
+      </w:r>
+      <w:r>
+        <w:t>Egy jó programhoz elvárás, hogy legyenek tesztek. A tesztek segíthetnek a program ellenőrzésében, megkönnyítve a munkánkat, hiszen, ha egy új funkciót beépítünk a programba, elég lefuttatni a már létező teszteket az ellenőrzésre. A Thunder</w:t>
+      </w:r>
+      <w:r>
+        <w:t xml:space="preserve"> </w:t>
+      </w:r>
+      <w:r>
+        <w:t>Client „tesztelés” nem megfelelő, hiszen idő szempontjából nagyon lassú minden funkciót letesztelni. Ezért a cél az volt, hogy a futtatható tes</w:t>
+      </w:r>
+      <w:r>
+        <w:t>z</w:t>
+      </w:r>
+      <w:r>
+        <w:t>t fájl kerüljön megvalósításra.</w:t>
+      </w:r>
+      <w:r>
+        <w:t xml:space="preserve"> Egy Windows batch fájllal is indítható teszt lett a végeredmény, amely a backend funkcióit teszteli.</w:t>
+      </w:r>
+      <w:r>
+        <w:t xml:space="preserve"> </w:t>
+      </w:r>
+      <w:r>
+        <w:t>Bármiféle hiba esetén, a teszt vagy tesztek nem futnak le, természetesen és meg is jelenik a konzol felületen.</w:t>
+      </w:r>
+    </w:p>
+    <w:p>
+      <w:pPr>
+        <w:spacing w:before="0" w:after="160" w:line="259" w:lineRule="auto"/>
+        <w:jc w:val="left"/>
+      </w:pPr>
+      <w:r>
+        <w:br w:type="page"/>
+      </w:r>
+    </w:p>
+    <w:p>
+      <w:pPr>
+        <w:pStyle w:val="Cmsor2"/>
+      </w:pPr>
+      <w:r>
+        <w:lastRenderedPageBreak/>
         <w:t>?</w:t>
       </w:r>
       <w:r>
@@ -10696,7 +13193,21 @@
           <w:rFonts w:ascii="Arial" w:hAnsi="Arial" w:cs="Arial"/>
           <w:color w:val="000000" w:themeColor="text1"/>
         </w:rPr>
-        <w:t>Az elsődleges módja a kommunikációnak a Facebook használata volt, illetve az azon való chatelés, de a fejlesztés első fázisaiban más módszereteket is fontolóra vettünk.</w:t>
+        <w:t>Az elsődleges módja a kommunikációnak a Facebook</w:t>
+      </w:r>
+      <w:r>
+        <w:rPr>
+          <w:rFonts w:ascii="Arial" w:hAnsi="Arial" w:cs="Arial"/>
+          <w:color w:val="000000" w:themeColor="text1"/>
+        </w:rPr>
+        <w:t xml:space="preserve"> Messenger</w:t>
+      </w:r>
+      <w:r>
+        <w:rPr>
+          <w:rFonts w:ascii="Arial" w:hAnsi="Arial" w:cs="Arial"/>
+          <w:color w:val="000000" w:themeColor="text1"/>
+        </w:rPr>
+        <w:t xml:space="preserve"> használata volt, illetve az azon való chatelés, de a fejlesztés első fázisaiban más módszereteket is fontolóra vettünk.</w:t>
       </w:r>
     </w:p>
     <w:p>
@@ -10734,26 +13245,28 @@
           <w:rFonts w:ascii="Arial" w:hAnsi="Arial" w:cs="Arial"/>
           <w:color w:val="000000" w:themeColor="text1"/>
         </w:rPr>
-        <w:t>Bár ezek mind előnyösek lehetnek a zavartalan munka fenntartásában, a Facebook lehetőséget biztosított az egymás között folytatott üzenetküldésre, a fájlmegosztásra pedig a github szolgáltatásait vettük igénybe. A streamelésre és a konferenciák indítására nemvolt szükség.</w:t>
-      </w:r>
-    </w:p>
-    <w:p>
-      <w:pPr>
-        <w:pStyle w:val="NormlWeb"/>
-        <w:widowControl w:val="0"/>
-        <w:shd w:val="clear" w:color="auto" w:fill="FFFFFF"/>
-        <w:spacing w:before="0" w:beforeAutospacing="0" w:after="240" w:afterAutospacing="0"/>
-        <w:rPr>
-          <w:rFonts w:ascii="Arial" w:hAnsi="Arial" w:cs="Arial"/>
-          <w:color w:val="000000" w:themeColor="text1"/>
-        </w:rPr>
-      </w:pPr>
-      <w:r>
-        <w:rPr>
-          <w:rFonts w:ascii="Arial" w:hAnsi="Arial" w:cs="Arial"/>
-          <w:color w:val="000000" w:themeColor="text1"/>
-        </w:rPr>
-        <w:t>A projektet a github-on vezettük ahová a projekten történő változtatásainkat és munkáinkat commiteltük. Ez és hogy visszatudjuk állítani a projekt egy korábbi verzióját hiba észlelése esetén arra indított minket, hogy a github verziókezelő segítségével fejlesszük és tároljuk a projektet.</w:t>
+        <w:t xml:space="preserve">A projektet a </w:t>
+      </w:r>
+      <w:r>
+        <w:rPr>
+          <w:rFonts w:ascii="Arial" w:hAnsi="Arial" w:cs="Arial"/>
+          <w:color w:val="000000" w:themeColor="text1"/>
+        </w:rPr>
+        <w:t>GitHubon</w:t>
+      </w:r>
+      <w:r>
+        <w:rPr>
+          <w:rFonts w:ascii="Arial" w:hAnsi="Arial" w:cs="Arial"/>
+          <w:color w:val="000000" w:themeColor="text1"/>
+        </w:rPr>
+        <w:t xml:space="preserve"> </w:t>
+      </w:r>
+      <w:r>
+        <w:rPr>
+          <w:rFonts w:ascii="Arial" w:hAnsi="Arial" w:cs="Arial"/>
+          <w:color w:val="000000" w:themeColor="text1"/>
+        </w:rPr>
+        <w:t xml:space="preserve">keresztül fejlesztettük. A GitHub segítségével nyomon tudtuk követni ki, mit tett közé, és esetleges ütközések esetén </w:t>
       </w:r>
     </w:p>
     <w:p>
@@ -10798,7 +13311,7 @@
           <w:rFonts w:cs="Arial"/>
         </w:rPr>
       </w:pPr>
-      <w:hyperlink r:id="rId54" w:history="1">
+      <w:hyperlink r:id="rId55" w:history="1">
         <w:r>
           <w:rPr>
             <w:rStyle w:val="Hiperhivatkozs"/>
@@ -10816,7 +13329,7 @@
           <w:rStyle w:val="Hiperhivatkozs"/>
         </w:rPr>
       </w:pPr>
-      <w:hyperlink r:id="rId55" w:history="1">
+      <w:hyperlink r:id="rId56" w:history="1">
         <w:r>
           <w:rPr>
             <w:rStyle w:val="Hiperhivatkozs"/>
@@ -10830,7 +13343,7 @@
         <w:widowControl w:val="0"/>
         <w:spacing w:line="360" w:lineRule="auto"/>
       </w:pPr>
-      <w:hyperlink r:id="rId56" w:history="1">
+      <w:hyperlink r:id="rId57" w:history="1">
         <w:r>
           <w:rPr>
             <w:rStyle w:val="Hiperhivatkozs"/>
@@ -10848,12 +13361,76 @@
           <w:szCs w:val="24"/>
         </w:rPr>
       </w:pPr>
-      <w:hyperlink r:id="rId57" w:history="1">
+      <w:hyperlink r:id="rId58" w:history="1">
+        <w:proofErr w:type="spellStart"/>
         <w:r>
           <w:rPr>
             <w:rStyle w:val="Hiperhivatkozs"/>
           </w:rPr>
-          <w:t>What is Express.js? | Why should use Express.js? | Features of Express.js (besanttechnologies.com)</w:t>
+          <w:t>What</w:t>
+        </w:r>
+        <w:proofErr w:type="spellEnd"/>
+        <w:r>
+          <w:rPr>
+            <w:rStyle w:val="Hiperhivatkozs"/>
+          </w:rPr>
+          <w:t xml:space="preserve"> is Express.js? | </w:t>
+        </w:r>
+        <w:proofErr w:type="spellStart"/>
+        <w:r>
+          <w:rPr>
+            <w:rStyle w:val="Hiperhivatkozs"/>
+          </w:rPr>
+          <w:t>Why</w:t>
+        </w:r>
+        <w:proofErr w:type="spellEnd"/>
+        <w:r>
+          <w:rPr>
+            <w:rStyle w:val="Hiperhivatkozs"/>
+          </w:rPr>
+          <w:t xml:space="preserve"> </w:t>
+        </w:r>
+        <w:proofErr w:type="spellStart"/>
+        <w:r>
+          <w:rPr>
+            <w:rStyle w:val="Hiperhivatkozs"/>
+          </w:rPr>
+          <w:t>should</w:t>
+        </w:r>
+        <w:proofErr w:type="spellEnd"/>
+        <w:r>
+          <w:rPr>
+            <w:rStyle w:val="Hiperhivatkozs"/>
+          </w:rPr>
+          <w:t xml:space="preserve"> </w:t>
+        </w:r>
+        <w:proofErr w:type="spellStart"/>
+        <w:r>
+          <w:rPr>
+            <w:rStyle w:val="Hiperhivatkozs"/>
+          </w:rPr>
+          <w:t>use</w:t>
+        </w:r>
+        <w:proofErr w:type="spellEnd"/>
+        <w:r>
+          <w:rPr>
+            <w:rStyle w:val="Hiperhivatkozs"/>
+          </w:rPr>
+          <w:t xml:space="preserve"> Express.js? | </w:t>
+        </w:r>
+        <w:proofErr w:type="spellStart"/>
+        <w:r>
+          <w:rPr>
+            <w:rStyle w:val="Hiperhivatkozs"/>
+          </w:rPr>
+          <w:t>Features</w:t>
+        </w:r>
+        <w:proofErr w:type="spellEnd"/>
+        <w:r>
+          <w:rPr>
+            <w:rStyle w:val="Hiperhivatkozs"/>
+          </w:rPr>
+          <w:t xml:space="preserve"> of Express.js (besanttechnologies.com)</w:t>
         </w:r>
       </w:hyperlink>
     </w:p>

</xml_diff>

<commit_message>
Progess on docs and small changes
</commit_message>
<xml_diff>
--- a/Documentations/Szakdolgozat raw_workinprogress.docx
+++ b/Documentations/Szakdolgozat raw_workinprogress.docx
@@ -1,7 +1,1526 @@
 
 <file path=word/document.xml><?xml version="1.0" encoding="utf-8"?>
-<w:document xmlns:wpc="http://schemas.microsoft.com/office/word/2010/wordprocessingCanvas" xmlns:cx="http://schemas.microsoft.com/office/drawing/2014/chartex" xmlns:cx1="http://schemas.microsoft.com/office/drawing/2015/9/8/chartex" xmlns:cx2="http://schemas.microsoft.com/office/drawing/2015/10/21/chartex" xmlns:cx3="http://schemas.microsoft.com/office/drawing/2016/5/9/chartex" xmlns:cx4="http://schemas.microsoft.com/office/drawing/2016/5/10/chartex" xmlns:cx5="http://schemas.microsoft.com/office/drawing/2016/5/11/chartex" xmlns:cx6="http://schemas.microsoft.com/office/drawing/2016/5/12/chartex" xmlns:cx7="http://schemas.microsoft.com/office/drawing/2016/5/13/chartex" xmlns:cx8="http://schemas.microsoft.com/office/drawing/2016/5/14/chartex" xmlns:mc="http://schemas.openxmlformats.org/markup-compatibility/2006" xmlns:aink="http://schemas.microsoft.com/office/drawing/2016/ink" xmlns:am3d="http://schemas.microsoft.com/office/drawing/2017/model3d" xmlns:o="urn:schemas-microsoft-com:office:office" xmlns:r="http://schemas.openxmlformats.org/officeDocument/2006/relationships" xmlns:m="http://schemas.openxmlformats.org/officeDocument/2006/math" xmlns:v="urn:schemas-microsoft-com:vml" xmlns:wp14="http://schemas.microsoft.com/office/word/2010/wordprocessingDrawing" xmlns:wp="http://schemas.openxmlformats.org/drawingml/2006/wordprocessingDrawing" xmlns:w10="urn:schemas-microsoft-com:office:word" xmlns:w="http://schemas.openxmlformats.org/wordprocessingml/2006/main" xmlns:w14="http://schemas.microsoft.com/office/word/2010/wordml" xmlns:w15="http://schemas.microsoft.com/office/word/2012/wordml" xmlns:w16cex="http://schemas.microsoft.com/office/word/2018/wordml/cex" xmlns:w16cid="http://schemas.microsoft.com/office/word/2016/wordml/cid" xmlns:w16="http://schemas.microsoft.com/office/word/2018/wordml" xmlns:w16sdtdh="http://schemas.microsoft.com/office/word/2020/wordml/sdtdatahash" xmlns:w16se="http://schemas.microsoft.com/office/word/2015/wordml/symex" xmlns:wpg="http://schemas.microsoft.com/office/word/2010/wordprocessingGroup" xmlns:wpi="http://schemas.microsoft.com/office/word/2010/wordprocessingInk" xmlns:wne="http://schemas.microsoft.com/office/word/2006/wordml" xmlns:wps="http://schemas.microsoft.com/office/word/2010/wordprocessingShape" mc:Ignorable="w14 w15 w16se w16cid w16 w16cex w16sdtdh wp14">
+<w:document xmlns:wpc="http://schemas.microsoft.com/office/word/2010/wordprocessingCanvas" xmlns:cx="http://schemas.microsoft.com/office/drawing/2014/chartex" xmlns:cx1="http://schemas.microsoft.com/office/drawing/2015/9/8/chartex" xmlns:mc="http://schemas.openxmlformats.org/markup-compatibility/2006" xmlns:o="urn:schemas-microsoft-com:office:office" xmlns:r="http://schemas.openxmlformats.org/officeDocument/2006/relationships" xmlns:m="http://schemas.openxmlformats.org/officeDocument/2006/math" xmlns:v="urn:schemas-microsoft-com:vml" xmlns:wp14="http://schemas.microsoft.com/office/word/2010/wordprocessingDrawing" xmlns:wp="http://schemas.openxmlformats.org/drawingml/2006/wordprocessingDrawing" xmlns:w10="urn:schemas-microsoft-com:office:word" xmlns:w="http://schemas.openxmlformats.org/wordprocessingml/2006/main" xmlns:w14="http://schemas.microsoft.com/office/word/2010/wordml" xmlns:w15="http://schemas.microsoft.com/office/word/2012/wordml" xmlns:w16se="http://schemas.microsoft.com/office/word/2015/wordml/symex" xmlns:wpg="http://schemas.microsoft.com/office/word/2010/wordprocessingGroup" xmlns:wpi="http://schemas.microsoft.com/office/word/2010/wordprocessingInk" xmlns:wne="http://schemas.microsoft.com/office/word/2006/wordml" xmlns:wps="http://schemas.microsoft.com/office/word/2010/wordprocessingShape" mc:Ignorable="w14 w15 w16se wp14">
   <w:body>
+    <w:p>
+      <w:pPr>
+        <w:keepNext/>
+        <w:keepLines/>
+        <w:tabs>
+          <w:tab w:val="left" w:pos="2835"/>
+        </w:tabs>
+        <w:spacing w:before="720" w:after="0" w:line="240" w:lineRule="auto"/>
+        <w:jc w:val="center"/>
+        <w:rPr>
+          <w:rFonts w:asciiTheme="majorHAnsi" w:eastAsia="Times New Roman" w:hAnsiTheme="majorHAnsi" w:cs="Times New Roman"/>
+          <w:b/>
+          <w:sz w:val="44"/>
+          <w:szCs w:val="44"/>
+          <w:lang w:eastAsia="hu-HU"/>
+        </w:rPr>
+      </w:pPr>
+      <w:r>
+        <w:rPr>
+          <w:rFonts w:asciiTheme="majorHAnsi" w:eastAsia="Times New Roman" w:hAnsiTheme="majorHAnsi" w:cs="Times New Roman"/>
+          <w:b/>
+          <w:sz w:val="44"/>
+          <w:szCs w:val="44"/>
+          <w:lang w:eastAsia="hu-HU"/>
+        </w:rPr>
+        <w:t>Záródolgozat feladatkiírás</w:t>
+      </w:r>
+    </w:p>
+    <w:p>
+      <w:pPr>
+        <w:tabs>
+          <w:tab w:val="left" w:pos="2835"/>
+        </w:tabs>
+        <w:spacing w:before="1080" w:after="0" w:line="360" w:lineRule="auto"/>
+        <w:rPr>
+          <w:rFonts w:asciiTheme="majorHAnsi" w:eastAsia="Times New Roman" w:hAnsiTheme="majorHAnsi" w:cs="Times New Roman"/>
+          <w:szCs w:val="20"/>
+          <w:lang w:eastAsia="hu-HU"/>
+        </w:rPr>
+      </w:pPr>
+      <w:proofErr w:type="gramStart"/>
+      <w:r>
+        <w:rPr>
+          <w:rFonts w:asciiTheme="majorHAnsi" w:eastAsia="Times New Roman" w:hAnsiTheme="majorHAnsi" w:cs="Times New Roman"/>
+          <w:szCs w:val="20"/>
+          <w:lang w:eastAsia="hu-HU"/>
+        </w:rPr>
+        <w:t>Tanuló</w:t>
+      </w:r>
+      <w:r>
+        <w:rPr>
+          <w:rFonts w:asciiTheme="majorHAnsi" w:eastAsia="Times New Roman" w:hAnsiTheme="majorHAnsi" w:cs="Times New Roman"/>
+          <w:szCs w:val="20"/>
+          <w:lang w:eastAsia="hu-HU"/>
+        </w:rPr>
+        <w:t>(</w:t>
+      </w:r>
+      <w:proofErr w:type="gramEnd"/>
+      <w:r>
+        <w:rPr>
+          <w:rFonts w:asciiTheme="majorHAnsi" w:eastAsia="Times New Roman" w:hAnsiTheme="majorHAnsi" w:cs="Times New Roman"/>
+          <w:szCs w:val="20"/>
+          <w:lang w:eastAsia="hu-HU"/>
+        </w:rPr>
+        <w:t>k)</w:t>
+      </w:r>
+      <w:r>
+        <w:rPr>
+          <w:rFonts w:asciiTheme="majorHAnsi" w:eastAsia="Times New Roman" w:hAnsiTheme="majorHAnsi" w:cs="Times New Roman"/>
+          <w:szCs w:val="20"/>
+          <w:lang w:eastAsia="hu-HU"/>
+        </w:rPr>
+        <w:t xml:space="preserve"> neve</w:t>
+      </w:r>
+      <w:r>
+        <w:rPr>
+          <w:rStyle w:val="Lbjegyzet-hivatkozs"/>
+          <w:rFonts w:asciiTheme="majorHAnsi" w:eastAsia="Times New Roman" w:hAnsiTheme="majorHAnsi" w:cs="Times New Roman"/>
+          <w:szCs w:val="20"/>
+          <w:lang w:eastAsia="hu-HU"/>
+        </w:rPr>
+        <w:footnoteReference w:id="1"/>
+      </w:r>
+      <w:r>
+        <w:rPr>
+          <w:rFonts w:asciiTheme="majorHAnsi" w:eastAsia="Times New Roman" w:hAnsiTheme="majorHAnsi" w:cs="Times New Roman"/>
+          <w:szCs w:val="20"/>
+          <w:lang w:eastAsia="hu-HU"/>
+        </w:rPr>
+        <w:t xml:space="preserve">: </w:t>
+      </w:r>
+      <w:r>
+        <w:rPr>
+          <w:rFonts w:asciiTheme="majorHAnsi" w:eastAsia="Times New Roman" w:hAnsiTheme="majorHAnsi" w:cs="Times New Roman"/>
+          <w:szCs w:val="20"/>
+          <w:lang w:eastAsia="hu-HU"/>
+        </w:rPr>
+        <w:tab/>
+      </w:r>
+      <w:r>
+        <w:rPr>
+          <w:rFonts w:asciiTheme="majorHAnsi" w:eastAsia="Times New Roman" w:hAnsiTheme="majorHAnsi" w:cs="Times New Roman"/>
+          <w:szCs w:val="20"/>
+          <w:lang w:eastAsia="hu-HU"/>
+        </w:rPr>
+        <w:t xml:space="preserve">Tamás </w:t>
+      </w:r>
+      <w:proofErr w:type="spellStart"/>
+      <w:r>
+        <w:rPr>
+          <w:rFonts w:asciiTheme="majorHAnsi" w:eastAsia="Times New Roman" w:hAnsiTheme="majorHAnsi" w:cs="Times New Roman"/>
+          <w:szCs w:val="20"/>
+          <w:lang w:eastAsia="hu-HU"/>
+        </w:rPr>
+        <w:t>Róbert,R</w:t>
+      </w:r>
+      <w:bookmarkStart w:id="0" w:name="_GoBack"/>
+      <w:bookmarkEnd w:id="0"/>
+      <w:r>
+        <w:rPr>
+          <w:rFonts w:asciiTheme="majorHAnsi" w:eastAsia="Times New Roman" w:hAnsiTheme="majorHAnsi" w:cs="Times New Roman"/>
+          <w:szCs w:val="20"/>
+          <w:lang w:eastAsia="hu-HU"/>
+        </w:rPr>
+        <w:t>abóczki</w:t>
+      </w:r>
+      <w:proofErr w:type="spellEnd"/>
+      <w:r>
+        <w:rPr>
+          <w:rFonts w:asciiTheme="majorHAnsi" w:eastAsia="Times New Roman" w:hAnsiTheme="majorHAnsi" w:cs="Times New Roman"/>
+          <w:szCs w:val="20"/>
+          <w:lang w:eastAsia="hu-HU"/>
+        </w:rPr>
+        <w:t xml:space="preserve"> Erik, Gonda Szabolcs Krisztián</w:t>
+      </w:r>
+    </w:p>
+    <w:p>
+      <w:pPr>
+        <w:tabs>
+          <w:tab w:val="left" w:pos="2835"/>
+        </w:tabs>
+        <w:spacing w:after="0" w:line="360" w:lineRule="auto"/>
+        <w:rPr>
+          <w:rFonts w:asciiTheme="majorHAnsi" w:eastAsia="Times New Roman" w:hAnsiTheme="majorHAnsi" w:cs="Times New Roman"/>
+          <w:szCs w:val="20"/>
+          <w:lang w:eastAsia="hu-HU"/>
+        </w:rPr>
+      </w:pPr>
+      <w:r>
+        <w:rPr>
+          <w:rFonts w:asciiTheme="majorHAnsi" w:eastAsia="Times New Roman" w:hAnsiTheme="majorHAnsi" w:cs="Times New Roman"/>
+          <w:szCs w:val="20"/>
+          <w:lang w:eastAsia="hu-HU"/>
+        </w:rPr>
+        <w:t xml:space="preserve">Képzés: </w:t>
+      </w:r>
+      <w:r>
+        <w:rPr>
+          <w:rFonts w:asciiTheme="majorHAnsi" w:eastAsia="Times New Roman" w:hAnsiTheme="majorHAnsi" w:cs="Times New Roman"/>
+          <w:szCs w:val="20"/>
+          <w:lang w:eastAsia="hu-HU"/>
+        </w:rPr>
+        <w:tab/>
+      </w:r>
+      <w:r>
+        <w:rPr>
+          <w:rFonts w:asciiTheme="majorHAnsi" w:eastAsia="Times New Roman" w:hAnsiTheme="majorHAnsi" w:cs="Times New Roman"/>
+          <w:szCs w:val="20"/>
+          <w:highlight w:val="yellow"/>
+          <w:lang w:eastAsia="hu-HU"/>
+        </w:rPr>
+        <w:t xml:space="preserve">nappali </w:t>
+      </w:r>
+    </w:p>
+    <w:p>
+      <w:pPr>
+        <w:tabs>
+          <w:tab w:val="left" w:pos="2835"/>
+        </w:tabs>
+        <w:spacing w:after="0" w:line="360" w:lineRule="auto"/>
+        <w:ind w:left="2832" w:hanging="2832"/>
+        <w:rPr>
+          <w:rFonts w:asciiTheme="majorHAnsi" w:eastAsia="Times New Roman" w:hAnsiTheme="majorHAnsi" w:cs="Times New Roman"/>
+          <w:szCs w:val="20"/>
+          <w:highlight w:val="red"/>
+          <w:lang w:eastAsia="hu-HU"/>
+        </w:rPr>
+      </w:pPr>
+      <w:r>
+        <w:rPr>
+          <w:rFonts w:asciiTheme="majorHAnsi" w:eastAsia="Times New Roman" w:hAnsiTheme="majorHAnsi" w:cs="Times New Roman"/>
+          <w:szCs w:val="20"/>
+          <w:lang w:eastAsia="hu-HU"/>
+        </w:rPr>
+        <w:t xml:space="preserve">Szak: </w:t>
+      </w:r>
+      <w:r>
+        <w:rPr>
+          <w:rFonts w:asciiTheme="majorHAnsi" w:eastAsia="Times New Roman" w:hAnsiTheme="majorHAnsi" w:cs="Times New Roman"/>
+          <w:szCs w:val="20"/>
+          <w:lang w:eastAsia="hu-HU"/>
+        </w:rPr>
+        <w:tab/>
+      </w:r>
+      <w:r>
+        <w:rPr>
+          <w:rFonts w:asciiTheme="majorHAnsi" w:eastAsia="Times New Roman" w:hAnsiTheme="majorHAnsi" w:cs="Times New Roman"/>
+          <w:szCs w:val="20"/>
+          <w:highlight w:val="yellow"/>
+          <w:lang w:eastAsia="hu-HU"/>
+        </w:rPr>
+        <w:t>5 0613 12 03 Szoftverfejlesztő és tesztelő technikus</w:t>
+      </w:r>
+    </w:p>
+    <w:p>
+      <w:pPr>
+        <w:tabs>
+          <w:tab w:val="left" w:pos="2835"/>
+        </w:tabs>
+        <w:spacing w:before="1200" w:after="360" w:line="240" w:lineRule="auto"/>
+        <w:jc w:val="center"/>
+        <w:rPr>
+          <w:rFonts w:asciiTheme="majorHAnsi" w:eastAsia="Times New Roman" w:hAnsiTheme="majorHAnsi" w:cs="Times New Roman"/>
+          <w:b/>
+          <w:sz w:val="44"/>
+          <w:szCs w:val="44"/>
+          <w:lang w:eastAsia="hu-HU"/>
+        </w:rPr>
+      </w:pPr>
+      <w:r>
+        <w:rPr>
+          <w:rFonts w:asciiTheme="majorHAnsi" w:eastAsia="Times New Roman" w:hAnsiTheme="majorHAnsi" w:cs="Times New Roman"/>
+          <w:b/>
+          <w:sz w:val="44"/>
+          <w:szCs w:val="44"/>
+          <w:lang w:eastAsia="hu-HU"/>
+        </w:rPr>
+        <w:t>A záródolgozat címe:</w:t>
+      </w:r>
+    </w:p>
+    <w:p>
+      <w:pPr>
+        <w:tabs>
+          <w:tab w:val="left" w:pos="2835"/>
+        </w:tabs>
+        <w:spacing w:after="0" w:line="240" w:lineRule="auto"/>
+        <w:jc w:val="center"/>
+        <w:rPr>
+          <w:rFonts w:asciiTheme="majorHAnsi" w:eastAsia="Times New Roman" w:hAnsiTheme="majorHAnsi" w:cs="Times New Roman"/>
+          <w:b/>
+          <w:sz w:val="44"/>
+          <w:szCs w:val="44"/>
+          <w:lang w:eastAsia="hu-HU"/>
+        </w:rPr>
+      </w:pPr>
+      <w:r>
+        <w:rPr>
+          <w:rFonts w:asciiTheme="majorHAnsi" w:eastAsia="Times New Roman" w:hAnsiTheme="majorHAnsi" w:cs="Times New Roman"/>
+          <w:b/>
+          <w:sz w:val="44"/>
+          <w:szCs w:val="44"/>
+          <w:lang w:eastAsia="hu-HU"/>
+        </w:rPr>
+        <w:t xml:space="preserve">„NASAPC” </w:t>
+      </w:r>
+      <w:proofErr w:type="spellStart"/>
+      <w:r>
+        <w:rPr>
+          <w:rFonts w:asciiTheme="majorHAnsi" w:eastAsia="Times New Roman" w:hAnsiTheme="majorHAnsi" w:cs="Times New Roman"/>
+          <w:b/>
+          <w:sz w:val="44"/>
+          <w:szCs w:val="44"/>
+          <w:lang w:eastAsia="hu-HU"/>
+        </w:rPr>
+        <w:t>WebShopProject</w:t>
+      </w:r>
+      <w:proofErr w:type="spellEnd"/>
+    </w:p>
+    <w:p>
+      <w:pPr>
+        <w:tabs>
+          <w:tab w:val="left" w:pos="2835"/>
+        </w:tabs>
+        <w:spacing w:before="1320" w:after="0" w:line="360" w:lineRule="auto"/>
+        <w:rPr>
+          <w:rFonts w:asciiTheme="majorHAnsi" w:eastAsia="Times New Roman" w:hAnsiTheme="majorHAnsi" w:cs="Times New Roman"/>
+          <w:szCs w:val="20"/>
+          <w:lang w:eastAsia="hu-HU"/>
+        </w:rPr>
+      </w:pPr>
+      <w:r>
+        <w:rPr>
+          <w:rFonts w:asciiTheme="majorHAnsi" w:eastAsia="Times New Roman" w:hAnsiTheme="majorHAnsi" w:cs="Times New Roman"/>
+          <w:szCs w:val="20"/>
+          <w:lang w:eastAsia="hu-HU"/>
+        </w:rPr>
+        <w:t xml:space="preserve">Konzulens: </w:t>
+      </w:r>
+      <w:r>
+        <w:rPr>
+          <w:rFonts w:asciiTheme="majorHAnsi" w:eastAsia="Times New Roman" w:hAnsiTheme="majorHAnsi" w:cs="Times New Roman"/>
+          <w:szCs w:val="20"/>
+          <w:lang w:eastAsia="hu-HU"/>
+        </w:rPr>
+        <w:tab/>
+      </w:r>
+      <w:r>
+        <w:rPr>
+          <w:rFonts w:asciiTheme="majorHAnsi" w:eastAsia="Times New Roman" w:hAnsiTheme="majorHAnsi" w:cs="Times New Roman"/>
+          <w:szCs w:val="20"/>
+          <w:lang w:eastAsia="hu-HU"/>
+        </w:rPr>
+        <w:t>Horváth Norbert</w:t>
+      </w:r>
+    </w:p>
+    <w:p>
+      <w:pPr>
+        <w:tabs>
+          <w:tab w:val="left" w:pos="2835"/>
+        </w:tabs>
+        <w:spacing w:after="0" w:line="360" w:lineRule="auto"/>
+        <w:rPr>
+          <w:rFonts w:asciiTheme="majorHAnsi" w:eastAsia="Times New Roman" w:hAnsiTheme="majorHAnsi" w:cs="Times New Roman"/>
+          <w:szCs w:val="20"/>
+          <w:lang w:eastAsia="hu-HU"/>
+        </w:rPr>
+      </w:pPr>
+      <w:r>
+        <w:rPr>
+          <w:rFonts w:asciiTheme="majorHAnsi" w:eastAsia="Times New Roman" w:hAnsiTheme="majorHAnsi" w:cs="Times New Roman"/>
+          <w:szCs w:val="20"/>
+          <w:lang w:eastAsia="hu-HU"/>
+        </w:rPr>
+        <w:t xml:space="preserve">Beadási határidő: </w:t>
+      </w:r>
+      <w:r>
+        <w:rPr>
+          <w:rFonts w:asciiTheme="majorHAnsi" w:eastAsia="Times New Roman" w:hAnsiTheme="majorHAnsi" w:cs="Times New Roman"/>
+          <w:szCs w:val="20"/>
+          <w:lang w:eastAsia="hu-HU"/>
+        </w:rPr>
+        <w:tab/>
+      </w:r>
+      <w:r>
+        <w:rPr>
+          <w:rFonts w:asciiTheme="majorHAnsi" w:eastAsia="Times New Roman" w:hAnsiTheme="majorHAnsi" w:cs="Times New Roman"/>
+          <w:szCs w:val="20"/>
+          <w:highlight w:val="yellow"/>
+          <w:lang w:eastAsia="hu-HU"/>
+        </w:rPr>
+        <w:t xml:space="preserve">2022. 04. </w:t>
+      </w:r>
+      <w:r>
+        <w:rPr>
+          <w:rFonts w:asciiTheme="majorHAnsi" w:eastAsia="Times New Roman" w:hAnsiTheme="majorHAnsi" w:cs="Times New Roman"/>
+          <w:szCs w:val="20"/>
+          <w:highlight w:val="yellow"/>
+          <w:lang w:eastAsia="hu-HU"/>
+        </w:rPr>
+        <w:t>29</w:t>
+      </w:r>
+      <w:r>
+        <w:rPr>
+          <w:rFonts w:asciiTheme="majorHAnsi" w:eastAsia="Times New Roman" w:hAnsiTheme="majorHAnsi" w:cs="Times New Roman"/>
+          <w:szCs w:val="20"/>
+          <w:highlight w:val="yellow"/>
+          <w:lang w:eastAsia="hu-HU"/>
+        </w:rPr>
+        <w:t>.</w:t>
+      </w:r>
+    </w:p>
+    <w:p>
+      <w:pPr>
+        <w:tabs>
+          <w:tab w:val="left" w:pos="2835"/>
+        </w:tabs>
+        <w:spacing w:before="360" w:after="600" w:line="360" w:lineRule="auto"/>
+        <w:rPr>
+          <w:rFonts w:asciiTheme="majorHAnsi" w:eastAsia="Times New Roman" w:hAnsiTheme="majorHAnsi" w:cs="Times New Roman"/>
+          <w:szCs w:val="20"/>
+          <w:lang w:eastAsia="hu-HU"/>
+        </w:rPr>
+      </w:pPr>
+      <w:r>
+        <w:rPr>
+          <w:rFonts w:asciiTheme="majorHAnsi" w:eastAsia="Times New Roman" w:hAnsiTheme="majorHAnsi" w:cs="Times New Roman"/>
+          <w:szCs w:val="20"/>
+          <w:lang w:eastAsia="hu-HU"/>
+        </w:rPr>
+        <w:t>Győr, 20</w:t>
+      </w:r>
+      <w:r>
+        <w:rPr>
+          <w:rFonts w:asciiTheme="majorHAnsi" w:eastAsia="Times New Roman" w:hAnsiTheme="majorHAnsi" w:cs="Times New Roman"/>
+          <w:szCs w:val="20"/>
+          <w:lang w:eastAsia="hu-HU"/>
+        </w:rPr>
+        <w:t>22</w:t>
+      </w:r>
+      <w:r>
+        <w:rPr>
+          <w:rFonts w:asciiTheme="majorHAnsi" w:eastAsia="Times New Roman" w:hAnsiTheme="majorHAnsi" w:cs="Times New Roman"/>
+          <w:szCs w:val="20"/>
+          <w:lang w:eastAsia="hu-HU"/>
+        </w:rPr>
+        <w:t xml:space="preserve">. </w:t>
+      </w:r>
+      <w:r>
+        <w:rPr>
+          <w:rFonts w:asciiTheme="majorHAnsi" w:eastAsia="Times New Roman" w:hAnsiTheme="majorHAnsi" w:cs="Times New Roman"/>
+          <w:szCs w:val="20"/>
+          <w:lang w:eastAsia="hu-HU"/>
+        </w:rPr>
+        <w:t>0</w:t>
+      </w:r>
+      <w:r>
+        <w:rPr>
+          <w:rFonts w:asciiTheme="majorHAnsi" w:eastAsia="Times New Roman" w:hAnsiTheme="majorHAnsi" w:cs="Times New Roman"/>
+          <w:szCs w:val="20"/>
+          <w:lang w:eastAsia="hu-HU"/>
+        </w:rPr>
+        <w:t>4. 28</w:t>
+      </w:r>
+    </w:p>
+    <w:p>
+      <w:pPr>
+        <w:pBdr>
+          <w:top w:val="single" w:sz="4" w:space="1" w:color="auto"/>
+        </w:pBdr>
+        <w:spacing w:after="0" w:line="240" w:lineRule="auto"/>
+        <w:ind w:left="5103" w:right="567"/>
+        <w:jc w:val="center"/>
+        <w:rPr>
+          <w:rFonts w:asciiTheme="majorHAnsi" w:eastAsia="Times New Roman" w:hAnsiTheme="majorHAnsi" w:cs="Times New Roman"/>
+          <w:szCs w:val="20"/>
+          <w:lang w:eastAsia="hu-HU"/>
+        </w:rPr>
+      </w:pPr>
+      <w:r>
+        <w:rPr>
+          <w:rFonts w:asciiTheme="majorHAnsi" w:eastAsia="Times New Roman" w:hAnsiTheme="majorHAnsi" w:cs="Times New Roman"/>
+          <w:b/>
+          <w:szCs w:val="20"/>
+          <w:lang w:eastAsia="hu-HU"/>
+        </w:rPr>
+        <w:t>Módos Gábor</w:t>
+      </w:r>
+      <w:r>
+        <w:rPr>
+          <w:rFonts w:asciiTheme="majorHAnsi" w:eastAsia="Times New Roman" w:hAnsiTheme="majorHAnsi" w:cs="Times New Roman"/>
+          <w:b/>
+          <w:szCs w:val="20"/>
+          <w:lang w:eastAsia="hu-HU"/>
+        </w:rPr>
+        <w:br/>
+      </w:r>
+      <w:r>
+        <w:rPr>
+          <w:rFonts w:asciiTheme="majorHAnsi" w:eastAsia="Times New Roman" w:hAnsiTheme="majorHAnsi" w:cs="Times New Roman"/>
+          <w:szCs w:val="20"/>
+          <w:lang w:eastAsia="hu-HU"/>
+        </w:rPr>
+        <w:t>igazgató</w:t>
+      </w:r>
+    </w:p>
+    <w:p>
+      <w:pPr>
+        <w:pStyle w:val="Tartalomjegyzkcmsora"/>
+        <w:rPr>
+          <w:rFonts w:eastAsiaTheme="minorHAnsi" w:cstheme="minorBidi"/>
+          <w:b w:val="0"/>
+          <w:color w:val="auto"/>
+          <w:sz w:val="24"/>
+          <w:szCs w:val="22"/>
+          <w:lang w:eastAsia="en-US"/>
+        </w:rPr>
+        <w:sectPr>
+          <w:headerReference w:type="default" r:id="rId8"/>
+          <w:pgSz w:w="11906" w:h="16838" w:code="9"/>
+          <w:pgMar w:top="1701" w:right="1701" w:bottom="1701" w:left="2268" w:header="709" w:footer="709" w:gutter="0"/>
+          <w:cols w:space="708"/>
+          <w:docGrid w:linePitch="360"/>
+        </w:sectPr>
+      </w:pPr>
+    </w:p>
+    <w:p>
+      <w:pPr>
+        <w:spacing w:after="600" w:line="240" w:lineRule="auto"/>
+        <w:jc w:val="center"/>
+        <w:rPr>
+          <w:rFonts w:asciiTheme="majorHAnsi" w:eastAsia="Times New Roman" w:hAnsiTheme="majorHAnsi" w:cs="Times New Roman"/>
+          <w:b/>
+          <w:sz w:val="44"/>
+          <w:szCs w:val="44"/>
+          <w:lang w:eastAsia="hu-HU"/>
+        </w:rPr>
+      </w:pPr>
+      <w:r>
+        <w:rPr>
+          <w:rFonts w:asciiTheme="majorHAnsi" w:eastAsia="Times New Roman" w:hAnsiTheme="majorHAnsi" w:cs="Times New Roman"/>
+          <w:b/>
+          <w:sz w:val="44"/>
+          <w:szCs w:val="44"/>
+          <w:lang w:eastAsia="hu-HU"/>
+        </w:rPr>
+        <w:lastRenderedPageBreak/>
+        <w:t>Konzultációs lap</w:t>
+      </w:r>
+      <w:r>
+        <w:rPr>
+          <w:rStyle w:val="Lbjegyzet-hivatkozs"/>
+          <w:rFonts w:asciiTheme="majorHAnsi" w:eastAsia="Times New Roman" w:hAnsiTheme="majorHAnsi" w:cs="Times New Roman"/>
+          <w:b/>
+          <w:sz w:val="44"/>
+          <w:szCs w:val="44"/>
+          <w:lang w:eastAsia="hu-HU"/>
+        </w:rPr>
+        <w:footnoteReference w:id="2"/>
+      </w:r>
+    </w:p>
+    <w:tbl>
+      <w:tblPr>
+        <w:tblStyle w:val="Rcsostblzat"/>
+        <w:tblW w:w="0" w:type="auto"/>
+        <w:jc w:val="center"/>
+        <w:tblLook w:val="04A0" w:firstRow="1" w:lastRow="0" w:firstColumn="1" w:lastColumn="0" w:noHBand="0" w:noVBand="1"/>
+      </w:tblPr>
+      <w:tblGrid>
+        <w:gridCol w:w="398"/>
+        <w:gridCol w:w="1532"/>
+        <w:gridCol w:w="3866"/>
+        <w:gridCol w:w="2131"/>
+      </w:tblGrid>
+      <w:tr>
+        <w:trPr>
+          <w:trHeight w:val="20"/>
+          <w:jc w:val="center"/>
+        </w:trPr>
+        <w:tc>
+          <w:tcPr>
+            <w:tcW w:w="399" w:type="dxa"/>
+            <w:vMerge w:val="restart"/>
+          </w:tcPr>
+          <w:p>
+            <w:pPr>
+              <w:rPr>
+                <w:rFonts w:asciiTheme="majorHAnsi" w:hAnsiTheme="majorHAnsi"/>
+              </w:rPr>
+            </w:pPr>
+          </w:p>
+        </w:tc>
+        <w:tc>
+          <w:tcPr>
+            <w:tcW w:w="6117" w:type="dxa"/>
+            <w:gridSpan w:val="2"/>
+            <w:vAlign w:val="center"/>
+          </w:tcPr>
+          <w:p>
+            <w:pPr>
+              <w:spacing w:after="0"/>
+              <w:jc w:val="center"/>
+              <w:rPr>
+                <w:rFonts w:asciiTheme="majorHAnsi" w:hAnsiTheme="majorHAnsi"/>
+              </w:rPr>
+            </w:pPr>
+            <w:r>
+              <w:rPr>
+                <w:rFonts w:asciiTheme="majorHAnsi" w:hAnsiTheme="majorHAnsi"/>
+              </w:rPr>
+              <w:t>A konzultáció</w:t>
+            </w:r>
+          </w:p>
+        </w:tc>
+        <w:tc>
+          <w:tcPr>
+            <w:tcW w:w="2410" w:type="dxa"/>
+            <w:vMerge w:val="restart"/>
+            <w:vAlign w:val="center"/>
+          </w:tcPr>
+          <w:p>
+            <w:pPr>
+              <w:spacing w:after="0"/>
+              <w:jc w:val="center"/>
+              <w:rPr>
+                <w:rFonts w:asciiTheme="majorHAnsi" w:hAnsiTheme="majorHAnsi"/>
+              </w:rPr>
+            </w:pPr>
+            <w:r>
+              <w:rPr>
+                <w:rFonts w:asciiTheme="majorHAnsi" w:hAnsiTheme="majorHAnsi"/>
+              </w:rPr>
+              <w:t>Konzulens aláírása</w:t>
+            </w:r>
+          </w:p>
+        </w:tc>
+      </w:tr>
+      <w:tr>
+        <w:trPr>
+          <w:trHeight w:val="20"/>
+          <w:jc w:val="center"/>
+        </w:trPr>
+        <w:tc>
+          <w:tcPr>
+            <w:tcW w:w="399" w:type="dxa"/>
+            <w:vMerge/>
+          </w:tcPr>
+          <w:p>
+            <w:pPr>
+              <w:rPr>
+                <w:rFonts w:asciiTheme="majorHAnsi" w:hAnsiTheme="majorHAnsi"/>
+              </w:rPr>
+            </w:pPr>
+          </w:p>
+        </w:tc>
+        <w:tc>
+          <w:tcPr>
+            <w:tcW w:w="1581" w:type="dxa"/>
+            <w:vAlign w:val="center"/>
+          </w:tcPr>
+          <w:p>
+            <w:pPr>
+              <w:spacing w:after="0"/>
+              <w:jc w:val="center"/>
+              <w:rPr>
+                <w:rFonts w:asciiTheme="majorHAnsi" w:hAnsiTheme="majorHAnsi"/>
+              </w:rPr>
+            </w:pPr>
+            <w:r>
+              <w:rPr>
+                <w:rFonts w:asciiTheme="majorHAnsi" w:hAnsiTheme="majorHAnsi"/>
+              </w:rPr>
+              <w:t>ideje</w:t>
+            </w:r>
+          </w:p>
+        </w:tc>
+        <w:tc>
+          <w:tcPr>
+            <w:tcW w:w="4536" w:type="dxa"/>
+            <w:vAlign w:val="center"/>
+          </w:tcPr>
+          <w:p>
+            <w:pPr>
+              <w:spacing w:after="0"/>
+              <w:jc w:val="center"/>
+              <w:rPr>
+                <w:rFonts w:asciiTheme="majorHAnsi" w:hAnsiTheme="majorHAnsi"/>
+              </w:rPr>
+            </w:pPr>
+            <w:r>
+              <w:rPr>
+                <w:rFonts w:asciiTheme="majorHAnsi" w:hAnsiTheme="majorHAnsi"/>
+              </w:rPr>
+              <w:t>témája</w:t>
+            </w:r>
+          </w:p>
+        </w:tc>
+        <w:tc>
+          <w:tcPr>
+            <w:tcW w:w="2410" w:type="dxa"/>
+            <w:vMerge/>
+          </w:tcPr>
+          <w:p>
+            <w:pPr>
+              <w:rPr>
+                <w:rFonts w:asciiTheme="majorHAnsi" w:hAnsiTheme="majorHAnsi"/>
+              </w:rPr>
+            </w:pPr>
+          </w:p>
+        </w:tc>
+      </w:tr>
+      <w:tr>
+        <w:trPr>
+          <w:trHeight w:val="454"/>
+          <w:jc w:val="center"/>
+        </w:trPr>
+        <w:tc>
+          <w:tcPr>
+            <w:tcW w:w="399" w:type="dxa"/>
+            <w:vAlign w:val="center"/>
+          </w:tcPr>
+          <w:p>
+            <w:pPr>
+              <w:spacing w:after="0"/>
+              <w:jc w:val="center"/>
+              <w:rPr>
+                <w:rFonts w:asciiTheme="majorHAnsi" w:hAnsiTheme="majorHAnsi"/>
+              </w:rPr>
+            </w:pPr>
+            <w:r>
+              <w:rPr>
+                <w:rFonts w:asciiTheme="majorHAnsi" w:hAnsiTheme="majorHAnsi"/>
+              </w:rPr>
+              <w:t>1.</w:t>
+            </w:r>
+          </w:p>
+        </w:tc>
+        <w:tc>
+          <w:tcPr>
+            <w:tcW w:w="1581" w:type="dxa"/>
+            <w:vAlign w:val="center"/>
+          </w:tcPr>
+          <w:p>
+            <w:pPr>
+              <w:spacing w:after="0"/>
+              <w:jc w:val="center"/>
+              <w:rPr>
+                <w:rFonts w:asciiTheme="majorHAnsi" w:hAnsiTheme="majorHAnsi"/>
+                <w:szCs w:val="24"/>
+                <w:highlight w:val="yellow"/>
+              </w:rPr>
+            </w:pPr>
+            <w:r>
+              <w:rPr>
+                <w:rFonts w:asciiTheme="majorHAnsi" w:hAnsiTheme="majorHAnsi"/>
+                <w:szCs w:val="24"/>
+                <w:highlight w:val="yellow"/>
+              </w:rPr>
+              <w:t>202</w:t>
+            </w:r>
+            <w:r>
+              <w:rPr>
+                <w:rFonts w:asciiTheme="majorHAnsi" w:hAnsiTheme="majorHAnsi"/>
+                <w:szCs w:val="24"/>
+                <w:highlight w:val="yellow"/>
+              </w:rPr>
+              <w:t>2</w:t>
+            </w:r>
+            <w:r>
+              <w:rPr>
+                <w:rFonts w:asciiTheme="majorHAnsi" w:hAnsiTheme="majorHAnsi"/>
+                <w:szCs w:val="24"/>
+                <w:highlight w:val="yellow"/>
+              </w:rPr>
+              <w:t>.02.15.</w:t>
+            </w:r>
+          </w:p>
+        </w:tc>
+        <w:tc>
+          <w:tcPr>
+            <w:tcW w:w="4536" w:type="dxa"/>
+            <w:vAlign w:val="center"/>
+          </w:tcPr>
+          <w:p>
+            <w:pPr>
+              <w:spacing w:after="0"/>
+              <w:rPr>
+                <w:rFonts w:asciiTheme="majorHAnsi" w:hAnsiTheme="majorHAnsi"/>
+                <w:szCs w:val="24"/>
+                <w:highlight w:val="yellow"/>
+              </w:rPr>
+            </w:pPr>
+            <w:r>
+              <w:rPr>
+                <w:rFonts w:asciiTheme="majorHAnsi" w:hAnsiTheme="majorHAnsi"/>
+                <w:szCs w:val="24"/>
+                <w:highlight w:val="yellow"/>
+              </w:rPr>
+              <w:t>Témaválasztás és specifikáció</w:t>
+            </w:r>
+          </w:p>
+        </w:tc>
+        <w:tc>
+          <w:tcPr>
+            <w:tcW w:w="2410" w:type="dxa"/>
+            <w:vAlign w:val="center"/>
+          </w:tcPr>
+          <w:p>
+            <w:pPr>
+              <w:spacing w:after="0"/>
+              <w:jc w:val="center"/>
+              <w:rPr>
+                <w:rFonts w:asciiTheme="majorHAnsi" w:hAnsiTheme="majorHAnsi"/>
+              </w:rPr>
+            </w:pPr>
+          </w:p>
+        </w:tc>
+      </w:tr>
+      <w:tr>
+        <w:trPr>
+          <w:trHeight w:val="454"/>
+          <w:jc w:val="center"/>
+        </w:trPr>
+        <w:tc>
+          <w:tcPr>
+            <w:tcW w:w="399" w:type="dxa"/>
+            <w:vAlign w:val="center"/>
+          </w:tcPr>
+          <w:p>
+            <w:pPr>
+              <w:spacing w:after="0"/>
+              <w:jc w:val="center"/>
+              <w:rPr>
+                <w:rFonts w:asciiTheme="majorHAnsi" w:hAnsiTheme="majorHAnsi"/>
+              </w:rPr>
+            </w:pPr>
+            <w:r>
+              <w:rPr>
+                <w:rFonts w:asciiTheme="majorHAnsi" w:hAnsiTheme="majorHAnsi"/>
+              </w:rPr>
+              <w:t>2.</w:t>
+            </w:r>
+          </w:p>
+        </w:tc>
+        <w:tc>
+          <w:tcPr>
+            <w:tcW w:w="1581" w:type="dxa"/>
+            <w:vAlign w:val="center"/>
+          </w:tcPr>
+          <w:p>
+            <w:pPr>
+              <w:spacing w:after="0"/>
+              <w:jc w:val="center"/>
+              <w:rPr>
+                <w:rFonts w:asciiTheme="majorHAnsi" w:hAnsiTheme="majorHAnsi"/>
+                <w:szCs w:val="24"/>
+                <w:highlight w:val="yellow"/>
+              </w:rPr>
+            </w:pPr>
+            <w:r>
+              <w:rPr>
+                <w:rFonts w:asciiTheme="majorHAnsi" w:hAnsiTheme="majorHAnsi"/>
+                <w:szCs w:val="24"/>
+                <w:highlight w:val="yellow"/>
+              </w:rPr>
+              <w:t>2022</w:t>
+            </w:r>
+            <w:r>
+              <w:rPr>
+                <w:rFonts w:asciiTheme="majorHAnsi" w:hAnsiTheme="majorHAnsi"/>
+                <w:szCs w:val="24"/>
+                <w:highlight w:val="yellow"/>
+              </w:rPr>
+              <w:t>.03.14.</w:t>
+            </w:r>
+          </w:p>
+        </w:tc>
+        <w:tc>
+          <w:tcPr>
+            <w:tcW w:w="4536" w:type="dxa"/>
+            <w:vAlign w:val="center"/>
+          </w:tcPr>
+          <w:p>
+            <w:pPr>
+              <w:spacing w:after="0"/>
+              <w:rPr>
+                <w:rFonts w:asciiTheme="majorHAnsi" w:hAnsiTheme="majorHAnsi"/>
+                <w:szCs w:val="24"/>
+                <w:highlight w:val="yellow"/>
+              </w:rPr>
+            </w:pPr>
+            <w:r>
+              <w:rPr>
+                <w:rFonts w:asciiTheme="majorHAnsi" w:hAnsiTheme="majorHAnsi"/>
+                <w:szCs w:val="24"/>
+                <w:highlight w:val="yellow"/>
+              </w:rPr>
+              <w:t>Záródolgozat készültségi fokának értékelése</w:t>
+            </w:r>
+          </w:p>
+        </w:tc>
+        <w:tc>
+          <w:tcPr>
+            <w:tcW w:w="2410" w:type="dxa"/>
+            <w:vAlign w:val="center"/>
+          </w:tcPr>
+          <w:p>
+            <w:pPr>
+              <w:spacing w:after="0"/>
+              <w:jc w:val="center"/>
+              <w:rPr>
+                <w:rFonts w:asciiTheme="majorHAnsi" w:hAnsiTheme="majorHAnsi"/>
+              </w:rPr>
+            </w:pPr>
+          </w:p>
+        </w:tc>
+      </w:tr>
+      <w:tr>
+        <w:trPr>
+          <w:trHeight w:val="454"/>
+          <w:jc w:val="center"/>
+        </w:trPr>
+        <w:tc>
+          <w:tcPr>
+            <w:tcW w:w="399" w:type="dxa"/>
+            <w:vAlign w:val="center"/>
+          </w:tcPr>
+          <w:p>
+            <w:pPr>
+              <w:spacing w:after="0"/>
+              <w:jc w:val="center"/>
+              <w:rPr>
+                <w:rFonts w:asciiTheme="majorHAnsi" w:hAnsiTheme="majorHAnsi"/>
+              </w:rPr>
+            </w:pPr>
+            <w:r>
+              <w:rPr>
+                <w:rFonts w:asciiTheme="majorHAnsi" w:hAnsiTheme="majorHAnsi"/>
+              </w:rPr>
+              <w:t>3.</w:t>
+            </w:r>
+          </w:p>
+        </w:tc>
+        <w:tc>
+          <w:tcPr>
+            <w:tcW w:w="1581" w:type="dxa"/>
+            <w:vAlign w:val="center"/>
+          </w:tcPr>
+          <w:p>
+            <w:pPr>
+              <w:spacing w:after="0"/>
+              <w:jc w:val="center"/>
+              <w:rPr>
+                <w:rFonts w:asciiTheme="majorHAnsi" w:hAnsiTheme="majorHAnsi"/>
+                <w:szCs w:val="24"/>
+                <w:highlight w:val="yellow"/>
+              </w:rPr>
+            </w:pPr>
+            <w:r>
+              <w:rPr>
+                <w:rFonts w:asciiTheme="majorHAnsi" w:hAnsiTheme="majorHAnsi"/>
+                <w:szCs w:val="24"/>
+                <w:highlight w:val="yellow"/>
+              </w:rPr>
+              <w:t>2022</w:t>
+            </w:r>
+            <w:r>
+              <w:rPr>
+                <w:rFonts w:asciiTheme="majorHAnsi" w:hAnsiTheme="majorHAnsi"/>
+                <w:szCs w:val="24"/>
+                <w:highlight w:val="yellow"/>
+              </w:rPr>
+              <w:t>.04.17.</w:t>
+            </w:r>
+          </w:p>
+        </w:tc>
+        <w:tc>
+          <w:tcPr>
+            <w:tcW w:w="4536" w:type="dxa"/>
+            <w:vAlign w:val="center"/>
+          </w:tcPr>
+          <w:p>
+            <w:pPr>
+              <w:spacing w:after="0"/>
+              <w:rPr>
+                <w:rFonts w:asciiTheme="majorHAnsi" w:hAnsiTheme="majorHAnsi"/>
+                <w:szCs w:val="24"/>
+                <w:highlight w:val="yellow"/>
+              </w:rPr>
+            </w:pPr>
+            <w:r>
+              <w:rPr>
+                <w:rFonts w:asciiTheme="majorHAnsi" w:hAnsiTheme="majorHAnsi"/>
+                <w:szCs w:val="24"/>
+                <w:highlight w:val="yellow"/>
+              </w:rPr>
+              <w:t>Dokumentáció véglegesítése</w:t>
+            </w:r>
+          </w:p>
+        </w:tc>
+        <w:tc>
+          <w:tcPr>
+            <w:tcW w:w="2410" w:type="dxa"/>
+            <w:vAlign w:val="center"/>
+          </w:tcPr>
+          <w:p>
+            <w:pPr>
+              <w:spacing w:after="0"/>
+              <w:jc w:val="center"/>
+              <w:rPr>
+                <w:rFonts w:asciiTheme="majorHAnsi" w:hAnsiTheme="majorHAnsi"/>
+              </w:rPr>
+            </w:pPr>
+          </w:p>
+        </w:tc>
+      </w:tr>
+    </w:tbl>
+    <w:p>
+      <w:pPr>
+        <w:spacing w:before="480" w:after="0" w:line="240" w:lineRule="auto"/>
+        <w:jc w:val="center"/>
+        <w:rPr>
+          <w:rFonts w:asciiTheme="majorHAnsi" w:eastAsia="Times New Roman" w:hAnsiTheme="majorHAnsi" w:cs="Times New Roman"/>
+          <w:b/>
+          <w:sz w:val="44"/>
+          <w:szCs w:val="44"/>
+          <w:lang w:eastAsia="hu-HU"/>
+        </w:rPr>
+      </w:pPr>
+      <w:r>
+        <w:rPr>
+          <w:rFonts w:asciiTheme="majorHAnsi" w:eastAsia="Times New Roman" w:hAnsiTheme="majorHAnsi" w:cs="Times New Roman"/>
+          <w:b/>
+          <w:sz w:val="44"/>
+          <w:szCs w:val="44"/>
+          <w:lang w:eastAsia="hu-HU"/>
+        </w:rPr>
+        <w:t>Tulajdonosi nyilatkozat</w:t>
+      </w:r>
+    </w:p>
+    <w:p>
+      <w:pPr>
+        <w:spacing w:before="360" w:after="0" w:line="240" w:lineRule="auto"/>
+        <w:rPr>
+          <w:rFonts w:asciiTheme="majorHAnsi" w:eastAsia="Times New Roman" w:hAnsiTheme="majorHAnsi" w:cs="Times New Roman"/>
+          <w:szCs w:val="20"/>
+          <w:lang w:eastAsia="hu-HU"/>
+        </w:rPr>
+      </w:pPr>
+      <w:r>
+        <w:rPr>
+          <w:rFonts w:asciiTheme="majorHAnsi" w:eastAsia="Times New Roman" w:hAnsiTheme="majorHAnsi" w:cs="Times New Roman"/>
+          <w:szCs w:val="20"/>
+          <w:lang w:eastAsia="hu-HU"/>
+        </w:rPr>
+        <w:t>Ez a dolgozat a saját munká</w:t>
+      </w:r>
+      <w:r>
+        <w:rPr>
+          <w:rFonts w:asciiTheme="majorHAnsi" w:eastAsia="Times New Roman" w:hAnsiTheme="majorHAnsi" w:cs="Times New Roman"/>
+          <w:szCs w:val="20"/>
+          <w:lang w:eastAsia="hu-HU"/>
+        </w:rPr>
+        <w:t>nk</w:t>
+      </w:r>
+      <w:r>
+        <w:rPr>
+          <w:rFonts w:asciiTheme="majorHAnsi" w:eastAsia="Times New Roman" w:hAnsiTheme="majorHAnsi" w:cs="Times New Roman"/>
+          <w:szCs w:val="20"/>
+          <w:lang w:eastAsia="hu-HU"/>
+        </w:rPr>
+        <w:t xml:space="preserve"> eredménye. Dolgozat</w:t>
+      </w:r>
+      <w:r>
+        <w:rPr>
+          <w:rFonts w:asciiTheme="majorHAnsi" w:eastAsia="Times New Roman" w:hAnsiTheme="majorHAnsi" w:cs="Times New Roman"/>
+          <w:szCs w:val="20"/>
+          <w:lang w:eastAsia="hu-HU"/>
+        </w:rPr>
+        <w:t>unk</w:t>
+      </w:r>
+      <w:r>
+        <w:rPr>
+          <w:rFonts w:asciiTheme="majorHAnsi" w:eastAsia="Times New Roman" w:hAnsiTheme="majorHAnsi" w:cs="Times New Roman"/>
+          <w:szCs w:val="20"/>
+          <w:lang w:eastAsia="hu-HU"/>
+        </w:rPr>
+        <w:t xml:space="preserve"> azon részeit, melyeket más szerzők munkájából vett</w:t>
+      </w:r>
+      <w:r>
+        <w:rPr>
+          <w:rFonts w:asciiTheme="majorHAnsi" w:eastAsia="Times New Roman" w:hAnsiTheme="majorHAnsi" w:cs="Times New Roman"/>
+          <w:szCs w:val="20"/>
+          <w:lang w:eastAsia="hu-HU"/>
+        </w:rPr>
+        <w:t>ünk</w:t>
+      </w:r>
+      <w:r>
+        <w:rPr>
+          <w:rFonts w:asciiTheme="majorHAnsi" w:eastAsia="Times New Roman" w:hAnsiTheme="majorHAnsi" w:cs="Times New Roman"/>
+          <w:szCs w:val="20"/>
+          <w:lang w:eastAsia="hu-HU"/>
+        </w:rPr>
+        <w:t xml:space="preserve"> át, egyértelműen megjelö</w:t>
+      </w:r>
+      <w:r>
+        <w:rPr>
+          <w:rFonts w:asciiTheme="majorHAnsi" w:eastAsia="Times New Roman" w:hAnsiTheme="majorHAnsi" w:cs="Times New Roman"/>
+          <w:szCs w:val="20"/>
+          <w:lang w:eastAsia="hu-HU"/>
+        </w:rPr>
+        <w:t>ltük</w:t>
+      </w:r>
+      <w:r>
+        <w:rPr>
+          <w:rFonts w:asciiTheme="majorHAnsi" w:eastAsia="Times New Roman" w:hAnsiTheme="majorHAnsi" w:cs="Times New Roman"/>
+          <w:szCs w:val="20"/>
+          <w:lang w:eastAsia="hu-HU"/>
+        </w:rPr>
+        <w:t>.</w:t>
+      </w:r>
+    </w:p>
+    <w:p>
+      <w:pPr>
+        <w:spacing w:after="0" w:line="240" w:lineRule="auto"/>
+        <w:rPr>
+          <w:rFonts w:asciiTheme="majorHAnsi" w:eastAsia="Times New Roman" w:hAnsiTheme="majorHAnsi" w:cs="Times New Roman"/>
+          <w:szCs w:val="20"/>
+          <w:lang w:eastAsia="hu-HU"/>
+        </w:rPr>
+      </w:pPr>
+      <w:r>
+        <w:rPr>
+          <w:rFonts w:asciiTheme="majorHAnsi" w:eastAsia="Times New Roman" w:hAnsiTheme="majorHAnsi" w:cs="Times New Roman"/>
+          <w:szCs w:val="20"/>
+          <w:lang w:eastAsia="hu-HU"/>
+        </w:rPr>
+        <w:t>Ha kiderülne, hogy ez a nyilatkozat valótlan, tudomásul ve</w:t>
+      </w:r>
+      <w:r>
+        <w:rPr>
+          <w:rFonts w:asciiTheme="majorHAnsi" w:eastAsia="Times New Roman" w:hAnsiTheme="majorHAnsi" w:cs="Times New Roman"/>
+          <w:szCs w:val="20"/>
+          <w:lang w:eastAsia="hu-HU"/>
+        </w:rPr>
+        <w:t>sszük</w:t>
+      </w:r>
+      <w:r>
+        <w:rPr>
+          <w:rFonts w:asciiTheme="majorHAnsi" w:eastAsia="Times New Roman" w:hAnsiTheme="majorHAnsi" w:cs="Times New Roman"/>
+          <w:szCs w:val="20"/>
+          <w:lang w:eastAsia="hu-HU"/>
+        </w:rPr>
+        <w:t xml:space="preserve">, hogy a szakmai vizsgabizottság a szakmai vizsgáról kizár </w:t>
+      </w:r>
+      <w:r>
+        <w:rPr>
+          <w:rFonts w:asciiTheme="majorHAnsi" w:eastAsia="Times New Roman" w:hAnsiTheme="majorHAnsi" w:cs="Times New Roman"/>
+          <w:szCs w:val="20"/>
+          <w:lang w:eastAsia="hu-HU"/>
+        </w:rPr>
+        <w:t xml:space="preserve">minket </w:t>
+      </w:r>
+      <w:r>
+        <w:rPr>
+          <w:rFonts w:asciiTheme="majorHAnsi" w:eastAsia="Times New Roman" w:hAnsiTheme="majorHAnsi" w:cs="Times New Roman"/>
+          <w:szCs w:val="20"/>
+          <w:lang w:eastAsia="hu-HU"/>
+        </w:rPr>
+        <w:t>és szakmai vizsgát csak új záródolgozat készítése után tehet</w:t>
+      </w:r>
+      <w:r>
+        <w:rPr>
+          <w:rFonts w:asciiTheme="majorHAnsi" w:eastAsia="Times New Roman" w:hAnsiTheme="majorHAnsi" w:cs="Times New Roman"/>
+          <w:szCs w:val="20"/>
+          <w:lang w:eastAsia="hu-HU"/>
+        </w:rPr>
+        <w:t>ünk</w:t>
+      </w:r>
+      <w:r>
+        <w:rPr>
+          <w:rFonts w:asciiTheme="majorHAnsi" w:eastAsia="Times New Roman" w:hAnsiTheme="majorHAnsi" w:cs="Times New Roman"/>
+          <w:szCs w:val="20"/>
+          <w:lang w:eastAsia="hu-HU"/>
+        </w:rPr>
+        <w:t>.</w:t>
+      </w:r>
+    </w:p>
+    <w:p>
+      <w:pPr>
+        <w:spacing w:before="360" w:after="0" w:line="240" w:lineRule="auto"/>
+        <w:rPr>
+          <w:rFonts w:asciiTheme="majorHAnsi" w:eastAsia="Times New Roman" w:hAnsiTheme="majorHAnsi" w:cs="Times New Roman"/>
+          <w:szCs w:val="20"/>
+          <w:lang w:eastAsia="hu-HU"/>
+        </w:rPr>
+      </w:pPr>
+      <w:r>
+        <w:rPr>
+          <w:rFonts w:asciiTheme="majorHAnsi" w:eastAsia="Times New Roman" w:hAnsiTheme="majorHAnsi" w:cs="Times New Roman"/>
+          <w:szCs w:val="20"/>
+          <w:lang w:eastAsia="hu-HU"/>
+        </w:rPr>
+        <w:t>Győr, 2022</w:t>
+      </w:r>
+      <w:r>
+        <w:rPr>
+          <w:rFonts w:asciiTheme="majorHAnsi" w:eastAsia="Times New Roman" w:hAnsiTheme="majorHAnsi" w:cs="Times New Roman"/>
+          <w:szCs w:val="20"/>
+          <w:lang w:eastAsia="hu-HU"/>
+        </w:rPr>
+        <w:t xml:space="preserve">. </w:t>
+      </w:r>
+      <w:r>
+        <w:rPr>
+          <w:rFonts w:asciiTheme="majorHAnsi" w:eastAsia="Times New Roman" w:hAnsiTheme="majorHAnsi" w:cs="Times New Roman"/>
+          <w:szCs w:val="20"/>
+          <w:highlight w:val="yellow"/>
+          <w:lang w:eastAsia="hu-HU"/>
+        </w:rPr>
+        <w:t>április 15.</w:t>
+      </w:r>
+    </w:p>
+    <w:p>
+      <w:pPr>
+        <w:spacing w:before="40" w:after="60" w:line="240" w:lineRule="auto"/>
+        <w:rPr>
+          <w:rFonts w:asciiTheme="majorHAnsi" w:eastAsia="Times New Roman" w:hAnsiTheme="majorHAnsi" w:cs="Times New Roman"/>
+          <w:szCs w:val="20"/>
+          <w:lang w:eastAsia="hu-HU"/>
+        </w:rPr>
+      </w:pPr>
+      <w:r>
+        <w:rPr>
+          <w:rFonts w:asciiTheme="majorHAnsi" w:eastAsia="Times New Roman" w:hAnsiTheme="majorHAnsi" w:cs="Times New Roman"/>
+          <w:szCs w:val="20"/>
+          <w:lang w:eastAsia="hu-HU"/>
+        </w:rPr>
+        <w:t xml:space="preserve">     </w:t>
+      </w:r>
+      <w:r>
+        <w:rPr>
+          <w:rFonts w:asciiTheme="majorHAnsi" w:eastAsia="Times New Roman" w:hAnsiTheme="majorHAnsi" w:cs="Times New Roman"/>
+          <w:szCs w:val="20"/>
+          <w:lang w:eastAsia="hu-HU"/>
+        </w:rPr>
+        <w:tab/>
+      </w:r>
+      <w:r>
+        <w:rPr>
+          <w:rFonts w:asciiTheme="majorHAnsi" w:eastAsia="Times New Roman" w:hAnsiTheme="majorHAnsi" w:cs="Times New Roman"/>
+          <w:szCs w:val="20"/>
+          <w:lang w:eastAsia="hu-HU"/>
+        </w:rPr>
+        <w:tab/>
+      </w:r>
+      <w:r>
+        <w:rPr>
+          <w:rFonts w:asciiTheme="majorHAnsi" w:eastAsia="Times New Roman" w:hAnsiTheme="majorHAnsi" w:cs="Times New Roman"/>
+          <w:szCs w:val="20"/>
+          <w:lang w:eastAsia="hu-HU"/>
+        </w:rPr>
+        <w:tab/>
+      </w:r>
+      <w:r>
+        <w:rPr>
+          <w:rFonts w:asciiTheme="majorHAnsi" w:eastAsia="Times New Roman" w:hAnsiTheme="majorHAnsi" w:cs="Times New Roman"/>
+          <w:szCs w:val="20"/>
+          <w:lang w:eastAsia="hu-HU"/>
+        </w:rPr>
+        <w:tab/>
+      </w:r>
+      <w:r>
+        <w:rPr>
+          <w:rFonts w:asciiTheme="majorHAnsi" w:eastAsia="Times New Roman" w:hAnsiTheme="majorHAnsi" w:cs="Times New Roman"/>
+          <w:szCs w:val="20"/>
+          <w:lang w:eastAsia="hu-HU"/>
+        </w:rPr>
+        <w:tab/>
+      </w:r>
+      <w:r>
+        <w:rPr>
+          <w:rFonts w:asciiTheme="majorHAnsi" w:eastAsia="Times New Roman" w:hAnsiTheme="majorHAnsi" w:cs="Times New Roman"/>
+          <w:szCs w:val="20"/>
+          <w:lang w:eastAsia="hu-HU"/>
+        </w:rPr>
+        <w:tab/>
+      </w:r>
+      <w:r>
+        <w:rPr>
+          <w:rFonts w:asciiTheme="majorHAnsi" w:eastAsia="Times New Roman" w:hAnsiTheme="majorHAnsi" w:cs="Times New Roman"/>
+          <w:szCs w:val="20"/>
+          <w:lang w:eastAsia="hu-HU"/>
+        </w:rPr>
+        <w:tab/>
+        <w:t xml:space="preserve">         </w:t>
+      </w:r>
+      <w:r>
+        <w:rPr>
+          <w:rFonts w:asciiTheme="majorHAnsi" w:eastAsia="Times New Roman" w:hAnsiTheme="majorHAnsi" w:cs="Times New Roman"/>
+          <w:szCs w:val="20"/>
+          <w:lang w:eastAsia="hu-HU"/>
+        </w:rPr>
+        <w:t xml:space="preserve">  Rabóczki Erik</w:t>
+      </w:r>
+    </w:p>
+    <w:p>
+      <w:pPr>
+        <w:pBdr>
+          <w:top w:val="single" w:sz="4" w:space="1" w:color="auto"/>
+          <w:between w:val="single" w:sz="4" w:space="1" w:color="auto"/>
+        </w:pBdr>
+        <w:tabs>
+          <w:tab w:val="center" w:pos="6237"/>
+        </w:tabs>
+        <w:spacing w:before="40" w:after="60" w:line="360" w:lineRule="auto"/>
+        <w:ind w:left="5103" w:right="567"/>
+        <w:jc w:val="center"/>
+        <w:rPr>
+          <w:rFonts w:asciiTheme="majorHAnsi" w:eastAsia="Times New Roman" w:hAnsiTheme="majorHAnsi" w:cs="Times New Roman"/>
+          <w:szCs w:val="20"/>
+          <w:lang w:eastAsia="hu-HU"/>
+        </w:rPr>
+      </w:pPr>
+      <w:proofErr w:type="gramStart"/>
+      <w:r>
+        <w:rPr>
+          <w:rFonts w:asciiTheme="majorHAnsi" w:eastAsia="Times New Roman" w:hAnsiTheme="majorHAnsi" w:cs="Times New Roman"/>
+          <w:szCs w:val="20"/>
+          <w:lang w:eastAsia="hu-HU"/>
+        </w:rPr>
+        <w:t>tanuló</w:t>
+      </w:r>
+      <w:proofErr w:type="gramEnd"/>
+      <w:r>
+        <w:rPr>
+          <w:rFonts w:asciiTheme="majorHAnsi" w:eastAsia="Times New Roman" w:hAnsiTheme="majorHAnsi" w:cs="Times New Roman"/>
+          <w:szCs w:val="20"/>
+          <w:lang w:eastAsia="hu-HU"/>
+        </w:rPr>
+        <w:t xml:space="preserve"> aláírása</w:t>
+      </w:r>
+    </w:p>
+    <w:p>
+      <w:pPr>
+        <w:spacing w:before="40" w:after="60" w:line="240" w:lineRule="auto"/>
+        <w:rPr>
+          <w:rFonts w:asciiTheme="majorHAnsi" w:eastAsia="Times New Roman" w:hAnsiTheme="majorHAnsi" w:cs="Times New Roman"/>
+          <w:szCs w:val="20"/>
+          <w:lang w:eastAsia="hu-HU"/>
+        </w:rPr>
+      </w:pPr>
+      <w:r>
+        <w:rPr>
+          <w:rFonts w:asciiTheme="majorHAnsi" w:eastAsia="Times New Roman" w:hAnsiTheme="majorHAnsi" w:cs="Times New Roman"/>
+          <w:szCs w:val="20"/>
+          <w:lang w:eastAsia="hu-HU"/>
+        </w:rPr>
+        <w:tab/>
+      </w:r>
+      <w:r>
+        <w:rPr>
+          <w:rFonts w:asciiTheme="majorHAnsi" w:eastAsia="Times New Roman" w:hAnsiTheme="majorHAnsi" w:cs="Times New Roman"/>
+          <w:szCs w:val="20"/>
+          <w:lang w:eastAsia="hu-HU"/>
+        </w:rPr>
+        <w:tab/>
+      </w:r>
+      <w:r>
+        <w:rPr>
+          <w:rFonts w:asciiTheme="majorHAnsi" w:eastAsia="Times New Roman" w:hAnsiTheme="majorHAnsi" w:cs="Times New Roman"/>
+          <w:szCs w:val="20"/>
+          <w:lang w:eastAsia="hu-HU"/>
+        </w:rPr>
+        <w:tab/>
+      </w:r>
+      <w:r>
+        <w:rPr>
+          <w:rFonts w:asciiTheme="majorHAnsi" w:eastAsia="Times New Roman" w:hAnsiTheme="majorHAnsi" w:cs="Times New Roman"/>
+          <w:szCs w:val="20"/>
+          <w:lang w:eastAsia="hu-HU"/>
+        </w:rPr>
+        <w:tab/>
+      </w:r>
+      <w:r>
+        <w:rPr>
+          <w:rFonts w:asciiTheme="majorHAnsi" w:eastAsia="Times New Roman" w:hAnsiTheme="majorHAnsi" w:cs="Times New Roman"/>
+          <w:szCs w:val="20"/>
+          <w:lang w:eastAsia="hu-HU"/>
+        </w:rPr>
+        <w:tab/>
+      </w:r>
+      <w:r>
+        <w:rPr>
+          <w:rFonts w:asciiTheme="majorHAnsi" w:eastAsia="Times New Roman" w:hAnsiTheme="majorHAnsi" w:cs="Times New Roman"/>
+          <w:szCs w:val="20"/>
+          <w:lang w:eastAsia="hu-HU"/>
+        </w:rPr>
+        <w:tab/>
+      </w:r>
+      <w:r>
+        <w:rPr>
+          <w:rFonts w:asciiTheme="majorHAnsi" w:eastAsia="Times New Roman" w:hAnsiTheme="majorHAnsi" w:cs="Times New Roman"/>
+          <w:szCs w:val="20"/>
+          <w:lang w:eastAsia="hu-HU"/>
+        </w:rPr>
+        <w:tab/>
+        <w:t xml:space="preserve">          </w:t>
+      </w:r>
+      <w:r>
+        <w:rPr>
+          <w:rFonts w:asciiTheme="majorHAnsi" w:eastAsia="Times New Roman" w:hAnsiTheme="majorHAnsi" w:cs="Times New Roman"/>
+          <w:szCs w:val="20"/>
+          <w:lang w:eastAsia="hu-HU"/>
+        </w:rPr>
+        <w:t xml:space="preserve"> Tamás Róbert</w:t>
+      </w:r>
+    </w:p>
+    <w:p>
+      <w:pPr>
+        <w:pBdr>
+          <w:top w:val="single" w:sz="4" w:space="1" w:color="auto"/>
+          <w:between w:val="single" w:sz="4" w:space="1" w:color="auto"/>
+        </w:pBdr>
+        <w:tabs>
+          <w:tab w:val="center" w:pos="6237"/>
+        </w:tabs>
+        <w:spacing w:before="40" w:after="60" w:line="360" w:lineRule="auto"/>
+        <w:ind w:left="5103" w:right="567"/>
+        <w:jc w:val="center"/>
+        <w:rPr>
+          <w:rFonts w:asciiTheme="majorHAnsi" w:eastAsia="Times New Roman" w:hAnsiTheme="majorHAnsi" w:cs="Times New Roman"/>
+          <w:szCs w:val="20"/>
+          <w:lang w:eastAsia="hu-HU"/>
+        </w:rPr>
+      </w:pPr>
+      <w:proofErr w:type="gramStart"/>
+      <w:r>
+        <w:rPr>
+          <w:rFonts w:asciiTheme="majorHAnsi" w:eastAsia="Times New Roman" w:hAnsiTheme="majorHAnsi" w:cs="Times New Roman"/>
+          <w:szCs w:val="20"/>
+          <w:lang w:eastAsia="hu-HU"/>
+        </w:rPr>
+        <w:t>tanuló</w:t>
+      </w:r>
+      <w:proofErr w:type="gramEnd"/>
+      <w:r>
+        <w:rPr>
+          <w:rFonts w:asciiTheme="majorHAnsi" w:eastAsia="Times New Roman" w:hAnsiTheme="majorHAnsi" w:cs="Times New Roman"/>
+          <w:szCs w:val="20"/>
+          <w:lang w:eastAsia="hu-HU"/>
+        </w:rPr>
+        <w:t xml:space="preserve"> aláírása</w:t>
+      </w:r>
+    </w:p>
+    <w:p>
+      <w:pPr>
+        <w:spacing w:before="40" w:after="60" w:line="240" w:lineRule="auto"/>
+        <w:rPr>
+          <w:rFonts w:asciiTheme="majorHAnsi" w:eastAsia="Times New Roman" w:hAnsiTheme="majorHAnsi" w:cs="Times New Roman"/>
+          <w:szCs w:val="20"/>
+          <w:lang w:eastAsia="hu-HU"/>
+        </w:rPr>
+      </w:pPr>
+      <w:r>
+        <w:rPr>
+          <w:rFonts w:asciiTheme="majorHAnsi" w:eastAsia="Times New Roman" w:hAnsiTheme="majorHAnsi" w:cs="Times New Roman"/>
+          <w:szCs w:val="20"/>
+          <w:lang w:eastAsia="hu-HU"/>
+        </w:rPr>
+        <w:tab/>
+      </w:r>
+      <w:r>
+        <w:rPr>
+          <w:rFonts w:asciiTheme="majorHAnsi" w:eastAsia="Times New Roman" w:hAnsiTheme="majorHAnsi" w:cs="Times New Roman"/>
+          <w:szCs w:val="20"/>
+          <w:lang w:eastAsia="hu-HU"/>
+        </w:rPr>
+        <w:tab/>
+      </w:r>
+      <w:r>
+        <w:rPr>
+          <w:rFonts w:asciiTheme="majorHAnsi" w:eastAsia="Times New Roman" w:hAnsiTheme="majorHAnsi" w:cs="Times New Roman"/>
+          <w:szCs w:val="20"/>
+          <w:lang w:eastAsia="hu-HU"/>
+        </w:rPr>
+        <w:tab/>
+      </w:r>
+      <w:r>
+        <w:rPr>
+          <w:rFonts w:asciiTheme="majorHAnsi" w:eastAsia="Times New Roman" w:hAnsiTheme="majorHAnsi" w:cs="Times New Roman"/>
+          <w:szCs w:val="20"/>
+          <w:lang w:eastAsia="hu-HU"/>
+        </w:rPr>
+        <w:tab/>
+      </w:r>
+      <w:r>
+        <w:rPr>
+          <w:rFonts w:asciiTheme="majorHAnsi" w:eastAsia="Times New Roman" w:hAnsiTheme="majorHAnsi" w:cs="Times New Roman"/>
+          <w:szCs w:val="20"/>
+          <w:lang w:eastAsia="hu-HU"/>
+        </w:rPr>
+        <w:tab/>
+      </w:r>
+      <w:r>
+        <w:rPr>
+          <w:rFonts w:asciiTheme="majorHAnsi" w:eastAsia="Times New Roman" w:hAnsiTheme="majorHAnsi" w:cs="Times New Roman"/>
+          <w:szCs w:val="20"/>
+          <w:lang w:eastAsia="hu-HU"/>
+        </w:rPr>
+        <w:tab/>
+        <w:t xml:space="preserve">             </w:t>
+      </w:r>
+      <w:r>
+        <w:rPr>
+          <w:rFonts w:asciiTheme="majorHAnsi" w:eastAsia="Times New Roman" w:hAnsiTheme="majorHAnsi" w:cs="Times New Roman"/>
+          <w:szCs w:val="20"/>
+          <w:lang w:eastAsia="hu-HU"/>
+        </w:rPr>
+        <w:t xml:space="preserve"> Gonda Szabolcs Krisztián</w:t>
+      </w:r>
+    </w:p>
+    <w:p>
+      <w:pPr>
+        <w:pBdr>
+          <w:top w:val="single" w:sz="4" w:space="1" w:color="auto"/>
+          <w:between w:val="single" w:sz="4" w:space="1" w:color="auto"/>
+        </w:pBdr>
+        <w:tabs>
+          <w:tab w:val="center" w:pos="6237"/>
+        </w:tabs>
+        <w:spacing w:before="40" w:after="60" w:line="360" w:lineRule="auto"/>
+        <w:ind w:left="5103" w:right="567"/>
+        <w:jc w:val="center"/>
+        <w:rPr>
+          <w:rFonts w:asciiTheme="majorHAnsi" w:eastAsia="Times New Roman" w:hAnsiTheme="majorHAnsi" w:cs="Times New Roman"/>
+          <w:szCs w:val="20"/>
+          <w:lang w:eastAsia="hu-HU"/>
+        </w:rPr>
+      </w:pPr>
+      <w:proofErr w:type="gramStart"/>
+      <w:r>
+        <w:rPr>
+          <w:rFonts w:asciiTheme="majorHAnsi" w:eastAsia="Times New Roman" w:hAnsiTheme="majorHAnsi" w:cs="Times New Roman"/>
+          <w:szCs w:val="20"/>
+          <w:lang w:eastAsia="hu-HU"/>
+        </w:rPr>
+        <w:t>tanuló</w:t>
+      </w:r>
+      <w:proofErr w:type="gramEnd"/>
+      <w:r>
+        <w:rPr>
+          <w:rFonts w:asciiTheme="majorHAnsi" w:eastAsia="Times New Roman" w:hAnsiTheme="majorHAnsi" w:cs="Times New Roman"/>
+          <w:szCs w:val="20"/>
+          <w:lang w:eastAsia="hu-HU"/>
+        </w:rPr>
+        <w:t xml:space="preserve"> aláírása</w:t>
+      </w:r>
+    </w:p>
+    <w:p/>
     <w:sdt>
       <w:sdtPr>
         <w:rPr>
@@ -2973,10 +4492,10 @@
         <w:pStyle w:val="Cmsor1"/>
         <w:widowControl w:val="0"/>
       </w:pPr>
-      <w:bookmarkStart w:id="0" w:name="_Toc99451200"/>
-      <w:bookmarkStart w:id="1" w:name="_Toc99451311"/>
-      <w:bookmarkStart w:id="2" w:name="_Toc100211225"/>
-      <w:bookmarkStart w:id="3" w:name="_Toc101883698"/>
+      <w:bookmarkStart w:id="1" w:name="_Toc99451200"/>
+      <w:bookmarkStart w:id="2" w:name="_Toc99451311"/>
+      <w:bookmarkStart w:id="3" w:name="_Toc100211225"/>
+      <w:bookmarkStart w:id="4" w:name="_Toc101883698"/>
       <w:r>
         <w:lastRenderedPageBreak/>
         <w:t>1.</w:t>
@@ -2990,10 +4509,10 @@
       <w:r>
         <w:t>s:</w:t>
       </w:r>
-      <w:bookmarkEnd w:id="0"/>
       <w:bookmarkEnd w:id="1"/>
       <w:bookmarkEnd w:id="2"/>
       <w:bookmarkEnd w:id="3"/>
+      <w:bookmarkEnd w:id="4"/>
       <w:r>
         <w:t xml:space="preserve"> </w:t>
       </w:r>
@@ -3531,6 +5050,7 @@
           <w:rFonts w:cs="Arial"/>
           <w:szCs w:val="24"/>
         </w:rPr>
+        <w:lastRenderedPageBreak/>
         <w:t>Elhatározás</w:t>
       </w:r>
       <w:r>
@@ -3553,11 +5073,10 @@
         <w:pStyle w:val="Cmsor1"/>
         <w:widowControl w:val="0"/>
       </w:pPr>
-      <w:bookmarkStart w:id="4" w:name="_Toc99451312"/>
-      <w:bookmarkStart w:id="5" w:name="_Toc100211226"/>
-      <w:bookmarkStart w:id="6" w:name="_Toc101883699"/>
-      <w:r>
-        <w:lastRenderedPageBreak/>
+      <w:bookmarkStart w:id="5" w:name="_Toc99451312"/>
+      <w:bookmarkStart w:id="6" w:name="_Toc100211226"/>
+      <w:bookmarkStart w:id="7" w:name="_Toc101883699"/>
+      <w:r>
         <w:t>2.</w:t>
       </w:r>
       <w:r>
@@ -3566,9 +5085,9 @@
       <w:r>
         <w:t>Specifikáció:</w:t>
       </w:r>
-      <w:bookmarkEnd w:id="4"/>
       <w:bookmarkEnd w:id="5"/>
       <w:bookmarkEnd w:id="6"/>
+      <w:bookmarkEnd w:id="7"/>
     </w:p>
     <w:p>
       <w:pPr>
@@ -3861,6 +5380,7 @@
           <w:szCs w:val="24"/>
           <w:shd w:val="clear" w:color="auto" w:fill="FFFFFF"/>
         </w:rPr>
+        <w:lastRenderedPageBreak/>
         <w:t xml:space="preserve"> </w:t>
       </w:r>
       <w:r>
@@ -3916,7 +5436,6 @@
           <w:rFonts w:cs="Arial"/>
           <w:szCs w:val="24"/>
         </w:rPr>
-        <w:lastRenderedPageBreak/>
         <w:t>Ennek következtében, a</w:t>
       </w:r>
       <w:r>
@@ -4012,7 +5531,7 @@
         </w:rPr>
         <w:t xml:space="preserve">-öt és a </w:t>
       </w:r>
-      <w:bookmarkStart w:id="7" w:name="_Toc99451314"/>
+      <w:bookmarkStart w:id="8" w:name="_Toc99451314"/>
       <w:r>
         <w:rPr>
           <w:rFonts w:cs="Arial"/>
@@ -4064,17 +5583,17 @@
       <w:pPr>
         <w:pStyle w:val="Cmsor1"/>
       </w:pPr>
-      <w:bookmarkStart w:id="8" w:name="_Toc100211236"/>
-      <w:bookmarkStart w:id="9" w:name="_Toc101883700"/>
-      <w:bookmarkEnd w:id="7"/>
+      <w:bookmarkStart w:id="9" w:name="_Toc100211236"/>
+      <w:bookmarkStart w:id="10" w:name="_Toc101883700"/>
+      <w:bookmarkEnd w:id="8"/>
       <w:r>
         <w:t>4.</w:t>
       </w:r>
       <w:r>
         <w:t xml:space="preserve"> JavaScript</w:t>
       </w:r>
-      <w:bookmarkEnd w:id="8"/>
       <w:bookmarkEnd w:id="9"/>
+      <w:bookmarkEnd w:id="10"/>
     </w:p>
     <w:p>
       <w:pPr>
@@ -4159,7 +5678,15 @@
           <w:rFonts w:cs="Arial"/>
           <w:szCs w:val="24"/>
         </w:rPr>
-        <w:t xml:space="preserve"> stb.), a CSS pedig a weboldal megjelenéséért felel. A JavaScript nem esszenciális, de a fent említett hasznos funkciók miatt nagyon fontos eleme a</w:t>
+        <w:t xml:space="preserve"> stb.), a CSS pedig a weboldal megjelenéséért felel. A JavaScript nem esszenciális, de a fent említett hasznos funkciók miatt nagyon fontos </w:t>
+      </w:r>
+      <w:r>
+        <w:rPr>
+          <w:rFonts w:cs="Arial"/>
+          <w:szCs w:val="24"/>
+        </w:rPr>
+        <w:lastRenderedPageBreak/>
+        <w:t>eleme a</w:t>
       </w:r>
       <w:r>
         <w:rPr>
@@ -4197,8 +5724,8 @@
       <w:pPr>
         <w:pStyle w:val="Cmsor2"/>
       </w:pPr>
-      <w:bookmarkStart w:id="10" w:name="_Toc100211237"/>
-      <w:bookmarkStart w:id="11" w:name="_Toc101883701"/>
+      <w:bookmarkStart w:id="11" w:name="_Toc100211237"/>
+      <w:bookmarkStart w:id="12" w:name="_Toc101883701"/>
       <w:r>
         <w:lastRenderedPageBreak/>
         <w:t>4.1</w:t>
@@ -4206,8 +5733,8 @@
       <w:r>
         <w:t xml:space="preserve"> A JavaScript története</w:t>
       </w:r>
-      <w:bookmarkEnd w:id="10"/>
       <w:bookmarkEnd w:id="11"/>
+      <w:bookmarkEnd w:id="12"/>
     </w:p>
     <w:p>
       <w:pPr>
@@ -4359,16 +5886,16 @@
       <w:pPr>
         <w:pStyle w:val="Cmsor2"/>
       </w:pPr>
-      <w:bookmarkStart w:id="12" w:name="_Toc100211238"/>
-      <w:bookmarkStart w:id="13" w:name="_Toc101883702"/>
+      <w:bookmarkStart w:id="13" w:name="_Toc100211238"/>
+      <w:bookmarkStart w:id="14" w:name="_Toc101883702"/>
       <w:r>
         <w:t>4</w:t>
       </w:r>
       <w:r>
         <w:t>.2 Működése</w:t>
       </w:r>
-      <w:bookmarkEnd w:id="12"/>
       <w:bookmarkEnd w:id="13"/>
+      <w:bookmarkEnd w:id="14"/>
     </w:p>
     <w:p>
       <w:pPr>
@@ -4438,23 +5965,7 @@
           <w:rFonts w:cs="Arial"/>
           <w:szCs w:val="24"/>
         </w:rPr>
-        <w:t xml:space="preserve">A böngésző továbbá lehetővé teszi, hogy a kód felhasználói műveletekre aktiválódjon, például egérmozgásokra, </w:t>
-      </w:r>
-      <w:proofErr w:type="gramStart"/>
-      <w:r>
-        <w:rPr>
-          <w:rFonts w:cs="Arial"/>
-          <w:szCs w:val="24"/>
-        </w:rPr>
-        <w:t>gombkattintásokra,</w:t>
-      </w:r>
-      <w:proofErr w:type="gramEnd"/>
-      <w:r>
-        <w:rPr>
-          <w:rFonts w:cs="Arial"/>
-          <w:szCs w:val="24"/>
-        </w:rPr>
-        <w:t xml:space="preserve"> stb. Mindez rengeteg lehetőséget ad egy JavaScript programozó kezébe, aki bármilyen kisebb vagy nagyobb alkalmazást készíthet k</w:t>
+        <w:t>A böngésző továbbá lehetővé teszi, hogy a kód felhasználói műveletekre aktiválódjon, például egérmozgásokra, gombkattintásokra, stb. Mindez rengeteg lehetőséget ad egy JavaScript programozó kezébe, aki bármilyen kisebb vagy nagyobb alkalmazást készíthet k</w:t>
       </w:r>
       <w:r>
         <w:rPr>
@@ -4494,7 +6005,15 @@
           <w:rFonts w:cs="Arial"/>
           <w:szCs w:val="24"/>
         </w:rPr>
-        <w:t xml:space="preserve">, a HTML vizsgáló kielemzi a HTML kódot, és elkezdi felépíteni a dokumentum objektum modellt. Amikor a vizsgáló CSS vagy JavaScript kódot talál (legyen az dokumentumon belüli, vagy kívülről betöltött), átnyújtja azt a CSS vagy JavaScript elemző motornak. A JavaScript motor betölti a külső JavaScript fájlokat vagy az </w:t>
+        <w:t xml:space="preserve">, a HTML vizsgáló kielemzi a HTML kódot, és elkezdi felépíteni a dokumentum objektum modellt. Amikor a vizsgáló CSS vagy JavaScript kódot talál (legyen az dokumentumon belüli, vagy kívülről betöltött), átnyújtja azt a CSS vagy JavaScript elemző motornak. A JavaScript motor betölti a külső </w:t>
+      </w:r>
+      <w:r>
+        <w:rPr>
+          <w:rFonts w:cs="Arial"/>
+          <w:szCs w:val="24"/>
+        </w:rPr>
+        <w:lastRenderedPageBreak/>
+        <w:t xml:space="preserve">JavaScript fájlokat vagy az </w:t>
       </w:r>
       <w:proofErr w:type="spellStart"/>
       <w:r>
@@ -4548,7 +6067,6 @@
           <w:rFonts w:cs="Arial"/>
           <w:szCs w:val="24"/>
         </w:rPr>
-        <w:lastRenderedPageBreak/>
         <w:t>Miután az elemzés kész, a JavaScript abban a sorrendben fut le, amilyen sorrendben az elemző találkozott vele az oldalon – definiálásra kerülnek a változók és a függvények, a függvények meghívódnak, aktiválódnak az eseménykezelők, és így tovább. Ezek mind frissítik a HTML elemző által felállított DOM-ot, és végül a weboldal megjelenik a böngészőben.</w:t>
       </w:r>
     </w:p>
@@ -4556,16 +6074,16 @@
       <w:pPr>
         <w:pStyle w:val="Cmsor2"/>
       </w:pPr>
-      <w:bookmarkStart w:id="14" w:name="_Toc100211239"/>
-      <w:bookmarkStart w:id="15" w:name="_Toc101883703"/>
+      <w:bookmarkStart w:id="15" w:name="_Toc100211239"/>
+      <w:bookmarkStart w:id="16" w:name="_Toc101883703"/>
       <w:r>
         <w:t>4</w:t>
       </w:r>
       <w:r>
         <w:t>.3 Mire képes a JavaScript?</w:t>
       </w:r>
-      <w:bookmarkEnd w:id="14"/>
       <w:bookmarkEnd w:id="15"/>
+      <w:bookmarkEnd w:id="16"/>
     </w:p>
     <w:p>
       <w:pPr>
@@ -4789,23 +6307,7 @@
           <w:rFonts w:cs="Arial"/>
           <w:szCs w:val="24"/>
         </w:rPr>
-        <w:t xml:space="preserve">A JavaScript egy olyan sokoldalú programozási nyelv, hogy még vírusokat és rosszindulatú alkalmazásokat is lehet írni benne – sajnos rengeteg hacker ki is használja ezt az óvatlan felhasználók ellen. Ez lehetővé teszi a támadóknak, hogy böngésző </w:t>
-      </w:r>
-      <w:proofErr w:type="gramStart"/>
-      <w:r>
-        <w:rPr>
-          <w:rFonts w:cs="Arial"/>
-          <w:szCs w:val="24"/>
-        </w:rPr>
-        <w:t>sütiket</w:t>
-      </w:r>
-      <w:proofErr w:type="gramEnd"/>
-      <w:r>
-        <w:rPr>
-          <w:rFonts w:cs="Arial"/>
-          <w:szCs w:val="24"/>
-        </w:rPr>
-        <w:t>, jelszavakat, bankkártya-adatokat és egyéb személyes adatokat lopjanak a felhasználóktól, vagy akár konkrét vírusokat telepítsenek a számítógépiekre.</w:t>
+        <w:t>A JavaScript egy olyan sokoldalú programozási nyelv, hogy még vírusokat és rosszindulatú alkalmazásokat is lehet írni benne – sajnos rengeteg hacker ki is használja ezt az óvatlan felhasználók ellen. Ez lehetővé teszi a támadóknak, hogy böngésző sütiket, jelszavakat, bankkártya-adatokat és egyéb személyes adatokat lopjanak a felhasználóktól, vagy akár konkrét vírusokat telepítsenek a számítógépiekre.</w:t>
       </w:r>
       <w:r>
         <w:rPr>
@@ -4843,8 +6345,8 @@
       <w:pPr>
         <w:pStyle w:val="Cmsor1"/>
       </w:pPr>
-      <w:bookmarkStart w:id="16" w:name="_Toc100211240"/>
-      <w:bookmarkStart w:id="17" w:name="_Toc101883704"/>
+      <w:bookmarkStart w:id="17" w:name="_Toc100211240"/>
+      <w:bookmarkStart w:id="18" w:name="_Toc101883704"/>
       <w:r>
         <w:lastRenderedPageBreak/>
         <w:t xml:space="preserve">5. </w:t>
@@ -4853,8 +6355,8 @@
       <w:r>
         <w:t>NodeJS</w:t>
       </w:r>
-      <w:bookmarkEnd w:id="16"/>
       <w:bookmarkEnd w:id="17"/>
+      <w:bookmarkEnd w:id="18"/>
       <w:proofErr w:type="spellEnd"/>
     </w:p>
     <w:p>
@@ -4916,16 +6418,16 @@
       <w:pPr>
         <w:pStyle w:val="Cmsor2"/>
       </w:pPr>
-      <w:bookmarkStart w:id="18" w:name="_Toc100211241"/>
-      <w:bookmarkStart w:id="19" w:name="_Toc101883705"/>
+      <w:bookmarkStart w:id="19" w:name="_Toc100211241"/>
+      <w:bookmarkStart w:id="20" w:name="_Toc101883705"/>
       <w:r>
         <w:t>5</w:t>
       </w:r>
       <w:r>
         <w:t>.1 Célja</w:t>
       </w:r>
-      <w:bookmarkEnd w:id="18"/>
       <w:bookmarkEnd w:id="19"/>
+      <w:bookmarkEnd w:id="20"/>
     </w:p>
     <w:p>
       <w:pPr>
@@ -5042,21 +6544,7 @@
         <w:rPr>
           <w:rFonts w:cs="Arial"/>
         </w:rPr>
-        <w:t xml:space="preserve">, vele párhuzamosan futtathatunk további műveleteket. Ez pontosan ugyan úgy működik, mint a böngészőben levő XHR </w:t>
-      </w:r>
-      <w:proofErr w:type="gramStart"/>
-      <w:r>
-        <w:rPr>
-          <w:rFonts w:cs="Arial"/>
-        </w:rPr>
-        <w:t>kérések,</w:t>
-      </w:r>
-      <w:proofErr w:type="gramEnd"/>
-      <w:r>
-        <w:rPr>
-          <w:rFonts w:cs="Arial"/>
-        </w:rPr>
-        <w:t xml:space="preserve"> vagy más események, mint például a </w:t>
+        <w:t xml:space="preserve">, vele párhuzamosan futtathatunk további műveleteket. Ez pontosan ugyan úgy működik, mint a böngészőben levő XHR kérések, vagy más események, mint például a </w:t>
       </w:r>
       <w:proofErr w:type="spellStart"/>
       <w:r>
@@ -5084,24 +6572,30 @@
         <w:rPr>
           <w:rFonts w:cs="Arial"/>
         </w:rPr>
-        <w:t>. Ez az alkalmazás folyamatosabb futását, több alkalmazás párhuzamosítását, valamint az egész rendszer optimálisabb működését teszi lehetővé.</w:t>
+        <w:t xml:space="preserve">. Ez az alkalmazás </w:t>
+      </w:r>
+      <w:r>
+        <w:rPr>
+          <w:rFonts w:cs="Arial"/>
+        </w:rPr>
+        <w:lastRenderedPageBreak/>
+        <w:t>folyamatosabb futását, több alkalmazás párhuzamosítását, valamint az egész rendszer optimálisabb működését teszi lehetővé.</w:t>
       </w:r>
     </w:p>
     <w:p>
       <w:pPr>
         <w:pStyle w:val="Cmsor2"/>
       </w:pPr>
-      <w:bookmarkStart w:id="20" w:name="_Toc100211242"/>
-      <w:bookmarkStart w:id="21" w:name="_Toc101883706"/>
-      <w:r>
-        <w:lastRenderedPageBreak/>
+      <w:bookmarkStart w:id="21" w:name="_Toc100211242"/>
+      <w:bookmarkStart w:id="22" w:name="_Toc101883706"/>
+      <w:r>
         <w:t>5</w:t>
       </w:r>
       <w:r>
         <w:t>.2 Modulok</w:t>
       </w:r>
-      <w:bookmarkEnd w:id="20"/>
       <w:bookmarkEnd w:id="21"/>
+      <w:bookmarkEnd w:id="22"/>
     </w:p>
     <w:p>
       <w:r>
@@ -5132,7 +6626,7 @@
       <w:r>
         <w:t xml:space="preserve"> (</w:t>
       </w:r>
-      <w:hyperlink r:id="rId8" w:history="1">
+      <w:hyperlink r:id="rId9" w:history="1">
         <w:r>
           <w:rPr>
             <w:rStyle w:val="Hiperhivatkozs"/>
@@ -5162,8 +6656,8 @@
       <w:pPr>
         <w:pStyle w:val="Cmsor2"/>
       </w:pPr>
-      <w:bookmarkStart w:id="22" w:name="_Toc100211243"/>
-      <w:bookmarkStart w:id="23" w:name="_Toc101883707"/>
+      <w:bookmarkStart w:id="23" w:name="_Toc100211243"/>
+      <w:bookmarkStart w:id="24" w:name="_Toc101883707"/>
       <w:r>
         <w:t>5</w:t>
       </w:r>
@@ -5174,8 +6668,8 @@
       <w:r>
         <w:t>npm</w:t>
       </w:r>
-      <w:bookmarkEnd w:id="22"/>
       <w:bookmarkEnd w:id="23"/>
+      <w:bookmarkEnd w:id="24"/>
       <w:proofErr w:type="spellEnd"/>
     </w:p>
     <w:p>
@@ -5208,7 +6702,7 @@
         </w:rPr>
         <w:t xml:space="preserve"> </w:t>
       </w:r>
-      <w:hyperlink r:id="rId9" w:history="1">
+      <w:hyperlink r:id="rId10" w:history="1">
         <w:proofErr w:type="spellStart"/>
         <w:r>
           <w:rPr>
@@ -5231,7 +6725,7 @@
           <w:szCs w:val="23"/>
           <w:shd w:val="clear" w:color="auto" w:fill="FFFFFF"/>
         </w:rPr>
-        <w:t xml:space="preserve">, amellyel kényelmesen listázhatjuk, telepíthetjük, frissíthetjük és eltávolíthatjuk az elérhető modulokat, valamint mi magunk is publikálhatjuk az általunk fejlesztett modulokat az </w:t>
+        <w:t xml:space="preserve">, amellyel kényelmesen </w:t>
       </w:r>
       <w:proofErr w:type="spellStart"/>
       <w:r>
@@ -5242,7 +6736,7 @@
           <w:szCs w:val="23"/>
           <w:shd w:val="clear" w:color="auto" w:fill="FFFFFF"/>
         </w:rPr>
-        <w:t>npm</w:t>
+        <w:t>listázhatjuk</w:t>
       </w:r>
       <w:proofErr w:type="spellEnd"/>
       <w:r>
@@ -5253,11 +6747,9 @@
           <w:szCs w:val="23"/>
           <w:shd w:val="clear" w:color="auto" w:fill="FFFFFF"/>
         </w:rPr>
-        <w:t xml:space="preserve"> rendszerébe.</w:t>
-      </w:r>
-      <w:r>
-        <w:t xml:space="preserve"> </w:t>
-      </w:r>
+        <w:t xml:space="preserve">, telepíthetjük, frissíthetjük és eltávolíthatjuk az elérhető modulokat, valamint mi magunk is publikálhatjuk az általunk fejlesztett modulokat az </w:t>
+      </w:r>
+      <w:proofErr w:type="spellStart"/>
       <w:r>
         <w:rPr>
           <w:rFonts w:ascii="Tahoma" w:hAnsi="Tahoma" w:cs="Tahoma"/>
@@ -5266,9 +6758,9 @@
           <w:szCs w:val="23"/>
           <w:shd w:val="clear" w:color="auto" w:fill="FFFFFF"/>
         </w:rPr>
-        <w:t xml:space="preserve">Az </w:t>
-      </w:r>
-      <w:proofErr w:type="spellStart"/>
+        <w:t>npm</w:t>
+      </w:r>
+      <w:proofErr w:type="spellEnd"/>
       <w:r>
         <w:rPr>
           <w:rFonts w:ascii="Tahoma" w:hAnsi="Tahoma" w:cs="Tahoma"/>
@@ -5277,9 +6769,11 @@
           <w:szCs w:val="23"/>
           <w:shd w:val="clear" w:color="auto" w:fill="FFFFFF"/>
         </w:rPr>
-        <w:t>npm</w:t>
-      </w:r>
-      <w:proofErr w:type="spellEnd"/>
+        <w:t xml:space="preserve"> rendszerébe.</w:t>
+      </w:r>
+      <w:r>
+        <w:t xml:space="preserve"> </w:t>
+      </w:r>
       <w:r>
         <w:rPr>
           <w:rFonts w:ascii="Tahoma" w:hAnsi="Tahoma" w:cs="Tahoma"/>
@@ -5288,7 +6782,7 @@
           <w:szCs w:val="23"/>
           <w:shd w:val="clear" w:color="auto" w:fill="FFFFFF"/>
         </w:rPr>
-        <w:t xml:space="preserve"> azaz Node </w:t>
+        <w:t xml:space="preserve">Az </w:t>
       </w:r>
       <w:proofErr w:type="spellStart"/>
       <w:r>
@@ -5299,7 +6793,7 @@
           <w:szCs w:val="23"/>
           <w:shd w:val="clear" w:color="auto" w:fill="FFFFFF"/>
         </w:rPr>
-        <w:t>Package</w:t>
+        <w:t>npm</w:t>
       </w:r>
       <w:proofErr w:type="spellEnd"/>
       <w:r>
@@ -5310,7 +6804,7 @@
           <w:szCs w:val="23"/>
           <w:shd w:val="clear" w:color="auto" w:fill="FFFFFF"/>
         </w:rPr>
-        <w:t xml:space="preserve"> Manager - vagy Node Csomag Kezelő - </w:t>
+        <w:t xml:space="preserve"> azaz </w:t>
       </w:r>
       <w:proofErr w:type="spellStart"/>
       <w:r>
@@ -5321,7 +6815,7 @@
           <w:szCs w:val="23"/>
           <w:shd w:val="clear" w:color="auto" w:fill="FFFFFF"/>
         </w:rPr>
-        <w:t>node</w:t>
+        <w:t>Node</w:t>
       </w:r>
       <w:proofErr w:type="spellEnd"/>
       <w:r>
@@ -5332,7 +6826,7 @@
           <w:szCs w:val="23"/>
           <w:shd w:val="clear" w:color="auto" w:fill="FFFFFF"/>
         </w:rPr>
-        <w:t xml:space="preserve"> programok telepítésére és karbantartására használható. A rendszerben jelenleg több mint 150.000 csomag van és naponta több mint 60 milliót installálnak programozók. Ma már az </w:t>
+        <w:t xml:space="preserve"> </w:t>
       </w:r>
       <w:proofErr w:type="spellStart"/>
       <w:r>
@@ -5343,7 +6837,7 @@
           <w:szCs w:val="23"/>
           <w:shd w:val="clear" w:color="auto" w:fill="FFFFFF"/>
         </w:rPr>
-        <w:t>npm</w:t>
+        <w:t>Package</w:t>
       </w:r>
       <w:proofErr w:type="spellEnd"/>
       <w:r>
@@ -5354,7 +6848,7 @@
           <w:szCs w:val="23"/>
           <w:shd w:val="clear" w:color="auto" w:fill="FFFFFF"/>
         </w:rPr>
-        <w:t xml:space="preserve"> a </w:t>
+        <w:t xml:space="preserve"> Manager - vagy Node Csomag Kezelő - </w:t>
       </w:r>
       <w:proofErr w:type="spellStart"/>
       <w:r>
@@ -5376,8 +6870,9 @@
           <w:szCs w:val="23"/>
           <w:shd w:val="clear" w:color="auto" w:fill="FFFFFF"/>
         </w:rPr>
-        <w:t xml:space="preserve"> szerves része, úgyh</w:t>
-      </w:r>
+        <w:t xml:space="preserve"> programok telepítésére és karbantartására használható. A rendszerben jelenleg több mint 150.000 csomag van és naponta több mint 60 milliót installálnak programozók. Ma már az </w:t>
+      </w:r>
+      <w:proofErr w:type="spellStart"/>
       <w:r>
         <w:rPr>
           <w:rFonts w:ascii="Tahoma" w:hAnsi="Tahoma" w:cs="Tahoma"/>
@@ -5386,6 +6881,49 @@
           <w:szCs w:val="23"/>
           <w:shd w:val="clear" w:color="auto" w:fill="FFFFFF"/>
         </w:rPr>
+        <w:t>npm</w:t>
+      </w:r>
+      <w:proofErr w:type="spellEnd"/>
+      <w:r>
+        <w:rPr>
+          <w:rFonts w:ascii="Tahoma" w:hAnsi="Tahoma" w:cs="Tahoma"/>
+          <w:color w:val="000000"/>
+          <w:sz w:val="23"/>
+          <w:szCs w:val="23"/>
+          <w:shd w:val="clear" w:color="auto" w:fill="FFFFFF"/>
+        </w:rPr>
+        <w:t xml:space="preserve"> a </w:t>
+      </w:r>
+      <w:proofErr w:type="spellStart"/>
+      <w:r>
+        <w:rPr>
+          <w:rFonts w:ascii="Tahoma" w:hAnsi="Tahoma" w:cs="Tahoma"/>
+          <w:color w:val="000000"/>
+          <w:sz w:val="23"/>
+          <w:szCs w:val="23"/>
+          <w:shd w:val="clear" w:color="auto" w:fill="FFFFFF"/>
+        </w:rPr>
+        <w:t>node</w:t>
+      </w:r>
+      <w:proofErr w:type="spellEnd"/>
+      <w:r>
+        <w:rPr>
+          <w:rFonts w:ascii="Tahoma" w:hAnsi="Tahoma" w:cs="Tahoma"/>
+          <w:color w:val="000000"/>
+          <w:sz w:val="23"/>
+          <w:szCs w:val="23"/>
+          <w:shd w:val="clear" w:color="auto" w:fill="FFFFFF"/>
+        </w:rPr>
+        <w:t xml:space="preserve"> szerves része, úgyh</w:t>
+      </w:r>
+      <w:r>
+        <w:rPr>
+          <w:rFonts w:ascii="Tahoma" w:hAnsi="Tahoma" w:cs="Tahoma"/>
+          <w:color w:val="000000"/>
+          <w:sz w:val="23"/>
+          <w:szCs w:val="23"/>
+          <w:shd w:val="clear" w:color="auto" w:fill="FFFFFF"/>
+        </w:rPr>
         <w:t>ogy nem kell külön installálni.</w:t>
       </w:r>
     </w:p>
@@ -5435,6 +6973,7 @@
         <w:rPr>
           <w:shd w:val="clear" w:color="auto" w:fill="FFFFFF"/>
         </w:rPr>
+        <w:lastRenderedPageBreak/>
         <w:t xml:space="preserve">Egy csomagot a helyi mappába a nagyon egyszerű </w:t>
       </w:r>
       <w:proofErr w:type="spellStart"/>
@@ -5570,7 +7109,6 @@
         <w:rPr>
           <w:shd w:val="clear" w:color="auto" w:fill="FFFFFF"/>
         </w:rPr>
-        <w:lastRenderedPageBreak/>
         <w:t xml:space="preserve">A parancs lefuttatása után a </w:t>
       </w:r>
       <w:proofErr w:type="spellStart"/>
@@ -5599,7 +7137,21 @@
         <w:rPr>
           <w:shd w:val="clear" w:color="auto" w:fill="FFFFFF"/>
         </w:rPr>
-        <w:t xml:space="preserve"> mappát és ha kilistázzuk a tartalmát </w:t>
+        <w:t xml:space="preserve"> mappát és ha </w:t>
+      </w:r>
+      <w:proofErr w:type="spellStart"/>
+      <w:r>
+        <w:rPr>
+          <w:shd w:val="clear" w:color="auto" w:fill="FFFFFF"/>
+        </w:rPr>
+        <w:t>kilistázzuk</w:t>
+      </w:r>
+      <w:proofErr w:type="spellEnd"/>
+      <w:r>
+        <w:rPr>
+          <w:shd w:val="clear" w:color="auto" w:fill="FFFFFF"/>
+        </w:rPr>
+        <w:t xml:space="preserve"> a tartalmát </w:t>
       </w:r>
       <w:proofErr w:type="spellStart"/>
       <w:r>
@@ -5754,13 +7306,27 @@
         <w:rPr>
           <w:shd w:val="clear" w:color="auto" w:fill="FFFFFF"/>
         </w:rPr>
-        <w:t xml:space="preserve"> amiket többnyire terminálból akarunk futtatni (pl: </w:t>
+        <w:t xml:space="preserve"> amiket többnyire terminálból akarunk futtatni (</w:t>
       </w:r>
       <w:proofErr w:type="spellStart"/>
       <w:r>
         <w:rPr>
           <w:shd w:val="clear" w:color="auto" w:fill="FFFFFF"/>
         </w:rPr>
+        <w:t>pl</w:t>
+      </w:r>
+      <w:proofErr w:type="spellEnd"/>
+      <w:r>
+        <w:rPr>
+          <w:shd w:val="clear" w:color="auto" w:fill="FFFFFF"/>
+        </w:rPr>
+        <w:t xml:space="preserve">: </w:t>
+      </w:r>
+      <w:proofErr w:type="spellStart"/>
+      <w:r>
+        <w:rPr>
+          <w:shd w:val="clear" w:color="auto" w:fill="FFFFFF"/>
+        </w:rPr>
         <w:t>grunt</w:t>
       </w:r>
       <w:proofErr w:type="spellEnd"/>
@@ -5802,21 +7368,7 @@
         <w:rPr>
           <w:shd w:val="clear" w:color="auto" w:fill="FFFFFF"/>
         </w:rPr>
-        <w:t xml:space="preserve">ncs nagyon hasonló az </w:t>
-      </w:r>
-      <w:proofErr w:type="spellStart"/>
-      <w:r>
-        <w:rPr>
-          <w:shd w:val="clear" w:color="auto" w:fill="FFFFFF"/>
-        </w:rPr>
-        <w:t>előzőhöz</w:t>
-      </w:r>
-      <w:proofErr w:type="spellEnd"/>
-      <w:r>
-        <w:rPr>
-          <w:shd w:val="clear" w:color="auto" w:fill="FFFFFF"/>
-        </w:rPr>
-        <w:t xml:space="preserve">: </w:t>
+        <w:t xml:space="preserve">ncs nagyon hasonló az előzőhöz: </w:t>
       </w:r>
       <w:proofErr w:type="spellStart"/>
       <w:r>
@@ -5867,8 +7419,8 @@
           <w:shd w:val="clear" w:color="auto" w:fill="FFFFFF"/>
         </w:rPr>
       </w:pPr>
-      <w:bookmarkStart w:id="24" w:name="_Toc100211244"/>
-      <w:bookmarkStart w:id="25" w:name="_Toc101883708"/>
+      <w:bookmarkStart w:id="25" w:name="_Toc100211244"/>
+      <w:bookmarkStart w:id="26" w:name="_Toc101883708"/>
       <w:r>
         <w:rPr>
           <w:shd w:val="clear" w:color="auto" w:fill="FFFFFF"/>
@@ -5887,8 +7439,8 @@
         </w:rPr>
         <w:t>Express</w:t>
       </w:r>
-      <w:bookmarkEnd w:id="24"/>
       <w:bookmarkEnd w:id="25"/>
+      <w:bookmarkEnd w:id="26"/>
     </w:p>
     <w:p>
       <w:pPr>
@@ -6163,7 +7715,15 @@
           <w:rFonts w:cs="Arial"/>
           <w:szCs w:val="24"/>
         </w:rPr>
-        <w:t xml:space="preserve">rogramozóknak hatékony és gyors </w:t>
+        <w:t xml:space="preserve">rogramozóknak hatékony és </w:t>
+      </w:r>
+      <w:r>
+        <w:rPr>
+          <w:rFonts w:cs="Arial"/>
+          <w:szCs w:val="24"/>
+        </w:rPr>
+        <w:lastRenderedPageBreak/>
+        <w:t xml:space="preserve">gyors </w:t>
       </w:r>
       <w:r>
         <w:rPr>
@@ -6228,152 +7788,151 @@
       <w:pPr>
         <w:pStyle w:val="Cmsor3"/>
       </w:pPr>
-      <w:bookmarkStart w:id="26" w:name="_Toc100211245"/>
-      <w:bookmarkStart w:id="27" w:name="_Toc101883709"/>
+      <w:bookmarkStart w:id="27" w:name="_Toc100211245"/>
+      <w:bookmarkStart w:id="28" w:name="_Toc101883709"/>
+      <w:r>
+        <w:t>5.4.1 Indoklás</w:t>
+      </w:r>
+      <w:bookmarkEnd w:id="27"/>
+      <w:bookmarkEnd w:id="28"/>
+    </w:p>
+    <w:p>
+      <w:r>
+        <w:t>A legértékesebb eszkö</w:t>
+      </w:r>
+      <w:r>
+        <w:t>z minden vállalk</w:t>
+      </w:r>
+      <w:r>
+        <w:t>ozásban az idő. A döntő többségének a</w:t>
+      </w:r>
+      <w:r>
+        <w:t xml:space="preserve"> </w:t>
+      </w:r>
+      <w:r>
+        <w:t>programozónak</w:t>
+      </w:r>
+      <w:r>
+        <w:t xml:space="preserve"> meg kell küzdeniük azért,</w:t>
+      </w:r>
+      <w:r>
+        <w:t xml:space="preserve"> hogy rövid időn belül </w:t>
+      </w:r>
+      <w:r>
+        <w:t>hatékony webalkalmazásokat hozza</w:t>
+      </w:r>
+      <w:r>
+        <w:t>n</w:t>
+      </w:r>
+      <w:r>
+        <w:t>ak</w:t>
+      </w:r>
+      <w:r>
+        <w:t xml:space="preserve"> létre. De a webalkalmazások kódolása és tesztelése</w:t>
+      </w:r>
+      <w:r>
+        <w:t xml:space="preserve"> rendkívül időigényes</w:t>
+      </w:r>
+      <w:r>
+        <w:t>. Ez az, ahol az Express.js életmentővé válik a programozók számára.</w:t>
+      </w:r>
+      <w:r>
+        <w:t xml:space="preserve"> </w:t>
+      </w:r>
+    </w:p>
+    <w:p>
+      <w:r>
+        <w:t>Az Express</w:t>
+      </w:r>
+      <w:r>
+        <w:t xml:space="preserve"> felére csök</w:t>
+      </w:r>
+      <w:r>
+        <w:t xml:space="preserve">kentheti a kódolási időt, </w:t>
+      </w:r>
+      <w:r>
+        <w:t xml:space="preserve">de </w:t>
+      </w:r>
+      <w:r>
+        <w:t>ettől függetlenül gyors, tiszta és jó alkalmazást fejleszthetünk</w:t>
+      </w:r>
+      <w:r>
+        <w:t>. Nemcsak csökkenti az időt, hanem csökkenti a webalkalmazások létrehozásához szükséges erőfeszítéseket a különböző funkciók segítségével</w:t>
+      </w:r>
+      <w:r>
+        <w:t>, amely segíthet a mentális egészség megőrzésében.</w:t>
+      </w:r>
+    </w:p>
+    <w:p>
+      <w:r>
+        <w:t>Az Express használat</w:t>
+      </w:r>
+      <w:r>
+        <w:t>ának másik oka a JavaScript. Az ExpressJS</w:t>
+      </w:r>
+      <w:r>
+        <w:t xml:space="preserve"> lehetővé teszi még a kezdők számára is, hogy belépjenek a webes alkalmazásfejlesztés </w:t>
+      </w:r>
+      <w:r>
+        <w:t>világába</w:t>
+      </w:r>
+      <w:r>
+        <w:t>, mert t</w:t>
+      </w:r>
+      <w:r>
+        <w:t>ámogatja a JavaScriptet. A JavaS</w:t>
+      </w:r>
+      <w:r>
+        <w:t>cript nagyon könnyen megtanulható bárki számára, még akkor is, ha nem rendelkezik előzetes ismeretekkel m</w:t>
+      </w:r>
+      <w:r>
+        <w:t>ás nyelvekről. Ezért az ExpressJS</w:t>
+      </w:r>
+      <w:r>
+        <w:t xml:space="preserve"> lehetővé teszi a fiatal tehetségek számára, hogy belépjenek a webalkalmazás-fejlesztés területére és sikeresek legyenek.</w:t>
+      </w:r>
+    </w:p>
+    <w:p>
       <w:r>
         <w:lastRenderedPageBreak/>
-        <w:t>5.4.1 Indoklás</w:t>
-      </w:r>
-      <w:bookmarkEnd w:id="26"/>
-      <w:bookmarkEnd w:id="27"/>
-    </w:p>
-    <w:p>
-      <w:r>
-        <w:t>A legértékesebb eszkö</w:t>
-      </w:r>
-      <w:r>
-        <w:t>z minden vállalk</w:t>
-      </w:r>
-      <w:r>
-        <w:t>ozásban az idő. A döntő többségének a</w:t>
+        <w:t xml:space="preserve">Minden vállalkozás másik </w:t>
+      </w:r>
+      <w:r>
+        <w:t xml:space="preserve">fontos </w:t>
+      </w:r>
+      <w:r>
+        <w:t>eszköze a pénz. Fontos, hogy a pénzt hatékonyan használjuk a nyereség maximalizálás</w:t>
+      </w:r>
+      <w:r>
+        <w:t>a érdekében. Mivel az ExpressJS</w:t>
+      </w:r>
+      <w:r>
+        <w:t xml:space="preserve"> egy nyílt forráskódú és ingyenes webes alkalmazás, amely számos nagyszerű funkciót kínál, </w:t>
+      </w:r>
+      <w:r>
+        <w:t>nincs különösebb ok arra, hogy ne használjuk ezt a remek rendszert</w:t>
+      </w:r>
+      <w:r>
+        <w:t>.</w:t>
+      </w:r>
+    </w:p>
+    <w:p>
+      <w:pPr>
+        <w:pStyle w:val="Cmsor3"/>
+      </w:pPr>
+      <w:bookmarkStart w:id="29" w:name="_Toc100211246"/>
+      <w:bookmarkStart w:id="30" w:name="_Toc101883710"/>
+      <w:r>
+        <w:t>5.4.2</w:t>
       </w:r>
       <w:r>
         <w:t xml:space="preserve"> </w:t>
       </w:r>
       <w:r>
-        <w:t>programozónak</w:t>
-      </w:r>
-      <w:r>
-        <w:t xml:space="preserve"> meg kell küzdeniük azért,</w:t>
-      </w:r>
-      <w:r>
-        <w:t xml:space="preserve"> hogy rövid időn belül </w:t>
-      </w:r>
-      <w:r>
-        <w:t>hatékony webalkalmazásokat hozza</w:t>
-      </w:r>
-      <w:r>
-        <w:t>n</w:t>
-      </w:r>
-      <w:r>
-        <w:t>ak</w:t>
-      </w:r>
-      <w:r>
-        <w:t xml:space="preserve"> létre. De a webalkalmazások kódolása és tesztelése</w:t>
-      </w:r>
-      <w:r>
-        <w:t xml:space="preserve"> rendkívül időigényes</w:t>
-      </w:r>
-      <w:r>
-        <w:t>. Ez az, ahol az Express.js életmentővé válik a programozók számára.</w:t>
-      </w:r>
-      <w:r>
-        <w:t xml:space="preserve"> </w:t>
-      </w:r>
-    </w:p>
-    <w:p>
-      <w:r>
-        <w:t>Az Express</w:t>
-      </w:r>
-      <w:r>
-        <w:t xml:space="preserve"> felére csök</w:t>
-      </w:r>
-      <w:r>
-        <w:t xml:space="preserve">kentheti a kódolási időt, </w:t>
-      </w:r>
-      <w:r>
-        <w:t xml:space="preserve">de </w:t>
-      </w:r>
-      <w:r>
-        <w:t>ettől függetlenül gyors, tiszta és jó alkalmazást fejleszthetünk</w:t>
-      </w:r>
-      <w:r>
-        <w:t>. Nemcsak csökkenti az időt, hanem csökkenti a webalkalmazások létrehozásához szükséges erőfeszítéseket a különböző funkciók segítségével</w:t>
-      </w:r>
-      <w:r>
-        <w:t>, amely segíthet a mentális egészség megőrzésében.</w:t>
-      </w:r>
-    </w:p>
-    <w:p>
-      <w:r>
-        <w:t>Az Express használat</w:t>
-      </w:r>
-      <w:r>
-        <w:t>ának másik oka a JavaScript. Az ExpressJS</w:t>
-      </w:r>
-      <w:r>
-        <w:t xml:space="preserve"> lehetővé teszi még a kezdők számára is, hogy belépjenek a webes alkalmazásfejlesztés </w:t>
-      </w:r>
-      <w:r>
-        <w:t>világába</w:t>
-      </w:r>
-      <w:r>
-        <w:t>, mert t</w:t>
-      </w:r>
-      <w:r>
-        <w:t>ámogatja a JavaScriptet. A JavaS</w:t>
-      </w:r>
-      <w:r>
-        <w:t>cript nagyon könnyen megtanulható bárki számára, még akkor is, ha nem rendelkezik előzetes ismeretekkel m</w:t>
-      </w:r>
-      <w:r>
-        <w:t>ás nyelvekről. Ezért az ExpressJS</w:t>
-      </w:r>
-      <w:r>
-        <w:t xml:space="preserve"> lehetővé teszi a fiatal tehetségek számára, hogy belépjenek a webalkalmazás-fejlesztés területére és sikeresek legyenek.</w:t>
-      </w:r>
-    </w:p>
-    <w:p>
-      <w:r>
-        <w:t xml:space="preserve">Minden vállalkozás másik </w:t>
-      </w:r>
-      <w:r>
-        <w:t xml:space="preserve">fontos </w:t>
-      </w:r>
-      <w:r>
-        <w:t>eszköze a pénz. Fontos, hogy a pénzt hatékonyan használjuk a nyereség maximalizálás</w:t>
-      </w:r>
-      <w:r>
-        <w:t>a érdekében. Mivel az ExpressJS</w:t>
-      </w:r>
-      <w:r>
-        <w:t xml:space="preserve"> egy nyílt forráskódú és ingyenes webes alkalmazás, amely számos nagyszerű funkciót kínál, </w:t>
-      </w:r>
-      <w:r>
-        <w:t>nincs különösebb ok arra, hogy ne használjuk ezt a remek rendszert</w:t>
-      </w:r>
-      <w:r>
-        <w:t>.</w:t>
-      </w:r>
-    </w:p>
-    <w:p>
-      <w:pPr>
-        <w:pStyle w:val="Cmsor3"/>
-      </w:pPr>
-      <w:bookmarkStart w:id="28" w:name="_Toc100211246"/>
-      <w:bookmarkStart w:id="29" w:name="_Toc101883710"/>
-      <w:r>
-        <w:lastRenderedPageBreak/>
-        <w:t>5.4.2</w:t>
-      </w:r>
-      <w:r>
-        <w:t xml:space="preserve"> </w:t>
-      </w:r>
-      <w:r>
         <w:t>Előnyök</w:t>
       </w:r>
-      <w:bookmarkEnd w:id="28"/>
       <w:bookmarkEnd w:id="29"/>
+      <w:bookmarkEnd w:id="30"/>
     </w:p>
     <w:p>
       <w:pPr>
@@ -6554,24 +8113,24 @@
         <w:contextualSpacing w:val="0"/>
       </w:pPr>
       <w:r>
-        <w:t xml:space="preserve">Könnyen </w:t>
+        <w:t>Könnyen csatlakoztatható adatbázisokhoz</w:t>
+      </w:r>
+      <w:r>
+        <w:t>, mint</w:t>
+      </w:r>
+      <w:r>
+        <w:t xml:space="preserve"> például</w:t>
+      </w:r>
+      <w:r>
+        <w:t xml:space="preserve"> a </w:t>
       </w:r>
       <w:proofErr w:type="spellStart"/>
       <w:r>
-        <w:t>csatlakoztatható</w:t>
+        <w:t>MongoDB</w:t>
       </w:r>
       <w:proofErr w:type="spellEnd"/>
       <w:r>
-        <w:t xml:space="preserve"> adatbázisokhoz</w:t>
-      </w:r>
-      <w:r>
-        <w:t>, mint</w:t>
-      </w:r>
-      <w:r>
-        <w:t xml:space="preserve"> például</w:t>
-      </w:r>
-      <w:r>
-        <w:t xml:space="preserve"> a MongoDB, </w:t>
+        <w:t xml:space="preserve">, </w:t>
       </w:r>
       <w:proofErr w:type="spellStart"/>
       <w:r>
@@ -6591,27 +8150,27 @@
       <w:pPr>
         <w:pStyle w:val="Cmsor2"/>
       </w:pPr>
-      <w:bookmarkStart w:id="30" w:name="_Toc101883711"/>
+      <w:bookmarkStart w:id="31" w:name="_Toc101883711"/>
       <w:r>
         <w:t xml:space="preserve">5.5 </w:t>
       </w:r>
       <w:r>
         <w:t>Express funkciók</w:t>
       </w:r>
-      <w:bookmarkEnd w:id="30"/>
+      <w:bookmarkEnd w:id="31"/>
     </w:p>
     <w:p>
       <w:pPr>
         <w:pStyle w:val="Cmsor3"/>
       </w:pPr>
-      <w:bookmarkStart w:id="31" w:name="_Toc101883712"/>
+      <w:bookmarkStart w:id="32" w:name="_Toc101883712"/>
       <w:r>
         <w:t xml:space="preserve">5.5.1 </w:t>
       </w:r>
       <w:r>
         <w:t>Gyorsabb szerveroldali fejlesztés</w:t>
       </w:r>
-      <w:bookmarkEnd w:id="31"/>
+      <w:bookmarkEnd w:id="32"/>
     </w:p>
     <w:p>
       <w:r>
@@ -6633,18 +8192,22 @@
         <w:t xml:space="preserve"> meg.</w:t>
       </w:r>
       <w:r>
-        <w:t xml:space="preserve"> A gyorsabb fejlesztés következtében, egyszerűbb nehezebb feladatokat ellátni rövid idő alatt, ami természetesen azt is jelenti, hogy magasabb bevétel várható. Le egyszerűsítve; pénzt és időt spórolhatunk meg.</w:t>
+        <w:t xml:space="preserve"> A gyorsabb fejlesztés következtében, egyszerűbb nehezebb feladatokat ellátni rövid idő alatt, ami természetesen azt is jelenti, </w:t>
+      </w:r>
+      <w:r>
+        <w:lastRenderedPageBreak/>
+        <w:t>hogy magasabb bevétel várható. Le egyszerűsítve; pénzt és időt spórolhatunk meg.</w:t>
       </w:r>
     </w:p>
     <w:p>
       <w:pPr>
         <w:pStyle w:val="Cmsor3"/>
       </w:pPr>
-      <w:bookmarkStart w:id="32" w:name="_Toc101883713"/>
+      <w:bookmarkStart w:id="33" w:name="_Toc101883713"/>
       <w:r>
         <w:t>5.5.2 Middleware</w:t>
       </w:r>
-      <w:bookmarkEnd w:id="32"/>
+      <w:bookmarkEnd w:id="33"/>
     </w:p>
     <w:p>
       <w:r>
@@ -6685,100 +8248,100 @@
       <w:pPr>
         <w:pStyle w:val="Cmsor3"/>
       </w:pPr>
-      <w:bookmarkStart w:id="33" w:name="_Toc101883714"/>
+      <w:bookmarkStart w:id="34" w:name="_Toc101883714"/>
+      <w:r>
+        <w:t>5.5.3 útválasztás</w:t>
+      </w:r>
+      <w:bookmarkEnd w:id="34"/>
+    </w:p>
+    <w:p>
+      <w:r>
+        <w:t>Az ExpressJS egy rendkívül fejlett útválasztási mechanizmust biztosít,</w:t>
+      </w:r>
+      <w:r>
+        <w:t xml:space="preserve"> hasonlóképpen a </w:t>
+      </w:r>
+      <w:proofErr w:type="spellStart"/>
+      <w:r>
+        <w:t>Laravelhez</w:t>
+      </w:r>
+      <w:proofErr w:type="spellEnd"/>
+      <w:r>
+        <w:t>.</w:t>
+      </w:r>
+    </w:p>
+    <w:p>
+      <w:pPr>
+        <w:pStyle w:val="Cmsor3"/>
+      </w:pPr>
+      <w:bookmarkStart w:id="35" w:name="_Toc101883715"/>
+      <w:r>
+        <w:t>5.5.4 Sablonmotorok</w:t>
+      </w:r>
+      <w:bookmarkEnd w:id="35"/>
+    </w:p>
+    <w:p>
+      <w:r>
+        <w:t xml:space="preserve">Az ExpressJS olyan </w:t>
+      </w:r>
+      <w:r>
+        <w:t>sablon</w:t>
+      </w:r>
+      <w:r>
+        <w:t>motorokat biztosít, amelyek lehetővé teszik a fejlesztők számára, hogy dinamikus tartalmat építsenek a weboldalakon HTML-sablonok létrehozásával a szerveroldalon.</w:t>
+      </w:r>
+      <w:r>
+        <w:t xml:space="preserve"> Ilyen sablon lehet </w:t>
+      </w:r>
+      <w:r>
+        <w:t xml:space="preserve">például az EJS vagy a </w:t>
+      </w:r>
+      <w:proofErr w:type="spellStart"/>
+      <w:r>
+        <w:t>Pug</w:t>
+      </w:r>
+      <w:proofErr w:type="spellEnd"/>
+      <w:r>
+        <w:t>.</w:t>
+      </w:r>
+    </w:p>
+    <w:p>
+      <w:pPr>
+        <w:pStyle w:val="Cmsor3"/>
+      </w:pPr>
+      <w:bookmarkStart w:id="36" w:name="_Toc101883716"/>
+      <w:r>
+        <w:t>5.5.5 Hibakeresés</w:t>
+      </w:r>
+      <w:bookmarkEnd w:id="36"/>
+    </w:p>
+    <w:p>
+      <w:r>
+        <w:t>A hibakeresés elengedhetetlen a webes alkalmazások sikeres fejlesztéséhez. Az ExpressJS megkönnyíti a hibakeresést azáltal, hogy hibakeresési mechanizmust biztosít, amel</w:t>
+      </w:r>
+      <w:r>
+        <w:t xml:space="preserve">y képes pontosan meghatározni az alkalmazásban </w:t>
+      </w:r>
+      <w:r>
+        <w:t>a</w:t>
+      </w:r>
+      <w:r>
+        <w:t xml:space="preserve"> pontos rész</w:t>
+      </w:r>
+      <w:r>
+        <w:t>t, amely hibákat tartalmaz.</w:t>
+      </w:r>
+    </w:p>
+    <w:p>
+      <w:pPr>
+        <w:pStyle w:val="Cmsor3"/>
+      </w:pPr>
+      <w:bookmarkStart w:id="37" w:name="_Toc101883717"/>
       <w:r>
         <w:lastRenderedPageBreak/>
-        <w:t>5.5.3 útválasztás</w:t>
-      </w:r>
-      <w:bookmarkEnd w:id="33"/>
-    </w:p>
-    <w:p>
-      <w:r>
-        <w:t>Az ExpressJS egy rendkívül fejlett útválasztási mechanizmust biztosít,</w:t>
-      </w:r>
-      <w:r>
-        <w:t xml:space="preserve"> hasonlóképpen a </w:t>
-      </w:r>
-      <w:proofErr w:type="spellStart"/>
-      <w:r>
-        <w:t>Laravelhez</w:t>
-      </w:r>
-      <w:proofErr w:type="spellEnd"/>
-      <w:r>
-        <w:t>.</w:t>
-      </w:r>
-    </w:p>
-    <w:p>
-      <w:pPr>
-        <w:pStyle w:val="Cmsor3"/>
-      </w:pPr>
-      <w:bookmarkStart w:id="34" w:name="_Toc101883715"/>
-      <w:r>
-        <w:t>5.5.4 Sablonmotorok</w:t>
-      </w:r>
-      <w:bookmarkEnd w:id="34"/>
-    </w:p>
-    <w:p>
-      <w:r>
-        <w:t xml:space="preserve">Az ExpressJS olyan </w:t>
-      </w:r>
-      <w:r>
-        <w:t>sablon</w:t>
-      </w:r>
-      <w:r>
-        <w:t>motorokat biztosít, amelyek lehetővé teszik a fejlesztők számára, hogy dinamikus tartalmat építsenek a weboldalakon HTML-sablonok létrehozásával a szerveroldalon.</w:t>
-      </w:r>
-      <w:r>
-        <w:t xml:space="preserve"> Ilyen sablon lehet </w:t>
-      </w:r>
-      <w:r>
-        <w:t xml:space="preserve">például az EJS vagy a </w:t>
-      </w:r>
-      <w:proofErr w:type="spellStart"/>
-      <w:r>
-        <w:t>Pug</w:t>
-      </w:r>
-      <w:proofErr w:type="spellEnd"/>
-      <w:r>
-        <w:t>.</w:t>
-      </w:r>
-    </w:p>
-    <w:p>
-      <w:pPr>
-        <w:pStyle w:val="Cmsor3"/>
-      </w:pPr>
-      <w:bookmarkStart w:id="35" w:name="_Toc101883716"/>
-      <w:r>
-        <w:t>5.5.5 Hibakeresés</w:t>
-      </w:r>
-      <w:bookmarkEnd w:id="35"/>
-    </w:p>
-    <w:p>
-      <w:r>
-        <w:t>A hibakeresés elengedhetetlen a webes alkalmazások sikeres fejlesztéséhez. Az ExpressJS megkönnyíti a hibakeresést azáltal, hogy hibakeresési mechanizmust biztosít, amel</w:t>
-      </w:r>
-      <w:r>
-        <w:t xml:space="preserve">y képes pontosan meghatározni az alkalmazásban </w:t>
-      </w:r>
-      <w:r>
-        <w:t>a</w:t>
-      </w:r>
-      <w:r>
-        <w:t xml:space="preserve"> pontos rész</w:t>
-      </w:r>
-      <w:r>
-        <w:t>t, amely hibákat tartalmaz.</w:t>
-      </w:r>
-    </w:p>
-    <w:p>
-      <w:pPr>
-        <w:pStyle w:val="Cmsor3"/>
-      </w:pPr>
-      <w:bookmarkStart w:id="36" w:name="_Toc101883717"/>
-      <w:r>
         <w:t>5.5.6 Összegzés</w:t>
       </w:r>
-      <w:bookmarkEnd w:id="36"/>
+      <w:bookmarkEnd w:id="37"/>
     </w:p>
     <w:p>
       <w:pPr>
@@ -6940,7 +8503,6 @@
         </w:numPr>
       </w:pPr>
       <w:r>
-        <w:lastRenderedPageBreak/>
         <w:t>S</w:t>
       </w:r>
       <w:r>
@@ -7081,7 +8643,15 @@
           <w:rFonts w:cs="Arial"/>
           <w:szCs w:val="24"/>
         </w:rPr>
-        <w:t xml:space="preserve"> kódot csak akkor szerettünk volna alkalmazni, amikor olyan dolgot szerettünk volna megvalósítani, amelyet a </w:t>
+        <w:t xml:space="preserve"> kódot csak </w:t>
+      </w:r>
+      <w:r>
+        <w:rPr>
+          <w:rFonts w:cs="Arial"/>
+          <w:szCs w:val="24"/>
+        </w:rPr>
+        <w:lastRenderedPageBreak/>
+        <w:t xml:space="preserve">akkor szerettünk volna alkalmazni, amikor olyan dolgot szerettünk volna megvalósítani, amelyet a </w:t>
       </w:r>
       <w:proofErr w:type="spellStart"/>
       <w:r>
@@ -7240,7 +8810,23 @@
           <w:rFonts w:cs="Arial"/>
           <w:szCs w:val="24"/>
         </w:rPr>
-        <w:t xml:space="preserve"> Vue.js-ben </w:t>
+        <w:t xml:space="preserve"> Vue.js-</w:t>
+      </w:r>
+      <w:proofErr w:type="spellStart"/>
+      <w:r>
+        <w:rPr>
+          <w:rFonts w:cs="Arial"/>
+          <w:szCs w:val="24"/>
+        </w:rPr>
+        <w:t>ben</w:t>
+      </w:r>
+      <w:proofErr w:type="spellEnd"/>
+      <w:r>
+        <w:rPr>
+          <w:rFonts w:cs="Arial"/>
+          <w:szCs w:val="24"/>
+        </w:rPr>
+        <w:t xml:space="preserve"> </w:t>
       </w:r>
       <w:r>
         <w:rPr>
@@ -7314,7 +8900,7 @@
           <w:rFonts w:ascii="Arial" w:hAnsi="Arial" w:cs="Arial"/>
           <w:color w:val="000000" w:themeColor="text1"/>
         </w:rPr>
-        <w:t>Curve</w:t>
+        <w:t>Curve-vel</w:t>
       </w:r>
       <w:proofErr w:type="spellEnd"/>
       <w:r>
@@ -7322,7 +8908,7 @@
           <w:rFonts w:ascii="Arial" w:hAnsi="Arial" w:cs="Arial"/>
           <w:color w:val="000000" w:themeColor="text1"/>
         </w:rPr>
-        <w:t>-vel rendelkezik.</w:t>
+        <w:t xml:space="preserve"> rendelkezik.</w:t>
       </w:r>
     </w:p>
     <w:p>
@@ -7341,7 +8927,6 @@
           <w:rFonts w:ascii="Arial" w:hAnsi="Arial" w:cs="Arial"/>
           <w:color w:val="000000" w:themeColor="text1"/>
         </w:rPr>
-        <w:lastRenderedPageBreak/>
         <w:t>A Vue.js-t annak ellenére, hogy könnyebben elsajátítható, rengeteg feladatra könnyedén fel lehet használni. Kifejezetten szeretik startupok is használni, valamint kiváló párosítást alkot </w:t>
       </w:r>
       <w:proofErr w:type="spellStart"/>
@@ -7349,10 +8934,7 @@
         <w:fldChar w:fldCharType="begin"/>
       </w:r>
       <w:r>
-        <w:instrText xml:space="preserve"> HYPERLINK "https://gremmedia.hu/edukacio/bejegyzes/laravel-keretrendszer-mit-erdemes-tudni-rola-tenyleg-legnepszerubb-k</w:instrText>
-      </w:r>
-      <w:r>
-        <w:instrText xml:space="preserve">eretrendszer" </w:instrText>
+        <w:instrText xml:space="preserve"> HYPERLINK "https://gremmedia.hu/edukacio/bejegyzes/laravel-keretrendszer-mit-erdemes-tudni-rola-tenyleg-legnepszerubb-keretrendszer" </w:instrText>
       </w:r>
       <w:r>
         <w:fldChar w:fldCharType="separate"/>
@@ -7463,7 +9045,23 @@
           <w:rFonts w:ascii="Arial" w:hAnsi="Arial" w:cs="Arial"/>
           <w:color w:val="000000" w:themeColor="text1"/>
         </w:rPr>
-        <w:t xml:space="preserve"> és a NoSQL között.</w:t>
+        <w:t xml:space="preserve"> és a </w:t>
+      </w:r>
+      <w:proofErr w:type="spellStart"/>
+      <w:r>
+        <w:rPr>
+          <w:rFonts w:ascii="Arial" w:hAnsi="Arial" w:cs="Arial"/>
+          <w:color w:val="000000" w:themeColor="text1"/>
+        </w:rPr>
+        <w:t>NoSQL</w:t>
+      </w:r>
+      <w:proofErr w:type="spellEnd"/>
+      <w:r>
+        <w:rPr>
+          <w:rFonts w:ascii="Arial" w:hAnsi="Arial" w:cs="Arial"/>
+          <w:color w:val="000000" w:themeColor="text1"/>
+        </w:rPr>
+        <w:t xml:space="preserve"> között.</w:t>
       </w:r>
     </w:p>
     <w:p>
@@ -7524,6 +9122,7 @@
           <w:rFonts w:ascii="Arial" w:hAnsi="Arial" w:cs="Arial"/>
           <w:color w:val="000000" w:themeColor="text1"/>
         </w:rPr>
+        <w:lastRenderedPageBreak/>
         <w:t xml:space="preserve">Erre a döntésre nem voltak hasonló indokaink, mint az előzőekben, hiszen mind a két megoldás teljesen </w:t>
       </w:r>
       <w:proofErr w:type="spellStart"/>
@@ -7625,7 +9224,7 @@
       <w:pPr>
         <w:pStyle w:val="Cmsor1"/>
       </w:pPr>
-      <w:bookmarkStart w:id="37" w:name="_Toc101883718"/>
+      <w:bookmarkStart w:id="38" w:name="_Toc101883718"/>
       <w:r>
         <w:lastRenderedPageBreak/>
         <w:t xml:space="preserve">6. </w:t>
@@ -7636,7 +9235,7 @@
       <w:r>
         <w:t>end</w:t>
       </w:r>
-      <w:bookmarkEnd w:id="37"/>
+      <w:bookmarkEnd w:id="38"/>
     </w:p>
     <w:p>
       <w:pPr>
@@ -7708,23 +9307,7 @@
           <w:rFonts w:ascii="Arial" w:hAnsi="Arial" w:cs="Arial"/>
           <w:color w:val="000000" w:themeColor="text1"/>
         </w:rPr>
-        <w:t xml:space="preserve">Ez nem a végleges verzió, sokkal inkább egy iránymutató, </w:t>
-      </w:r>
-      <w:proofErr w:type="gramStart"/>
-      <w:r>
-        <w:rPr>
-          <w:rFonts w:ascii="Arial" w:hAnsi="Arial" w:cs="Arial"/>
-          <w:color w:val="000000" w:themeColor="text1"/>
-        </w:rPr>
-        <w:t>arról</w:t>
-      </w:r>
-      <w:proofErr w:type="gramEnd"/>
-      <w:r>
-        <w:rPr>
-          <w:rFonts w:ascii="Arial" w:hAnsi="Arial" w:cs="Arial"/>
-          <w:color w:val="000000" w:themeColor="text1"/>
-        </w:rPr>
-        <w:t xml:space="preserve"> hogy a dizájn terén milyen irányba menjen el a frontend. Ami a dizájn milyenségét illeti több oldalról is inspirációt merítettünk: többek között a </w:t>
+        <w:t xml:space="preserve">Ez nem a végleges verzió, sokkal inkább egy iránymutató, arról hogy a dizájn terén milyen irányba menjen el a frontend. Ami a dizájn milyenségét illeti több oldalról is inspirációt merítettünk: többek között a </w:t>
       </w:r>
       <w:proofErr w:type="spellStart"/>
       <w:r>
@@ -7830,7 +9413,7 @@
       <w:pPr>
         <w:pStyle w:val="Cmsor2"/>
       </w:pPr>
-      <w:bookmarkStart w:id="38" w:name="_Toc101883719"/>
+      <w:bookmarkStart w:id="39" w:name="_Toc101883719"/>
       <w:proofErr w:type="spellStart"/>
       <w:r>
         <w:t>Navigation</w:t>
@@ -7839,7 +9422,7 @@
       <w:r>
         <w:t xml:space="preserve"> komponens</w:t>
       </w:r>
-      <w:bookmarkEnd w:id="38"/>
+      <w:bookmarkEnd w:id="39"/>
     </w:p>
     <w:p>
       <w:pPr>
@@ -8034,7 +9617,15 @@
           <w:rFonts w:ascii="Arial" w:hAnsi="Arial" w:cs="Arial"/>
           <w:color w:val="000000" w:themeColor="text1"/>
         </w:rPr>
-        <w:t>Továbbá megfigyelve több modernebb kialakítású weboldalt, azt tapasztaltuk, hogy az a dizájn melyet a mobileszközökön való adatmegjelenítésnél használnak teljes képernyős nézetben is egyre nagyobb teret hódít, ez a megközelítés tetszett nekünk így hasonló dizájn fejlesztésébe kezdtünk.</w:t>
+        <w:t xml:space="preserve">Továbbá megfigyelve több modernebb kialakítású weboldalt, azt tapasztaltuk, hogy az a dizájn melyet a mobileszközökön való </w:t>
+      </w:r>
+      <w:r>
+        <w:rPr>
+          <w:rFonts w:ascii="Arial" w:hAnsi="Arial" w:cs="Arial"/>
+          <w:color w:val="000000" w:themeColor="text1"/>
+        </w:rPr>
+        <w:lastRenderedPageBreak/>
+        <w:t>adatmegjelenítésnél használnak teljes képernyős nézetben is egyre nagyobb teret hódít, ez a megközelítés tetszett nekünk így hasonló dizájn fejlesztésébe kezdtünk.</w:t>
       </w:r>
     </w:p>
     <w:p>
@@ -8053,7 +9644,6 @@
           <w:rFonts w:ascii="Arial" w:hAnsi="Arial" w:cs="Arial"/>
           <w:color w:val="000000" w:themeColor="text1"/>
         </w:rPr>
-        <w:lastRenderedPageBreak/>
         <w:t xml:space="preserve">Ami a menüpontokat illeti az eredeti elképzelés szerint a weboldal dizájn teljes mértékben dinamikus lett volna és minden adatot adatbázisból kértünk volna le. De végül ebből az elképzelésből engedtünk az adatforgalom csökkentése érdekében. </w:t>
       </w:r>
     </w:p>
@@ -8061,7 +9651,7 @@
       <w:pPr>
         <w:pStyle w:val="Cmsor2"/>
       </w:pPr>
-      <w:bookmarkStart w:id="39" w:name="_Toc101883720"/>
+      <w:bookmarkStart w:id="40" w:name="_Toc101883720"/>
       <w:proofErr w:type="spellStart"/>
       <w:r>
         <w:t>Footer</w:t>
@@ -8070,7 +9660,7 @@
       <w:r>
         <w:t xml:space="preserve"> komponens</w:t>
       </w:r>
-      <w:bookmarkEnd w:id="39"/>
+      <w:bookmarkEnd w:id="40"/>
     </w:p>
     <w:p>
       <w:pPr>
@@ -8153,7 +9743,7 @@
           <w:color w:val="000000" w:themeColor="text1"/>
         </w:rPr>
       </w:pPr>
-      <w:bookmarkStart w:id="40" w:name="_Toc101883721"/>
+      <w:bookmarkStart w:id="41" w:name="_Toc101883721"/>
       <w:r>
         <w:rPr>
           <w:rStyle w:val="Cmsor2Char"/>
@@ -8167,7 +9757,7 @@
         </w:rPr>
         <w:t>page</w:t>
       </w:r>
-      <w:bookmarkEnd w:id="40"/>
+      <w:bookmarkEnd w:id="41"/>
       <w:proofErr w:type="spellEnd"/>
     </w:p>
     <w:p>
@@ -8323,6 +9913,7 @@
           <w:rFonts w:ascii="Arial" w:hAnsi="Arial" w:cs="Arial"/>
           <w:color w:val="000000" w:themeColor="text1"/>
         </w:rPr>
+        <w:lastRenderedPageBreak/>
         <w:t>A forráskód átírásával a komponens dinamikusan a megadott adatok alapján generálódik le.</w:t>
       </w:r>
     </w:p>
@@ -8335,7 +9926,7 @@
           <w:lang w:eastAsia="hu-HU"/>
         </w:rPr>
       </w:pPr>
-      <w:bookmarkStart w:id="41" w:name="_Toc101883722"/>
+      <w:bookmarkStart w:id="42" w:name="_Toc101883722"/>
       <w:r>
         <w:rPr>
           <w:rStyle w:val="Cmsor2Char"/>
@@ -8376,7 +9967,7 @@
         </w:rPr>
         <w:t>us</w:t>
       </w:r>
-      <w:bookmarkEnd w:id="41"/>
+      <w:bookmarkEnd w:id="42"/>
       <w:proofErr w:type="spellEnd"/>
       <w:r>
         <w:rPr>
@@ -8434,74 +10025,42 @@
           <w:rFonts w:ascii="Arial" w:hAnsi="Arial" w:cs="Arial"/>
           <w:color w:val="000000" w:themeColor="text1"/>
         </w:rPr>
-        <w:t xml:space="preserve"> oldal egy egyszerű </w:t>
-      </w:r>
-      <w:proofErr w:type="gramStart"/>
+        <w:t xml:space="preserve"> oldal egy egyszerű oldal ahol magunkról, a projekt céljáról és olyan dolgokról melyek, a látogatónak szükségesek lehetnek, osztunk meg alap információkat. Talán ez a legegyszerűbb oldal a projektben ugyanis, egyszerű kiíratásról van itt szó listákba a </w:t>
+      </w:r>
+      <w:proofErr w:type="spellStart"/>
       <w:r>
         <w:rPr>
           <w:rFonts w:ascii="Arial" w:hAnsi="Arial" w:cs="Arial"/>
           <w:color w:val="000000" w:themeColor="text1"/>
         </w:rPr>
-        <w:t>oldal</w:t>
-      </w:r>
-      <w:proofErr w:type="gramEnd"/>
+        <w:t>pragrafusokba</w:t>
+      </w:r>
+      <w:proofErr w:type="spellEnd"/>
       <w:r>
         <w:rPr>
           <w:rFonts w:ascii="Arial" w:hAnsi="Arial" w:cs="Arial"/>
           <w:color w:val="000000" w:themeColor="text1"/>
         </w:rPr>
-        <w:t xml:space="preserve"> ahol magunkról, a projekt céljáról és olyan dolgokról melyek, a látogatónak szükségesek lehetnek, osztunk meg alap információkat. Talán ez a legegyszerűbb oldal a projektben ugyanis, egyszerű kiíratásról van itt </w:t>
-      </w:r>
-      <w:proofErr w:type="gramStart"/>
-      <w:r>
-        <w:rPr>
-          <w:rFonts w:ascii="Arial" w:hAnsi="Arial" w:cs="Arial"/>
-          <w:color w:val="000000" w:themeColor="text1"/>
-        </w:rPr>
-        <w:t>szó listákba</w:t>
-      </w:r>
-      <w:proofErr w:type="gramEnd"/>
-      <w:r>
-        <w:rPr>
-          <w:rFonts w:ascii="Arial" w:hAnsi="Arial" w:cs="Arial"/>
-          <w:color w:val="000000" w:themeColor="text1"/>
-        </w:rPr>
-        <w:t xml:space="preserve"> a </w:t>
+        <w:t xml:space="preserve"> rendezve.</w:t>
+      </w:r>
+    </w:p>
+    <w:p>
+      <w:pPr>
+        <w:pStyle w:val="Cmsor2"/>
+      </w:pPr>
+      <w:bookmarkStart w:id="43" w:name="_Toc101883723"/>
+      <w:r>
+        <w:t>Products (</w:t>
       </w:r>
       <w:proofErr w:type="spellStart"/>
       <w:r>
-        <w:rPr>
-          <w:rFonts w:ascii="Arial" w:hAnsi="Arial" w:cs="Arial"/>
-          <w:color w:val="000000" w:themeColor="text1"/>
-        </w:rPr>
-        <w:t>pragrafusokba</w:t>
+        <w:t>user</w:t>
       </w:r>
       <w:proofErr w:type="spellEnd"/>
       <w:r>
-        <w:rPr>
-          <w:rFonts w:ascii="Arial" w:hAnsi="Arial" w:cs="Arial"/>
-          <w:color w:val="000000" w:themeColor="text1"/>
-        </w:rPr>
-        <w:t xml:space="preserve"> rendezve.</w:t>
-      </w:r>
-    </w:p>
-    <w:p>
-      <w:pPr>
-        <w:pStyle w:val="Cmsor2"/>
-      </w:pPr>
-      <w:bookmarkStart w:id="42" w:name="_Toc101883723"/>
-      <w:r>
-        <w:t>Products (</w:t>
-      </w:r>
-      <w:proofErr w:type="spellStart"/>
-      <w:r>
-        <w:t>user</w:t>
-      </w:r>
-      <w:proofErr w:type="spellEnd"/>
-      <w:r>
         <w:t>)</w:t>
       </w:r>
-      <w:bookmarkEnd w:id="42"/>
+      <w:bookmarkEnd w:id="43"/>
     </w:p>
     <w:p>
       <w:pPr>
@@ -8519,23 +10078,23 @@
           <w:rFonts w:ascii="Arial" w:hAnsi="Arial" w:cs="Arial"/>
           <w:color w:val="000000" w:themeColor="text1"/>
         </w:rPr>
-        <w:t xml:space="preserve">Az oldal elsődleges </w:t>
-      </w:r>
-      <w:proofErr w:type="gramStart"/>
+        <w:t xml:space="preserve">Az oldal elsődleges célja hogy az elérhető termékek közül a látogató tudjon böngészni és egyéb műveleteket végre hajtani. A termékek úgynevezett </w:t>
+      </w:r>
+      <w:proofErr w:type="spellStart"/>
       <w:r>
         <w:rPr>
           <w:rFonts w:ascii="Arial" w:hAnsi="Arial" w:cs="Arial"/>
           <w:color w:val="000000" w:themeColor="text1"/>
         </w:rPr>
-        <w:t>célja</w:t>
-      </w:r>
-      <w:proofErr w:type="gramEnd"/>
+        <w:t>cardok</w:t>
+      </w:r>
+      <w:proofErr w:type="spellEnd"/>
       <w:r>
         <w:rPr>
           <w:rFonts w:ascii="Arial" w:hAnsi="Arial" w:cs="Arial"/>
           <w:color w:val="000000" w:themeColor="text1"/>
         </w:rPr>
-        <w:t xml:space="preserve"> hogy az elérhető termékek közül a látogató tudjon böngészni és egyéb műveleteket végre hajtani. A termékek úgynevezett </w:t>
+        <w:t xml:space="preserve"> segítségével vannak feltűntetve. Mind a </w:t>
       </w:r>
       <w:proofErr w:type="spellStart"/>
       <w:r>
@@ -8543,7 +10102,7 @@
           <w:rFonts w:ascii="Arial" w:hAnsi="Arial" w:cs="Arial"/>
           <w:color w:val="000000" w:themeColor="text1"/>
         </w:rPr>
-        <w:t>cardok</w:t>
+        <w:t>bootstrapnek</w:t>
       </w:r>
       <w:proofErr w:type="spellEnd"/>
       <w:r>
@@ -8551,7 +10110,7 @@
           <w:rFonts w:ascii="Arial" w:hAnsi="Arial" w:cs="Arial"/>
           <w:color w:val="000000" w:themeColor="text1"/>
         </w:rPr>
-        <w:t xml:space="preserve"> segítségével vannak feltűntetve. Mind a </w:t>
+        <w:t xml:space="preserve"> és a </w:t>
       </w:r>
       <w:proofErr w:type="spellStart"/>
       <w:r>
@@ -8559,7 +10118,7 @@
           <w:rFonts w:ascii="Arial" w:hAnsi="Arial" w:cs="Arial"/>
           <w:color w:val="000000" w:themeColor="text1"/>
         </w:rPr>
-        <w:t>bootstrapnek</w:t>
+        <w:t>primevue-nak</w:t>
       </w:r>
       <w:proofErr w:type="spellEnd"/>
       <w:r>
@@ -8567,23 +10126,7 @@
           <w:rFonts w:ascii="Arial" w:hAnsi="Arial" w:cs="Arial"/>
           <w:color w:val="000000" w:themeColor="text1"/>
         </w:rPr>
-        <w:t xml:space="preserve"> és a </w:t>
-      </w:r>
-      <w:proofErr w:type="spellStart"/>
-      <w:r>
-        <w:rPr>
-          <w:rFonts w:ascii="Arial" w:hAnsi="Arial" w:cs="Arial"/>
-          <w:color w:val="000000" w:themeColor="text1"/>
-        </w:rPr>
-        <w:t>primevue</w:t>
-      </w:r>
-      <w:proofErr w:type="spellEnd"/>
-      <w:r>
-        <w:rPr>
-          <w:rFonts w:ascii="Arial" w:hAnsi="Arial" w:cs="Arial"/>
-          <w:color w:val="000000" w:themeColor="text1"/>
-        </w:rPr>
-        <w:t xml:space="preserve">-nak vannak </w:t>
+        <w:t xml:space="preserve"> vannak </w:t>
       </w:r>
       <w:proofErr w:type="spellStart"/>
       <w:r>
@@ -8867,23 +10410,15 @@
           <w:rFonts w:cs="Arial"/>
           <w:szCs w:val="24"/>
         </w:rPr>
-        <w:t xml:space="preserve">A termék kosárba való felvételéhez, a felhasználónak nemszükséges regisztrálnia és bejelentkeznie, hiszen a kosár tartalmát nem adatbázisban tároljuk, azonban a kívánságlistára való felvételhez alap </w:t>
-      </w:r>
-      <w:proofErr w:type="gramStart"/>
-      <w:r>
-        <w:rPr>
-          <w:rFonts w:cs="Arial"/>
-          <w:szCs w:val="24"/>
-        </w:rPr>
-        <w:t>követelmény</w:t>
-      </w:r>
-      <w:proofErr w:type="gramEnd"/>
-      <w:r>
-        <w:rPr>
-          <w:rFonts w:cs="Arial"/>
-          <w:szCs w:val="24"/>
-        </w:rPr>
-        <w:t xml:space="preserve"> hogy a felhasználó be legyen jelentkezve, az </w:t>
+        <w:t xml:space="preserve">A termék kosárba való felvételéhez, a felhasználónak nemszükséges regisztrálnia és bejelentkeznie, hiszen a kosár tartalmát nem adatbázisban tároljuk, azonban a kívánságlistára való felvételhez alap követelmény hogy </w:t>
+      </w:r>
+      <w:r>
+        <w:rPr>
+          <w:rFonts w:cs="Arial"/>
+          <w:szCs w:val="24"/>
+        </w:rPr>
+        <w:lastRenderedPageBreak/>
+        <w:t xml:space="preserve">a felhasználó be legyen jelentkezve, az </w:t>
       </w:r>
       <w:proofErr w:type="spellStart"/>
       <w:r>
@@ -8931,15 +10466,7 @@
           <w:rFonts w:cs="Arial"/>
           <w:szCs w:val="24"/>
         </w:rPr>
-        <w:t xml:space="preserve"> változó </w:t>
-      </w:r>
-      <w:r>
-        <w:rPr>
-          <w:rFonts w:cs="Arial"/>
-          <w:szCs w:val="24"/>
-        </w:rPr>
-        <w:lastRenderedPageBreak/>
-        <w:t xml:space="preserve">értékével validáció történik. Igaz, már az oldal </w:t>
+        <w:t xml:space="preserve"> változó értékével </w:t>
       </w:r>
       <w:proofErr w:type="spellStart"/>
       <w:r>
@@ -8947,6 +10474,22 @@
           <w:rFonts w:cs="Arial"/>
           <w:szCs w:val="24"/>
         </w:rPr>
+        <w:t>validáció</w:t>
+      </w:r>
+      <w:proofErr w:type="spellEnd"/>
+      <w:r>
+        <w:rPr>
+          <w:rFonts w:cs="Arial"/>
+          <w:szCs w:val="24"/>
+        </w:rPr>
+        <w:t xml:space="preserve"> történik. Igaz, már az oldal </w:t>
+      </w:r>
+      <w:proofErr w:type="spellStart"/>
+      <w:r>
+        <w:rPr>
+          <w:rFonts w:cs="Arial"/>
+          <w:szCs w:val="24"/>
+        </w:rPr>
         <w:t>renderelése</w:t>
       </w:r>
       <w:proofErr w:type="spellEnd"/>
@@ -8955,30 +10498,14 @@
           <w:rFonts w:cs="Arial"/>
           <w:szCs w:val="24"/>
         </w:rPr>
-        <w:t xml:space="preserve"> előtt lefut egy hasonló validáció, hogy olyan gombokat, menüket és információkat ne osszunk meg melyekre a felhasználónak nincs jogosultsága. Ez azért fontos, mert így eltudjuk kerülni, </w:t>
-      </w:r>
-      <w:proofErr w:type="gramStart"/>
-      <w:r>
-        <w:rPr>
-          <w:rFonts w:cs="Arial"/>
-          <w:szCs w:val="24"/>
-        </w:rPr>
-        <w:t>azt</w:t>
-      </w:r>
-      <w:proofErr w:type="gramEnd"/>
-      <w:r>
-        <w:rPr>
-          <w:rFonts w:cs="Arial"/>
-          <w:szCs w:val="24"/>
-        </w:rPr>
-        <w:t xml:space="preserve"> hogy összezavarjuk a felhasználót. </w:t>
+        <w:t xml:space="preserve"> előtt lefut egy hasonló validáció, hogy olyan gombokat, menüket és információkat ne osszunk meg melyekre a felhasználónak nincs jogosultsága. Ez azért fontos, mert így eltudjuk kerülni, azt hogy összezavarjuk a felhasználót. </w:t>
       </w:r>
     </w:p>
     <w:p>
       <w:pPr>
         <w:pStyle w:val="Cmsor2"/>
       </w:pPr>
-      <w:bookmarkStart w:id="43" w:name="_Toc101883724"/>
+      <w:bookmarkStart w:id="44" w:name="_Toc101883724"/>
       <w:proofErr w:type="spellStart"/>
       <w:r>
         <w:t>Signup</w:t>
@@ -8987,7 +10514,7 @@
       <w:r>
         <w:t xml:space="preserve"> és Login</w:t>
       </w:r>
-      <w:bookmarkEnd w:id="43"/>
+      <w:bookmarkEnd w:id="44"/>
     </w:p>
     <w:p>
       <w:pPr>
@@ -9108,23 +10635,7 @@
           <w:rFonts w:cs="Arial"/>
           <w:szCs w:val="24"/>
         </w:rPr>
-        <w:t xml:space="preserve">A felhasználónak további segítséget kell nyújtani az </w:t>
-      </w:r>
-      <w:proofErr w:type="gramStart"/>
-      <w:r>
-        <w:rPr>
-          <w:rFonts w:cs="Arial"/>
-          <w:szCs w:val="24"/>
-        </w:rPr>
-        <w:t>által</w:t>
-      </w:r>
-      <w:proofErr w:type="gramEnd"/>
-      <w:r>
-        <w:rPr>
-          <w:rFonts w:cs="Arial"/>
-          <w:szCs w:val="24"/>
-        </w:rPr>
-        <w:t xml:space="preserve"> hogy:</w:t>
+        <w:t>A felhasználónak további segítséget kell nyújtani az által hogy:</w:t>
       </w:r>
     </w:p>
     <w:p>
@@ -9346,6 +10857,7 @@
           <w:rFonts w:cs="Arial"/>
           <w:szCs w:val="24"/>
         </w:rPr>
+        <w:lastRenderedPageBreak/>
         <w:t xml:space="preserve">A login oldalon hasonló képpen, a validációs műveletek után egy login </w:t>
       </w:r>
       <w:proofErr w:type="spellStart"/>
@@ -9378,199 +10890,194 @@
           <w:rFonts w:cs="Arial"/>
           <w:szCs w:val="24"/>
         </w:rPr>
-        <w:t xml:space="preserve"> hívással megállapítja, hogy a kliensoldalon való </w:t>
-      </w:r>
-      <w:r>
-        <w:rPr>
-          <w:rFonts w:cs="Arial"/>
-          <w:szCs w:val="24"/>
-        </w:rPr>
+        <w:t xml:space="preserve"> hívással megállapítja, hogy a kliensoldalon való session </w:t>
+      </w:r>
+      <w:proofErr w:type="spellStart"/>
+      <w:r>
+        <w:rPr>
+          <w:rFonts w:cs="Arial"/>
+          <w:szCs w:val="24"/>
+        </w:rPr>
+        <w:t>valid</w:t>
+      </w:r>
+      <w:proofErr w:type="spellEnd"/>
+      <w:r>
+        <w:rPr>
+          <w:rFonts w:cs="Arial"/>
+          <w:szCs w:val="24"/>
+        </w:rPr>
+        <w:t xml:space="preserve">, így a bejelentkezett </w:t>
+      </w:r>
+      <w:proofErr w:type="spellStart"/>
+      <w:r>
+        <w:rPr>
+          <w:rFonts w:cs="Arial"/>
+          <w:szCs w:val="24"/>
+        </w:rPr>
+        <w:t>userek</w:t>
+      </w:r>
+      <w:proofErr w:type="spellEnd"/>
+      <w:r>
+        <w:rPr>
+          <w:rFonts w:cs="Arial"/>
+          <w:szCs w:val="24"/>
+        </w:rPr>
+        <w:t xml:space="preserve"> számára elérhető tartalmak </w:t>
+      </w:r>
+      <w:proofErr w:type="spellStart"/>
+      <w:r>
+        <w:rPr>
+          <w:rFonts w:cs="Arial"/>
+          <w:szCs w:val="24"/>
+        </w:rPr>
+        <w:t>renderelésre</w:t>
+      </w:r>
+      <w:proofErr w:type="spellEnd"/>
+      <w:r>
+        <w:rPr>
+          <w:rFonts w:cs="Arial"/>
+          <w:szCs w:val="24"/>
+        </w:rPr>
+        <w:t xml:space="preserve"> kerülnek.</w:t>
+      </w:r>
+    </w:p>
+    <w:p>
+      <w:pPr>
+        <w:pStyle w:val="Cmsor1"/>
+      </w:pPr>
+      <w:bookmarkStart w:id="45" w:name="_Toc101883725"/>
+      <w:r>
+        <w:t>7. Backend</w:t>
+      </w:r>
+      <w:bookmarkEnd w:id="45"/>
+    </w:p>
+    <w:p>
+      <w:pPr>
+        <w:pStyle w:val="Cmsor2"/>
+      </w:pPr>
+      <w:bookmarkStart w:id="46" w:name="_Toc101883726"/>
+      <w:r>
+        <w:t>7.1 Bevezetés</w:t>
+      </w:r>
+      <w:bookmarkEnd w:id="46"/>
+    </w:p>
+    <w:p>
+      <w:r>
+        <w:t>A backend a webshophoz ExpressJS keretrendszer segítségével került megvalósításra; elsősorban a már meglévő tudás miatt került választásra.</w:t>
+      </w:r>
+      <w:r>
+        <w:t xml:space="preserve"> </w:t>
+      </w:r>
+      <w:r>
+        <w:t xml:space="preserve">A backend egy teljes értékű REST </w:t>
+      </w:r>
+      <w:r>
+        <w:t>API</w:t>
+      </w:r>
+      <w:r>
+        <w:t xml:space="preserve">-t valósít meg, amit a Frontend kényelmesen tud hívni. Fontos cél volt, hogy a kód rendezett, átlátható legyen, hiszen, hogyha bármilyen fejlesztésre </w:t>
+      </w:r>
+      <w:r>
+        <w:t xml:space="preserve">van </w:t>
+      </w:r>
+      <w:r>
+        <w:t>szüksé</w:t>
+      </w:r>
+      <w:r>
+        <w:t>g</w:t>
+      </w:r>
+      <w:r>
+        <w:t xml:space="preserve">, egyszerűen lehessen bővíteni vagy átírni a kódot, még akkor is, hogyha a fejlesztő még nem látta előtte a projektet. </w:t>
+      </w:r>
+      <w:r>
+        <w:t>Adatbázishoz NoSQL-t használtunk, amit MongoDB-vel kezeltünk. A NoSQL nem sémaérzékeny, mint az SQL, ettől függetl</w:t>
+      </w:r>
+      <w:r>
+        <w:t>enül célszerű sémákat készíteni;</w:t>
+      </w:r>
+      <w:r>
+        <w:t xml:space="preserve"> célszerű felkészíteni a programot megfelelő adatok fogadására</w:t>
+      </w:r>
+      <w:r>
+        <w:t>, hiszen nem lenne</w:t>
+      </w:r>
+      <w:r>
+        <w:t xml:space="preserve"> ésszerű</w:t>
+      </w:r>
+      <w:r>
+        <w:t>, hogyha értelmetle</w:t>
+      </w:r>
+      <w:r>
+        <w:t>n adatok kerülnének felvitelre.</w:t>
+      </w:r>
+    </w:p>
+    <w:p>
+      <w:pPr>
+        <w:pStyle w:val="Cmsor2"/>
+      </w:pPr>
+      <w:bookmarkStart w:id="47" w:name="_Toc101883727"/>
+      <w:r>
+        <w:t>7.2 Belépő fájl</w:t>
+      </w:r>
+      <w:bookmarkEnd w:id="47"/>
+    </w:p>
+    <w:p>
+      <w:r>
+        <w:t>A pr</w:t>
+      </w:r>
+      <w:r>
+        <w:t>ogram indításakor az app.js nevű</w:t>
+      </w:r>
+      <w:r>
+        <w:t xml:space="preserve">, a backend főkönyvtárában megtalálható fájl kerül meghívásra. Ez a fájl felelős a program </w:t>
+      </w:r>
+      <w:r>
         <w:lastRenderedPageBreak/>
-        <w:t xml:space="preserve">session </w:t>
-      </w:r>
-      <w:proofErr w:type="spellStart"/>
-      <w:r>
-        <w:rPr>
-          <w:rFonts w:cs="Arial"/>
-          <w:szCs w:val="24"/>
-        </w:rPr>
-        <w:t>valid</w:t>
-      </w:r>
-      <w:proofErr w:type="spellEnd"/>
-      <w:r>
-        <w:rPr>
-          <w:rFonts w:cs="Arial"/>
-          <w:szCs w:val="24"/>
-        </w:rPr>
-        <w:t xml:space="preserve">, így a bejelentkezett </w:t>
-      </w:r>
-      <w:proofErr w:type="spellStart"/>
-      <w:r>
-        <w:rPr>
-          <w:rFonts w:cs="Arial"/>
-          <w:szCs w:val="24"/>
-        </w:rPr>
-        <w:t>userek</w:t>
-      </w:r>
-      <w:proofErr w:type="spellEnd"/>
-      <w:r>
-        <w:rPr>
-          <w:rFonts w:cs="Arial"/>
-          <w:szCs w:val="24"/>
-        </w:rPr>
-        <w:t xml:space="preserve"> számára elérhető tartalmak </w:t>
-      </w:r>
-      <w:proofErr w:type="spellStart"/>
-      <w:r>
-        <w:rPr>
-          <w:rFonts w:cs="Arial"/>
-          <w:szCs w:val="24"/>
-        </w:rPr>
-        <w:t>renderelésre</w:t>
-      </w:r>
-      <w:proofErr w:type="spellEnd"/>
-      <w:r>
-        <w:rPr>
-          <w:rFonts w:cs="Arial"/>
-          <w:szCs w:val="24"/>
-        </w:rPr>
-        <w:t xml:space="preserve"> kerülnek.</w:t>
-      </w:r>
-    </w:p>
-    <w:p>
-      <w:pPr>
-        <w:pStyle w:val="Cmsor1"/>
-      </w:pPr>
-      <w:bookmarkStart w:id="44" w:name="_Toc101883725"/>
-      <w:r>
-        <w:t>7. Backend</w:t>
-      </w:r>
-      <w:bookmarkEnd w:id="44"/>
+        <w:t xml:space="preserve">előkészítésért, </w:t>
+      </w:r>
+      <w:r>
+        <w:t>itt valósulnak meg a mode</w:t>
+      </w:r>
+      <w:r>
+        <w:t>llek, controllerek és modulok importálása is</w:t>
+      </w:r>
+      <w:r>
+        <w:t>.</w:t>
+      </w:r>
     </w:p>
     <w:p>
       <w:pPr>
         <w:pStyle w:val="Cmsor2"/>
-      </w:pPr>
-      <w:bookmarkStart w:id="45" w:name="_Toc101883726"/>
-      <w:r>
-        <w:t>7.1 Bevezetés</w:t>
-      </w:r>
-      <w:bookmarkEnd w:id="45"/>
-    </w:p>
-    <w:p>
-      <w:r>
-        <w:t>A backend a webshophoz ExpressJS keretrendszer segítségével került megvalósításra; elsősorban a már meglévő tudás miatt került választásra.</w:t>
-      </w:r>
-      <w:r>
-        <w:t xml:space="preserve"> </w:t>
-      </w:r>
-      <w:r>
-        <w:t xml:space="preserve">A backend egy teljes értékű REST </w:t>
-      </w:r>
-      <w:r>
-        <w:t>API</w:t>
-      </w:r>
-      <w:r>
-        <w:t xml:space="preserve">-t valósít meg, amit a Frontend kényelmesen tud hívni. Fontos cél volt, hogy a kód rendezett, átlátható legyen, hiszen, hogyha bármilyen fejlesztésre </w:t>
-      </w:r>
-      <w:r>
-        <w:t xml:space="preserve">van </w:t>
-      </w:r>
-      <w:r>
-        <w:t>szüksé</w:t>
-      </w:r>
-      <w:r>
-        <w:t>g</w:t>
-      </w:r>
-      <w:r>
-        <w:t xml:space="preserve">, egyszerűen lehessen bővíteni vagy átírni a kódot, még akkor is, hogyha a fejlesztő még nem látta előtte a projektet. </w:t>
-      </w:r>
-      <w:r>
-        <w:t>Adatbázishoz NoSQL-t használtunk, amit MongoDB-vel kezeltünk. A NoSQL nem sémaérzékeny, mint az SQL, ettől függetl</w:t>
-      </w:r>
-      <w:r>
-        <w:t>enül célszerű sémákat készíteni;</w:t>
-      </w:r>
-      <w:r>
-        <w:t xml:space="preserve"> célszerű felkészíteni a programot megfelelő adatok fogadására</w:t>
-      </w:r>
-      <w:r>
-        <w:t>, hiszen nem lenne</w:t>
-      </w:r>
-      <w:r>
-        <w:t xml:space="preserve"> ésszerű</w:t>
-      </w:r>
-      <w:r>
-        <w:t>, hogyha értelmetle</w:t>
-      </w:r>
-      <w:r>
-        <w:t>n adatok kerülnének felvitelre.</w:t>
+        <w:rPr>
+          <w:lang w:eastAsia="hu-HU"/>
+        </w:rPr>
+      </w:pPr>
+      <w:r>
+        <w:rPr>
+          <w:lang w:eastAsia="hu-HU"/>
+        </w:rPr>
+        <w:t>7.3 Termékek lekérdezése</w:t>
+      </w:r>
+    </w:p>
+    <w:p>
+      <w:pPr>
+        <w:jc w:val="left"/>
+        <w:rPr>
+          <w:lang w:eastAsia="hu-HU"/>
+        </w:rPr>
+      </w:pPr>
+      <w:r>
+        <w:rPr>
+          <w:lang w:eastAsia="hu-HU"/>
+        </w:rPr>
+        <w:t>Termékek megtekintéséhez nincs szükség hitelesítésre, hiszen vendégként is lehet vásárolni. Egy specifikus termék adatai is lekérhetők, amelyhez szintén nem szükséges, hogy a felhasználó be legyen lépve.</w:t>
       </w:r>
     </w:p>
     <w:p>
       <w:pPr>
         <w:pStyle w:val="Cmsor2"/>
       </w:pPr>
-      <w:bookmarkStart w:id="46" w:name="_Toc101883727"/>
-      <w:r>
-        <w:t>7.2 Belépő fájl</w:t>
-      </w:r>
-      <w:bookmarkEnd w:id="46"/>
-    </w:p>
-    <w:p>
-      <w:r>
-        <w:t>A pr</w:t>
-      </w:r>
-      <w:r>
-        <w:t>ogram indításakor az app.js nevű</w:t>
-      </w:r>
-      <w:r>
-        <w:t xml:space="preserve">, a backend főkönyvtárában megtalálható fájl kerül meghívásra. Ez a fájl felelős a program előkészítésért, </w:t>
-      </w:r>
-      <w:r>
-        <w:t>itt valósulnak meg a mode</w:t>
-      </w:r>
-      <w:r>
-        <w:t>llek, controllerek és modulok importálása is</w:t>
-      </w:r>
-      <w:r>
-        <w:t>.</w:t>
-      </w:r>
-    </w:p>
-    <w:p>
-      <w:pPr>
-        <w:pStyle w:val="Cmsor2"/>
-        <w:rPr>
-          <w:lang w:eastAsia="hu-HU"/>
-        </w:rPr>
-      </w:pPr>
-      <w:r>
-        <w:rPr>
-          <w:lang w:eastAsia="hu-HU"/>
-        </w:rPr>
-        <w:lastRenderedPageBreak/>
-        <w:t>7.3 Termékek lekérdezése</w:t>
-      </w:r>
-    </w:p>
-    <w:p>
-      <w:pPr>
-        <w:jc w:val="left"/>
-        <w:rPr>
-          <w:lang w:eastAsia="hu-HU"/>
-        </w:rPr>
-      </w:pPr>
-      <w:r>
-        <w:rPr>
-          <w:lang w:eastAsia="hu-HU"/>
-        </w:rPr>
-        <w:t>Termékek megtekintéséhez nincs szükség hitelesítésre, hiszen vendégként is lehet vásárolni. Egy specifikus termék adatai is lekérhetők, amelyhez szintén nem szükséges, hogy a felhasználó be legyen lépve.</w:t>
-      </w:r>
-    </w:p>
-    <w:p>
-      <w:pPr>
-        <w:pStyle w:val="Cmsor2"/>
-      </w:pPr>
-      <w:bookmarkStart w:id="47" w:name="_Toc101883728"/>
+      <w:bookmarkStart w:id="48" w:name="_Toc101883728"/>
       <w:r>
         <w:t>7.</w:t>
       </w:r>
@@ -9583,7 +11090,7 @@
       <w:r>
         <w:t xml:space="preserve"> &amp; Verify Account</w:t>
       </w:r>
-      <w:bookmarkEnd w:id="47"/>
+      <w:bookmarkEnd w:id="48"/>
     </w:p>
     <w:p>
       <w:r>
@@ -9625,7 +11132,7 @@
                     </pic:cNvPicPr>
                   </pic:nvPicPr>
                   <pic:blipFill>
-                    <a:blip r:embed="rId10">
+                    <a:blip r:embed="rId11">
                       <a:extLst>
                         <a:ext uri="{28A0092B-C50C-407E-A947-70E740481C1C}">
                           <a14:useLocalDpi xmlns:a14="http://schemas.microsoft.com/office/drawing/2010/main" val="0"/>
@@ -9727,7 +11234,7 @@
                     <pic:cNvPicPr/>
                   </pic:nvPicPr>
                   <pic:blipFill>
-                    <a:blip r:embed="rId11">
+                    <a:blip r:embed="rId12">
                       <a:extLst>
                         <a:ext uri="{28A0092B-C50C-407E-A947-70E740481C1C}">
                           <a14:useLocalDpi xmlns:a14="http://schemas.microsoft.com/office/drawing/2010/main" val="0"/>
@@ -9793,7 +11300,7 @@
                     <pic:cNvPicPr/>
                   </pic:nvPicPr>
                   <pic:blipFill>
-                    <a:blip r:embed="rId12">
+                    <a:blip r:embed="rId13">
                       <a:extLst>
                         <a:ext uri="{28A0092B-C50C-407E-A947-70E740481C1C}">
                           <a14:useLocalDpi xmlns:a14="http://schemas.microsoft.com/office/drawing/2010/main" val="0"/>
@@ -9856,7 +11363,7 @@
                     <pic:cNvPicPr/>
                   </pic:nvPicPr>
                   <pic:blipFill rotWithShape="1">
-                    <a:blip r:embed="rId13">
+                    <a:blip r:embed="rId14">
                       <a:extLst>
                         <a:ext uri="{28A0092B-C50C-407E-A947-70E740481C1C}">
                           <a14:useLocalDpi xmlns:a14="http://schemas.microsoft.com/office/drawing/2010/main" val="0"/>
@@ -9929,7 +11436,7 @@
                     <pic:cNvPicPr/>
                   </pic:nvPicPr>
                   <pic:blipFill rotWithShape="1">
-                    <a:blip r:embed="rId14">
+                    <a:blip r:embed="rId15">
                       <a:extLst>
                         <a:ext uri="{28A0092B-C50C-407E-A947-70E740481C1C}">
                           <a14:useLocalDpi xmlns:a14="http://schemas.microsoft.com/office/drawing/2010/main" val="0"/>
@@ -10010,7 +11517,7 @@
                     <pic:cNvPicPr/>
                   </pic:nvPicPr>
                   <pic:blipFill rotWithShape="1">
-                    <a:blip r:embed="rId15">
+                    <a:blip r:embed="rId16">
                       <a:extLst>
                         <a:ext uri="{28A0092B-C50C-407E-A947-70E740481C1C}">
                           <a14:useLocalDpi xmlns:a14="http://schemas.microsoft.com/office/drawing/2010/main" val="0"/>
@@ -10097,7 +11604,7 @@
           <w:lang w:eastAsia="hu-HU"/>
         </w:rPr>
       </w:pPr>
-      <w:bookmarkStart w:id="48" w:name="_Toc101883729"/>
+      <w:bookmarkStart w:id="49" w:name="_Toc101883729"/>
       <w:r>
         <w:rPr>
           <w:noProof/>
@@ -10120,7 +11627,7 @@
         </w:rPr>
         <w:t xml:space="preserve"> Login</w:t>
       </w:r>
-      <w:bookmarkEnd w:id="48"/>
+      <w:bookmarkEnd w:id="49"/>
     </w:p>
     <w:p>
       <w:pPr>
@@ -10167,7 +11674,7 @@
                     <pic:cNvPicPr/>
                   </pic:nvPicPr>
                   <pic:blipFill>
-                    <a:blip r:embed="rId16">
+                    <a:blip r:embed="rId17">
                       <a:extLst>
                         <a:ext uri="{28A0092B-C50C-407E-A947-70E740481C1C}">
                           <a14:useLocalDpi xmlns:a14="http://schemas.microsoft.com/office/drawing/2010/main" val="0"/>
@@ -10233,7 +11740,7 @@
                     <pic:cNvPicPr/>
                   </pic:nvPicPr>
                   <pic:blipFill>
-                    <a:blip r:embed="rId17">
+                    <a:blip r:embed="rId18">
                       <a:extLst>
                         <a:ext uri="{28A0092B-C50C-407E-A947-70E740481C1C}">
                           <a14:useLocalDpi xmlns:a14="http://schemas.microsoft.com/office/drawing/2010/main" val="0"/>
@@ -10296,7 +11803,7 @@
                     <pic:cNvPicPr/>
                   </pic:nvPicPr>
                   <pic:blipFill>
-                    <a:blip r:embed="rId18">
+                    <a:blip r:embed="rId19">
                       <a:extLst>
                         <a:ext uri="{28A0092B-C50C-407E-A947-70E740481C1C}">
                           <a14:useLocalDpi xmlns:a14="http://schemas.microsoft.com/office/drawing/2010/main" val="0"/>
@@ -10363,6 +11870,7 @@
         <w:rPr>
           <w:lang w:eastAsia="hu-HU"/>
         </w:rPr>
+        <w:lastRenderedPageBreak/>
         <w:br w:type="page"/>
       </w:r>
     </w:p>
@@ -10373,7 +11881,7 @@
           <w:lang w:eastAsia="hu-HU"/>
         </w:rPr>
       </w:pPr>
-      <w:bookmarkStart w:id="49" w:name="_Toc101883730"/>
+      <w:bookmarkStart w:id="50" w:name="_Toc101883730"/>
       <w:r>
         <w:rPr>
           <w:lang w:eastAsia="hu-HU"/>
@@ -10429,7 +11937,7 @@
                     <pic:cNvPicPr/>
                   </pic:nvPicPr>
                   <pic:blipFill>
-                    <a:blip r:embed="rId19">
+                    <a:blip r:embed="rId20">
                       <a:extLst>
                         <a:ext uri="{28A0092B-C50C-407E-A947-70E740481C1C}">
                           <a14:useLocalDpi xmlns:a14="http://schemas.microsoft.com/office/drawing/2010/main" val="0"/>
@@ -10492,7 +12000,7 @@
                     <pic:cNvPicPr/>
                   </pic:nvPicPr>
                   <pic:blipFill>
-                    <a:blip r:embed="rId20">
+                    <a:blip r:embed="rId21">
                       <a:extLst>
                         <a:ext uri="{28A0092B-C50C-407E-A947-70E740481C1C}">
                           <a14:useLocalDpi xmlns:a14="http://schemas.microsoft.com/office/drawing/2010/main" val="0"/>
@@ -10555,7 +12063,7 @@
                     <pic:cNvPicPr/>
                   </pic:nvPicPr>
                   <pic:blipFill>
-                    <a:blip r:embed="rId21">
+                    <a:blip r:embed="rId22">
                       <a:extLst>
                         <a:ext uri="{28A0092B-C50C-407E-A947-70E740481C1C}">
                           <a14:useLocalDpi xmlns:a14="http://schemas.microsoft.com/office/drawing/2010/main" val="0"/>
@@ -10618,7 +12126,7 @@
                     <pic:cNvPicPr/>
                   </pic:nvPicPr>
                   <pic:blipFill>
-                    <a:blip r:embed="rId22">
+                    <a:blip r:embed="rId23">
                       <a:extLst>
                         <a:ext uri="{28A0092B-C50C-407E-A947-70E740481C1C}">
                           <a14:useLocalDpi xmlns:a14="http://schemas.microsoft.com/office/drawing/2010/main" val="0"/>
@@ -10681,7 +12189,7 @@
                     <pic:cNvPicPr/>
                   </pic:nvPicPr>
                   <pic:blipFill>
-                    <a:blip r:embed="rId23">
+                    <a:blip r:embed="rId24">
                       <a:extLst>
                         <a:ext uri="{28A0092B-C50C-407E-A947-70E740481C1C}">
                           <a14:useLocalDpi xmlns:a14="http://schemas.microsoft.com/office/drawing/2010/main" val="0"/>
@@ -10744,7 +12252,7 @@
                     <pic:cNvPicPr/>
                   </pic:nvPicPr>
                   <pic:blipFill>
-                    <a:blip r:embed="rId24">
+                    <a:blip r:embed="rId25">
                       <a:extLst>
                         <a:ext uri="{28A0092B-C50C-407E-A947-70E740481C1C}">
                           <a14:useLocalDpi xmlns:a14="http://schemas.microsoft.com/office/drawing/2010/main" val="0"/>
@@ -10822,7 +12330,7 @@
                     <pic:cNvPicPr/>
                   </pic:nvPicPr>
                   <pic:blipFill>
-                    <a:blip r:embed="rId25">
+                    <a:blip r:embed="rId26">
                       <a:extLst>
                         <a:ext uri="{28A0092B-C50C-407E-A947-70E740481C1C}">
                           <a14:useLocalDpi xmlns:a14="http://schemas.microsoft.com/office/drawing/2010/main" val="0"/>
@@ -10866,6 +12374,7 @@
         <w:rPr>
           <w:lang w:eastAsia="hu-HU"/>
         </w:rPr>
+        <w:lastRenderedPageBreak/>
         <w:br w:type="page"/>
       </w:r>
     </w:p>
@@ -10876,8 +12385,8 @@
           <w:lang w:eastAsia="hu-HU"/>
         </w:rPr>
       </w:pPr>
-      <w:bookmarkStart w:id="50" w:name="_Toc101883731"/>
-      <w:bookmarkEnd w:id="49"/>
+      <w:bookmarkStart w:id="51" w:name="_Toc101883731"/>
+      <w:bookmarkEnd w:id="50"/>
       <w:r>
         <w:rPr>
           <w:lang w:eastAsia="hu-HU"/>
@@ -10897,7 +12406,7 @@
         </w:rPr>
         <w:t xml:space="preserve"> WishList</w:t>
       </w:r>
-      <w:bookmarkEnd w:id="50"/>
+      <w:bookmarkEnd w:id="51"/>
     </w:p>
     <w:p>
       <w:pPr>
@@ -10908,6 +12417,7 @@
       <w:r>
         <w:rPr>
           <w:noProof/>
+          <w:lang w:eastAsia="hu-HU"/>
         </w:rPr>
         <w:drawing>
           <wp:anchor distT="0" distB="0" distL="114300" distR="114300" simplePos="0" relativeHeight="251691008" behindDoc="0" locked="0" layoutInCell="1" allowOverlap="1" wp14:anchorId="3641ACEA" wp14:editId="7AF62DF5">
@@ -10933,7 +12443,7 @@
                     <pic:cNvPicPr/>
                   </pic:nvPicPr>
                   <pic:blipFill>
-                    <a:blip r:embed="rId26">
+                    <a:blip r:embed="rId27">
                       <a:extLst>
                         <a:ext uri="{28A0092B-C50C-407E-A947-70E740481C1C}">
                           <a14:useLocalDpi xmlns:a14="http://schemas.microsoft.com/office/drawing/2010/main" val="0"/>
@@ -10962,6 +12472,7 @@
       <w:r>
         <w:rPr>
           <w:noProof/>
+          <w:lang w:eastAsia="hu-HU"/>
         </w:rPr>
         <w:drawing>
           <wp:anchor distT="0" distB="0" distL="114300" distR="114300" simplePos="0" relativeHeight="251689984" behindDoc="0" locked="0" layoutInCell="1" allowOverlap="1" wp14:anchorId="00065744" wp14:editId="345E6AA6">
@@ -10995,7 +12506,7 @@
                     <pic:cNvPicPr/>
                   </pic:nvPicPr>
                   <pic:blipFill>
-                    <a:blip r:embed="rId27">
+                    <a:blip r:embed="rId28">
                       <a:extLst>
                         <a:ext uri="{28A0092B-C50C-407E-A947-70E740481C1C}">
                           <a14:useLocalDpi xmlns:a14="http://schemas.microsoft.com/office/drawing/2010/main" val="0"/>
@@ -11058,7 +12569,7 @@
                     <pic:cNvPicPr/>
                   </pic:nvPicPr>
                   <pic:blipFill>
-                    <a:blip r:embed="rId28">
+                    <a:blip r:embed="rId29">
                       <a:extLst>
                         <a:ext uri="{28A0092B-C50C-407E-A947-70E740481C1C}">
                           <a14:useLocalDpi xmlns:a14="http://schemas.microsoft.com/office/drawing/2010/main" val="0"/>
@@ -11121,7 +12632,7 @@
                     <pic:cNvPicPr/>
                   </pic:nvPicPr>
                   <pic:blipFill>
-                    <a:blip r:embed="rId29">
+                    <a:blip r:embed="rId30">
                       <a:extLst>
                         <a:ext uri="{28A0092B-C50C-407E-A947-70E740481C1C}">
                           <a14:useLocalDpi xmlns:a14="http://schemas.microsoft.com/office/drawing/2010/main" val="0"/>
@@ -11232,7 +12743,7 @@
                     <pic:cNvPicPr/>
                   </pic:nvPicPr>
                   <pic:blipFill>
-                    <a:blip r:embed="rId30">
+                    <a:blip r:embed="rId31">
                       <a:extLst>
                         <a:ext uri="{28A0092B-C50C-407E-A947-70E740481C1C}">
                           <a14:useLocalDpi xmlns:a14="http://schemas.microsoft.com/office/drawing/2010/main" val="0"/>
@@ -11271,7 +12782,7 @@
           <w:szCs w:val="26"/>
         </w:rPr>
       </w:pPr>
-      <w:bookmarkStart w:id="51" w:name="_Toc101883732"/>
+      <w:bookmarkStart w:id="52" w:name="_Toc101883732"/>
       <w:r>
         <w:br w:type="page"/>
       </w:r>
@@ -11294,13 +12805,14 @@
       <w:r>
         <w:t>Orders</w:t>
       </w:r>
-      <w:bookmarkEnd w:id="51"/>
+      <w:bookmarkEnd w:id="52"/>
       <w:proofErr w:type="spellEnd"/>
     </w:p>
     <w:p>
       <w:r>
         <w:rPr>
           <w:noProof/>
+          <w:lang w:eastAsia="hu-HU"/>
         </w:rPr>
         <w:drawing>
           <wp:anchor distT="0" distB="0" distL="114300" distR="114300" simplePos="0" relativeHeight="251696128" behindDoc="0" locked="0" layoutInCell="1" allowOverlap="1" wp14:anchorId="6F556C11" wp14:editId="693CB065">
@@ -11326,7 +12838,7 @@
                     <pic:cNvPicPr/>
                   </pic:nvPicPr>
                   <pic:blipFill>
-                    <a:blip r:embed="rId31">
+                    <a:blip r:embed="rId32">
                       <a:extLst>
                         <a:ext uri="{28A0092B-C50C-407E-A947-70E740481C1C}">
                           <a14:useLocalDpi xmlns:a14="http://schemas.microsoft.com/office/drawing/2010/main" val="0"/>
@@ -11355,6 +12867,7 @@
       <w:r>
         <w:rPr>
           <w:noProof/>
+          <w:lang w:eastAsia="hu-HU"/>
         </w:rPr>
         <w:drawing>
           <wp:anchor distT="0" distB="0" distL="114300" distR="114300" simplePos="0" relativeHeight="251695104" behindDoc="0" locked="0" layoutInCell="1" allowOverlap="1" wp14:anchorId="4A999F74" wp14:editId="7E1586C7">
@@ -11388,7 +12901,7 @@
                     <pic:cNvPicPr/>
                   </pic:nvPicPr>
                   <pic:blipFill>
-                    <a:blip r:embed="rId32">
+                    <a:blip r:embed="rId33">
                       <a:extLst>
                         <a:ext uri="{28A0092B-C50C-407E-A947-70E740481C1C}">
                           <a14:useLocalDpi xmlns:a14="http://schemas.microsoft.com/office/drawing/2010/main" val="0"/>
@@ -11417,6 +12930,7 @@
       <w:r>
         <w:rPr>
           <w:noProof/>
+          <w:lang w:eastAsia="hu-HU"/>
         </w:rPr>
         <w:drawing>
           <wp:anchor distT="0" distB="0" distL="114300" distR="114300" simplePos="0" relativeHeight="251694080" behindDoc="0" locked="0" layoutInCell="1" allowOverlap="1" wp14:anchorId="5EEB78D2" wp14:editId="3FBEFF80">
@@ -11450,7 +12964,7 @@
                     <pic:cNvPicPr/>
                   </pic:nvPicPr>
                   <pic:blipFill>
-                    <a:blip r:embed="rId33">
+                    <a:blip r:embed="rId34">
                       <a:extLst>
                         <a:ext uri="{28A0092B-C50C-407E-A947-70E740481C1C}">
                           <a14:useLocalDpi xmlns:a14="http://schemas.microsoft.com/office/drawing/2010/main" val="0"/>
@@ -11479,6 +12993,7 @@
       <w:r>
         <w:rPr>
           <w:noProof/>
+          <w:lang w:eastAsia="hu-HU"/>
         </w:rPr>
         <w:drawing>
           <wp:anchor distT="0" distB="0" distL="114300" distR="114300" simplePos="0" relativeHeight="251692032" behindDoc="0" locked="0" layoutInCell="1" allowOverlap="1" wp14:anchorId="525C3C64" wp14:editId="1C77636C">
@@ -11512,7 +13027,7 @@
                     <pic:cNvPicPr/>
                   </pic:nvPicPr>
                   <pic:blipFill>
-                    <a:blip r:embed="rId34">
+                    <a:blip r:embed="rId35">
                       <a:extLst>
                         <a:ext uri="{28A0092B-C50C-407E-A947-70E740481C1C}">
                           <a14:useLocalDpi xmlns:a14="http://schemas.microsoft.com/office/drawing/2010/main" val="0"/>
@@ -11541,6 +13056,7 @@
       <w:r>
         <w:rPr>
           <w:noProof/>
+          <w:lang w:eastAsia="hu-HU"/>
         </w:rPr>
         <w:drawing>
           <wp:anchor distT="0" distB="0" distL="114300" distR="114300" simplePos="0" relativeHeight="251693056" behindDoc="0" locked="0" layoutInCell="1" allowOverlap="1" wp14:anchorId="5C29B07D" wp14:editId="6C3C0B69">
@@ -11574,7 +13090,7 @@
                     <pic:cNvPicPr/>
                   </pic:nvPicPr>
                   <pic:blipFill>
-                    <a:blip r:embed="rId35">
+                    <a:blip r:embed="rId36">
                       <a:extLst>
                         <a:ext uri="{28A0092B-C50C-407E-A947-70E740481C1C}">
                           <a14:useLocalDpi xmlns:a14="http://schemas.microsoft.com/office/drawing/2010/main" val="0"/>
@@ -11606,7 +13122,7 @@
       <w:r>
         <w:t>.</w:t>
       </w:r>
-      <w:bookmarkStart w:id="52" w:name="_Toc101883733"/>
+      <w:bookmarkStart w:id="53" w:name="_Toc101883733"/>
     </w:p>
     <w:p>
       <w:pPr>
@@ -11645,6 +13161,7 @@
       <w:r>
         <w:rPr>
           <w:noProof/>
+          <w:lang w:eastAsia="hu-HU"/>
         </w:rPr>
         <w:drawing>
           <wp:anchor distT="0" distB="0" distL="114300" distR="114300" simplePos="0" relativeHeight="251699200" behindDoc="0" locked="0" layoutInCell="1" allowOverlap="1" wp14:anchorId="07C1408C" wp14:editId="50E0E4F0">
@@ -11678,7 +13195,7 @@
                     <pic:cNvPicPr/>
                   </pic:nvPicPr>
                   <pic:blipFill>
-                    <a:blip r:embed="rId36">
+                    <a:blip r:embed="rId37">
                       <a:extLst>
                         <a:ext uri="{28A0092B-C50C-407E-A947-70E740481C1C}">
                           <a14:useLocalDpi xmlns:a14="http://schemas.microsoft.com/office/drawing/2010/main" val="0"/>
@@ -11707,6 +13224,7 @@
       <w:r>
         <w:rPr>
           <w:noProof/>
+          <w:lang w:eastAsia="hu-HU"/>
         </w:rPr>
         <w:drawing>
           <wp:anchor distT="0" distB="0" distL="114300" distR="114300" simplePos="0" relativeHeight="251698176" behindDoc="0" locked="0" layoutInCell="1" allowOverlap="1" wp14:anchorId="3AEF841D" wp14:editId="02E59505">
@@ -11740,7 +13258,7 @@
                     <pic:cNvPicPr/>
                   </pic:nvPicPr>
                   <pic:blipFill>
-                    <a:blip r:embed="rId37">
+                    <a:blip r:embed="rId38">
                       <a:extLst>
                         <a:ext uri="{28A0092B-C50C-407E-A947-70E740481C1C}">
                           <a14:useLocalDpi xmlns:a14="http://schemas.microsoft.com/office/drawing/2010/main" val="0"/>
@@ -11769,6 +13287,7 @@
       <w:r>
         <w:rPr>
           <w:noProof/>
+          <w:lang w:eastAsia="hu-HU"/>
         </w:rPr>
         <w:drawing>
           <wp:anchor distT="0" distB="0" distL="114300" distR="114300" simplePos="0" relativeHeight="251697152" behindDoc="0" locked="0" layoutInCell="1" allowOverlap="1" wp14:anchorId="54FE6D7A" wp14:editId="6C410AF1">
@@ -11802,7 +13321,7 @@
                     <pic:cNvPicPr/>
                   </pic:nvPicPr>
                   <pic:blipFill>
-                    <a:blip r:embed="rId38">
+                    <a:blip r:embed="rId39">
                       <a:extLst>
                         <a:ext uri="{28A0092B-C50C-407E-A947-70E740481C1C}">
                           <a14:useLocalDpi xmlns:a14="http://schemas.microsoft.com/office/drawing/2010/main" val="0"/>
@@ -11858,6 +13377,7 @@
       <w:r>
         <w:rPr>
           <w:noProof/>
+          <w:lang w:eastAsia="hu-HU"/>
         </w:rPr>
         <w:drawing>
           <wp:anchor distT="0" distB="0" distL="114300" distR="114300" simplePos="0" relativeHeight="251701248" behindDoc="0" locked="0" layoutInCell="1" allowOverlap="1" wp14:anchorId="108B16AA" wp14:editId="1B0A4064">
@@ -11891,7 +13411,7 @@
                     <pic:cNvPicPr/>
                   </pic:nvPicPr>
                   <pic:blipFill>
-                    <a:blip r:embed="rId39">
+                    <a:blip r:embed="rId40">
                       <a:extLst>
                         <a:ext uri="{28A0092B-C50C-407E-A947-70E740481C1C}">
                           <a14:useLocalDpi xmlns:a14="http://schemas.microsoft.com/office/drawing/2010/main" val="0"/>
@@ -11920,6 +13440,7 @@
       <w:r>
         <w:rPr>
           <w:noProof/>
+          <w:lang w:eastAsia="hu-HU"/>
         </w:rPr>
         <w:drawing>
           <wp:anchor distT="0" distB="0" distL="114300" distR="114300" simplePos="0" relativeHeight="251700224" behindDoc="0" locked="0" layoutInCell="1" allowOverlap="1" wp14:anchorId="4277EF8F" wp14:editId="5B064C12">
@@ -11945,7 +13466,7 @@
                     <pic:cNvPicPr/>
                   </pic:nvPicPr>
                   <pic:blipFill>
-                    <a:blip r:embed="rId40">
+                    <a:blip r:embed="rId41">
                       <a:extLst>
                         <a:ext uri="{28A0092B-C50C-407E-A947-70E740481C1C}">
                           <a14:useLocalDpi xmlns:a14="http://schemas.microsoft.com/office/drawing/2010/main" val="0"/>
@@ -11989,12 +13510,13 @@
       <w:r>
         <w:t xml:space="preserve"> Admin</w:t>
       </w:r>
-      <w:bookmarkEnd w:id="52"/>
+      <w:bookmarkEnd w:id="53"/>
     </w:p>
     <w:p>
       <w:r>
         <w:rPr>
           <w:noProof/>
+          <w:lang w:eastAsia="hu-HU"/>
         </w:rPr>
         <w:drawing>
           <wp:anchor distT="0" distB="0" distL="114300" distR="114300" simplePos="0" relativeHeight="251680768" behindDoc="0" locked="0" layoutInCell="1" allowOverlap="1" wp14:anchorId="0761A14E" wp14:editId="385019D1">
@@ -12028,7 +13550,7 @@
                     <pic:cNvPicPr/>
                   </pic:nvPicPr>
                   <pic:blipFill>
-                    <a:blip r:embed="rId41">
+                    <a:blip r:embed="rId42">
                       <a:extLst>
                         <a:ext uri="{28A0092B-C50C-407E-A947-70E740481C1C}">
                           <a14:useLocalDpi xmlns:a14="http://schemas.microsoft.com/office/drawing/2010/main" val="0"/>
@@ -12080,6 +13602,7 @@
       <w:r>
         <w:rPr>
           <w:noProof/>
+          <w:lang w:eastAsia="hu-HU"/>
         </w:rPr>
         <w:drawing>
           <wp:anchor distT="0" distB="0" distL="114300" distR="114300" simplePos="0" relativeHeight="251702272" behindDoc="0" locked="0" layoutInCell="1" allowOverlap="1" wp14:anchorId="73383389" wp14:editId="6051FAF3">
@@ -12113,7 +13636,7 @@
                     <pic:cNvPicPr/>
                   </pic:nvPicPr>
                   <pic:blipFill>
-                    <a:blip r:embed="rId42">
+                    <a:blip r:embed="rId43">
                       <a:extLst>
                         <a:ext uri="{28A0092B-C50C-407E-A947-70E740481C1C}">
                           <a14:useLocalDpi xmlns:a14="http://schemas.microsoft.com/office/drawing/2010/main" val="0"/>
@@ -12161,6 +13684,7 @@
       <w:r>
         <w:rPr>
           <w:noProof/>
+          <w:lang w:eastAsia="hu-HU"/>
         </w:rPr>
         <w:drawing>
           <wp:inline distT="0" distB="0" distL="0" distR="0" wp14:anchorId="25E16A2D" wp14:editId="1470587E">
@@ -12178,7 +13702,7 @@
                     <pic:cNvPicPr/>
                   </pic:nvPicPr>
                   <pic:blipFill>
-                    <a:blip r:embed="rId43">
+                    <a:blip r:embed="rId44">
                       <a:extLst>
                         <a:ext uri="{28A0092B-C50C-407E-A947-70E740481C1C}">
                           <a14:useLocalDpi xmlns:a14="http://schemas.microsoft.com/office/drawing/2010/main" val="0"/>
@@ -12209,7 +13733,7 @@
       <w:pPr>
         <w:pStyle w:val="Cmsor3"/>
       </w:pPr>
-      <w:bookmarkStart w:id="53" w:name="_Toc101883734"/>
+      <w:bookmarkStart w:id="54" w:name="_Toc101883734"/>
       <w:r>
         <w:lastRenderedPageBreak/>
         <w:t>7.</w:t>
@@ -12223,12 +13747,13 @@
       <w:r>
         <w:t>Termék létrehozása</w:t>
       </w:r>
-      <w:bookmarkEnd w:id="53"/>
+      <w:bookmarkEnd w:id="54"/>
     </w:p>
     <w:p>
       <w:r>
         <w:rPr>
           <w:noProof/>
+          <w:lang w:eastAsia="hu-HU"/>
         </w:rPr>
         <w:drawing>
           <wp:anchor distT="0" distB="0" distL="114300" distR="114300" simplePos="0" relativeHeight="251671552" behindDoc="0" locked="0" layoutInCell="1" allowOverlap="1" wp14:anchorId="26D968C8" wp14:editId="186C21C5">
@@ -12262,7 +13787,7 @@
                     <pic:cNvPicPr/>
                   </pic:nvPicPr>
                   <pic:blipFill>
-                    <a:blip r:embed="rId44">
+                    <a:blip r:embed="rId45">
                       <a:extLst>
                         <a:ext uri="{28A0092B-C50C-407E-A947-70E740481C1C}">
                           <a14:useLocalDpi xmlns:a14="http://schemas.microsoft.com/office/drawing/2010/main" val="0"/>
@@ -12312,6 +13837,7 @@
       <w:r>
         <w:rPr>
           <w:noProof/>
+          <w:lang w:eastAsia="hu-HU"/>
         </w:rPr>
         <w:drawing>
           <wp:anchor distT="0" distB="0" distL="114300" distR="114300" simplePos="0" relativeHeight="251670528" behindDoc="0" locked="0" layoutInCell="1" allowOverlap="1" wp14:anchorId="2BC7767C" wp14:editId="2CA75815">
@@ -12345,7 +13871,7 @@
                     <pic:cNvPicPr/>
                   </pic:nvPicPr>
                   <pic:blipFill rotWithShape="1">
-                    <a:blip r:embed="rId45">
+                    <a:blip r:embed="rId46">
                       <a:extLst>
                         <a:ext uri="{28A0092B-C50C-407E-A947-70E740481C1C}">
                           <a14:useLocalDpi xmlns:a14="http://schemas.microsoft.com/office/drawing/2010/main" val="0"/>
@@ -12392,6 +13918,7 @@
         </w:rPr>
       </w:pPr>
       <w:r>
+        <w:lastRenderedPageBreak/>
         <w:br w:type="page"/>
       </w:r>
     </w:p>
@@ -12399,7 +13926,7 @@
       <w:pPr>
         <w:pStyle w:val="Cmsor3"/>
       </w:pPr>
-      <w:bookmarkStart w:id="54" w:name="_Toc101883735"/>
+      <w:bookmarkStart w:id="55" w:name="_Toc101883735"/>
       <w:r>
         <w:lastRenderedPageBreak/>
         <w:t>7.</w:t>
@@ -12410,12 +13937,13 @@
       <w:r>
         <w:t>.2 Termék módosítása</w:t>
       </w:r>
-      <w:bookmarkEnd w:id="54"/>
+      <w:bookmarkEnd w:id="55"/>
     </w:p>
     <w:p>
       <w:r>
         <w:rPr>
           <w:noProof/>
+          <w:lang w:eastAsia="hu-HU"/>
         </w:rPr>
         <w:drawing>
           <wp:anchor distT="0" distB="0" distL="114300" distR="114300" simplePos="0" relativeHeight="251674624" behindDoc="0" locked="0" layoutInCell="1" allowOverlap="1" wp14:anchorId="63560666" wp14:editId="0F3BEF13">
@@ -12451,7 +13979,7 @@
                     </pic:cNvPicPr>
                   </pic:nvPicPr>
                   <pic:blipFill rotWithShape="1">
-                    <a:blip r:embed="rId46">
+                    <a:blip r:embed="rId47">
                       <a:extLst>
                         <a:ext uri="{28A0092B-C50C-407E-A947-70E740481C1C}">
                           <a14:useLocalDpi xmlns:a14="http://schemas.microsoft.com/office/drawing/2010/main" val="0"/>
@@ -12503,6 +14031,7 @@
       <w:r>
         <w:rPr>
           <w:noProof/>
+          <w:lang w:eastAsia="hu-HU"/>
         </w:rPr>
         <w:drawing>
           <wp:anchor distT="0" distB="0" distL="114300" distR="114300" simplePos="0" relativeHeight="251673600" behindDoc="0" locked="0" layoutInCell="1" allowOverlap="1" wp14:anchorId="646F61BB" wp14:editId="20063E2B">
@@ -12536,7 +14065,7 @@
                     <pic:cNvPicPr/>
                   </pic:nvPicPr>
                   <pic:blipFill>
-                    <a:blip r:embed="rId47">
+                    <a:blip r:embed="rId48">
                       <a:extLst>
                         <a:ext uri="{28A0092B-C50C-407E-A947-70E740481C1C}">
                           <a14:useLocalDpi xmlns:a14="http://schemas.microsoft.com/office/drawing/2010/main" val="0"/>
@@ -12576,6 +14105,7 @@
         </w:rPr>
       </w:pPr>
       <w:r>
+        <w:lastRenderedPageBreak/>
         <w:br w:type="page"/>
       </w:r>
     </w:p>
@@ -12583,7 +14113,7 @@
       <w:pPr>
         <w:pStyle w:val="Cmsor3"/>
       </w:pPr>
-      <w:bookmarkStart w:id="55" w:name="_Toc101883736"/>
+      <w:bookmarkStart w:id="56" w:name="_Toc101883736"/>
       <w:r>
         <w:lastRenderedPageBreak/>
         <w:t>7.</w:t>
@@ -12594,12 +14124,13 @@
       <w:r>
         <w:t>.3 Termék törlése</w:t>
       </w:r>
-      <w:bookmarkEnd w:id="55"/>
+      <w:bookmarkEnd w:id="56"/>
     </w:p>
     <w:p>
       <w:r>
         <w:rPr>
           <w:noProof/>
+          <w:lang w:eastAsia="hu-HU"/>
         </w:rPr>
         <w:drawing>
           <wp:anchor distT="0" distB="0" distL="114300" distR="114300" simplePos="0" relativeHeight="251675648" behindDoc="0" locked="0" layoutInCell="1" allowOverlap="1" wp14:anchorId="7DDA03DA" wp14:editId="58D6DDCA">
@@ -12625,7 +14156,7 @@
                     <pic:cNvPicPr/>
                   </pic:nvPicPr>
                   <pic:blipFill>
-                    <a:blip r:embed="rId48">
+                    <a:blip r:embed="rId49">
                       <a:extLst>
                         <a:ext uri="{28A0092B-C50C-407E-A947-70E740481C1C}">
                           <a14:useLocalDpi xmlns:a14="http://schemas.microsoft.com/office/drawing/2010/main" val="0"/>
@@ -12674,6 +14205,7 @@
       <w:r>
         <w:rPr>
           <w:noProof/>
+          <w:lang w:eastAsia="hu-HU"/>
         </w:rPr>
         <w:drawing>
           <wp:anchor distT="0" distB="0" distL="114300" distR="114300" simplePos="0" relativeHeight="251676672" behindDoc="0" locked="0" layoutInCell="1" allowOverlap="1" wp14:anchorId="030D8D82" wp14:editId="60AD9ED4">
@@ -12709,7 +14241,7 @@
                     </pic:cNvPicPr>
                   </pic:nvPicPr>
                   <pic:blipFill>
-                    <a:blip r:embed="rId49">
+                    <a:blip r:embed="rId50">
                       <a:extLst>
                         <a:ext uri="{28A0092B-C50C-407E-A947-70E740481C1C}">
                           <a14:useLocalDpi xmlns:a14="http://schemas.microsoft.com/office/drawing/2010/main" val="0"/>
@@ -12745,6 +14277,7 @@
       <w:r>
         <w:rPr>
           <w:noProof/>
+          <w:lang w:eastAsia="hu-HU"/>
         </w:rPr>
         <w:drawing>
           <wp:anchor distT="0" distB="0" distL="114300" distR="114300" simplePos="0" relativeHeight="251677696" behindDoc="0" locked="0" layoutInCell="1" allowOverlap="1" wp14:anchorId="221CC1F2" wp14:editId="046AC743">
@@ -12780,7 +14313,7 @@
                     </pic:cNvPicPr>
                   </pic:nvPicPr>
                   <pic:blipFill>
-                    <a:blip r:embed="rId50">
+                    <a:blip r:embed="rId51">
                       <a:extLst>
                         <a:ext uri="{28A0092B-C50C-407E-A947-70E740481C1C}">
                           <a14:useLocalDpi xmlns:a14="http://schemas.microsoft.com/office/drawing/2010/main" val="0"/>
@@ -12819,6 +14352,7 @@
       <w:r>
         <w:rPr>
           <w:noProof/>
+          <w:lang w:eastAsia="hu-HU"/>
         </w:rPr>
         <w:drawing>
           <wp:anchor distT="0" distB="0" distL="114300" distR="114300" simplePos="0" relativeHeight="251678720" behindDoc="0" locked="0" layoutInCell="1" allowOverlap="1" wp14:anchorId="5544C321" wp14:editId="61D43F3D">
@@ -12854,7 +14388,7 @@
                     </pic:cNvPicPr>
                   </pic:nvPicPr>
                   <pic:blipFill rotWithShape="1">
-                    <a:blip r:embed="rId51">
+                    <a:blip r:embed="rId52">
                       <a:extLst>
                         <a:ext uri="{28A0092B-C50C-407E-A947-70E740481C1C}">
                           <a14:useLocalDpi xmlns:a14="http://schemas.microsoft.com/office/drawing/2010/main" val="0"/>
@@ -12910,7 +14444,9 @@
       <w:r>
         <w:rPr>
           <w:noProof/>
-        </w:rPr>
+          <w:lang w:eastAsia="hu-HU"/>
+        </w:rPr>
+        <w:lastRenderedPageBreak/>
         <w:drawing>
           <wp:anchor distT="0" distB="0" distL="114300" distR="114300" simplePos="0" relativeHeight="251679744" behindDoc="0" locked="0" layoutInCell="1" allowOverlap="1" wp14:anchorId="5C6FB415" wp14:editId="6797D8AE">
             <wp:simplePos x="0" y="0"/>
@@ -12937,7 +14473,7 @@
                     </pic:cNvPicPr>
                   </pic:nvPicPr>
                   <pic:blipFill rotWithShape="1">
-                    <a:blip r:embed="rId52">
+                    <a:blip r:embed="rId53">
                       <a:extLst>
                         <a:ext uri="{28A0092B-C50C-407E-A947-70E740481C1C}">
                           <a14:useLocalDpi xmlns:a14="http://schemas.microsoft.com/office/drawing/2010/main" val="0"/>
@@ -12982,7 +14518,7 @@
       <w:pPr>
         <w:pStyle w:val="Cmsor2"/>
       </w:pPr>
-      <w:bookmarkStart w:id="56" w:name="_Toc101883738"/>
+      <w:bookmarkStart w:id="57" w:name="_Toc101883738"/>
       <w:r>
         <w:lastRenderedPageBreak/>
         <w:t>7.11 Backend teszt</w:t>
@@ -12992,6 +14528,7 @@
       <w:r>
         <w:rPr>
           <w:noProof/>
+          <w:lang w:eastAsia="hu-HU"/>
         </w:rPr>
         <w:drawing>
           <wp:anchor distT="0" distB="0" distL="114300" distR="114300" simplePos="0" relativeHeight="251704320" behindDoc="0" locked="0" layoutInCell="1" allowOverlap="1" wp14:anchorId="6A0D3F57" wp14:editId="66FBD03B">
@@ -13017,7 +14554,7 @@
                     <pic:cNvPicPr/>
                   </pic:nvPicPr>
                   <pic:blipFill>
-                    <a:blip r:embed="rId53">
+                    <a:blip r:embed="rId54">
                       <a:extLst>
                         <a:ext uri="{28A0092B-C50C-407E-A947-70E740481C1C}">
                           <a14:useLocalDpi xmlns:a14="http://schemas.microsoft.com/office/drawing/2010/main" val="0"/>
@@ -13049,6 +14586,7 @@
       <w:r>
         <w:rPr>
           <w:noProof/>
+          <w:lang w:eastAsia="hu-HU"/>
         </w:rPr>
         <w:drawing>
           <wp:anchor distT="0" distB="0" distL="114300" distR="114300" simplePos="0" relativeHeight="251703296" behindDoc="0" locked="0" layoutInCell="1" allowOverlap="1" wp14:anchorId="50D038B3" wp14:editId="3303D2BD">
@@ -13082,7 +14620,7 @@
                     <pic:cNvPicPr/>
                   </pic:nvPicPr>
                   <pic:blipFill>
-                    <a:blip r:embed="rId54">
+                    <a:blip r:embed="rId55">
                       <a:extLst>
                         <a:ext uri="{28A0092B-C50C-407E-A947-70E740481C1C}">
                           <a14:useLocalDpi xmlns:a14="http://schemas.microsoft.com/office/drawing/2010/main" val="0"/>
@@ -13130,10 +14668,7 @@
         <w:t xml:space="preserve"> Egy Windows batch fájllal is indítható teszt lett a végeredmény, amely a backend funkcióit teszteli.</w:t>
       </w:r>
       <w:r>
-        <w:t xml:space="preserve"> </w:t>
-      </w:r>
-      <w:r>
-        <w:t>Bármiféle hiba esetén, a teszt vagy tesztek nem futnak le, természetesen és meg is jelenik a konzol felületen.</w:t>
+        <w:t xml:space="preserve"> Bármiféle hiba esetén, a teszt vagy tesztek nem futnak le, természetesen és meg is jelenik a konzol felületen.</w:t>
       </w:r>
     </w:p>
     <w:p>
@@ -13156,7 +14691,7 @@
       <w:r>
         <w:t>. Kommunikáció a csapattagok között:</w:t>
       </w:r>
-      <w:bookmarkEnd w:id="56"/>
+      <w:bookmarkEnd w:id="57"/>
     </w:p>
     <w:p>
       <w:pPr>
@@ -13292,16 +14827,16 @@
         <w:keepLines w:val="0"/>
         <w:widowControl w:val="0"/>
       </w:pPr>
-      <w:bookmarkStart w:id="57" w:name="_Toc99451316"/>
-      <w:bookmarkStart w:id="58" w:name="_Toc100211247"/>
-      <w:bookmarkStart w:id="59" w:name="_Toc101883739"/>
+      <w:bookmarkStart w:id="58" w:name="_Toc99451316"/>
+      <w:bookmarkStart w:id="59" w:name="_Toc100211247"/>
+      <w:bookmarkStart w:id="60" w:name="_Toc101883739"/>
       <w:r>
         <w:lastRenderedPageBreak/>
         <w:t>Felhasznált források:</w:t>
       </w:r>
-      <w:bookmarkEnd w:id="57"/>
       <w:bookmarkEnd w:id="58"/>
       <w:bookmarkEnd w:id="59"/>
+      <w:bookmarkEnd w:id="60"/>
     </w:p>
     <w:p>
       <w:pPr>
@@ -13311,7 +14846,7 @@
           <w:rFonts w:cs="Arial"/>
         </w:rPr>
       </w:pPr>
-      <w:hyperlink r:id="rId55" w:history="1">
+      <w:hyperlink r:id="rId56" w:history="1">
         <w:r>
           <w:rPr>
             <w:rStyle w:val="Hiperhivatkozs"/>
@@ -13329,7 +14864,7 @@
           <w:rStyle w:val="Hiperhivatkozs"/>
         </w:rPr>
       </w:pPr>
-      <w:hyperlink r:id="rId56" w:history="1">
+      <w:hyperlink r:id="rId57" w:history="1">
         <w:r>
           <w:rPr>
             <w:rStyle w:val="Hiperhivatkozs"/>
@@ -13343,7 +14878,7 @@
         <w:widowControl w:val="0"/>
         <w:spacing w:line="360" w:lineRule="auto"/>
       </w:pPr>
-      <w:hyperlink r:id="rId57" w:history="1">
+      <w:hyperlink r:id="rId58" w:history="1">
         <w:r>
           <w:rPr>
             <w:rStyle w:val="Hiperhivatkozs"/>
@@ -13361,7 +14896,7 @@
           <w:szCs w:val="24"/>
         </w:rPr>
       </w:pPr>
-      <w:hyperlink r:id="rId58" w:history="1">
+      <w:hyperlink r:id="rId59" w:history="1">
         <w:proofErr w:type="spellStart"/>
         <w:r>
           <w:rPr>
@@ -13445,7 +14980,7 @@
 </file>
 
 <file path=word/endnotes.xml><?xml version="1.0" encoding="utf-8"?>
-<w:endnotes xmlns:wpc="http://schemas.microsoft.com/office/word/2010/wordprocessingCanvas" xmlns:cx="http://schemas.microsoft.com/office/drawing/2014/chartex" xmlns:cx1="http://schemas.microsoft.com/office/drawing/2015/9/8/chartex" xmlns:cx2="http://schemas.microsoft.com/office/drawing/2015/10/21/chartex" xmlns:cx3="http://schemas.microsoft.com/office/drawing/2016/5/9/chartex" xmlns:cx4="http://schemas.microsoft.com/office/drawing/2016/5/10/chartex" xmlns:cx5="http://schemas.microsoft.com/office/drawing/2016/5/11/chartex" xmlns:cx6="http://schemas.microsoft.com/office/drawing/2016/5/12/chartex" xmlns:cx7="http://schemas.microsoft.com/office/drawing/2016/5/13/chartex" xmlns:cx8="http://schemas.microsoft.com/office/drawing/2016/5/14/chartex" xmlns:mc="http://schemas.openxmlformats.org/markup-compatibility/2006" xmlns:aink="http://schemas.microsoft.com/office/drawing/2016/ink" xmlns:am3d="http://schemas.microsoft.com/office/drawing/2017/model3d" xmlns:o="urn:schemas-microsoft-com:office:office" xmlns:r="http://schemas.openxmlformats.org/officeDocument/2006/relationships" xmlns:m="http://schemas.openxmlformats.org/officeDocument/2006/math" xmlns:v="urn:schemas-microsoft-com:vml" xmlns:wp14="http://schemas.microsoft.com/office/word/2010/wordprocessingDrawing" xmlns:wp="http://schemas.openxmlformats.org/drawingml/2006/wordprocessingDrawing" xmlns:w10="urn:schemas-microsoft-com:office:word" xmlns:w="http://schemas.openxmlformats.org/wordprocessingml/2006/main" xmlns:w14="http://schemas.microsoft.com/office/word/2010/wordml" xmlns:w15="http://schemas.microsoft.com/office/word/2012/wordml" xmlns:w16cex="http://schemas.microsoft.com/office/word/2018/wordml/cex" xmlns:w16cid="http://schemas.microsoft.com/office/word/2016/wordml/cid" xmlns:w16="http://schemas.microsoft.com/office/word/2018/wordml" xmlns:w16sdtdh="http://schemas.microsoft.com/office/word/2020/wordml/sdtdatahash" xmlns:w16se="http://schemas.microsoft.com/office/word/2015/wordml/symex" xmlns:wpg="http://schemas.microsoft.com/office/word/2010/wordprocessingGroup" xmlns:wpi="http://schemas.microsoft.com/office/word/2010/wordprocessingInk" xmlns:wne="http://schemas.microsoft.com/office/word/2006/wordml" xmlns:wps="http://schemas.microsoft.com/office/word/2010/wordprocessingShape" mc:Ignorable="w14 w15 w16se w16cid w16 w16cex w16sdtdh wp14">
+<w:endnotes xmlns:wpc="http://schemas.microsoft.com/office/word/2010/wordprocessingCanvas" xmlns:cx="http://schemas.microsoft.com/office/drawing/2014/chartex" xmlns:cx1="http://schemas.microsoft.com/office/drawing/2015/9/8/chartex" xmlns:mc="http://schemas.openxmlformats.org/markup-compatibility/2006" xmlns:o="urn:schemas-microsoft-com:office:office" xmlns:r="http://schemas.openxmlformats.org/officeDocument/2006/relationships" xmlns:m="http://schemas.openxmlformats.org/officeDocument/2006/math" xmlns:v="urn:schemas-microsoft-com:vml" xmlns:wp14="http://schemas.microsoft.com/office/word/2010/wordprocessingDrawing" xmlns:wp="http://schemas.openxmlformats.org/drawingml/2006/wordprocessingDrawing" xmlns:w10="urn:schemas-microsoft-com:office:word" xmlns:w="http://schemas.openxmlformats.org/wordprocessingml/2006/main" xmlns:w14="http://schemas.microsoft.com/office/word/2010/wordml" xmlns:w15="http://schemas.microsoft.com/office/word/2012/wordml" xmlns:w16se="http://schemas.microsoft.com/office/word/2015/wordml/symex" xmlns:wpg="http://schemas.microsoft.com/office/word/2010/wordprocessingGroup" xmlns:wpi="http://schemas.microsoft.com/office/word/2010/wordprocessingInk" xmlns:wne="http://schemas.microsoft.com/office/word/2006/wordml" xmlns:wps="http://schemas.microsoft.com/office/word/2010/wordprocessingShape" mc:Ignorable="w14 w15 w16se wp14">
   <w:endnote w:type="separator" w:id="-1">
     <w:p>
       <w:pPr>
@@ -13470,7 +15005,7 @@
 </file>
 
 <file path=word/footnotes.xml><?xml version="1.0" encoding="utf-8"?>
-<w:footnotes xmlns:wpc="http://schemas.microsoft.com/office/word/2010/wordprocessingCanvas" xmlns:cx="http://schemas.microsoft.com/office/drawing/2014/chartex" xmlns:cx1="http://schemas.microsoft.com/office/drawing/2015/9/8/chartex" xmlns:cx2="http://schemas.microsoft.com/office/drawing/2015/10/21/chartex" xmlns:cx3="http://schemas.microsoft.com/office/drawing/2016/5/9/chartex" xmlns:cx4="http://schemas.microsoft.com/office/drawing/2016/5/10/chartex" xmlns:cx5="http://schemas.microsoft.com/office/drawing/2016/5/11/chartex" xmlns:cx6="http://schemas.microsoft.com/office/drawing/2016/5/12/chartex" xmlns:cx7="http://schemas.microsoft.com/office/drawing/2016/5/13/chartex" xmlns:cx8="http://schemas.microsoft.com/office/drawing/2016/5/14/chartex" xmlns:mc="http://schemas.openxmlformats.org/markup-compatibility/2006" xmlns:aink="http://schemas.microsoft.com/office/drawing/2016/ink" xmlns:am3d="http://schemas.microsoft.com/office/drawing/2017/model3d" xmlns:o="urn:schemas-microsoft-com:office:office" xmlns:r="http://schemas.openxmlformats.org/officeDocument/2006/relationships" xmlns:m="http://schemas.openxmlformats.org/officeDocument/2006/math" xmlns:v="urn:schemas-microsoft-com:vml" xmlns:wp14="http://schemas.microsoft.com/office/word/2010/wordprocessingDrawing" xmlns:wp="http://schemas.openxmlformats.org/drawingml/2006/wordprocessingDrawing" xmlns:w10="urn:schemas-microsoft-com:office:word" xmlns:w="http://schemas.openxmlformats.org/wordprocessingml/2006/main" xmlns:w14="http://schemas.microsoft.com/office/word/2010/wordml" xmlns:w15="http://schemas.microsoft.com/office/word/2012/wordml" xmlns:w16cex="http://schemas.microsoft.com/office/word/2018/wordml/cex" xmlns:w16cid="http://schemas.microsoft.com/office/word/2016/wordml/cid" xmlns:w16="http://schemas.microsoft.com/office/word/2018/wordml" xmlns:w16sdtdh="http://schemas.microsoft.com/office/word/2020/wordml/sdtdatahash" xmlns:w16se="http://schemas.microsoft.com/office/word/2015/wordml/symex" xmlns:wpg="http://schemas.microsoft.com/office/word/2010/wordprocessingGroup" xmlns:wpi="http://schemas.microsoft.com/office/word/2010/wordprocessingInk" xmlns:wne="http://schemas.microsoft.com/office/word/2006/wordml" xmlns:wps="http://schemas.microsoft.com/office/word/2010/wordprocessingShape" mc:Ignorable="w14 w15 w16se w16cid w16 w16cex w16sdtdh wp14">
+<w:footnotes xmlns:wpc="http://schemas.microsoft.com/office/word/2010/wordprocessingCanvas" xmlns:cx="http://schemas.microsoft.com/office/drawing/2014/chartex" xmlns:cx1="http://schemas.microsoft.com/office/drawing/2015/9/8/chartex" xmlns:mc="http://schemas.openxmlformats.org/markup-compatibility/2006" xmlns:o="urn:schemas-microsoft-com:office:office" xmlns:r="http://schemas.openxmlformats.org/officeDocument/2006/relationships" xmlns:m="http://schemas.openxmlformats.org/officeDocument/2006/math" xmlns:v="urn:schemas-microsoft-com:vml" xmlns:wp14="http://schemas.microsoft.com/office/word/2010/wordprocessingDrawing" xmlns:wp="http://schemas.openxmlformats.org/drawingml/2006/wordprocessingDrawing" xmlns:w10="urn:schemas-microsoft-com:office:word" xmlns:w="http://schemas.openxmlformats.org/wordprocessingml/2006/main" xmlns:w14="http://schemas.microsoft.com/office/word/2010/wordml" xmlns:w15="http://schemas.microsoft.com/office/word/2012/wordml" xmlns:w16se="http://schemas.microsoft.com/office/word/2015/wordml/symex" xmlns:wpg="http://schemas.microsoft.com/office/word/2010/wordprocessingGroup" xmlns:wpi="http://schemas.microsoft.com/office/word/2010/wordprocessingInk" xmlns:wne="http://schemas.microsoft.com/office/word/2006/wordml" xmlns:wps="http://schemas.microsoft.com/office/word/2010/wordprocessingShape" mc:Ignorable="w14 w15 w16se wp14">
   <w:footnote w:type="separator" w:id="-1">
     <w:p>
       <w:pPr>
@@ -13488,14 +15023,110 @@
       </w:pPr>
       <w:r>
         <w:continuationSeparator/>
+      </w:r>
+    </w:p>
+  </w:footnote>
+  <w:footnote w:id="1">
+    <w:p>
+      <w:pPr>
+        <w:pStyle w:val="Lbjegyzetszveg"/>
+      </w:pPr>
+      <w:r>
+        <w:rPr>
+          <w:rStyle w:val="Lbjegyzet-hivatkozs"/>
+        </w:rPr>
+        <w:footnoteRef/>
+      </w:r>
+      <w:r>
+        <w:t xml:space="preserve"> Szakmajegyzékes záródolgozat esetében több szerzője is lehet a dokumentumnak, OKJ-s záródolgozatnál egyetlen személy ad le záródolgozatot.</w:t>
+      </w:r>
+    </w:p>
+  </w:footnote>
+  <w:footnote w:id="2">
+    <w:p>
+      <w:pPr>
+        <w:pStyle w:val="Lbjegyzetszveg"/>
+      </w:pPr>
+      <w:r>
+        <w:rPr>
+          <w:rStyle w:val="Lbjegyzet-hivatkozs"/>
+        </w:rPr>
+        <w:footnoteRef/>
+      </w:r>
+      <w:r>
+        <w:t xml:space="preserve"> Szakmajegyzékes, csoportos konzultációs lap</w:t>
       </w:r>
     </w:p>
   </w:footnote>
 </w:footnotes>
 </file>
 
+<file path=word/header1.xml><?xml version="1.0" encoding="utf-8"?>
+<w:hdr xmlns:wpc="http://schemas.microsoft.com/office/word/2010/wordprocessingCanvas" xmlns:cx="http://schemas.microsoft.com/office/drawing/2014/chartex" xmlns:cx1="http://schemas.microsoft.com/office/drawing/2015/9/8/chartex" xmlns:mc="http://schemas.openxmlformats.org/markup-compatibility/2006" xmlns:o="urn:schemas-microsoft-com:office:office" xmlns:r="http://schemas.openxmlformats.org/officeDocument/2006/relationships" xmlns:m="http://schemas.openxmlformats.org/officeDocument/2006/math" xmlns:v="urn:schemas-microsoft-com:vml" xmlns:wp14="http://schemas.microsoft.com/office/word/2010/wordprocessingDrawing" xmlns:wp="http://schemas.openxmlformats.org/drawingml/2006/wordprocessingDrawing" xmlns:w10="urn:schemas-microsoft-com:office:word" xmlns:w="http://schemas.openxmlformats.org/wordprocessingml/2006/main" xmlns:w14="http://schemas.microsoft.com/office/word/2010/wordml" xmlns:w15="http://schemas.microsoft.com/office/word/2012/wordml" xmlns:w16se="http://schemas.microsoft.com/office/word/2015/wordml/symex" xmlns:wpg="http://schemas.microsoft.com/office/word/2010/wordprocessingGroup" xmlns:wpi="http://schemas.microsoft.com/office/word/2010/wordprocessingInk" xmlns:wne="http://schemas.microsoft.com/office/word/2006/wordml" xmlns:wps="http://schemas.microsoft.com/office/word/2010/wordprocessingShape" mc:Ignorable="w14 w15 w16se wp14">
+  <w:p>
+    <w:pPr>
+      <w:pStyle w:val="lfej"/>
+    </w:pPr>
+    <w:r>
+      <w:rPr>
+        <w:noProof/>
+        <w:lang w:eastAsia="hu-HU"/>
+      </w:rPr>
+      <w:drawing>
+        <wp:inline distT="0" distB="0" distL="0" distR="0" wp14:anchorId="7D6576DE" wp14:editId="3CDC51AB">
+          <wp:extent cx="5039995" cy="1242060"/>
+          <wp:effectExtent l="0" t="0" r="8255" b="0"/>
+          <wp:docPr id="41" name="Kép 41" descr="Jedlik_fejleces_papir"/>
+          <wp:cNvGraphicFramePr>
+            <a:graphicFrameLocks xmlns:a="http://schemas.openxmlformats.org/drawingml/2006/main" noChangeAspect="1"/>
+          </wp:cNvGraphicFramePr>
+          <a:graphic xmlns:a="http://schemas.openxmlformats.org/drawingml/2006/main">
+            <a:graphicData uri="http://schemas.openxmlformats.org/drawingml/2006/picture">
+              <pic:pic xmlns:pic="http://schemas.openxmlformats.org/drawingml/2006/picture">
+                <pic:nvPicPr>
+                  <pic:cNvPr id="0" name="Picture 1" descr="Jedlik_fejleces_papir"/>
+                  <pic:cNvPicPr>
+                    <a:picLocks noChangeAspect="1" noChangeArrowheads="1"/>
+                  </pic:cNvPicPr>
+                </pic:nvPicPr>
+                <pic:blipFill>
+                  <a:blip r:embed="rId1">
+                    <a:extLst>
+                      <a:ext uri="{28A0092B-C50C-407E-A947-70E740481C1C}">
+                        <a14:useLocalDpi xmlns:a14="http://schemas.microsoft.com/office/drawing/2010/main" val="0"/>
+                      </a:ext>
+                    </a:extLst>
+                  </a:blip>
+                  <a:srcRect/>
+                  <a:stretch>
+                    <a:fillRect/>
+                  </a:stretch>
+                </pic:blipFill>
+                <pic:spPr bwMode="auto">
+                  <a:xfrm>
+                    <a:off x="0" y="0"/>
+                    <a:ext cx="5039995" cy="1242060"/>
+                  </a:xfrm>
+                  <a:prstGeom prst="rect">
+                    <a:avLst/>
+                  </a:prstGeom>
+                  <a:noFill/>
+                  <a:ln>
+                    <a:noFill/>
+                  </a:ln>
+                </pic:spPr>
+              </pic:pic>
+            </a:graphicData>
+          </a:graphic>
+        </wp:inline>
+      </w:drawing>
+    </w:r>
+  </w:p>
+</w:hdr>
+</file>
+
 <file path=word/numbering.xml><?xml version="1.0" encoding="utf-8"?>
-<w:numbering xmlns:wpc="http://schemas.microsoft.com/office/word/2010/wordprocessingCanvas" xmlns:cx="http://schemas.microsoft.com/office/drawing/2014/chartex" xmlns:cx1="http://schemas.microsoft.com/office/drawing/2015/9/8/chartex" xmlns:cx2="http://schemas.microsoft.com/office/drawing/2015/10/21/chartex" xmlns:cx3="http://schemas.microsoft.com/office/drawing/2016/5/9/chartex" xmlns:cx4="http://schemas.microsoft.com/office/drawing/2016/5/10/chartex" xmlns:cx5="http://schemas.microsoft.com/office/drawing/2016/5/11/chartex" xmlns:cx6="http://schemas.microsoft.com/office/drawing/2016/5/12/chartex" xmlns:cx7="http://schemas.microsoft.com/office/drawing/2016/5/13/chartex" xmlns:cx8="http://schemas.microsoft.com/office/drawing/2016/5/14/chartex" xmlns:mc="http://schemas.openxmlformats.org/markup-compatibility/2006" xmlns:aink="http://schemas.microsoft.com/office/drawing/2016/ink" xmlns:am3d="http://schemas.microsoft.com/office/drawing/2017/model3d" xmlns:o="urn:schemas-microsoft-com:office:office" xmlns:r="http://schemas.openxmlformats.org/officeDocument/2006/relationships" xmlns:m="http://schemas.openxmlformats.org/officeDocument/2006/math" xmlns:v="urn:schemas-microsoft-com:vml" xmlns:wp14="http://schemas.microsoft.com/office/word/2010/wordprocessingDrawing" xmlns:wp="http://schemas.openxmlformats.org/drawingml/2006/wordprocessingDrawing" xmlns:w10="urn:schemas-microsoft-com:office:word" xmlns:w="http://schemas.openxmlformats.org/wordprocessingml/2006/main" xmlns:w14="http://schemas.microsoft.com/office/word/2010/wordml" xmlns:w15="http://schemas.microsoft.com/office/word/2012/wordml" xmlns:w16cex="http://schemas.microsoft.com/office/word/2018/wordml/cex" xmlns:w16cid="http://schemas.microsoft.com/office/word/2016/wordml/cid" xmlns:w16="http://schemas.microsoft.com/office/word/2018/wordml" xmlns:w16sdtdh="http://schemas.microsoft.com/office/word/2020/wordml/sdtdatahash" xmlns:w16se="http://schemas.microsoft.com/office/word/2015/wordml/symex" xmlns:wpg="http://schemas.microsoft.com/office/word/2010/wordprocessingGroup" xmlns:wpi="http://schemas.microsoft.com/office/word/2010/wordprocessingInk" xmlns:wne="http://schemas.microsoft.com/office/word/2006/wordml" xmlns:wps="http://schemas.microsoft.com/office/word/2010/wordprocessingShape" mc:Ignorable="w14 w15 w16se w16cid w16 w16cex w16sdtdh wp14">
+<w:numbering xmlns:wpc="http://schemas.microsoft.com/office/word/2010/wordprocessingCanvas" xmlns:cx="http://schemas.microsoft.com/office/drawing/2014/chartex" xmlns:cx1="http://schemas.microsoft.com/office/drawing/2015/9/8/chartex" xmlns:mc="http://schemas.openxmlformats.org/markup-compatibility/2006" xmlns:o="urn:schemas-microsoft-com:office:office" xmlns:r="http://schemas.openxmlformats.org/officeDocument/2006/relationships" xmlns:m="http://schemas.openxmlformats.org/officeDocument/2006/math" xmlns:v="urn:schemas-microsoft-com:vml" xmlns:wp14="http://schemas.microsoft.com/office/word/2010/wordprocessingDrawing" xmlns:wp="http://schemas.openxmlformats.org/drawingml/2006/wordprocessingDrawing" xmlns:w10="urn:schemas-microsoft-com:office:word" xmlns:w="http://schemas.openxmlformats.org/wordprocessingml/2006/main" xmlns:w14="http://schemas.microsoft.com/office/word/2010/wordml" xmlns:w15="http://schemas.microsoft.com/office/word/2012/wordml" xmlns:w16se="http://schemas.microsoft.com/office/word/2015/wordml/symex" xmlns:wpg="http://schemas.microsoft.com/office/word/2010/wordprocessingGroup" xmlns:wpi="http://schemas.microsoft.com/office/word/2010/wordprocessingInk" xmlns:wne="http://schemas.microsoft.com/office/word/2006/wordml" xmlns:wps="http://schemas.microsoft.com/office/word/2010/wordprocessingShape" mc:Ignorable="w14 w15 w16se wp14">
   <w:abstractNum w:abstractNumId="0" w15:restartNumberingAfterBreak="0">
     <w:nsid w:val="00B2541D"/>
     <w:multiLevelType w:val="hybridMultilevel"/>
@@ -15046,56 +16677,56 @@
       </w:rPr>
     </w:lvl>
   </w:abstractNum>
-  <w:num w:numId="1" w16cid:durableId="1964849291">
+  <w:num w:numId="1">
     <w:abstractNumId w:val="10"/>
   </w:num>
-  <w:num w:numId="2" w16cid:durableId="445780923">
+  <w:num w:numId="2">
     <w:abstractNumId w:val="14"/>
   </w:num>
-  <w:num w:numId="3" w16cid:durableId="741876260">
+  <w:num w:numId="3">
     <w:abstractNumId w:val="12"/>
   </w:num>
-  <w:num w:numId="4" w16cid:durableId="1331983002">
+  <w:num w:numId="4">
     <w:abstractNumId w:val="3"/>
   </w:num>
-  <w:num w:numId="5" w16cid:durableId="1794208353">
+  <w:num w:numId="5">
     <w:abstractNumId w:val="7"/>
   </w:num>
-  <w:num w:numId="6" w16cid:durableId="815414136">
+  <w:num w:numId="6">
     <w:abstractNumId w:val="5"/>
   </w:num>
-  <w:num w:numId="7" w16cid:durableId="196554594">
+  <w:num w:numId="7">
     <w:abstractNumId w:val="13"/>
   </w:num>
-  <w:num w:numId="8" w16cid:durableId="1559125239">
+  <w:num w:numId="8">
     <w:abstractNumId w:val="9"/>
   </w:num>
-  <w:num w:numId="9" w16cid:durableId="728378421">
+  <w:num w:numId="9">
     <w:abstractNumId w:val="8"/>
   </w:num>
-  <w:num w:numId="10" w16cid:durableId="1883521836">
+  <w:num w:numId="10">
     <w:abstractNumId w:val="6"/>
   </w:num>
-  <w:num w:numId="11" w16cid:durableId="1485656491">
+  <w:num w:numId="11">
     <w:abstractNumId w:val="1"/>
   </w:num>
-  <w:num w:numId="12" w16cid:durableId="1709526713">
+  <w:num w:numId="12">
     <w:abstractNumId w:val="4"/>
   </w:num>
-  <w:num w:numId="13" w16cid:durableId="847064551">
+  <w:num w:numId="13">
     <w:abstractNumId w:val="11"/>
   </w:num>
-  <w:num w:numId="14" w16cid:durableId="1742825682">
+  <w:num w:numId="14">
     <w:abstractNumId w:val="2"/>
   </w:num>
-  <w:num w:numId="15" w16cid:durableId="1666084117">
+  <w:num w:numId="15">
     <w:abstractNumId w:val="0"/>
   </w:num>
 </w:numbering>
 </file>
 
 <file path=word/styles.xml><?xml version="1.0" encoding="utf-8"?>
-<w:styles xmlns:mc="http://schemas.openxmlformats.org/markup-compatibility/2006" xmlns:r="http://schemas.openxmlformats.org/officeDocument/2006/relationships" xmlns:w="http://schemas.openxmlformats.org/wordprocessingml/2006/main" xmlns:w14="http://schemas.microsoft.com/office/word/2010/wordml" xmlns:w15="http://schemas.microsoft.com/office/word/2012/wordml" xmlns:w16cex="http://schemas.microsoft.com/office/word/2018/wordml/cex" xmlns:w16cid="http://schemas.microsoft.com/office/word/2016/wordml/cid" xmlns:w16="http://schemas.microsoft.com/office/word/2018/wordml" xmlns:w16sdtdh="http://schemas.microsoft.com/office/word/2020/wordml/sdtdatahash" xmlns:w16se="http://schemas.microsoft.com/office/word/2015/wordml/symex" mc:Ignorable="w14 w15 w16se w16cid w16 w16cex w16sdtdh">
+<w:styles xmlns:mc="http://schemas.openxmlformats.org/markup-compatibility/2006" xmlns:r="http://schemas.openxmlformats.org/officeDocument/2006/relationships" xmlns:w="http://schemas.openxmlformats.org/wordprocessingml/2006/main" xmlns:w14="http://schemas.microsoft.com/office/word/2010/wordml" xmlns:w15="http://schemas.microsoft.com/office/word/2012/wordml" xmlns:w16se="http://schemas.microsoft.com/office/word/2015/wordml/symex" mc:Ignorable="w14 w15 w16se">
   <w:docDefaults>
     <w:rPrDefault>
       <w:rPr>
@@ -15111,7 +16742,7 @@
       </w:pPr>
     </w:pPrDefault>
   </w:docDefaults>
-  <w:latentStyles w:defLockedState="0" w:defUIPriority="99" w:defSemiHidden="0" w:defUnhideWhenUsed="0" w:defQFormat="0" w:count="376">
+  <w:latentStyles w:defLockedState="0" w:defUIPriority="99" w:defSemiHidden="0" w:defUnhideWhenUsed="0" w:defQFormat="0" w:count="371">
     <w:lsdException w:name="Normal" w:uiPriority="0" w:qFormat="1"/>
     <w:lsdException w:name="heading 1" w:uiPriority="9" w:qFormat="1"/>
     <w:lsdException w:name="heading 2" w:semiHidden="1" w:uiPriority="9" w:unhideWhenUsed="1" w:qFormat="1"/>
@@ -15266,7 +16897,7 @@
     <w:lsdException w:name="Table Web 2" w:semiHidden="1" w:unhideWhenUsed="1"/>
     <w:lsdException w:name="Table Web 3" w:semiHidden="1" w:unhideWhenUsed="1"/>
     <w:lsdException w:name="Balloon Text" w:semiHidden="1" w:unhideWhenUsed="1"/>
-    <w:lsdException w:name="Table Grid" w:uiPriority="39"/>
+    <w:lsdException w:name="Table Grid" w:uiPriority="0"/>
     <w:lsdException w:name="Table Theme" w:semiHidden="1" w:unhideWhenUsed="1"/>
     <w:lsdException w:name="Placeholder Text" w:semiHidden="1"/>
     <w:lsdException w:name="No Spacing" w:uiPriority="1" w:qFormat="1"/>
@@ -15483,11 +17114,6 @@
     <w:lsdException w:name="List Table 5 Dark Accent 6" w:uiPriority="50"/>
     <w:lsdException w:name="List Table 6 Colorful Accent 6" w:uiPriority="51"/>
     <w:lsdException w:name="List Table 7 Colorful Accent 6" w:uiPriority="52"/>
-    <w:lsdException w:name="Mention" w:semiHidden="1" w:unhideWhenUsed="1"/>
-    <w:lsdException w:name="Smart Hyperlink" w:semiHidden="1" w:unhideWhenUsed="1"/>
-    <w:lsdException w:name="Hashtag" w:semiHidden="1" w:unhideWhenUsed="1"/>
-    <w:lsdException w:name="Unresolved Mention" w:semiHidden="1" w:unhideWhenUsed="1"/>
-    <w:lsdException w:name="Smart Link" w:semiHidden="1" w:unhideWhenUsed="1"/>
   </w:latentStyles>
   <w:style w:type="paragraph" w:default="1" w:styleId="Norml">
     <w:name w:val="Normal"/>
@@ -15954,6 +17580,65 @@
       <w:u w:val="single"/>
     </w:rPr>
   </w:style>
+  <w:style w:type="paragraph" w:styleId="Lbjegyzetszveg">
+    <w:name w:val="footnote text"/>
+    <w:basedOn w:val="Norml"/>
+    <w:link w:val="LbjegyzetszvegChar"/>
+    <w:uiPriority w:val="99"/>
+    <w:semiHidden/>
+    <w:unhideWhenUsed/>
+    <w:rsid w:val="00AC327B"/>
+    <w:pPr>
+      <w:spacing w:before="0" w:after="0" w:line="240" w:lineRule="auto"/>
+      <w:jc w:val="left"/>
+    </w:pPr>
+    <w:rPr>
+      <w:rFonts w:asciiTheme="minorHAnsi" w:hAnsiTheme="minorHAnsi"/>
+      <w:sz w:val="20"/>
+      <w:szCs w:val="20"/>
+    </w:rPr>
+  </w:style>
+  <w:style w:type="character" w:customStyle="1" w:styleId="LbjegyzetszvegChar">
+    <w:name w:val="Lábjegyzetszöveg Char"/>
+    <w:basedOn w:val="Bekezdsalapbettpusa"/>
+    <w:link w:val="Lbjegyzetszveg"/>
+    <w:uiPriority w:val="99"/>
+    <w:semiHidden/>
+    <w:rsid w:val="00AC327B"/>
+    <w:rPr>
+      <w:sz w:val="20"/>
+      <w:szCs w:val="20"/>
+    </w:rPr>
+  </w:style>
+  <w:style w:type="character" w:styleId="Lbjegyzet-hivatkozs">
+    <w:name w:val="footnote reference"/>
+    <w:basedOn w:val="Bekezdsalapbettpusa"/>
+    <w:uiPriority w:val="99"/>
+    <w:semiHidden/>
+    <w:unhideWhenUsed/>
+    <w:rsid w:val="00AC327B"/>
+    <w:rPr>
+      <w:vertAlign w:val="superscript"/>
+    </w:rPr>
+  </w:style>
+  <w:style w:type="table" w:styleId="Rcsostblzat">
+    <w:name w:val="Table Grid"/>
+    <w:basedOn w:val="Normltblzat"/>
+    <w:rsid w:val="00B74F50"/>
+    <w:pPr>
+      <w:spacing w:after="0" w:line="240" w:lineRule="auto"/>
+    </w:pPr>
+    <w:tblPr>
+      <w:tblBorders>
+        <w:top w:val="single" w:sz="4" w:space="0" w:color="auto"/>
+        <w:left w:val="single" w:sz="4" w:space="0" w:color="auto"/>
+        <w:bottom w:val="single" w:sz="4" w:space="0" w:color="auto"/>
+        <w:right w:val="single" w:sz="4" w:space="0" w:color="auto"/>
+        <w:insideH w:val="single" w:sz="4" w:space="0" w:color="auto"/>
+        <w:insideV w:val="single" w:sz="4" w:space="0" w:color="auto"/>
+      </w:tblBorders>
+    </w:tblPr>
+  </w:style>
 </w:styles>
 </file>
 
@@ -16223,7 +17908,7 @@
 </file>
 
 <file path=customXml/itemProps1.xml><?xml version="1.0" encoding="utf-8"?>
-<ds:datastoreItem xmlns:ds="http://schemas.openxmlformats.org/officeDocument/2006/customXml" ds:itemID="{6A47C666-718A-4622-8FBB-C8AEA0A0A59F}">
+<ds:datastoreItem xmlns:ds="http://schemas.openxmlformats.org/officeDocument/2006/customXml" ds:itemID="{38B01255-ED4A-497E-82DD-AEBD8EA8723F}">
   <ds:schemaRefs>
     <ds:schemaRef ds:uri="http://schemas.openxmlformats.org/officeDocument/2006/bibliography"/>
   </ds:schemaRefs>

</xml_diff>